<commit_message>
Upgrades board to v5. Adds Bonk Daddy.
</commit_message>
<xml_diff>
--- a/manual/Bonkulator-Manual.docx
+++ b/manual/Bonkulator-Manual.docx
@@ -3004,7 +3004,43 @@
           <w:color w:val="333333"/>
           <w:szCs w:val="24"/>
         </w:rPr>
-        <w:t>In addition to the front panel controls, the Bonkulator provides WiFi and Terminal interfaces. The WiFi interface is a REST API and the Terminal interface is ANSI X3.64 via the Arduino micro-USB connector. These interfaces greatly extend the usefulness and capabilities of the Bonkulator. Scripting, patch management, dedicated GUIs and even Internet-connected IoT apps are now possible. And using a remote interface means that you no longer have to adjust tiny dials amid a forest of patch cords. This benefit cannot be fully appreciated until it is experienced directly.</w:t>
+        <w:t xml:space="preserve">In addition to the front panel controls, the Bonkulator provides WiFi and Terminal interfaces. The WiFi interface is a REST </w:t>
+      </w:r>
+      <w:proofErr w:type="gramStart"/>
+      <w:r>
+        <w:rPr>
+          <w:rFonts w:ascii="Bierstadt Display" w:eastAsia="Times New Roman" w:hAnsi="Bierstadt Display" w:cs="Times New Roman"/>
+          <w:color w:val="333333"/>
+          <w:szCs w:val="24"/>
+        </w:rPr>
+        <w:t>API</w:t>
+      </w:r>
+      <w:proofErr w:type="gramEnd"/>
+      <w:r>
+        <w:rPr>
+          <w:rFonts w:ascii="Bierstadt Display" w:eastAsia="Times New Roman" w:hAnsi="Bierstadt Display" w:cs="Times New Roman"/>
+          <w:color w:val="333333"/>
+          <w:szCs w:val="24"/>
+        </w:rPr>
+        <w:t xml:space="preserve"> and the Terminal interface is ANSI X3.64 via the Arduino micro-USB connector. These interfaces greatly extend the usefulness and capabilities of the Bonkulator. Scripting, patch management, dedicated GUIs and even Internet-connected IoT apps are now possible. And using a remote interface means that you no longer </w:t>
+      </w:r>
+      <w:proofErr w:type="gramStart"/>
+      <w:r>
+        <w:rPr>
+          <w:rFonts w:ascii="Bierstadt Display" w:eastAsia="Times New Roman" w:hAnsi="Bierstadt Display" w:cs="Times New Roman"/>
+          <w:color w:val="333333"/>
+          <w:szCs w:val="24"/>
+        </w:rPr>
+        <w:t>have to</w:t>
+      </w:r>
+      <w:proofErr w:type="gramEnd"/>
+      <w:r>
+        <w:rPr>
+          <w:rFonts w:ascii="Bierstadt Display" w:eastAsia="Times New Roman" w:hAnsi="Bierstadt Display" w:cs="Times New Roman"/>
+          <w:color w:val="333333"/>
+          <w:szCs w:val="24"/>
+        </w:rPr>
+        <w:t xml:space="preserve"> adjust tiny dials amid a forest of patch cords. This benefit cannot be fully appreciated until it is experienced directly.</w:t>
       </w:r>
     </w:p>
     <w:p>
@@ -3231,7 +3267,25 @@
           <w:color w:val="333333"/>
           <w:szCs w:val="24"/>
         </w:rPr>
-        <w:t>Settings – For module configuration, WiFi , factory reset, etc.</w:t>
+        <w:t xml:space="preserve">Settings – For module configuration, </w:t>
+      </w:r>
+      <w:proofErr w:type="gramStart"/>
+      <w:r>
+        <w:rPr>
+          <w:rFonts w:ascii="Bierstadt Display" w:eastAsia="Times New Roman" w:hAnsi="Bierstadt Display" w:cs="Helvetica"/>
+          <w:color w:val="333333"/>
+          <w:szCs w:val="24"/>
+        </w:rPr>
+        <w:t>WiFi ,</w:t>
+      </w:r>
+      <w:proofErr w:type="gramEnd"/>
+      <w:r>
+        <w:rPr>
+          <w:rFonts w:ascii="Bierstadt Display" w:eastAsia="Times New Roman" w:hAnsi="Bierstadt Display" w:cs="Helvetica"/>
+          <w:color w:val="333333"/>
+          <w:szCs w:val="24"/>
+        </w:rPr>
+        <w:t xml:space="preserve"> factory reset, etc.</w:t>
       </w:r>
     </w:p>
     <w:p>
@@ -4473,7 +4527,21 @@
         <w:rPr>
           <w:rFonts w:ascii="Bierstadt Display" w:hAnsi="Bierstadt Display"/>
         </w:rPr>
-        <w:t>Outputs can be triggered by any or all of the four triggers.</w:t>
+        <w:t xml:space="preserve">Outputs can be triggered by any or </w:t>
+      </w:r>
+      <w:proofErr w:type="gramStart"/>
+      <w:r>
+        <w:rPr>
+          <w:rFonts w:ascii="Bierstadt Display" w:hAnsi="Bierstadt Display"/>
+        </w:rPr>
+        <w:t>all of</w:t>
+      </w:r>
+      <w:proofErr w:type="gramEnd"/>
+      <w:r>
+        <w:rPr>
+          <w:rFonts w:ascii="Bierstadt Display" w:hAnsi="Bierstadt Display"/>
+        </w:rPr>
+        <w:t xml:space="preserve"> the four triggers.</w:t>
       </w:r>
     </w:p>
     <w:p>
@@ -5296,7 +5364,21 @@
         <w:rPr>
           <w:rFonts w:ascii="Bierstadt Display" w:hAnsi="Bierstadt Display"/>
         </w:rPr>
-        <w:t xml:space="preserve"> They are used to modulate the Outputs. Configure the Outputs to target the scale, offset or period for each CV input. If both CV Inputs are specified the effect will be cascaded with CV0 being applied first.</w:t>
+        <w:t xml:space="preserve"> They are used to modulate the Outputs. Configure the Outputs to target the scale, offset or period for each CV input. If both CV Inputs are </w:t>
+      </w:r>
+      <w:proofErr w:type="gramStart"/>
+      <w:r>
+        <w:rPr>
+          <w:rFonts w:ascii="Bierstadt Display" w:hAnsi="Bierstadt Display"/>
+        </w:rPr>
+        <w:t>specified</w:t>
+      </w:r>
+      <w:proofErr w:type="gramEnd"/>
+      <w:r>
+        <w:rPr>
+          <w:rFonts w:ascii="Bierstadt Display" w:hAnsi="Bierstadt Display"/>
+        </w:rPr>
+        <w:t xml:space="preserve"> the effect will be cascaded with CV0 being applied first.</w:t>
       </w:r>
     </w:p>
     <w:p>
@@ -5340,11 +5422,19 @@
           <w:rFonts w:ascii="Bierstadt Display" w:hAnsi="Bierstadt Display"/>
         </w:rPr>
       </w:pPr>
-      <w:r>
-        <w:rPr>
-          <w:rFonts w:ascii="Bierstadt Display" w:hAnsi="Bierstadt Display"/>
-        </w:rPr>
-        <w:t xml:space="preserve">In order to maximize display life, the display will turn off after a set time. The default time is 15 minutes. The time can be </w:t>
+      <w:proofErr w:type="gramStart"/>
+      <w:r>
+        <w:rPr>
+          <w:rFonts w:ascii="Bierstadt Display" w:hAnsi="Bierstadt Display"/>
+        </w:rPr>
+        <w:t>In order to</w:t>
+      </w:r>
+      <w:proofErr w:type="gramEnd"/>
+      <w:r>
+        <w:rPr>
+          <w:rFonts w:ascii="Bierstadt Display" w:hAnsi="Bierstadt Display"/>
+        </w:rPr>
+        <w:t xml:space="preserve"> maximize display life, the display will turn off after a set time. The default time is 15 minutes. The time can be </w:t>
       </w:r>
       <w:r>
         <w:rPr>
@@ -5460,7 +5550,21 @@
         <w:rPr>
           <w:rFonts w:ascii="Bierstadt Display" w:hAnsi="Bierstadt Display"/>
         </w:rPr>
-        <w:t xml:space="preserve"> A star(*) next to the name indicates that output is not calibrated.</w:t>
+        <w:t xml:space="preserve"> A </w:t>
+      </w:r>
+      <w:proofErr w:type="gramStart"/>
+      <w:r>
+        <w:rPr>
+          <w:rFonts w:ascii="Bierstadt Display" w:hAnsi="Bierstadt Display"/>
+        </w:rPr>
+        <w:t>star(</w:t>
+      </w:r>
+      <w:proofErr w:type="gramEnd"/>
+      <w:r>
+        <w:rPr>
+          <w:rFonts w:ascii="Bierstadt Display" w:hAnsi="Bierstadt Display"/>
+        </w:rPr>
+        <w:t>*) next to the name indicates that output is not calibrated.</w:t>
       </w:r>
     </w:p>
     <w:p>
@@ -5532,7 +5636,21 @@
         <w:rPr>
           <w:rFonts w:ascii="Bierstadt Display" w:hAnsi="Bierstadt Display"/>
         </w:rPr>
-        <w:t xml:space="preserve">The factory-installed waveforms are: </w:t>
+        <w:t xml:space="preserve">The factory-installed waveforms </w:t>
+      </w:r>
+      <w:proofErr w:type="gramStart"/>
+      <w:r>
+        <w:rPr>
+          <w:rFonts w:ascii="Bierstadt Display" w:hAnsi="Bierstadt Display"/>
+        </w:rPr>
+        <w:t>are:</w:t>
+      </w:r>
+      <w:proofErr w:type="gramEnd"/>
+      <w:r>
+        <w:rPr>
+          <w:rFonts w:ascii="Bierstadt Display" w:hAnsi="Bierstadt Display"/>
+        </w:rPr>
+        <w:t xml:space="preserve"> </w:t>
       </w:r>
       <w:r>
         <w:rPr>
@@ -6109,7 +6227,21 @@
           <w:rFonts w:ascii="Bierstadt Display" w:hAnsi="Bierstadt Display"/>
         </w:rPr>
         <w:lastRenderedPageBreak/>
-        <w:t>Triggers are activated by a rising-edge 5V signal at the input.</w:t>
+        <w:t xml:space="preserve">Triggers are activated by a </w:t>
+      </w:r>
+      <w:proofErr w:type="gramStart"/>
+      <w:r>
+        <w:rPr>
+          <w:rFonts w:ascii="Bierstadt Display" w:hAnsi="Bierstadt Display"/>
+        </w:rPr>
+        <w:t>rising-edge</w:t>
+      </w:r>
+      <w:proofErr w:type="gramEnd"/>
+      <w:r>
+        <w:rPr>
+          <w:rFonts w:ascii="Bierstadt Display" w:hAnsi="Bierstadt Display"/>
+        </w:rPr>
+        <w:t xml:space="preserve"> 5V signal at the input.</w:t>
       </w:r>
     </w:p>
     <w:p>
@@ -8475,7 +8607,21 @@
         <w:rPr>
           <w:rFonts w:ascii="Bierstadt Display" w:hAnsi="Bierstadt Display"/>
         </w:rPr>
-        <w:t>Test other voltages to verify accuracy. (note that full scale is +/-4.967V)</w:t>
+        <w:t>Test other voltages to verify accuracy. (</w:t>
+      </w:r>
+      <w:proofErr w:type="gramStart"/>
+      <w:r>
+        <w:rPr>
+          <w:rFonts w:ascii="Bierstadt Display" w:hAnsi="Bierstadt Display"/>
+        </w:rPr>
+        <w:t>note</w:t>
+      </w:r>
+      <w:proofErr w:type="gramEnd"/>
+      <w:r>
+        <w:rPr>
+          <w:rFonts w:ascii="Bierstadt Display" w:hAnsi="Bierstadt Display"/>
+        </w:rPr>
+        <w:t xml:space="preserve"> that full scale is +/-4.967V)</w:t>
       </w:r>
     </w:p>
     <w:p>
@@ -10717,6 +10863,7 @@
                 <w:rFonts w:ascii="Bierstadt Display" w:hAnsi="Bierstadt Display"/>
               </w:rPr>
             </w:pPr>
+            <w:proofErr w:type="gramStart"/>
             <w:r>
               <w:rPr>
                 <w:rFonts w:ascii="Bierstadt Display" w:hAnsi="Bierstadt Display"/>
@@ -10729,6 +10876,7 @@
               </w:rPr>
               <w:t>xx</w:t>
             </w:r>
+            <w:proofErr w:type="gramEnd"/>
           </w:p>
         </w:tc>
         <w:tc>
@@ -10871,8 +11019,16 @@
               <w:rPr>
                 <w:rFonts w:ascii="Bierstadt Display" w:hAnsi="Bierstadt Display"/>
               </w:rPr>
-              <w:t>#xxx</w:t>
-            </w:r>
+              <w:t>#</w:t>
+            </w:r>
+            <w:proofErr w:type="gramStart"/>
+            <w:r>
+              <w:rPr>
+                <w:rFonts w:ascii="Bierstadt Display" w:hAnsi="Bierstadt Display"/>
+              </w:rPr>
+              <w:t>xxx</w:t>
+            </w:r>
+            <w:proofErr w:type="gramEnd"/>
             <w:r>
               <w:rPr>
                 <w:rFonts w:ascii="Bierstadt Display" w:hAnsi="Bierstadt Display"/>
@@ -13342,7 +13498,21 @@
         <w:rPr>
           <w:rFonts w:ascii="Bierstadt Display" w:hAnsi="Bierstadt Display"/>
         </w:rPr>
-        <w:t>. This procedure ensures that your rack won’t be inadvertently powered by the USB +5 volt supply.</w:t>
+        <w:t xml:space="preserve">. This procedure ensures that your rack won’t be inadvertently powered by the USB </w:t>
+      </w:r>
+      <w:proofErr w:type="gramStart"/>
+      <w:r>
+        <w:rPr>
+          <w:rFonts w:ascii="Bierstadt Display" w:hAnsi="Bierstadt Display"/>
+        </w:rPr>
+        <w:t>+5 volt</w:t>
+      </w:r>
+      <w:proofErr w:type="gramEnd"/>
+      <w:r>
+        <w:rPr>
+          <w:rFonts w:ascii="Bierstadt Display" w:hAnsi="Bierstadt Display"/>
+        </w:rPr>
+        <w:t xml:space="preserve"> supply.</w:t>
       </w:r>
     </w:p>
     <w:p>
@@ -13734,6 +13904,7 @@
         </w:rPr>
         <w:t xml:space="preserve">If pressing the reset button doesn’t work, put a jumper onto J20 and press reset again. This should open a drive on your computer. When this happens, remove the jumper. Drag the file </w:t>
       </w:r>
+      <w:proofErr w:type="gramStart"/>
       <w:r>
         <w:rPr>
           <w:rFonts w:ascii="Bierstadt Display" w:hAnsi="Bierstadt Display"/>
@@ -13744,7 +13915,14 @@
         <w:rPr>
           <w:rFonts w:ascii="Bierstadt Display" w:hAnsi="Bierstadt Display"/>
         </w:rPr>
-        <w:t xml:space="preserve"> to the drive.</w:t>
+        <w:t xml:space="preserve"> to</w:t>
+      </w:r>
+      <w:proofErr w:type="gramEnd"/>
+      <w:r>
+        <w:rPr>
+          <w:rFonts w:ascii="Bierstadt Display" w:hAnsi="Bierstadt Display"/>
+        </w:rPr>
+        <w:t xml:space="preserve"> the drive.</w:t>
       </w:r>
       <w:r>
         <w:rPr>

</xml_diff>

<commit_message>
Getting ready for first major release.
Adds support for main board v5. Output range adjustment.
Makes DAC use all 12 bits.
</commit_message>
<xml_diff>
--- a/manual/Bonkulator-Manual.docx
+++ b/manual/Bonkulator-Manual.docx
@@ -3004,43 +3004,7 @@
           <w:color w:val="333333"/>
           <w:szCs w:val="24"/>
         </w:rPr>
-        <w:t xml:space="preserve">In addition to the front panel controls, the Bonkulator provides WiFi and Terminal interfaces. The WiFi interface is a REST </w:t>
-      </w:r>
-      <w:proofErr w:type="gramStart"/>
-      <w:r>
-        <w:rPr>
-          <w:rFonts w:ascii="Bierstadt Display" w:eastAsia="Times New Roman" w:hAnsi="Bierstadt Display" w:cs="Times New Roman"/>
-          <w:color w:val="333333"/>
-          <w:szCs w:val="24"/>
-        </w:rPr>
-        <w:t>API</w:t>
-      </w:r>
-      <w:proofErr w:type="gramEnd"/>
-      <w:r>
-        <w:rPr>
-          <w:rFonts w:ascii="Bierstadt Display" w:eastAsia="Times New Roman" w:hAnsi="Bierstadt Display" w:cs="Times New Roman"/>
-          <w:color w:val="333333"/>
-          <w:szCs w:val="24"/>
-        </w:rPr>
-        <w:t xml:space="preserve"> and the Terminal interface is ANSI X3.64 via the Arduino micro-USB connector. These interfaces greatly extend the usefulness and capabilities of the Bonkulator. Scripting, patch management, dedicated GUIs and even Internet-connected IoT apps are now possible. And using a remote interface means that you no longer </w:t>
-      </w:r>
-      <w:proofErr w:type="gramStart"/>
-      <w:r>
-        <w:rPr>
-          <w:rFonts w:ascii="Bierstadt Display" w:eastAsia="Times New Roman" w:hAnsi="Bierstadt Display" w:cs="Times New Roman"/>
-          <w:color w:val="333333"/>
-          <w:szCs w:val="24"/>
-        </w:rPr>
-        <w:t>have to</w:t>
-      </w:r>
-      <w:proofErr w:type="gramEnd"/>
-      <w:r>
-        <w:rPr>
-          <w:rFonts w:ascii="Bierstadt Display" w:eastAsia="Times New Roman" w:hAnsi="Bierstadt Display" w:cs="Times New Roman"/>
-          <w:color w:val="333333"/>
-          <w:szCs w:val="24"/>
-        </w:rPr>
-        <w:t xml:space="preserve"> adjust tiny dials amid a forest of patch cords. This benefit cannot be fully appreciated until it is experienced directly.</w:t>
+        <w:t>In addition to the front panel controls, the Bonkulator provides WiFi and Terminal interfaces. The WiFi interface is a REST API and the Terminal interface is ANSI X3.64 via the Arduino micro-USB connector. These interfaces greatly extend the usefulness and capabilities of the Bonkulator. Scripting, patch management, dedicated GUIs and even Internet-connected IoT apps are now possible. And using a remote interface means that you no longer have to adjust tiny dials amid a forest of patch cords. This benefit cannot be fully appreciated until it is experienced directly.</w:t>
       </w:r>
     </w:p>
     <w:p>
@@ -3267,42 +3231,47 @@
           <w:color w:val="333333"/>
           <w:szCs w:val="24"/>
         </w:rPr>
-        <w:t xml:space="preserve">Settings – For module configuration, </w:t>
-      </w:r>
-      <w:proofErr w:type="gramStart"/>
-      <w:r>
+        <w:t>Settings – For module configuration, WiFi , factory reset, etc.</w:t>
+      </w:r>
+    </w:p>
+    <w:p>
+      <w:pPr>
+        <w:pStyle w:val="Heading2"/>
+        <w:rPr>
+          <w:rFonts w:ascii="Bierstadt Display" w:eastAsia="Times New Roman" w:hAnsi="Bierstadt Display"/>
+        </w:rPr>
+      </w:pPr>
+      <w:bookmarkStart w:id="5" w:name="_Toc114551230"/>
+      <w:r>
+        <w:rPr>
+          <w:rFonts w:ascii="Bierstadt Display" w:eastAsia="Times New Roman" w:hAnsi="Bierstadt Display"/>
+        </w:rPr>
+        <w:t>Controls</w:t>
+      </w:r>
+      <w:bookmarkEnd w:id="5"/>
+    </w:p>
+    <w:p>
+      <w:pPr>
+        <w:numPr>
+          <w:ilvl w:val="0"/>
+          <w:numId w:val="5"/>
+        </w:numPr>
+        <w:shd w:val="clear" w:color="auto" w:fill="FFFFFF"/>
+        <w:spacing w:beforeAutospacing="1" w:after="100" w:afterAutospacing="1" w:line="240" w:lineRule="auto"/>
         <w:rPr>
           <w:rFonts w:ascii="Bierstadt Display" w:eastAsia="Times New Roman" w:hAnsi="Bierstadt Display" w:cs="Helvetica"/>
           <w:color w:val="333333"/>
           <w:szCs w:val="24"/>
         </w:rPr>
-        <w:t>WiFi ,</w:t>
-      </w:r>
-      <w:proofErr w:type="gramEnd"/>
+      </w:pPr>
       <w:r>
         <w:rPr>
           <w:rFonts w:ascii="Bierstadt Display" w:eastAsia="Times New Roman" w:hAnsi="Bierstadt Display" w:cs="Helvetica"/>
           <w:color w:val="333333"/>
           <w:szCs w:val="24"/>
         </w:rPr>
-        <w:t xml:space="preserve"> factory reset, etc.</w:t>
-      </w:r>
-    </w:p>
-    <w:p>
-      <w:pPr>
-        <w:pStyle w:val="Heading2"/>
-        <w:rPr>
-          <w:rFonts w:ascii="Bierstadt Display" w:eastAsia="Times New Roman" w:hAnsi="Bierstadt Display"/>
-        </w:rPr>
-      </w:pPr>
-      <w:bookmarkStart w:id="5" w:name="_Toc114551230"/>
-      <w:r>
-        <w:rPr>
-          <w:rFonts w:ascii="Bierstadt Display" w:eastAsia="Times New Roman" w:hAnsi="Bierstadt Display"/>
-        </w:rPr>
-        <w:t>Controls</w:t>
-      </w:r>
-      <w:bookmarkEnd w:id="5"/>
+        <w:t>Output Buttons (0-7) – For selecting from the 8 outputs</w:t>
+      </w:r>
     </w:p>
     <w:p>
       <w:pPr>
@@ -3324,69 +3293,62 @@
           <w:color w:val="333333"/>
           <w:szCs w:val="24"/>
         </w:rPr>
-        <w:t>Output Buttons (0-7) – For selecting from the 8 outputs</w:t>
-      </w:r>
-    </w:p>
-    <w:p>
-      <w:pPr>
-        <w:numPr>
-          <w:ilvl w:val="0"/>
-          <w:numId w:val="5"/>
-        </w:numPr>
-        <w:shd w:val="clear" w:color="auto" w:fill="FFFFFF"/>
-        <w:spacing w:beforeAutospacing="1" w:after="100" w:afterAutospacing="1" w:line="240" w:lineRule="auto"/>
+        <w:t>Trigger Buttons (0-3) – For manua</w:t>
+      </w:r>
+      <w:r>
         <w:rPr>
           <w:rFonts w:ascii="Bierstadt Display" w:eastAsia="Times New Roman" w:hAnsi="Bierstadt Display" w:cs="Helvetica"/>
           <w:color w:val="333333"/>
           <w:szCs w:val="24"/>
         </w:rPr>
-      </w:pPr>
+        <w:t>l</w:t>
+      </w:r>
       <w:r>
         <w:rPr>
           <w:rFonts w:ascii="Bierstadt Display" w:eastAsia="Times New Roman" w:hAnsi="Bierstadt Display" w:cs="Helvetica"/>
           <w:color w:val="333333"/>
           <w:szCs w:val="24"/>
         </w:rPr>
-        <w:t>Trigger Buttons (0-3) – For manua</w:t>
-      </w:r>
-      <w:r>
+        <w:t xml:space="preserve"> triggering</w:t>
+      </w:r>
+    </w:p>
+    <w:p>
+      <w:pPr>
+        <w:numPr>
+          <w:ilvl w:val="0"/>
+          <w:numId w:val="5"/>
+        </w:numPr>
+        <w:shd w:val="clear" w:color="auto" w:fill="FFFFFF"/>
+        <w:spacing w:beforeAutospacing="1" w:after="100" w:afterAutospacing="1" w:line="240" w:lineRule="auto"/>
         <w:rPr>
           <w:rFonts w:ascii="Bierstadt Display" w:eastAsia="Times New Roman" w:hAnsi="Bierstadt Display" w:cs="Helvetica"/>
           <w:color w:val="333333"/>
           <w:szCs w:val="24"/>
         </w:rPr>
-        <w:t>l</w:t>
-      </w:r>
+      </w:pPr>
       <w:r>
         <w:rPr>
           <w:rFonts w:ascii="Bierstadt Display" w:eastAsia="Times New Roman" w:hAnsi="Bierstadt Display" w:cs="Helvetica"/>
           <w:color w:val="333333"/>
           <w:szCs w:val="24"/>
         </w:rPr>
-        <w:t xml:space="preserve"> triggering</w:t>
-      </w:r>
-    </w:p>
-    <w:p>
-      <w:pPr>
-        <w:numPr>
-          <w:ilvl w:val="0"/>
-          <w:numId w:val="5"/>
-        </w:numPr>
-        <w:shd w:val="clear" w:color="auto" w:fill="FFFFFF"/>
-        <w:spacing w:beforeAutospacing="1" w:after="100" w:afterAutospacing="1" w:line="240" w:lineRule="auto"/>
+        <w:t xml:space="preserve">Move Buttons (^v&lt;&gt;) </w:t>
+      </w:r>
+      <w:r>
         <w:rPr>
           <w:rFonts w:ascii="Bierstadt Display" w:eastAsia="Times New Roman" w:hAnsi="Bierstadt Display" w:cs="Helvetica"/>
           <w:color w:val="333333"/>
           <w:szCs w:val="24"/>
         </w:rPr>
-      </w:pPr>
+        <w:t xml:space="preserve">– For </w:t>
+      </w:r>
       <w:r>
         <w:rPr>
           <w:rFonts w:ascii="Bierstadt Display" w:eastAsia="Times New Roman" w:hAnsi="Bierstadt Display" w:cs="Helvetica"/>
           <w:color w:val="333333"/>
           <w:szCs w:val="24"/>
         </w:rPr>
-        <w:t xml:space="preserve">Move Buttons (^v&lt;&gt;) </w:t>
+        <w:t>navigating the display</w:t>
       </w:r>
       <w:r>
         <w:rPr>
@@ -3394,23 +3356,30 @@
           <w:color w:val="333333"/>
           <w:szCs w:val="24"/>
         </w:rPr>
-        <w:t xml:space="preserve">– For </w:t>
-      </w:r>
-      <w:r>
+        <w:t>.</w:t>
+      </w:r>
+    </w:p>
+    <w:p>
+      <w:pPr>
+        <w:numPr>
+          <w:ilvl w:val="0"/>
+          <w:numId w:val="5"/>
+        </w:numPr>
+        <w:shd w:val="clear" w:color="auto" w:fill="FFFFFF"/>
+        <w:spacing w:beforeAutospacing="1" w:after="100" w:afterAutospacing="1" w:line="240" w:lineRule="auto"/>
         <w:rPr>
           <w:rFonts w:ascii="Bierstadt Display" w:eastAsia="Times New Roman" w:hAnsi="Bierstadt Display" w:cs="Helvetica"/>
           <w:color w:val="333333"/>
           <w:szCs w:val="24"/>
         </w:rPr>
-        <w:t>navigating the display</w:t>
-      </w:r>
+      </w:pPr>
       <w:r>
         <w:rPr>
           <w:rFonts w:ascii="Bierstadt Display" w:eastAsia="Times New Roman" w:hAnsi="Bierstadt Display" w:cs="Helvetica"/>
           <w:color w:val="333333"/>
           <w:szCs w:val="24"/>
         </w:rPr>
-        <w:t>.</w:t>
+        <w:t>Adjust Rotary Encoder – For adjusting selected parameter</w:t>
       </w:r>
     </w:p>
     <w:p>
@@ -3433,7 +3402,8 @@
           <w:color w:val="333333"/>
           <w:szCs w:val="24"/>
         </w:rPr>
-        <w:t>Adjust Rotary Encoder – For adjusting selected parameter</w:t>
+        <w:lastRenderedPageBreak/>
+        <w:t>Activate Push Button – Push the Adjust knob to activate functions</w:t>
       </w:r>
     </w:p>
     <w:p>
@@ -3456,59 +3426,35 @@
           <w:color w:val="333333"/>
           <w:szCs w:val="24"/>
         </w:rPr>
-        <w:lastRenderedPageBreak/>
-        <w:t>Activate Push Button – Push the Adjust knob to activate functions</w:t>
-      </w:r>
-    </w:p>
-    <w:p>
-      <w:pPr>
-        <w:numPr>
-          <w:ilvl w:val="0"/>
-          <w:numId w:val="5"/>
-        </w:numPr>
-        <w:shd w:val="clear" w:color="auto" w:fill="FFFFFF"/>
-        <w:spacing w:beforeAutospacing="1" w:after="100" w:afterAutospacing="1" w:line="240" w:lineRule="auto"/>
+        <w:t xml:space="preserve">More controls </w:t>
+      </w:r>
+      <w:r>
         <w:rPr>
           <w:rFonts w:ascii="Bierstadt Display" w:eastAsia="Times New Roman" w:hAnsi="Bierstadt Display" w:cs="Helvetica"/>
           <w:color w:val="333333"/>
           <w:szCs w:val="24"/>
         </w:rPr>
-      </w:pPr>
+        <w:t xml:space="preserve">are </w:t>
+      </w:r>
       <w:r>
         <w:rPr>
           <w:rFonts w:ascii="Bierstadt Display" w:eastAsia="Times New Roman" w:hAnsi="Bierstadt Display" w:cs="Helvetica"/>
           <w:color w:val="333333"/>
           <w:szCs w:val="24"/>
         </w:rPr>
-        <w:t xml:space="preserve">More controls </w:t>
-      </w:r>
-      <w:r>
+        <w:t>available via Web and Terminal interfaces</w:t>
+      </w:r>
+    </w:p>
+    <w:p>
+      <w:pPr>
+        <w:shd w:val="clear" w:color="auto" w:fill="FFFFFF"/>
+        <w:spacing w:beforeAutospacing="1" w:after="100" w:afterAutospacing="1" w:line="240" w:lineRule="auto"/>
+        <w:ind w:left="720"/>
         <w:rPr>
           <w:rFonts w:ascii="Bierstadt Display" w:eastAsia="Times New Roman" w:hAnsi="Bierstadt Display" w:cs="Helvetica"/>
           <w:color w:val="333333"/>
           <w:szCs w:val="24"/>
         </w:rPr>
-        <w:t xml:space="preserve">are </w:t>
-      </w:r>
-      <w:r>
-        <w:rPr>
-          <w:rFonts w:ascii="Bierstadt Display" w:eastAsia="Times New Roman" w:hAnsi="Bierstadt Display" w:cs="Helvetica"/>
-          <w:color w:val="333333"/>
-          <w:szCs w:val="24"/>
-        </w:rPr>
-        <w:t>available via Web and Terminal interfaces</w:t>
-      </w:r>
-    </w:p>
-    <w:p>
-      <w:pPr>
-        <w:shd w:val="clear" w:color="auto" w:fill="FFFFFF"/>
-        <w:spacing w:beforeAutospacing="1" w:after="100" w:afterAutospacing="1" w:line="240" w:lineRule="auto"/>
-        <w:ind w:left="720"/>
-        <w:rPr>
-          <w:rFonts w:ascii="Bierstadt Display" w:eastAsia="Times New Roman" w:hAnsi="Bierstadt Display" w:cs="Helvetica"/>
-          <w:color w:val="333333"/>
-          <w:szCs w:val="24"/>
-        </w:rPr>
       </w:pPr>
     </w:p>
     <w:p>
@@ -3704,7 +3650,61 @@
         <w:rPr>
           <w:rFonts w:ascii="Bierstadt Display" w:hAnsi="Bierstadt Display"/>
         </w:rPr>
-        <w:t xml:space="preserve">A 1U expansion module is available that provides an external USB interface with some interesting extra features. See “The </w:t>
+        <w:t>Output range is switchable: +/-5V or 0-10V</w:t>
+      </w:r>
+      <w:r>
+        <w:rPr>
+          <w:rFonts w:ascii="Bierstadt Display" w:hAnsi="Bierstadt Display"/>
+        </w:rPr>
+        <w:t xml:space="preserve"> (board models 4.0 and later)</w:t>
+      </w:r>
+    </w:p>
+    <w:p>
+      <w:pPr>
+        <w:pStyle w:val="ListParagraph"/>
+        <w:numPr>
+          <w:ilvl w:val="0"/>
+          <w:numId w:val="10"/>
+        </w:numPr>
+        <w:rPr>
+          <w:rFonts w:ascii="Bierstadt Display" w:hAnsi="Bierstadt Display"/>
+        </w:rPr>
+      </w:pPr>
+      <w:r>
+        <w:rPr>
+          <w:rFonts w:ascii="Bierstadt Display" w:hAnsi="Bierstadt Display"/>
+        </w:rPr>
+        <w:t>E</w:t>
+      </w:r>
+      <w:r>
+        <w:rPr>
+          <w:rFonts w:ascii="Bierstadt Display" w:hAnsi="Bierstadt Display"/>
+        </w:rPr>
+        <w:t>xpansion module</w:t>
+      </w:r>
+      <w:r>
+        <w:rPr>
+          <w:rFonts w:ascii="Bierstadt Display" w:hAnsi="Bierstadt Display"/>
+        </w:rPr>
+        <w:t>s</w:t>
+      </w:r>
+      <w:r>
+        <w:rPr>
+          <w:rFonts w:ascii="Bierstadt Display" w:hAnsi="Bierstadt Display"/>
+        </w:rPr>
+        <w:t xml:space="preserve"> </w:t>
+      </w:r>
+      <w:r>
+        <w:rPr>
+          <w:rFonts w:ascii="Bierstadt Display" w:hAnsi="Bierstadt Display"/>
+        </w:rPr>
+        <w:t>are</w:t>
+      </w:r>
+      <w:r>
+        <w:rPr>
+          <w:rFonts w:ascii="Bierstadt Display" w:hAnsi="Bierstadt Display"/>
+        </w:rPr>
+        <w:t xml:space="preserve"> available that provide an external USB interface with some interesting extra features. See “The </w:t>
       </w:r>
       <w:proofErr w:type="spellStart"/>
       <w:r>
@@ -4527,21 +4527,7 @@
         <w:rPr>
           <w:rFonts w:ascii="Bierstadt Display" w:hAnsi="Bierstadt Display"/>
         </w:rPr>
-        <w:t xml:space="preserve">Outputs can be triggered by any or </w:t>
-      </w:r>
-      <w:proofErr w:type="gramStart"/>
-      <w:r>
-        <w:rPr>
-          <w:rFonts w:ascii="Bierstadt Display" w:hAnsi="Bierstadt Display"/>
-        </w:rPr>
-        <w:t>all of</w:t>
-      </w:r>
-      <w:proofErr w:type="gramEnd"/>
-      <w:r>
-        <w:rPr>
-          <w:rFonts w:ascii="Bierstadt Display" w:hAnsi="Bierstadt Display"/>
-        </w:rPr>
-        <w:t xml:space="preserve"> the four triggers.</w:t>
+        <w:t>Outputs can be triggered by any or all of the four triggers.</w:t>
       </w:r>
     </w:p>
     <w:p>
@@ -5364,21 +5350,7 @@
         <w:rPr>
           <w:rFonts w:ascii="Bierstadt Display" w:hAnsi="Bierstadt Display"/>
         </w:rPr>
-        <w:t xml:space="preserve"> They are used to modulate the Outputs. Configure the Outputs to target the scale, offset or period for each CV input. If both CV Inputs are </w:t>
-      </w:r>
-      <w:proofErr w:type="gramStart"/>
-      <w:r>
-        <w:rPr>
-          <w:rFonts w:ascii="Bierstadt Display" w:hAnsi="Bierstadt Display"/>
-        </w:rPr>
-        <w:t>specified</w:t>
-      </w:r>
-      <w:proofErr w:type="gramEnd"/>
-      <w:r>
-        <w:rPr>
-          <w:rFonts w:ascii="Bierstadt Display" w:hAnsi="Bierstadt Display"/>
-        </w:rPr>
-        <w:t xml:space="preserve"> the effect will be cascaded with CV0 being applied first.</w:t>
+        <w:t xml:space="preserve"> They are used to modulate the Outputs. Configure the Outputs to target the scale, offset or period for each CV input. If both CV Inputs are specified the effect will be cascaded with CV0 being applied first.</w:t>
       </w:r>
     </w:p>
     <w:p>
@@ -5422,19 +5394,11 @@
           <w:rFonts w:ascii="Bierstadt Display" w:hAnsi="Bierstadt Display"/>
         </w:rPr>
       </w:pPr>
-      <w:proofErr w:type="gramStart"/>
-      <w:r>
-        <w:rPr>
-          <w:rFonts w:ascii="Bierstadt Display" w:hAnsi="Bierstadt Display"/>
-        </w:rPr>
-        <w:t>In order to</w:t>
-      </w:r>
-      <w:proofErr w:type="gramEnd"/>
-      <w:r>
-        <w:rPr>
-          <w:rFonts w:ascii="Bierstadt Display" w:hAnsi="Bierstadt Display"/>
-        </w:rPr>
-        <w:t xml:space="preserve"> maximize display life, the display will turn off after a set time. The default time is 15 minutes. The time can be </w:t>
+      <w:r>
+        <w:rPr>
+          <w:rFonts w:ascii="Bierstadt Display" w:hAnsi="Bierstadt Display"/>
+        </w:rPr>
+        <w:t xml:space="preserve">In order to maximize display life, the display will turn off after a set time. The default time is 15 minutes. The time can be </w:t>
       </w:r>
       <w:r>
         <w:rPr>
@@ -5550,21 +5514,7 @@
         <w:rPr>
           <w:rFonts w:ascii="Bierstadt Display" w:hAnsi="Bierstadt Display"/>
         </w:rPr>
-        <w:t xml:space="preserve"> A </w:t>
-      </w:r>
-      <w:proofErr w:type="gramStart"/>
-      <w:r>
-        <w:rPr>
-          <w:rFonts w:ascii="Bierstadt Display" w:hAnsi="Bierstadt Display"/>
-        </w:rPr>
-        <w:t>star(</w:t>
-      </w:r>
-      <w:proofErr w:type="gramEnd"/>
-      <w:r>
-        <w:rPr>
-          <w:rFonts w:ascii="Bierstadt Display" w:hAnsi="Bierstadt Display"/>
-        </w:rPr>
-        <w:t>*) next to the name indicates that output is not calibrated.</w:t>
+        <w:t xml:space="preserve"> A star(*) next to the name indicates that output is not calibrated.</w:t>
       </w:r>
     </w:p>
     <w:p>
@@ -5636,21 +5586,7 @@
         <w:rPr>
           <w:rFonts w:ascii="Bierstadt Display" w:hAnsi="Bierstadt Display"/>
         </w:rPr>
-        <w:t xml:space="preserve">The factory-installed waveforms </w:t>
-      </w:r>
-      <w:proofErr w:type="gramStart"/>
-      <w:r>
-        <w:rPr>
-          <w:rFonts w:ascii="Bierstadt Display" w:hAnsi="Bierstadt Display"/>
-        </w:rPr>
-        <w:t>are:</w:t>
-      </w:r>
-      <w:proofErr w:type="gramEnd"/>
-      <w:r>
-        <w:rPr>
-          <w:rFonts w:ascii="Bierstadt Display" w:hAnsi="Bierstadt Display"/>
-        </w:rPr>
-        <w:t xml:space="preserve"> </w:t>
+        <w:t xml:space="preserve">The factory-installed waveforms are: </w:t>
       </w:r>
       <w:r>
         <w:rPr>
@@ -6227,21 +6163,7 @@
           <w:rFonts w:ascii="Bierstadt Display" w:hAnsi="Bierstadt Display"/>
         </w:rPr>
         <w:lastRenderedPageBreak/>
-        <w:t xml:space="preserve">Triggers are activated by a </w:t>
-      </w:r>
-      <w:proofErr w:type="gramStart"/>
-      <w:r>
-        <w:rPr>
-          <w:rFonts w:ascii="Bierstadt Display" w:hAnsi="Bierstadt Display"/>
-        </w:rPr>
-        <w:t>rising-edge</w:t>
-      </w:r>
-      <w:proofErr w:type="gramEnd"/>
-      <w:r>
-        <w:rPr>
-          <w:rFonts w:ascii="Bierstadt Display" w:hAnsi="Bierstadt Display"/>
-        </w:rPr>
-        <w:t xml:space="preserve"> 5V signal at the input.</w:t>
+        <w:t>Triggers are activated by a rising-edge 5V signal at the input.</w:t>
       </w:r>
     </w:p>
     <w:p>
@@ -6747,6 +6669,60 @@
         </w:rPr>
         <w:t>Randomness</w:t>
       </w:r>
+      <w:r>
+        <w:rPr>
+          <w:rFonts w:ascii="Bierstadt Display" w:hAnsi="Bierstadt Display"/>
+        </w:rPr>
+        <w:t xml:space="preserve"> – 0 to 100%</w:t>
+      </w:r>
+    </w:p>
+    <w:p>
+      <w:pPr>
+        <w:pStyle w:val="ListParagraph"/>
+        <w:numPr>
+          <w:ilvl w:val="0"/>
+          <w:numId w:val="17"/>
+        </w:numPr>
+        <w:rPr>
+          <w:rFonts w:ascii="Bierstadt Display" w:hAnsi="Bierstadt Display"/>
+        </w:rPr>
+      </w:pPr>
+      <w:r>
+        <w:rPr>
+          <w:rFonts w:ascii="Bierstadt Display" w:hAnsi="Bierstadt Display"/>
+        </w:rPr>
+        <w:t>Quantize</w:t>
+      </w:r>
+      <w:r>
+        <w:rPr>
+          <w:rFonts w:ascii="Bierstadt Display" w:hAnsi="Bierstadt Display"/>
+        </w:rPr>
+        <w:t xml:space="preserve"> - </w:t>
+      </w:r>
+      <w:r>
+        <w:rPr>
+          <w:rFonts w:ascii="Bierstadt Display" w:hAnsi="Bierstadt Display"/>
+        </w:rPr>
+        <w:t>Yes/No</w:t>
+      </w:r>
+    </w:p>
+    <w:p>
+      <w:pPr>
+        <w:pStyle w:val="ListParagraph"/>
+        <w:numPr>
+          <w:ilvl w:val="0"/>
+          <w:numId w:val="17"/>
+        </w:numPr>
+        <w:rPr>
+          <w:rFonts w:ascii="Bierstadt Display" w:hAnsi="Bierstadt Display"/>
+        </w:rPr>
+      </w:pPr>
+      <w:r>
+        <w:rPr>
+          <w:rFonts w:ascii="Bierstadt Display" w:hAnsi="Bierstadt Display"/>
+        </w:rPr>
+        <w:t>Idle Value</w:t>
+      </w:r>
     </w:p>
     <w:p>
       <w:pPr>
@@ -6763,7 +6739,97 @@
         <w:rPr>
           <w:rFonts w:ascii="Bierstadt Display" w:hAnsi="Bierstadt Display"/>
         </w:rPr>
-        <w:t>Range – 0 to 100%</w:t>
+        <w:t xml:space="preserve">The Idle Value is sent when the Output is not active. </w:t>
+      </w:r>
+    </w:p>
+    <w:p>
+      <w:pPr>
+        <w:pStyle w:val="ListParagraph"/>
+        <w:numPr>
+          <w:ilvl w:val="1"/>
+          <w:numId w:val="17"/>
+        </w:numPr>
+        <w:rPr>
+          <w:rFonts w:ascii="Bierstadt Display" w:hAnsi="Bierstadt Display"/>
+        </w:rPr>
+      </w:pPr>
+      <w:r>
+        <w:rPr>
+          <w:rFonts w:ascii="Bierstadt Display" w:hAnsi="Bierstadt Display"/>
+        </w:rPr>
+        <w:t>It is also sent during the Post Delay period.</w:t>
+      </w:r>
+    </w:p>
+    <w:p>
+      <w:pPr>
+        <w:pStyle w:val="ListParagraph"/>
+        <w:numPr>
+          <w:ilvl w:val="1"/>
+          <w:numId w:val="17"/>
+        </w:numPr>
+        <w:rPr>
+          <w:rFonts w:ascii="Bierstadt Display" w:hAnsi="Bierstadt Display"/>
+        </w:rPr>
+      </w:pPr>
+      <w:r>
+        <w:rPr>
+          <w:rFonts w:ascii="Bierstadt Display" w:hAnsi="Bierstadt Display"/>
+        </w:rPr>
+        <w:t xml:space="preserve">Idle </w:t>
+      </w:r>
+      <w:r>
+        <w:rPr>
+          <w:rFonts w:ascii="Bierstadt Display" w:hAnsi="Bierstadt Display"/>
+        </w:rPr>
+        <w:t>Value of 0 corresponds to Output voltage of -5.33V</w:t>
+      </w:r>
+    </w:p>
+    <w:p>
+      <w:pPr>
+        <w:pStyle w:val="ListParagraph"/>
+        <w:numPr>
+          <w:ilvl w:val="1"/>
+          <w:numId w:val="17"/>
+        </w:numPr>
+        <w:rPr>
+          <w:rFonts w:ascii="Bierstadt Display" w:hAnsi="Bierstadt Display"/>
+        </w:rPr>
+      </w:pPr>
+      <w:r>
+        <w:rPr>
+          <w:rFonts w:ascii="Bierstadt Display" w:hAnsi="Bierstadt Display"/>
+        </w:rPr>
+        <w:t xml:space="preserve">Idle </w:t>
+      </w:r>
+      <w:r>
+        <w:rPr>
+          <w:rFonts w:ascii="Bierstadt Display" w:hAnsi="Bierstadt Display"/>
+        </w:rPr>
+        <w:t>Value of 1023 corresponds to Output voltage of 5.33V</w:t>
+      </w:r>
+    </w:p>
+    <w:p>
+      <w:pPr>
+        <w:pStyle w:val="ListParagraph"/>
+        <w:numPr>
+          <w:ilvl w:val="1"/>
+          <w:numId w:val="17"/>
+        </w:numPr>
+        <w:rPr>
+          <w:rFonts w:ascii="Bierstadt Display" w:hAnsi="Bierstadt Display"/>
+        </w:rPr>
+      </w:pPr>
+      <w:r>
+        <w:rPr>
+          <w:rFonts w:ascii="Bierstadt Display" w:hAnsi="Bierstadt Display"/>
+        </w:rPr>
+        <w:t xml:space="preserve">Idle </w:t>
+      </w:r>
+      <w:r>
+        <w:rPr>
+          <w:rFonts w:ascii="Bierstadt Display" w:hAnsi="Bierstadt Display"/>
+        </w:rPr>
+        <w:t>Value of 512 corresponds to Output voltage of 0.0V</w:t>
       </w:r>
     </w:p>
     <w:p>
@@ -6781,7 +6847,7 @@
         <w:rPr>
           <w:rFonts w:ascii="Bierstadt Display" w:hAnsi="Bierstadt Display"/>
         </w:rPr>
-        <w:t>Quantize</w:t>
+        <w:t>Clock</w:t>
       </w:r>
     </w:p>
     <w:p>
@@ -6799,7 +6865,25 @@
         <w:rPr>
           <w:rFonts w:ascii="Bierstadt Display" w:hAnsi="Bierstadt Display"/>
         </w:rPr>
-        <w:t>Yes/No</w:t>
+        <w:t>Internal – The next sample is sent based on the Period setting.</w:t>
+      </w:r>
+    </w:p>
+    <w:p>
+      <w:pPr>
+        <w:pStyle w:val="ListParagraph"/>
+        <w:numPr>
+          <w:ilvl w:val="1"/>
+          <w:numId w:val="17"/>
+        </w:numPr>
+        <w:rPr>
+          <w:rFonts w:ascii="Bierstadt Display" w:hAnsi="Bierstadt Display"/>
+        </w:rPr>
+      </w:pPr>
+      <w:r>
+        <w:rPr>
+          <w:rFonts w:ascii="Bierstadt Display" w:hAnsi="Bierstadt Display"/>
+        </w:rPr>
+        <w:t>External – The next sample is sent on the rising edge of the enabled trigger.</w:t>
       </w:r>
     </w:p>
     <w:p>
@@ -6817,7 +6901,7 @@
         <w:rPr>
           <w:rFonts w:ascii="Bierstadt Display" w:hAnsi="Bierstadt Display"/>
         </w:rPr>
-        <w:t>Idle Value</w:t>
+        <w:t>Range</w:t>
       </w:r>
     </w:p>
     <w:p>
@@ -6835,7 +6919,7 @@
         <w:rPr>
           <w:rFonts w:ascii="Bierstadt Display" w:hAnsi="Bierstadt Display"/>
         </w:rPr>
-        <w:t xml:space="preserve">The Idle Value is sent when the Output is not active. </w:t>
+        <w:t>+/-5V (Default)</w:t>
       </w:r>
     </w:p>
     <w:p>
@@ -6853,141 +6937,8 @@
         <w:rPr>
           <w:rFonts w:ascii="Bierstadt Display" w:hAnsi="Bierstadt Display"/>
         </w:rPr>
-        <w:t>It is also sent during the Post Delay period.</w:t>
-      </w:r>
-    </w:p>
-    <w:p>
-      <w:pPr>
-        <w:pStyle w:val="ListParagraph"/>
-        <w:numPr>
-          <w:ilvl w:val="1"/>
-          <w:numId w:val="17"/>
-        </w:numPr>
-        <w:rPr>
-          <w:rFonts w:ascii="Bierstadt Display" w:hAnsi="Bierstadt Display"/>
-        </w:rPr>
-      </w:pPr>
-      <w:r>
-        <w:rPr>
-          <w:rFonts w:ascii="Bierstadt Display" w:hAnsi="Bierstadt Display"/>
-        </w:rPr>
-        <w:t xml:space="preserve">Idle </w:t>
-      </w:r>
-      <w:r>
-        <w:rPr>
-          <w:rFonts w:ascii="Bierstadt Display" w:hAnsi="Bierstadt Display"/>
-        </w:rPr>
-        <w:t>Value of 0 corresponds to Output voltage of -5.33V</w:t>
-      </w:r>
-    </w:p>
-    <w:p>
-      <w:pPr>
-        <w:pStyle w:val="ListParagraph"/>
-        <w:numPr>
-          <w:ilvl w:val="1"/>
-          <w:numId w:val="17"/>
-        </w:numPr>
-        <w:rPr>
-          <w:rFonts w:ascii="Bierstadt Display" w:hAnsi="Bierstadt Display"/>
-        </w:rPr>
-      </w:pPr>
-      <w:r>
-        <w:rPr>
-          <w:rFonts w:ascii="Bierstadt Display" w:hAnsi="Bierstadt Display"/>
-        </w:rPr>
-        <w:t xml:space="preserve">Idle </w:t>
-      </w:r>
-      <w:r>
-        <w:rPr>
-          <w:rFonts w:ascii="Bierstadt Display" w:hAnsi="Bierstadt Display"/>
-        </w:rPr>
-        <w:t>Value of 1023 corresponds to Output voltage of 5.33V</w:t>
-      </w:r>
-    </w:p>
-    <w:p>
-      <w:pPr>
-        <w:pStyle w:val="ListParagraph"/>
-        <w:numPr>
-          <w:ilvl w:val="1"/>
-          <w:numId w:val="17"/>
-        </w:numPr>
-        <w:rPr>
-          <w:rFonts w:ascii="Bierstadt Display" w:hAnsi="Bierstadt Display"/>
-        </w:rPr>
-      </w:pPr>
-      <w:r>
-        <w:rPr>
-          <w:rFonts w:ascii="Bierstadt Display" w:hAnsi="Bierstadt Display"/>
-        </w:rPr>
-        <w:t xml:space="preserve">Idle </w:t>
-      </w:r>
-      <w:r>
-        <w:rPr>
-          <w:rFonts w:ascii="Bierstadt Display" w:hAnsi="Bierstadt Display"/>
-        </w:rPr>
-        <w:t>Value of 512 corresponds to Output voltage of 0.0V</w:t>
-      </w:r>
-    </w:p>
-    <w:p>
-      <w:pPr>
-        <w:pStyle w:val="ListParagraph"/>
-        <w:numPr>
-          <w:ilvl w:val="0"/>
-          <w:numId w:val="17"/>
-        </w:numPr>
-        <w:rPr>
-          <w:rFonts w:ascii="Bierstadt Display" w:hAnsi="Bierstadt Display"/>
-        </w:rPr>
-      </w:pPr>
-      <w:r>
-        <w:rPr>
-          <w:rFonts w:ascii="Bierstadt Display" w:hAnsi="Bierstadt Display"/>
-        </w:rPr>
-        <w:t>Clock</w:t>
-      </w:r>
-    </w:p>
-    <w:p>
-      <w:pPr>
-        <w:pStyle w:val="ListParagraph"/>
-        <w:numPr>
-          <w:ilvl w:val="1"/>
-          <w:numId w:val="17"/>
-        </w:numPr>
-        <w:rPr>
-          <w:rFonts w:ascii="Bierstadt Display" w:hAnsi="Bierstadt Display"/>
-        </w:rPr>
-      </w:pPr>
-      <w:r>
-        <w:rPr>
-          <w:rFonts w:ascii="Bierstadt Display" w:hAnsi="Bierstadt Display"/>
-        </w:rPr>
-        <w:t>Internal – The next sample is sent based on the Period setting.</w:t>
-      </w:r>
-    </w:p>
-    <w:p>
-      <w:pPr>
-        <w:pStyle w:val="ListParagraph"/>
-        <w:numPr>
-          <w:ilvl w:val="1"/>
-          <w:numId w:val="17"/>
-        </w:numPr>
-        <w:rPr>
-          <w:rFonts w:ascii="Bierstadt Display" w:hAnsi="Bierstadt Display"/>
-        </w:rPr>
-      </w:pPr>
-      <w:r>
-        <w:rPr>
-          <w:rFonts w:ascii="Bierstadt Display" w:hAnsi="Bierstadt Display"/>
-        </w:rPr>
-        <w:t>External – The next sample is sent on the rising edge of the enabled trigger.</w:t>
-      </w:r>
-    </w:p>
-    <w:p>
-      <w:pPr>
-        <w:rPr>
-          <w:rFonts w:ascii="Bierstadt Display" w:hAnsi="Bierstadt Display"/>
-        </w:rPr>
-      </w:pPr>
+        <w:t>0-10V (board models 4.0 and later)</w:t>
+      </w:r>
       <w:r>
         <w:rPr>
           <w:rFonts w:ascii="Bierstadt Display" w:hAnsi="Bierstadt Display"/>
@@ -8607,21 +8558,7 @@
         <w:rPr>
           <w:rFonts w:ascii="Bierstadt Display" w:hAnsi="Bierstadt Display"/>
         </w:rPr>
-        <w:t>Test other voltages to verify accuracy. (</w:t>
-      </w:r>
-      <w:proofErr w:type="gramStart"/>
-      <w:r>
-        <w:rPr>
-          <w:rFonts w:ascii="Bierstadt Display" w:hAnsi="Bierstadt Display"/>
-        </w:rPr>
-        <w:t>note</w:t>
-      </w:r>
-      <w:proofErr w:type="gramEnd"/>
-      <w:r>
-        <w:rPr>
-          <w:rFonts w:ascii="Bierstadt Display" w:hAnsi="Bierstadt Display"/>
-        </w:rPr>
-        <w:t xml:space="preserve"> that full scale is +/-4.967V)</w:t>
+        <w:t>Test other voltages to verify accuracy. (note that full scale is +/-4.967V)</w:t>
       </w:r>
     </w:p>
     <w:p>
@@ -10863,7 +10800,6 @@
                 <w:rFonts w:ascii="Bierstadt Display" w:hAnsi="Bierstadt Display"/>
               </w:rPr>
             </w:pPr>
-            <w:proofErr w:type="gramStart"/>
             <w:r>
               <w:rPr>
                 <w:rFonts w:ascii="Bierstadt Display" w:hAnsi="Bierstadt Display"/>
@@ -10876,7 +10812,6 @@
               </w:rPr>
               <w:t>xx</w:t>
             </w:r>
-            <w:proofErr w:type="gramEnd"/>
           </w:p>
         </w:tc>
         <w:tc>
@@ -11019,16 +10954,8 @@
               <w:rPr>
                 <w:rFonts w:ascii="Bierstadt Display" w:hAnsi="Bierstadt Display"/>
               </w:rPr>
-              <w:t>#</w:t>
-            </w:r>
-            <w:proofErr w:type="gramStart"/>
-            <w:r>
-              <w:rPr>
-                <w:rFonts w:ascii="Bierstadt Display" w:hAnsi="Bierstadt Display"/>
-              </w:rPr>
-              <w:t>xxx</w:t>
-            </w:r>
-            <w:proofErr w:type="gramEnd"/>
+              <w:t>#xxx</w:t>
+            </w:r>
             <w:r>
               <w:rPr>
                 <w:rFonts w:ascii="Bierstadt Display" w:hAnsi="Bierstadt Display"/>
@@ -13498,21 +13425,7 @@
         <w:rPr>
           <w:rFonts w:ascii="Bierstadt Display" w:hAnsi="Bierstadt Display"/>
         </w:rPr>
-        <w:t xml:space="preserve">. This procedure ensures that your rack won’t be inadvertently powered by the USB </w:t>
-      </w:r>
-      <w:proofErr w:type="gramStart"/>
-      <w:r>
-        <w:rPr>
-          <w:rFonts w:ascii="Bierstadt Display" w:hAnsi="Bierstadt Display"/>
-        </w:rPr>
-        <w:t>+5 volt</w:t>
-      </w:r>
-      <w:proofErr w:type="gramEnd"/>
-      <w:r>
-        <w:rPr>
-          <w:rFonts w:ascii="Bierstadt Display" w:hAnsi="Bierstadt Display"/>
-        </w:rPr>
-        <w:t xml:space="preserve"> supply.</w:t>
+        <w:t>. This procedure ensures that your rack won’t be inadvertently powered by the USB +5 volt supply.</w:t>
       </w:r>
     </w:p>
     <w:p>
@@ -13904,7 +13817,6 @@
         </w:rPr>
         <w:t xml:space="preserve">If pressing the reset button doesn’t work, put a jumper onto J20 and press reset again. This should open a drive on your computer. When this happens, remove the jumper. Drag the file </w:t>
       </w:r>
-      <w:proofErr w:type="gramStart"/>
       <w:r>
         <w:rPr>
           <w:rFonts w:ascii="Bierstadt Display" w:hAnsi="Bierstadt Display"/>
@@ -13915,14 +13827,7 @@
         <w:rPr>
           <w:rFonts w:ascii="Bierstadt Display" w:hAnsi="Bierstadt Display"/>
         </w:rPr>
-        <w:t xml:space="preserve"> to</w:t>
-      </w:r>
-      <w:proofErr w:type="gramEnd"/>
-      <w:r>
-        <w:rPr>
-          <w:rFonts w:ascii="Bierstadt Display" w:hAnsi="Bierstadt Display"/>
-        </w:rPr>
-        <w:t xml:space="preserve"> the drive.</w:t>
+        <w:t xml:space="preserve"> to the drive.</w:t>
       </w:r>
       <w:r>
         <w:rPr>

</xml_diff>

<commit_message>
Reset parameters via web doesn't cut connection
</commit_message>
<xml_diff>
--- a/manual/Bonkulator-Manual.docx
+++ b/manual/Bonkulator-Manual.docx
@@ -2237,6 +2237,12 @@
           <w:rFonts w:ascii="Bierstadt Display" w:eastAsia="Times New Roman" w:hAnsi="Bierstadt Display"/>
         </w:rPr>
       </w:pPr>
+      <w:r>
+        <w:rPr>
+          <w:rFonts w:ascii="Bierstadt Display" w:eastAsia="Times New Roman" w:hAnsi="Bierstadt Display"/>
+        </w:rPr>
+        <w:br w:type="page"/>
+      </w:r>
     </w:p>
     <w:p>
       <w:pPr>
@@ -2249,6 +2255,7 @@
         <w:rPr>
           <w:rFonts w:ascii="Bierstadt Display" w:eastAsia="Times New Roman" w:hAnsi="Bierstadt Display"/>
         </w:rPr>
+        <w:lastRenderedPageBreak/>
         <w:t>Bonkulator</w:t>
       </w:r>
       <w:r>
@@ -2273,7 +2280,6 @@
         <w:rPr>
           <w:rFonts w:ascii="Bierstadt Display" w:eastAsia="Times New Roman" w:hAnsi="Bierstadt Display"/>
         </w:rPr>
-        <w:lastRenderedPageBreak/>
         <w:t>Both (common settings)</w:t>
       </w:r>
       <w:r>
@@ -2593,6 +2599,24 @@
           <w:rFonts w:ascii="Bierstadt Display" w:eastAsia="Times New Roman" w:hAnsi="Bierstadt Display"/>
         </w:rPr>
         <w:t>Clock: Internal</w:t>
+      </w:r>
+    </w:p>
+    <w:p>
+      <w:pPr>
+        <w:pStyle w:val="ListParagraph"/>
+        <w:numPr>
+          <w:ilvl w:val="1"/>
+          <w:numId w:val="13"/>
+        </w:numPr>
+        <w:rPr>
+          <w:rFonts w:ascii="Bierstadt Display" w:eastAsia="Times New Roman" w:hAnsi="Bierstadt Display"/>
+        </w:rPr>
+      </w:pPr>
+      <w:r>
+        <w:rPr>
+          <w:rFonts w:ascii="Bierstadt Display" w:eastAsia="Times New Roman" w:hAnsi="Bierstadt Display"/>
+        </w:rPr>
+        <w:t>Range: +/-5V</w:t>
       </w:r>
     </w:p>
     <w:p>
@@ -3004,7 +3028,43 @@
           <w:color w:val="333333"/>
           <w:szCs w:val="24"/>
         </w:rPr>
-        <w:t>In addition to the front panel controls, the Bonkulator provides WiFi and Terminal interfaces. The WiFi interface is a REST API and the Terminal interface is ANSI X3.64 via the Arduino micro-USB connector. These interfaces greatly extend the usefulness and capabilities of the Bonkulator. Scripting, patch management, dedicated GUIs and even Internet-connected IoT apps are now possible. And using a remote interface means that you no longer have to adjust tiny dials amid a forest of patch cords. This benefit cannot be fully appreciated until it is experienced directly.</w:t>
+        <w:t xml:space="preserve">In addition to the front panel controls, the Bonkulator provides WiFi and Terminal interfaces. The WiFi interface is a REST </w:t>
+      </w:r>
+      <w:proofErr w:type="gramStart"/>
+      <w:r>
+        <w:rPr>
+          <w:rFonts w:ascii="Bierstadt Display" w:eastAsia="Times New Roman" w:hAnsi="Bierstadt Display" w:cs="Times New Roman"/>
+          <w:color w:val="333333"/>
+          <w:szCs w:val="24"/>
+        </w:rPr>
+        <w:t>API</w:t>
+      </w:r>
+      <w:proofErr w:type="gramEnd"/>
+      <w:r>
+        <w:rPr>
+          <w:rFonts w:ascii="Bierstadt Display" w:eastAsia="Times New Roman" w:hAnsi="Bierstadt Display" w:cs="Times New Roman"/>
+          <w:color w:val="333333"/>
+          <w:szCs w:val="24"/>
+        </w:rPr>
+        <w:t xml:space="preserve"> and the Terminal interface is ANSI X3.64 via the Arduino micro-USB connector. These interfaces greatly extend the usefulness and capabilities of the Bonkulator. Scripting, patch management, dedicated GUIs and even Internet-connected IoT apps are now possible. And using a remote interface means that you no longer </w:t>
+      </w:r>
+      <w:proofErr w:type="gramStart"/>
+      <w:r>
+        <w:rPr>
+          <w:rFonts w:ascii="Bierstadt Display" w:eastAsia="Times New Roman" w:hAnsi="Bierstadt Display" w:cs="Times New Roman"/>
+          <w:color w:val="333333"/>
+          <w:szCs w:val="24"/>
+        </w:rPr>
+        <w:t>have to</w:t>
+      </w:r>
+      <w:proofErr w:type="gramEnd"/>
+      <w:r>
+        <w:rPr>
+          <w:rFonts w:ascii="Bierstadt Display" w:eastAsia="Times New Roman" w:hAnsi="Bierstadt Display" w:cs="Times New Roman"/>
+          <w:color w:val="333333"/>
+          <w:szCs w:val="24"/>
+        </w:rPr>
+        <w:t xml:space="preserve"> adjust tiny dials amid a forest of patch cords. This benefit cannot be fully appreciated until it is experienced directly.</w:t>
       </w:r>
     </w:p>
     <w:p>
@@ -3075,7 +3135,7 @@
           <w:color w:val="333333"/>
           <w:szCs w:val="24"/>
         </w:rPr>
-        <w:t>Analog signal (+/- 5 volt)</w:t>
+        <w:t>Analog signal (+/- 5 volt</w:t>
       </w:r>
       <w:r>
         <w:rPr>
@@ -3083,7 +3143,7 @@
           <w:color w:val="333333"/>
           <w:szCs w:val="24"/>
         </w:rPr>
-        <w:t>.</w:t>
+        <w:t xml:space="preserve"> or 0-10V</w:t>
       </w:r>
       <w:r>
         <w:rPr>
@@ -3091,46 +3151,46 @@
           <w:color w:val="333333"/>
           <w:szCs w:val="24"/>
         </w:rPr>
-        <w:t xml:space="preserve"> Built-in and programmable waveforms.</w:t>
-      </w:r>
-    </w:p>
-    <w:p>
-      <w:pPr>
-        <w:numPr>
-          <w:ilvl w:val="0"/>
-          <w:numId w:val="4"/>
-        </w:numPr>
-        <w:shd w:val="clear" w:color="auto" w:fill="FFFFFF"/>
-        <w:spacing w:beforeAutospacing="1" w:after="100" w:afterAutospacing="1" w:line="240" w:lineRule="auto"/>
+        <w:t>)</w:t>
+      </w:r>
+      <w:r>
         <w:rPr>
           <w:rFonts w:ascii="Bierstadt Display" w:eastAsia="Times New Roman" w:hAnsi="Bierstadt Display" w:cs="Helvetica"/>
           <w:color w:val="333333"/>
           <w:szCs w:val="24"/>
         </w:rPr>
-      </w:pPr>
+        <w:t>.</w:t>
+      </w:r>
       <w:r>
         <w:rPr>
           <w:rFonts w:ascii="Bierstadt Display" w:eastAsia="Times New Roman" w:hAnsi="Bierstadt Display" w:cs="Helvetica"/>
           <w:color w:val="333333"/>
           <w:szCs w:val="24"/>
         </w:rPr>
-        <w:t>Triggers (4)</w:t>
-      </w:r>
-      <w:r>
+        <w:t xml:space="preserve"> Built-in and programmable waveforms.</w:t>
+      </w:r>
+    </w:p>
+    <w:p>
+      <w:pPr>
+        <w:numPr>
+          <w:ilvl w:val="0"/>
+          <w:numId w:val="4"/>
+        </w:numPr>
+        <w:shd w:val="clear" w:color="auto" w:fill="FFFFFF"/>
+        <w:spacing w:beforeAutospacing="1" w:after="100" w:afterAutospacing="1" w:line="240" w:lineRule="auto"/>
         <w:rPr>
           <w:rFonts w:ascii="Bierstadt Display" w:eastAsia="Times New Roman" w:hAnsi="Bierstadt Display" w:cs="Helvetica"/>
           <w:color w:val="333333"/>
           <w:szCs w:val="24"/>
         </w:rPr>
-        <w:t xml:space="preserve"> – Digital signal </w:t>
-      </w:r>
+      </w:pPr>
       <w:r>
         <w:rPr>
           <w:rFonts w:ascii="Bierstadt Display" w:eastAsia="Times New Roman" w:hAnsi="Bierstadt Display" w:cs="Helvetica"/>
           <w:color w:val="333333"/>
           <w:szCs w:val="24"/>
         </w:rPr>
-        <w:t>that is activated by a 0 to +5V transition</w:t>
+        <w:t>Triggers (4)</w:t>
       </w:r>
       <w:r>
         <w:rPr>
@@ -3138,78 +3198,71 @@
           <w:color w:val="333333"/>
           <w:szCs w:val="24"/>
         </w:rPr>
-        <w:t>.</w:t>
-      </w:r>
-    </w:p>
-    <w:p>
-      <w:pPr>
-        <w:numPr>
-          <w:ilvl w:val="0"/>
-          <w:numId w:val="4"/>
-        </w:numPr>
-        <w:shd w:val="clear" w:color="auto" w:fill="FFFFFF"/>
-        <w:spacing w:beforeAutospacing="1" w:after="100" w:afterAutospacing="1" w:line="240" w:lineRule="auto"/>
+        <w:t xml:space="preserve"> – Digital signal </w:t>
+      </w:r>
+      <w:r>
         <w:rPr>
           <w:rFonts w:ascii="Bierstadt Display" w:eastAsia="Times New Roman" w:hAnsi="Bierstadt Display" w:cs="Helvetica"/>
           <w:color w:val="333333"/>
           <w:szCs w:val="24"/>
         </w:rPr>
-      </w:pPr>
+        <w:t>that is activated by a 0 to +5V transition</w:t>
+      </w:r>
       <w:r>
         <w:rPr>
           <w:rFonts w:ascii="Bierstadt Display" w:eastAsia="Times New Roman" w:hAnsi="Bierstadt Display" w:cs="Helvetica"/>
           <w:color w:val="333333"/>
           <w:szCs w:val="24"/>
         </w:rPr>
-        <w:t>CV (2)</w:t>
-      </w:r>
-      <w:r>
+        <w:t>.</w:t>
+      </w:r>
+    </w:p>
+    <w:p>
+      <w:pPr>
+        <w:numPr>
+          <w:ilvl w:val="0"/>
+          <w:numId w:val="4"/>
+        </w:numPr>
+        <w:shd w:val="clear" w:color="auto" w:fill="FFFFFF"/>
+        <w:spacing w:beforeAutospacing="1" w:after="100" w:afterAutospacing="1" w:line="240" w:lineRule="auto"/>
         <w:rPr>
           <w:rFonts w:ascii="Bierstadt Display" w:eastAsia="Times New Roman" w:hAnsi="Bierstadt Display" w:cs="Helvetica"/>
           <w:color w:val="333333"/>
           <w:szCs w:val="24"/>
         </w:rPr>
-        <w:t xml:space="preserve"> – Analog signal input. Range: +/- 5 volt</w:t>
-      </w:r>
-    </w:p>
-    <w:p>
-      <w:pPr>
-        <w:pStyle w:val="Heading2"/>
-        <w:rPr>
-          <w:rFonts w:ascii="Bierstadt Display" w:eastAsia="Times New Roman" w:hAnsi="Bierstadt Display"/>
-        </w:rPr>
-      </w:pPr>
-      <w:bookmarkStart w:id="4" w:name="_Toc114551229"/>
-      <w:r>
-        <w:rPr>
-          <w:rFonts w:ascii="Bierstadt Display" w:eastAsia="Times New Roman" w:hAnsi="Bierstadt Display"/>
-        </w:rPr>
-        <w:t>Functions</w:t>
-      </w:r>
-      <w:bookmarkEnd w:id="4"/>
-    </w:p>
-    <w:p>
-      <w:pPr>
-        <w:numPr>
-          <w:ilvl w:val="0"/>
-          <w:numId w:val="5"/>
-        </w:numPr>
-        <w:shd w:val="clear" w:color="auto" w:fill="FFFFFF"/>
-        <w:spacing w:beforeAutospacing="1" w:after="100" w:afterAutospacing="1" w:line="240" w:lineRule="auto"/>
+      </w:pPr>
+      <w:r>
         <w:rPr>
           <w:rFonts w:ascii="Bierstadt Display" w:eastAsia="Times New Roman" w:hAnsi="Bierstadt Display" w:cs="Helvetica"/>
           <w:color w:val="333333"/>
           <w:szCs w:val="24"/>
         </w:rPr>
-      </w:pPr>
+        <w:t>CV (2)</w:t>
+      </w:r>
       <w:r>
         <w:rPr>
           <w:rFonts w:ascii="Bierstadt Display" w:eastAsia="Times New Roman" w:hAnsi="Bierstadt Display" w:cs="Helvetica"/>
           <w:color w:val="333333"/>
           <w:szCs w:val="24"/>
         </w:rPr>
-        <w:t>Output (0-7) – For configuring the 8 outputs</w:t>
-      </w:r>
+        <w:t xml:space="preserve"> – Analog signal input. Range: +/- 5 volt</w:t>
+      </w:r>
+    </w:p>
+    <w:p>
+      <w:pPr>
+        <w:pStyle w:val="Heading2"/>
+        <w:rPr>
+          <w:rFonts w:ascii="Bierstadt Display" w:eastAsia="Times New Roman" w:hAnsi="Bierstadt Display"/>
+        </w:rPr>
+      </w:pPr>
+      <w:bookmarkStart w:id="4" w:name="_Toc114551229"/>
+      <w:r>
+        <w:rPr>
+          <w:rFonts w:ascii="Bierstadt Display" w:eastAsia="Times New Roman" w:hAnsi="Bierstadt Display"/>
+        </w:rPr>
+        <w:t>Functions</w:t>
+      </w:r>
+      <w:bookmarkEnd w:id="4"/>
     </w:p>
     <w:p>
       <w:pPr>
@@ -3231,24 +3284,8 @@
           <w:color w:val="333333"/>
           <w:szCs w:val="24"/>
         </w:rPr>
-        <w:t>Settings – For module configuration, WiFi , factory reset, etc.</w:t>
-      </w:r>
-    </w:p>
-    <w:p>
-      <w:pPr>
-        <w:pStyle w:val="Heading2"/>
-        <w:rPr>
-          <w:rFonts w:ascii="Bierstadt Display" w:eastAsia="Times New Roman" w:hAnsi="Bierstadt Display"/>
-        </w:rPr>
-      </w:pPr>
-      <w:bookmarkStart w:id="5" w:name="_Toc114551230"/>
-      <w:r>
-        <w:rPr>
-          <w:rFonts w:ascii="Bierstadt Display" w:eastAsia="Times New Roman" w:hAnsi="Bierstadt Display"/>
-        </w:rPr>
-        <w:t>Controls</w:t>
-      </w:r>
-      <w:bookmarkEnd w:id="5"/>
+        <w:t>Output (0-7) – For configuring the 8 outputs</w:t>
+      </w:r>
     </w:p>
     <w:p>
       <w:pPr>
@@ -3270,46 +3307,64 @@
           <w:color w:val="333333"/>
           <w:szCs w:val="24"/>
         </w:rPr>
-        <w:t>Output Buttons (0-7) – For selecting from the 8 outputs</w:t>
-      </w:r>
-    </w:p>
-    <w:p>
-      <w:pPr>
-        <w:numPr>
-          <w:ilvl w:val="0"/>
-          <w:numId w:val="5"/>
-        </w:numPr>
-        <w:shd w:val="clear" w:color="auto" w:fill="FFFFFF"/>
-        <w:spacing w:beforeAutospacing="1" w:after="100" w:afterAutospacing="1" w:line="240" w:lineRule="auto"/>
+        <w:t xml:space="preserve">Settings – For module configuration, </w:t>
+      </w:r>
+      <w:proofErr w:type="gramStart"/>
+      <w:r>
         <w:rPr>
           <w:rFonts w:ascii="Bierstadt Display" w:eastAsia="Times New Roman" w:hAnsi="Bierstadt Display" w:cs="Helvetica"/>
           <w:color w:val="333333"/>
           <w:szCs w:val="24"/>
         </w:rPr>
-      </w:pPr>
+        <w:t>WiFi ,</w:t>
+      </w:r>
+      <w:proofErr w:type="gramEnd"/>
       <w:r>
         <w:rPr>
           <w:rFonts w:ascii="Bierstadt Display" w:eastAsia="Times New Roman" w:hAnsi="Bierstadt Display" w:cs="Helvetica"/>
           <w:color w:val="333333"/>
           <w:szCs w:val="24"/>
         </w:rPr>
-        <w:t>Trigger Buttons (0-3) – For manua</w:t>
-      </w:r>
-      <w:r>
+        <w:t xml:space="preserve"> factory reset, etc.</w:t>
+      </w:r>
+    </w:p>
+    <w:p>
+      <w:pPr>
+        <w:pStyle w:val="Heading2"/>
+        <w:rPr>
+          <w:rFonts w:ascii="Bierstadt Display" w:eastAsia="Times New Roman" w:hAnsi="Bierstadt Display"/>
+        </w:rPr>
+      </w:pPr>
+      <w:bookmarkStart w:id="5" w:name="_Toc114551230"/>
+      <w:r>
+        <w:rPr>
+          <w:rFonts w:ascii="Bierstadt Display" w:eastAsia="Times New Roman" w:hAnsi="Bierstadt Display"/>
+        </w:rPr>
+        <w:t>Controls</w:t>
+      </w:r>
+      <w:bookmarkEnd w:id="5"/>
+    </w:p>
+    <w:p>
+      <w:pPr>
+        <w:numPr>
+          <w:ilvl w:val="0"/>
+          <w:numId w:val="5"/>
+        </w:numPr>
+        <w:shd w:val="clear" w:color="auto" w:fill="FFFFFF"/>
+        <w:spacing w:beforeAutospacing="1" w:after="100" w:afterAutospacing="1" w:line="240" w:lineRule="auto"/>
         <w:rPr>
           <w:rFonts w:ascii="Bierstadt Display" w:eastAsia="Times New Roman" w:hAnsi="Bierstadt Display" w:cs="Helvetica"/>
           <w:color w:val="333333"/>
           <w:szCs w:val="24"/>
         </w:rPr>
-        <w:t>l</w:t>
-      </w:r>
+      </w:pPr>
       <w:r>
         <w:rPr>
           <w:rFonts w:ascii="Bierstadt Display" w:eastAsia="Times New Roman" w:hAnsi="Bierstadt Display" w:cs="Helvetica"/>
           <w:color w:val="333333"/>
           <w:szCs w:val="24"/>
         </w:rPr>
-        <w:t xml:space="preserve"> triggering</w:t>
+        <w:t>Output Buttons (0-7) – For selecting from the 8 outputs</w:t>
       </w:r>
     </w:p>
     <w:p>
@@ -3332,7 +3387,7 @@
           <w:color w:val="333333"/>
           <w:szCs w:val="24"/>
         </w:rPr>
-        <w:t xml:space="preserve">Move Buttons (^v&lt;&gt;) </w:t>
+        <w:t>Trigger Buttons (0-3) – For manua</w:t>
       </w:r>
       <w:r>
         <w:rPr>
@@ -3340,7 +3395,7 @@
           <w:color w:val="333333"/>
           <w:szCs w:val="24"/>
         </w:rPr>
-        <w:t xml:space="preserve">– For </w:t>
+        <w:t>l</w:t>
       </w:r>
       <w:r>
         <w:rPr>
@@ -3348,62 +3403,54 @@
           <w:color w:val="333333"/>
           <w:szCs w:val="24"/>
         </w:rPr>
-        <w:t>navigating the display</w:t>
-      </w:r>
-      <w:r>
+        <w:t xml:space="preserve"> triggering</w:t>
+      </w:r>
+    </w:p>
+    <w:p>
+      <w:pPr>
+        <w:numPr>
+          <w:ilvl w:val="0"/>
+          <w:numId w:val="5"/>
+        </w:numPr>
+        <w:shd w:val="clear" w:color="auto" w:fill="FFFFFF"/>
+        <w:spacing w:beforeAutospacing="1" w:after="100" w:afterAutospacing="1" w:line="240" w:lineRule="auto"/>
         <w:rPr>
           <w:rFonts w:ascii="Bierstadt Display" w:eastAsia="Times New Roman" w:hAnsi="Bierstadt Display" w:cs="Helvetica"/>
           <w:color w:val="333333"/>
           <w:szCs w:val="24"/>
         </w:rPr>
-        <w:t>.</w:t>
-      </w:r>
-    </w:p>
-    <w:p>
-      <w:pPr>
-        <w:numPr>
-          <w:ilvl w:val="0"/>
-          <w:numId w:val="5"/>
-        </w:numPr>
-        <w:shd w:val="clear" w:color="auto" w:fill="FFFFFF"/>
-        <w:spacing w:beforeAutospacing="1" w:after="100" w:afterAutospacing="1" w:line="240" w:lineRule="auto"/>
+      </w:pPr>
+      <w:r>
         <w:rPr>
           <w:rFonts w:ascii="Bierstadt Display" w:eastAsia="Times New Roman" w:hAnsi="Bierstadt Display" w:cs="Helvetica"/>
           <w:color w:val="333333"/>
           <w:szCs w:val="24"/>
         </w:rPr>
-      </w:pPr>
+        <w:t xml:space="preserve">Move Buttons (^v&lt;&gt;) </w:t>
+      </w:r>
       <w:r>
         <w:rPr>
           <w:rFonts w:ascii="Bierstadt Display" w:eastAsia="Times New Roman" w:hAnsi="Bierstadt Display" w:cs="Helvetica"/>
           <w:color w:val="333333"/>
           <w:szCs w:val="24"/>
         </w:rPr>
-        <w:t>Adjust Rotary Encoder – For adjusting selected parameter</w:t>
-      </w:r>
-    </w:p>
-    <w:p>
-      <w:pPr>
-        <w:numPr>
-          <w:ilvl w:val="0"/>
-          <w:numId w:val="5"/>
-        </w:numPr>
-        <w:shd w:val="clear" w:color="auto" w:fill="FFFFFF"/>
-        <w:spacing w:beforeAutospacing="1" w:after="100" w:afterAutospacing="1" w:line="240" w:lineRule="auto"/>
+        <w:t xml:space="preserve">– For </w:t>
+      </w:r>
+      <w:r>
         <w:rPr>
           <w:rFonts w:ascii="Bierstadt Display" w:eastAsia="Times New Roman" w:hAnsi="Bierstadt Display" w:cs="Helvetica"/>
           <w:color w:val="333333"/>
           <w:szCs w:val="24"/>
         </w:rPr>
-      </w:pPr>
+        <w:t>navigating the display</w:t>
+      </w:r>
       <w:r>
         <w:rPr>
           <w:rFonts w:ascii="Bierstadt Display" w:eastAsia="Times New Roman" w:hAnsi="Bierstadt Display" w:cs="Helvetica"/>
           <w:color w:val="333333"/>
           <w:szCs w:val="24"/>
         </w:rPr>
-        <w:lastRenderedPageBreak/>
-        <w:t>Activate Push Button – Push the Adjust knob to activate functions</w:t>
+        <w:t>.</w:t>
       </w:r>
     </w:p>
     <w:p>
@@ -3426,22 +3473,69 @@
           <w:color w:val="333333"/>
           <w:szCs w:val="24"/>
         </w:rPr>
-        <w:t xml:space="preserve">More controls </w:t>
-      </w:r>
-      <w:r>
+        <w:t>Adjust Rotary Encoder – For adjusting selected parameter</w:t>
+      </w:r>
+    </w:p>
+    <w:p>
+      <w:pPr>
+        <w:numPr>
+          <w:ilvl w:val="0"/>
+          <w:numId w:val="5"/>
+        </w:numPr>
+        <w:shd w:val="clear" w:color="auto" w:fill="FFFFFF"/>
+        <w:spacing w:beforeAutospacing="1" w:after="100" w:afterAutospacing="1" w:line="240" w:lineRule="auto"/>
         <w:rPr>
           <w:rFonts w:ascii="Bierstadt Display" w:eastAsia="Times New Roman" w:hAnsi="Bierstadt Display" w:cs="Helvetica"/>
           <w:color w:val="333333"/>
           <w:szCs w:val="24"/>
         </w:rPr>
-        <w:t xml:space="preserve">are </w:t>
-      </w:r>
+      </w:pPr>
       <w:r>
         <w:rPr>
           <w:rFonts w:ascii="Bierstadt Display" w:eastAsia="Times New Roman" w:hAnsi="Bierstadt Display" w:cs="Helvetica"/>
           <w:color w:val="333333"/>
           <w:szCs w:val="24"/>
         </w:rPr>
+        <w:lastRenderedPageBreak/>
+        <w:t>Activate Push Button – Push the Adjust knob to activate functions</w:t>
+      </w:r>
+    </w:p>
+    <w:p>
+      <w:pPr>
+        <w:numPr>
+          <w:ilvl w:val="0"/>
+          <w:numId w:val="5"/>
+        </w:numPr>
+        <w:shd w:val="clear" w:color="auto" w:fill="FFFFFF"/>
+        <w:spacing w:beforeAutospacing="1" w:after="100" w:afterAutospacing="1" w:line="240" w:lineRule="auto"/>
+        <w:rPr>
+          <w:rFonts w:ascii="Bierstadt Display" w:eastAsia="Times New Roman" w:hAnsi="Bierstadt Display" w:cs="Helvetica"/>
+          <w:color w:val="333333"/>
+          <w:szCs w:val="24"/>
+        </w:rPr>
+      </w:pPr>
+      <w:r>
+        <w:rPr>
+          <w:rFonts w:ascii="Bierstadt Display" w:eastAsia="Times New Roman" w:hAnsi="Bierstadt Display" w:cs="Helvetica"/>
+          <w:color w:val="333333"/>
+          <w:szCs w:val="24"/>
+        </w:rPr>
+        <w:t xml:space="preserve">More controls </w:t>
+      </w:r>
+      <w:r>
+        <w:rPr>
+          <w:rFonts w:ascii="Bierstadt Display" w:eastAsia="Times New Roman" w:hAnsi="Bierstadt Display" w:cs="Helvetica"/>
+          <w:color w:val="333333"/>
+          <w:szCs w:val="24"/>
+        </w:rPr>
+        <w:t xml:space="preserve">are </w:t>
+      </w:r>
+      <w:r>
+        <w:rPr>
+          <w:rFonts w:ascii="Bierstadt Display" w:eastAsia="Times New Roman" w:hAnsi="Bierstadt Display" w:cs="Helvetica"/>
+          <w:color w:val="333333"/>
+          <w:szCs w:val="24"/>
+        </w:rPr>
         <w:t>available via Web and Terminal interfaces</w:t>
       </w:r>
     </w:p>
@@ -3781,8 +3875,8 @@
           <w:noProof/>
         </w:rPr>
         <w:drawing>
-          <wp:inline distT="0" distB="0" distL="0" distR="0" wp14:anchorId="438BFF49" wp14:editId="415D73A7">
-            <wp:extent cx="3305724" cy="5997942"/>
+          <wp:inline distT="0" distB="0" distL="0" distR="0" wp14:anchorId="438BFF49" wp14:editId="5DD7D01A">
+            <wp:extent cx="3305724" cy="5997940"/>
             <wp:effectExtent l="0" t="0" r="9525" b="3175"/>
             <wp:docPr id="1" name="Picture 1"/>
             <wp:cNvGraphicFramePr>
@@ -3810,7 +3904,7 @@
                   <pic:spPr>
                     <a:xfrm>
                       <a:off x="0" y="0"/>
-                      <a:ext cx="3305724" cy="5997942"/>
+                      <a:ext cx="3305724" cy="5997940"/>
                     </a:xfrm>
                     <a:prstGeom prst="rect">
                       <a:avLst/>
@@ -4527,7 +4621,21 @@
         <w:rPr>
           <w:rFonts w:ascii="Bierstadt Display" w:hAnsi="Bierstadt Display"/>
         </w:rPr>
-        <w:t>Outputs can be triggered by any or all of the four triggers.</w:t>
+        <w:t xml:space="preserve">Outputs can be triggered by any or </w:t>
+      </w:r>
+      <w:proofErr w:type="gramStart"/>
+      <w:r>
+        <w:rPr>
+          <w:rFonts w:ascii="Bierstadt Display" w:hAnsi="Bierstadt Display"/>
+        </w:rPr>
+        <w:t>all of</w:t>
+      </w:r>
+      <w:proofErr w:type="gramEnd"/>
+      <w:r>
+        <w:rPr>
+          <w:rFonts w:ascii="Bierstadt Display" w:hAnsi="Bierstadt Display"/>
+        </w:rPr>
+        <w:t xml:space="preserve"> the four triggers.</w:t>
       </w:r>
     </w:p>
     <w:p>
@@ -5069,7 +5177,13 @@
         <w:rPr>
           <w:rFonts w:ascii="Bierstadt Display" w:hAnsi="Bierstadt Display"/>
         </w:rPr>
-        <w:t xml:space="preserve">V. </w:t>
+        <w:t>V</w:t>
+      </w:r>
+      <w:r>
+        <w:rPr>
+          <w:rFonts w:ascii="Bierstadt Display" w:hAnsi="Bierstadt Display"/>
+        </w:rPr>
+        <w:t xml:space="preserve"> or from 0 to 10.66V. (see Range setting)</w:t>
       </w:r>
     </w:p>
     <w:p>
@@ -5350,7 +5464,19 @@
         <w:rPr>
           <w:rFonts w:ascii="Bierstadt Display" w:hAnsi="Bierstadt Display"/>
         </w:rPr>
-        <w:t xml:space="preserve"> They are used to modulate the Outputs. Configure the Outputs to target the scale, offset or period for each CV input. If both CV Inputs are specified the effect will be cascaded with CV0 being applied first.</w:t>
+        <w:t xml:space="preserve"> They are used to modulate the Outputs. Configure the Outputs to target the scale, offset or period for each CV input. If both CV Inputs are </w:t>
+      </w:r>
+      <w:r>
+        <w:rPr>
+          <w:rFonts w:ascii="Bierstadt Display" w:hAnsi="Bierstadt Display"/>
+        </w:rPr>
+        <w:t>specified,</w:t>
+      </w:r>
+      <w:r>
+        <w:rPr>
+          <w:rFonts w:ascii="Bierstadt Display" w:hAnsi="Bierstadt Display"/>
+        </w:rPr>
+        <w:t xml:space="preserve"> the effect will be cascaded with CV0 being applied first.</w:t>
       </w:r>
     </w:p>
     <w:p>
@@ -5394,11 +5520,19 @@
           <w:rFonts w:ascii="Bierstadt Display" w:hAnsi="Bierstadt Display"/>
         </w:rPr>
       </w:pPr>
-      <w:r>
-        <w:rPr>
-          <w:rFonts w:ascii="Bierstadt Display" w:hAnsi="Bierstadt Display"/>
-        </w:rPr>
-        <w:t xml:space="preserve">In order to maximize display life, the display will turn off after a set time. The default time is 15 minutes. The time can be </w:t>
+      <w:proofErr w:type="gramStart"/>
+      <w:r>
+        <w:rPr>
+          <w:rFonts w:ascii="Bierstadt Display" w:hAnsi="Bierstadt Display"/>
+        </w:rPr>
+        <w:t>In order to</w:t>
+      </w:r>
+      <w:proofErr w:type="gramEnd"/>
+      <w:r>
+        <w:rPr>
+          <w:rFonts w:ascii="Bierstadt Display" w:hAnsi="Bierstadt Display"/>
+        </w:rPr>
+        <w:t xml:space="preserve"> maximize display life, the display will turn off after a set time. The default time is 15 minutes. The time can be </w:t>
       </w:r>
       <w:r>
         <w:rPr>
@@ -5514,7 +5648,21 @@
         <w:rPr>
           <w:rFonts w:ascii="Bierstadt Display" w:hAnsi="Bierstadt Display"/>
         </w:rPr>
-        <w:t xml:space="preserve"> A star(*) next to the name indicates that output is not calibrated.</w:t>
+        <w:t xml:space="preserve"> A </w:t>
+      </w:r>
+      <w:proofErr w:type="gramStart"/>
+      <w:r>
+        <w:rPr>
+          <w:rFonts w:ascii="Bierstadt Display" w:hAnsi="Bierstadt Display"/>
+        </w:rPr>
+        <w:t>star(</w:t>
+      </w:r>
+      <w:proofErr w:type="gramEnd"/>
+      <w:r>
+        <w:rPr>
+          <w:rFonts w:ascii="Bierstadt Display" w:hAnsi="Bierstadt Display"/>
+        </w:rPr>
+        <w:t>*) next to the name indicates that output is not calibrated.</w:t>
       </w:r>
     </w:p>
     <w:p>
@@ -5586,7 +5734,21 @@
         <w:rPr>
           <w:rFonts w:ascii="Bierstadt Display" w:hAnsi="Bierstadt Display"/>
         </w:rPr>
-        <w:t xml:space="preserve">The factory-installed waveforms are: </w:t>
+        <w:t xml:space="preserve">The factory-installed waveforms </w:t>
+      </w:r>
+      <w:proofErr w:type="gramStart"/>
+      <w:r>
+        <w:rPr>
+          <w:rFonts w:ascii="Bierstadt Display" w:hAnsi="Bierstadt Display"/>
+        </w:rPr>
+        <w:t>are:</w:t>
+      </w:r>
+      <w:proofErr w:type="gramEnd"/>
+      <w:r>
+        <w:rPr>
+          <w:rFonts w:ascii="Bierstadt Display" w:hAnsi="Bierstadt Display"/>
+        </w:rPr>
+        <w:t xml:space="preserve"> </w:t>
       </w:r>
       <w:r>
         <w:rPr>
@@ -6163,7 +6325,21 @@
           <w:rFonts w:ascii="Bierstadt Display" w:hAnsi="Bierstadt Display"/>
         </w:rPr>
         <w:lastRenderedPageBreak/>
-        <w:t>Triggers are activated by a rising-edge 5V signal at the input.</w:t>
+        <w:t xml:space="preserve">Triggers are activated by a </w:t>
+      </w:r>
+      <w:proofErr w:type="gramStart"/>
+      <w:r>
+        <w:rPr>
+          <w:rFonts w:ascii="Bierstadt Display" w:hAnsi="Bierstadt Display"/>
+        </w:rPr>
+        <w:t>rising-edge</w:t>
+      </w:r>
+      <w:proofErr w:type="gramEnd"/>
+      <w:r>
+        <w:rPr>
+          <w:rFonts w:ascii="Bierstadt Display" w:hAnsi="Bierstadt Display"/>
+        </w:rPr>
+        <w:t xml:space="preserve"> 5V signal at the input.</w:t>
       </w:r>
     </w:p>
     <w:p>
@@ -8558,7 +8734,21 @@
         <w:rPr>
           <w:rFonts w:ascii="Bierstadt Display" w:hAnsi="Bierstadt Display"/>
         </w:rPr>
-        <w:t>Test other voltages to verify accuracy. (note that full scale is +/-4.967V)</w:t>
+        <w:t>Test other voltages to verify accuracy. (</w:t>
+      </w:r>
+      <w:proofErr w:type="gramStart"/>
+      <w:r>
+        <w:rPr>
+          <w:rFonts w:ascii="Bierstadt Display" w:hAnsi="Bierstadt Display"/>
+        </w:rPr>
+        <w:t>note</w:t>
+      </w:r>
+      <w:proofErr w:type="gramEnd"/>
+      <w:r>
+        <w:rPr>
+          <w:rFonts w:ascii="Bierstadt Display" w:hAnsi="Bierstadt Display"/>
+        </w:rPr>
+        <w:t xml:space="preserve"> that full scale is +/-4.967V)</w:t>
       </w:r>
     </w:p>
     <w:p>
@@ -10800,6 +10990,7 @@
                 <w:rFonts w:ascii="Bierstadt Display" w:hAnsi="Bierstadt Display"/>
               </w:rPr>
             </w:pPr>
+            <w:proofErr w:type="gramStart"/>
             <w:r>
               <w:rPr>
                 <w:rFonts w:ascii="Bierstadt Display" w:hAnsi="Bierstadt Display"/>
@@ -10812,6 +11003,7 @@
               </w:rPr>
               <w:t>xx</w:t>
             </w:r>
+            <w:proofErr w:type="gramEnd"/>
           </w:p>
         </w:tc>
         <w:tc>
@@ -10954,8 +11146,16 @@
               <w:rPr>
                 <w:rFonts w:ascii="Bierstadt Display" w:hAnsi="Bierstadt Display"/>
               </w:rPr>
-              <w:t>#xxx</w:t>
-            </w:r>
+              <w:t>#</w:t>
+            </w:r>
+            <w:proofErr w:type="gramStart"/>
+            <w:r>
+              <w:rPr>
+                <w:rFonts w:ascii="Bierstadt Display" w:hAnsi="Bierstadt Display"/>
+              </w:rPr>
+              <w:t>xxx</w:t>
+            </w:r>
+            <w:proofErr w:type="gramEnd"/>
             <w:r>
               <w:rPr>
                 <w:rFonts w:ascii="Bierstadt Display" w:hAnsi="Bierstadt Display"/>
@@ -13425,7 +13625,21 @@
         <w:rPr>
           <w:rFonts w:ascii="Bierstadt Display" w:hAnsi="Bierstadt Display"/>
         </w:rPr>
-        <w:t>. This procedure ensures that your rack won’t be inadvertently powered by the USB +5 volt supply.</w:t>
+        <w:t xml:space="preserve">. This procedure ensures that your rack won’t be inadvertently powered by the USB </w:t>
+      </w:r>
+      <w:proofErr w:type="gramStart"/>
+      <w:r>
+        <w:rPr>
+          <w:rFonts w:ascii="Bierstadt Display" w:hAnsi="Bierstadt Display"/>
+        </w:rPr>
+        <w:t>+5 volt</w:t>
+      </w:r>
+      <w:proofErr w:type="gramEnd"/>
+      <w:r>
+        <w:rPr>
+          <w:rFonts w:ascii="Bierstadt Display" w:hAnsi="Bierstadt Display"/>
+        </w:rPr>
+        <w:t xml:space="preserve"> supply.</w:t>
       </w:r>
     </w:p>
     <w:p>
@@ -13817,6 +14031,7 @@
         </w:rPr>
         <w:t xml:space="preserve">If pressing the reset button doesn’t work, put a jumper onto J20 and press reset again. This should open a drive on your computer. When this happens, remove the jumper. Drag the file </w:t>
       </w:r>
+      <w:proofErr w:type="gramStart"/>
       <w:r>
         <w:rPr>
           <w:rFonts w:ascii="Bierstadt Display" w:hAnsi="Bierstadt Display"/>
@@ -13827,7 +14042,14 @@
         <w:rPr>
           <w:rFonts w:ascii="Bierstadt Display" w:hAnsi="Bierstadt Display"/>
         </w:rPr>
-        <w:t xml:space="preserve"> to the drive.</w:t>
+        <w:t xml:space="preserve"> to</w:t>
+      </w:r>
+      <w:proofErr w:type="gramEnd"/>
+      <w:r>
+        <w:rPr>
+          <w:rFonts w:ascii="Bierstadt Display" w:hAnsi="Bierstadt Display"/>
+        </w:rPr>
+        <w:t xml:space="preserve"> the drive.</w:t>
       </w:r>
       <w:r>
         <w:rPr>

</xml_diff>

<commit_message>
Adds debounce caps to trigger inputs
</commit_message>
<xml_diff>
--- a/manual/Bonkulator-Manual.docx
+++ b/manual/Bonkulator-Manual.docx
@@ -2271,24 +2271,6 @@
       <w:pPr>
         <w:pStyle w:val="ListParagraph"/>
         <w:numPr>
-          <w:ilvl w:val="0"/>
-          <w:numId w:val="13"/>
-        </w:numPr>
-        <w:rPr>
-          <w:rFonts w:ascii="Bierstadt Display" w:eastAsia="Times New Roman" w:hAnsi="Bierstadt Display"/>
-        </w:rPr>
-      </w:pPr>
-      <w:r>
-        <w:rPr>
-          <w:rFonts w:ascii="Bierstadt Display" w:eastAsia="Times New Roman" w:hAnsi="Bierstadt Display"/>
-        </w:rPr>
-        <w:t>Waveform: Ramp</w:t>
-      </w:r>
-    </w:p>
-    <w:p>
-      <w:pPr>
-        <w:pStyle w:val="ListParagraph"/>
-        <w:numPr>
           <w:ilvl w:val="1"/>
           <w:numId w:val="13"/>
         </w:numPr>
@@ -2300,7 +2282,7 @@
         <w:rPr>
           <w:rFonts w:ascii="Bierstadt Display" w:eastAsia="Times New Roman" w:hAnsi="Bierstadt Display"/>
         </w:rPr>
-        <w:t>Period: 03010</w:t>
+        <w:t>Waveform: Ramp</w:t>
       </w:r>
     </w:p>
     <w:p>
@@ -2342,13 +2324,13 @@
         <w:rPr>
           <w:rFonts w:ascii="Bierstadt Display" w:eastAsia="Times New Roman" w:hAnsi="Bierstadt Display"/>
         </w:rPr>
-        <w:t xml:space="preserve">Post </w:t>
+        <w:t>Active Time</w:t>
       </w:r>
       <w:r>
         <w:rPr>
           <w:rFonts w:ascii="Bierstadt Display" w:eastAsia="Times New Roman" w:hAnsi="Bierstadt Display"/>
         </w:rPr>
-        <w:t>Delay: 00000</w:t>
+        <w:t>: 03010</w:t>
       </w:r>
     </w:p>
     <w:p>
@@ -2366,19 +2348,13 @@
         <w:rPr>
           <w:rFonts w:ascii="Bierstadt Display" w:eastAsia="Times New Roman" w:hAnsi="Bierstadt Display"/>
         </w:rPr>
-        <w:t xml:space="preserve">Repeat: </w:t>
+        <w:t>Idle Time</w:t>
       </w:r>
       <w:r>
         <w:rPr>
           <w:rFonts w:ascii="Bierstadt Display" w:eastAsia="Times New Roman" w:hAnsi="Bierstadt Display"/>
         </w:rPr>
-        <w:t>0</w:t>
-      </w:r>
-      <w:r>
-        <w:rPr>
-          <w:rFonts w:ascii="Bierstadt Display" w:eastAsia="Times New Roman" w:hAnsi="Bierstadt Display"/>
-        </w:rPr>
-        <w:t>0000</w:t>
+        <w:t>: 00000</w:t>
       </w:r>
     </w:p>
     <w:p>
@@ -2396,7 +2372,19 @@
         <w:rPr>
           <w:rFonts w:ascii="Bierstadt Display" w:eastAsia="Times New Roman" w:hAnsi="Bierstadt Display"/>
         </w:rPr>
-        <w:t>T0: Enabled</w:t>
+        <w:t xml:space="preserve">Repeat: </w:t>
+      </w:r>
+      <w:r>
+        <w:rPr>
+          <w:rFonts w:ascii="Bierstadt Display" w:eastAsia="Times New Roman" w:hAnsi="Bierstadt Display"/>
+        </w:rPr>
+        <w:t>0</w:t>
+      </w:r>
+      <w:r>
+        <w:rPr>
+          <w:rFonts w:ascii="Bierstadt Display" w:eastAsia="Times New Roman" w:hAnsi="Bierstadt Display"/>
+        </w:rPr>
+        <w:t>0000</w:t>
       </w:r>
     </w:p>
     <w:p>
@@ -2414,7 +2402,7 @@
         <w:rPr>
           <w:rFonts w:ascii="Bierstadt Display" w:eastAsia="Times New Roman" w:hAnsi="Bierstadt Display"/>
         </w:rPr>
-        <w:t>T1: Disabled</w:t>
+        <w:t>T0: Enabled</w:t>
       </w:r>
     </w:p>
     <w:p>
@@ -2432,7 +2420,7 @@
         <w:rPr>
           <w:rFonts w:ascii="Bierstadt Display" w:eastAsia="Times New Roman" w:hAnsi="Bierstadt Display"/>
         </w:rPr>
-        <w:t>T2: Disabled</w:t>
+        <w:t>T1: Disabled</w:t>
       </w:r>
     </w:p>
     <w:p>
@@ -2450,7 +2438,7 @@
         <w:rPr>
           <w:rFonts w:ascii="Bierstadt Display" w:eastAsia="Times New Roman" w:hAnsi="Bierstadt Display"/>
         </w:rPr>
-        <w:t>T3: Disabled</w:t>
+        <w:t>T2: Disabled</w:t>
       </w:r>
     </w:p>
     <w:p>
@@ -2468,7 +2456,7 @@
         <w:rPr>
           <w:rFonts w:ascii="Bierstadt Display" w:eastAsia="Times New Roman" w:hAnsi="Bierstadt Display"/>
         </w:rPr>
-        <w:t>CV0: Off</w:t>
+        <w:t>T3: Disabled</w:t>
       </w:r>
     </w:p>
     <w:p>
@@ -2486,7 +2474,7 @@
         <w:rPr>
           <w:rFonts w:ascii="Bierstadt Display" w:eastAsia="Times New Roman" w:hAnsi="Bierstadt Display"/>
         </w:rPr>
-        <w:t>CV1: Off</w:t>
+        <w:t>CV0: Off</w:t>
       </w:r>
     </w:p>
     <w:p>
@@ -2504,7 +2492,7 @@
         <w:rPr>
           <w:rFonts w:ascii="Bierstadt Display" w:eastAsia="Times New Roman" w:hAnsi="Bierstadt Display"/>
         </w:rPr>
-        <w:t>Offset: 000</w:t>
+        <w:t>CV1: Off</w:t>
       </w:r>
     </w:p>
     <w:p>
@@ -2522,7 +2510,7 @@
         <w:rPr>
           <w:rFonts w:ascii="Bierstadt Display" w:eastAsia="Times New Roman" w:hAnsi="Bierstadt Display"/>
         </w:rPr>
-        <w:t>Randomness: 00</w:t>
+        <w:t>Scale: see below</w:t>
       </w:r>
     </w:p>
     <w:p>
@@ -2540,7 +2528,7 @@
         <w:rPr>
           <w:rFonts w:ascii="Bierstadt Display" w:eastAsia="Times New Roman" w:hAnsi="Bierstadt Display"/>
         </w:rPr>
-        <w:t>Quantize: No</w:t>
+        <w:t>Offset: 000</w:t>
       </w:r>
     </w:p>
     <w:p>
@@ -2558,7 +2546,49 @@
         <w:rPr>
           <w:rFonts w:ascii="Bierstadt Display" w:eastAsia="Times New Roman" w:hAnsi="Bierstadt Display"/>
         </w:rPr>
-        <w:t>Idle Value: 0512</w:t>
+        <w:t>Randomness: 00</w:t>
+      </w:r>
+    </w:p>
+    <w:p>
+      <w:pPr>
+        <w:pStyle w:val="ListParagraph"/>
+        <w:numPr>
+          <w:ilvl w:val="1"/>
+          <w:numId w:val="13"/>
+        </w:numPr>
+        <w:rPr>
+          <w:rFonts w:ascii="Bierstadt Display" w:eastAsia="Times New Roman" w:hAnsi="Bierstadt Display"/>
+        </w:rPr>
+      </w:pPr>
+      <w:r>
+        <w:rPr>
+          <w:rFonts w:ascii="Bierstadt Display" w:eastAsia="Times New Roman" w:hAnsi="Bierstadt Display"/>
+        </w:rPr>
+        <w:t>Quantize: No</w:t>
+      </w:r>
+    </w:p>
+    <w:p>
+      <w:pPr>
+        <w:pStyle w:val="ListParagraph"/>
+        <w:numPr>
+          <w:ilvl w:val="1"/>
+          <w:numId w:val="13"/>
+        </w:numPr>
+        <w:rPr>
+          <w:rFonts w:ascii="Bierstadt Display" w:eastAsia="Times New Roman" w:hAnsi="Bierstadt Display"/>
+        </w:rPr>
+      </w:pPr>
+      <w:r>
+        <w:rPr>
+          <w:rFonts w:ascii="Bierstadt Display" w:eastAsia="Times New Roman" w:hAnsi="Bierstadt Display"/>
+        </w:rPr>
+        <w:t xml:space="preserve">Idle Value: </w:t>
+      </w:r>
+      <w:r>
+        <w:rPr>
+          <w:rFonts w:ascii="Bierstadt Display" w:eastAsia="Times New Roman" w:hAnsi="Bierstadt Display"/>
+        </w:rPr>
+        <w:t>2048</w:t>
       </w:r>
     </w:p>
     <w:p>
@@ -2948,7 +2978,7 @@
           <w:color w:val="333333"/>
           <w:szCs w:val="24"/>
         </w:rPr>
-        <w:t xml:space="preserve"> Outputs have many parameters. Among them are the Waveform to be sent and its period. Select which triggers activate the output in the Output configuration menu. Complete information on </w:t>
+        <w:t xml:space="preserve"> Outputs have many parameters. Among them are the Waveform to be sent and its </w:t>
       </w:r>
       <w:r>
         <w:rPr>
@@ -2956,7 +2986,7 @@
           <w:color w:val="333333"/>
           <w:szCs w:val="24"/>
         </w:rPr>
-        <w:t>all</w:t>
+        <w:t>Active Time</w:t>
       </w:r>
       <w:r>
         <w:rPr>
@@ -2964,7 +2994,7 @@
           <w:color w:val="333333"/>
           <w:szCs w:val="24"/>
         </w:rPr>
-        <w:t xml:space="preserve"> the parameters can be found in the Output</w:t>
+        <w:t xml:space="preserve">. Select which triggers activate the output in the Output configuration menu. Complete information on </w:t>
       </w:r>
       <w:r>
         <w:rPr>
@@ -2972,7 +3002,7 @@
           <w:color w:val="333333"/>
           <w:szCs w:val="24"/>
         </w:rPr>
-        <w:t xml:space="preserve"> Detail</w:t>
+        <w:t>all</w:t>
       </w:r>
       <w:r>
         <w:rPr>
@@ -2980,25 +3010,41 @@
           <w:color w:val="333333"/>
           <w:szCs w:val="24"/>
         </w:rPr>
-        <w:t>s section of this document.</w:t>
-      </w:r>
-    </w:p>
-    <w:p>
-      <w:pPr>
-        <w:shd w:val="clear" w:color="auto" w:fill="FFFFFF"/>
-        <w:spacing w:before="0" w:after="360" w:line="240" w:lineRule="auto"/>
+        <w:t xml:space="preserve"> the parameters can be found in the Output</w:t>
+      </w:r>
+      <w:r>
         <w:rPr>
           <w:rFonts w:ascii="Bierstadt Display" w:eastAsia="Times New Roman" w:hAnsi="Bierstadt Display" w:cs="Times New Roman"/>
           <w:color w:val="333333"/>
           <w:szCs w:val="24"/>
         </w:rPr>
-      </w:pPr>
+        <w:t xml:space="preserve"> Detail</w:t>
+      </w:r>
       <w:r>
         <w:rPr>
           <w:rFonts w:ascii="Bierstadt Display" w:eastAsia="Times New Roman" w:hAnsi="Bierstadt Display" w:cs="Times New Roman"/>
           <w:color w:val="333333"/>
           <w:szCs w:val="24"/>
         </w:rPr>
+        <w:t>s section of this document.</w:t>
+      </w:r>
+    </w:p>
+    <w:p>
+      <w:pPr>
+        <w:shd w:val="clear" w:color="auto" w:fill="FFFFFF"/>
+        <w:spacing w:before="0" w:after="360" w:line="240" w:lineRule="auto"/>
+        <w:rPr>
+          <w:rFonts w:ascii="Bierstadt Display" w:eastAsia="Times New Roman" w:hAnsi="Bierstadt Display" w:cs="Times New Roman"/>
+          <w:color w:val="333333"/>
+          <w:szCs w:val="24"/>
+        </w:rPr>
+      </w:pPr>
+      <w:r>
+        <w:rPr>
+          <w:rFonts w:ascii="Bierstadt Display" w:eastAsia="Times New Roman" w:hAnsi="Bierstadt Display" w:cs="Times New Roman"/>
+          <w:color w:val="333333"/>
+          <w:szCs w:val="24"/>
+        </w:rPr>
         <w:t>Pressing the Adjust Knob activates various functions of the Bonkulator. The use of this button is context-sensitive and is only active within the Settings function. Pressing and holding this knob for longer than 2 seconds brings up the Settings function.</w:t>
       </w:r>
     </w:p>
@@ -3797,8 +3843,8 @@
           <w:noProof/>
         </w:rPr>
         <w:drawing>
-          <wp:inline distT="0" distB="0" distL="0" distR="0" wp14:anchorId="438BFF49" wp14:editId="5DD7D01A">
-            <wp:extent cx="3305724" cy="5997940"/>
+          <wp:inline distT="0" distB="0" distL="0" distR="0" wp14:anchorId="438BFF49" wp14:editId="442DB249">
+            <wp:extent cx="3305723" cy="5997940"/>
             <wp:effectExtent l="0" t="0" r="9525" b="3175"/>
             <wp:docPr id="1" name="Picture 1"/>
             <wp:cNvGraphicFramePr>
@@ -3826,7 +3872,7 @@
                   <pic:spPr>
                     <a:xfrm>
                       <a:off x="0" y="0"/>
-                      <a:ext cx="3305724" cy="5997940"/>
+                      <a:ext cx="3305723" cy="5997940"/>
                     </a:xfrm>
                     <a:prstGeom prst="rect">
                       <a:avLst/>
@@ -4027,30 +4073,17 @@
     </w:p>
     <w:p>
       <w:pPr>
-        <w:pStyle w:val="Caption"/>
-        <w:jc w:val="center"/>
+        <w:pStyle w:val="Heading1"/>
         <w:rPr>
           <w:rFonts w:ascii="Bierstadt Display" w:eastAsia="Times New Roman" w:hAnsi="Bierstadt Display"/>
-          <w:caps/>
-          <w:color w:val="FFFFFF" w:themeColor="background1"/>
-          <w:spacing w:val="15"/>
-          <w:sz w:val="22"/>
-          <w:szCs w:val="22"/>
-        </w:rPr>
-      </w:pPr>
-    </w:p>
-    <w:p>
-      <w:pPr>
-        <w:pStyle w:val="Heading1"/>
+        </w:rPr>
+      </w:pPr>
+      <w:bookmarkStart w:id="9" w:name="_Toc114551234"/>
+      <w:r>
         <w:rPr>
           <w:rFonts w:ascii="Bierstadt Display" w:eastAsia="Times New Roman" w:hAnsi="Bierstadt Display"/>
         </w:rPr>
-      </w:pPr>
-      <w:bookmarkStart w:id="9" w:name="_Toc114551234"/>
-      <w:r>
-        <w:rPr>
-          <w:rFonts w:ascii="Bierstadt Display" w:eastAsia="Times New Roman" w:hAnsi="Bierstadt Display"/>
-        </w:rPr>
+        <w:lastRenderedPageBreak/>
         <w:t>Operation</w:t>
       </w:r>
       <w:bookmarkEnd w:id="9"/>
@@ -4320,13 +4353,31 @@
         <w:rPr>
           <w:rFonts w:ascii="Bierstadt Display" w:hAnsi="Bierstadt Display"/>
         </w:rPr>
-        <w:t>Choose from 6</w:t>
-      </w:r>
-      <w:r>
-        <w:rPr>
-          <w:rFonts w:ascii="Bierstadt Display" w:hAnsi="Bierstadt Display"/>
-        </w:rPr>
-        <w:t xml:space="preserve"> pre-installed waveforms and 8 user-entered waveforms.</w:t>
+        <w:t xml:space="preserve">Choose from </w:t>
+      </w:r>
+      <w:r>
+        <w:rPr>
+          <w:rFonts w:ascii="Bierstadt Display" w:hAnsi="Bierstadt Display"/>
+        </w:rPr>
+        <w:t>7</w:t>
+      </w:r>
+      <w:r>
+        <w:rPr>
+          <w:rFonts w:ascii="Bierstadt Display" w:hAnsi="Bierstadt Display"/>
+        </w:rPr>
+        <w:t xml:space="preserve"> pre-installed waveforms and 8 user-</w:t>
+      </w:r>
+      <w:r>
+        <w:rPr>
+          <w:rFonts w:ascii="Bierstadt Display" w:hAnsi="Bierstadt Display"/>
+        </w:rPr>
+        <w:t>defined</w:t>
+      </w:r>
+      <w:r>
+        <w:rPr>
+          <w:rFonts w:ascii="Bierstadt Display" w:hAnsi="Bierstadt Display"/>
+        </w:rPr>
+        <w:t xml:space="preserve"> waveforms.</w:t>
       </w:r>
     </w:p>
     <w:p>
@@ -4879,7 +4930,7 @@
         <w:rPr>
           <w:rFonts w:ascii="Bierstadt Display" w:hAnsi="Bierstadt Display"/>
         </w:rPr>
-        <w:t>period</w:t>
+        <w:t>Active Time</w:t>
       </w:r>
       <w:r>
         <w:rPr>
@@ -4969,7 +5020,13 @@
         <w:rPr>
           <w:rFonts w:ascii="Bierstadt Display" w:hAnsi="Bierstadt Display"/>
         </w:rPr>
-        <w:t xml:space="preserve">period, </w:t>
+        <w:t>active time</w:t>
+      </w:r>
+      <w:r>
+        <w:rPr>
+          <w:rFonts w:ascii="Bierstadt Display" w:hAnsi="Bierstadt Display"/>
+        </w:rPr>
+        <w:t xml:space="preserve">, </w:t>
       </w:r>
       <w:r>
         <w:rPr>
@@ -5007,18 +5064,10 @@
         </w:rPr>
         <w:t>If both CVs are specified, the effect is to cascade CV1 after CV0</w:t>
       </w:r>
-    </w:p>
-    <w:p>
-      <w:pPr>
-        <w:rPr>
-          <w:rFonts w:ascii="Bierstadt Display" w:hAnsi="Bierstadt Display"/>
-        </w:rPr>
-      </w:pPr>
-      <w:r>
-        <w:rPr>
-          <w:rFonts w:ascii="Bierstadt Display" w:hAnsi="Bierstadt Display"/>
-        </w:rPr>
-        <w:lastRenderedPageBreak/>
+      <w:r>
+        <w:rPr>
+          <w:rFonts w:ascii="Bierstadt Display" w:hAnsi="Bierstadt Display"/>
+        </w:rPr>
         <w:br w:type="page"/>
       </w:r>
     </w:p>
@@ -5240,12 +5289,16 @@
       <w:r>
         <w:rPr>
           <w:rFonts w:ascii="Bierstadt Display" w:hAnsi="Bierstadt Display"/>
+          <w:i/>
+          <w:iCs/>
         </w:rPr>
         <w:t xml:space="preserve">S, </w:t>
       </w:r>
       <w:r>
         <w:rPr>
           <w:rFonts w:ascii="Bierstadt Display" w:hAnsi="Bierstadt Display"/>
+          <w:i/>
+          <w:iCs/>
         </w:rPr>
         <w:t xml:space="preserve">O </w:t>
       </w:r>
@@ -5253,7 +5306,21 @@
         <w:rPr>
           <w:rFonts w:ascii="Bierstadt Display" w:hAnsi="Bierstadt Display"/>
         </w:rPr>
-        <w:t xml:space="preserve">and c </w:t>
+        <w:t>and</w:t>
+      </w:r>
+      <w:r>
+        <w:rPr>
+          <w:rFonts w:ascii="Bierstadt Display" w:hAnsi="Bierstadt Display"/>
+          <w:i/>
+          <w:iCs/>
+        </w:rPr>
+        <w:t xml:space="preserve"> c</w:t>
+      </w:r>
+      <w:r>
+        <w:rPr>
+          <w:rFonts w:ascii="Bierstadt Display" w:hAnsi="Bierstadt Display"/>
+        </w:rPr>
+        <w:t xml:space="preserve"> </w:t>
       </w:r>
       <w:r>
         <w:rPr>
@@ -5372,7 +5439,19 @@
         <w:rPr>
           <w:rFonts w:ascii="Bierstadt Display" w:hAnsi="Bierstadt Display"/>
         </w:rPr>
-        <w:t xml:space="preserve"> They are used to modulate the Outputs. Configure the Outputs to target the scale, offset or period for each CV input. If both CV Inputs are </w:t>
+        <w:t xml:space="preserve"> They are used to modulate the Outputs. Configure the Outputs to target the scale, offset or </w:t>
+      </w:r>
+      <w:r>
+        <w:rPr>
+          <w:rFonts w:ascii="Bierstadt Display" w:hAnsi="Bierstadt Display"/>
+        </w:rPr>
+        <w:t>active time</w:t>
+      </w:r>
+      <w:r>
+        <w:rPr>
+          <w:rFonts w:ascii="Bierstadt Display" w:hAnsi="Bierstadt Display"/>
+        </w:rPr>
+        <w:t xml:space="preserve"> for each CV input. If both CV Inputs are </w:t>
       </w:r>
       <w:r>
         <w:rPr>
@@ -5590,13 +5669,43 @@
         <w:rPr>
           <w:rFonts w:ascii="Bierstadt Display" w:hAnsi="Bierstadt Display"/>
         </w:rPr>
-        <w:t>Fourteen waveforms are available, six are factory-installed and eight are user-defined.</w:t>
-      </w:r>
-      <w:r>
-        <w:rPr>
-          <w:rFonts w:ascii="Bierstadt Display" w:hAnsi="Bierstadt Display"/>
-        </w:rPr>
-        <w:t xml:space="preserve"> Waveforms are stored as 128 values that range from 0-1023. Depending on the chosen Period, 10 to 128 of these values will be used</w:t>
+        <w:t>Fifteen</w:t>
+      </w:r>
+      <w:r>
+        <w:rPr>
+          <w:rFonts w:ascii="Bierstadt Display" w:hAnsi="Bierstadt Display"/>
+        </w:rPr>
+        <w:t xml:space="preserve"> waveforms are available, </w:t>
+      </w:r>
+      <w:r>
+        <w:rPr>
+          <w:rFonts w:ascii="Bierstadt Display" w:hAnsi="Bierstadt Display"/>
+        </w:rPr>
+        <w:t>seven</w:t>
+      </w:r>
+      <w:r>
+        <w:rPr>
+          <w:rFonts w:ascii="Bierstadt Display" w:hAnsi="Bierstadt Display"/>
+        </w:rPr>
+        <w:t xml:space="preserve"> are factory-installed and eight are user-defined.</w:t>
+      </w:r>
+      <w:r>
+        <w:rPr>
+          <w:rFonts w:ascii="Bierstadt Display" w:hAnsi="Bierstadt Display"/>
+        </w:rPr>
+        <w:t xml:space="preserve"> Waveforms are stored as 128 values that range from 0-1023. Depending on the chosen </w:t>
+      </w:r>
+      <w:r>
+        <w:rPr>
+          <w:rFonts w:ascii="Bierstadt Display" w:hAnsi="Bierstadt Display"/>
+        </w:rPr>
+        <w:t>Active Time</w:t>
+      </w:r>
+      <w:r>
+        <w:rPr>
+          <w:rFonts w:ascii="Bierstadt Display" w:hAnsi="Bierstadt Display"/>
+        </w:rPr>
+        <w:t>, 10 to 128 of these values will be used</w:t>
       </w:r>
       <w:r>
         <w:rPr>
@@ -5794,13 +5903,19 @@
         <w:rPr>
           <w:rFonts w:ascii="Bierstadt Display" w:hAnsi="Bierstadt Display"/>
         </w:rPr>
-        <w:t>Period</w:t>
-      </w:r>
-      <w:r>
-        <w:rPr>
-          <w:rFonts w:ascii="Bierstadt Display" w:hAnsi="Bierstadt Display"/>
-        </w:rPr>
-        <w:t>/Parts – The length in milliseconds of the waveform when in Internal clock mode or the number of samples to be used when in External clock mode</w:t>
+        <w:t xml:space="preserve">Init </w:t>
+      </w:r>
+      <w:r>
+        <w:rPr>
+          <w:rFonts w:ascii="Bierstadt Display" w:hAnsi="Bierstadt Display"/>
+        </w:rPr>
+        <w:t>Delay</w:t>
+      </w:r>
+      <w:r>
+        <w:rPr>
+          <w:rFonts w:ascii="Bierstadt Display" w:hAnsi="Bierstadt Display"/>
+        </w:rPr>
+        <w:t xml:space="preserve"> – The time in milliseconds to delay before sending the Waveform</w:t>
       </w:r>
     </w:p>
     <w:p>
@@ -5818,19 +5933,43 @@
         <w:rPr>
           <w:rFonts w:ascii="Bierstadt Display" w:hAnsi="Bierstadt Display"/>
         </w:rPr>
-        <w:t xml:space="preserve">Period ranges from 10 msecs – </w:t>
-      </w:r>
-      <w:r>
-        <w:rPr>
-          <w:rFonts w:ascii="Bierstadt Display" w:hAnsi="Bierstadt Display"/>
-        </w:rPr>
-        <w:t>32767</w:t>
-      </w:r>
-      <w:r>
-        <w:rPr>
-          <w:rFonts w:ascii="Bierstadt Display" w:hAnsi="Bierstadt Display"/>
-        </w:rPr>
-        <w:t>msecs</w:t>
+        <w:t xml:space="preserve">Range 0 to </w:t>
+      </w:r>
+      <w:r>
+        <w:rPr>
+          <w:rFonts w:ascii="Bierstadt Display" w:hAnsi="Bierstadt Display"/>
+        </w:rPr>
+        <w:t>65535</w:t>
+      </w:r>
+      <w:r>
+        <w:rPr>
+          <w:rFonts w:ascii="Bierstadt Display" w:hAnsi="Bierstadt Display"/>
+        </w:rPr>
+        <w:t xml:space="preserve"> msecs</w:t>
+      </w:r>
+    </w:p>
+    <w:p>
+      <w:pPr>
+        <w:pStyle w:val="ListParagraph"/>
+        <w:numPr>
+          <w:ilvl w:val="0"/>
+          <w:numId w:val="17"/>
+        </w:numPr>
+        <w:rPr>
+          <w:rFonts w:ascii="Bierstadt Display" w:hAnsi="Bierstadt Display"/>
+        </w:rPr>
+      </w:pPr>
+      <w:r>
+        <w:rPr>
+          <w:rFonts w:ascii="Bierstadt Display" w:hAnsi="Bierstadt Display"/>
+        </w:rPr>
+        <w:t>Active Time</w:t>
+      </w:r>
+      <w:r>
+        <w:rPr>
+          <w:rFonts w:ascii="Bierstadt Display" w:hAnsi="Bierstadt Display"/>
+        </w:rPr>
+        <w:t>/Parts – The length in milliseconds of the waveform when in Internal clock mode or the number of samples to be used when in External clock mode</w:t>
       </w:r>
     </w:p>
     <w:p>
@@ -5848,7 +5987,25 @@
         <w:rPr>
           <w:rFonts w:ascii="Bierstadt Display" w:hAnsi="Bierstadt Display"/>
         </w:rPr>
-        <w:t>Parts ranges from 10 to 128</w:t>
+        <w:t>Active Time</w:t>
+      </w:r>
+      <w:r>
+        <w:rPr>
+          <w:rFonts w:ascii="Bierstadt Display" w:hAnsi="Bierstadt Display"/>
+        </w:rPr>
+        <w:t xml:space="preserve"> ranges from 10 msecs – </w:t>
+      </w:r>
+      <w:r>
+        <w:rPr>
+          <w:rFonts w:ascii="Bierstadt Display" w:hAnsi="Bierstadt Display"/>
+        </w:rPr>
+        <w:t xml:space="preserve">65535 </w:t>
+      </w:r>
+      <w:r>
+        <w:rPr>
+          <w:rFonts w:ascii="Bierstadt Display" w:hAnsi="Bierstadt Display"/>
+        </w:rPr>
+        <w:t>msecs</w:t>
       </w:r>
     </w:p>
     <w:p>
@@ -5866,7 +6023,37 @@
         <w:rPr>
           <w:rFonts w:ascii="Bierstadt Display" w:hAnsi="Bierstadt Display"/>
         </w:rPr>
-        <w:t>When in Internal clock mode, the Period affects the number of samples used and thus the sample rate.</w:t>
+        <w:t>Parts ranges from 10 to 128</w:t>
+      </w:r>
+    </w:p>
+    <w:p>
+      <w:pPr>
+        <w:pStyle w:val="ListParagraph"/>
+        <w:numPr>
+          <w:ilvl w:val="1"/>
+          <w:numId w:val="17"/>
+        </w:numPr>
+        <w:rPr>
+          <w:rFonts w:ascii="Bierstadt Display" w:hAnsi="Bierstadt Display"/>
+        </w:rPr>
+      </w:pPr>
+      <w:r>
+        <w:rPr>
+          <w:rFonts w:ascii="Bierstadt Display" w:hAnsi="Bierstadt Display"/>
+        </w:rPr>
+        <w:t xml:space="preserve">When in Internal clock mode, the </w:t>
+      </w:r>
+      <w:r>
+        <w:rPr>
+          <w:rFonts w:ascii="Bierstadt Display" w:hAnsi="Bierstadt Display"/>
+        </w:rPr>
+        <w:t>Active Time</w:t>
+      </w:r>
+      <w:r>
+        <w:rPr>
+          <w:rFonts w:ascii="Bierstadt Display" w:hAnsi="Bierstadt Display"/>
+        </w:rPr>
+        <w:t xml:space="preserve"> affects the number of samples used and thus the sample rate.</w:t>
       </w:r>
     </w:p>
     <w:p>
@@ -5884,7 +6071,19 @@
         <w:rPr>
           <w:rFonts w:ascii="Bierstadt Display" w:hAnsi="Bierstadt Display"/>
         </w:rPr>
-        <w:t>When the Period is a multiple of 128, the number of samples used will be the full 128.</w:t>
+        <w:t xml:space="preserve">When the </w:t>
+      </w:r>
+      <w:r>
+        <w:rPr>
+          <w:rFonts w:ascii="Bierstadt Display" w:hAnsi="Bierstadt Display"/>
+        </w:rPr>
+        <w:t>Active Time</w:t>
+      </w:r>
+      <w:r>
+        <w:rPr>
+          <w:rFonts w:ascii="Bierstadt Display" w:hAnsi="Bierstadt Display"/>
+        </w:rPr>
+        <w:t xml:space="preserve"> is a multiple of 128, the number of samples used will be the full 128.</w:t>
       </w:r>
     </w:p>
     <w:p>
@@ -5902,7 +6101,31 @@
         <w:rPr>
           <w:rFonts w:ascii="Bierstadt Display" w:hAnsi="Bierstadt Display"/>
         </w:rPr>
-        <w:t>When the Period is less than 128, the number of samples will equal the Period.</w:t>
+        <w:t xml:space="preserve">When the </w:t>
+      </w:r>
+      <w:r>
+        <w:rPr>
+          <w:rFonts w:ascii="Bierstadt Display" w:hAnsi="Bierstadt Display"/>
+        </w:rPr>
+        <w:t>Active Time</w:t>
+      </w:r>
+      <w:r>
+        <w:rPr>
+          <w:rFonts w:ascii="Bierstadt Display" w:hAnsi="Bierstadt Display"/>
+        </w:rPr>
+        <w:t xml:space="preserve"> is less than 128, the number of samples will equal the </w:t>
+      </w:r>
+      <w:r>
+        <w:rPr>
+          <w:rFonts w:ascii="Bierstadt Display" w:hAnsi="Bierstadt Display"/>
+        </w:rPr>
+        <w:t>Active Time</w:t>
+      </w:r>
+      <w:r>
+        <w:rPr>
+          <w:rFonts w:ascii="Bierstadt Display" w:hAnsi="Bierstadt Display"/>
+        </w:rPr>
+        <w:t>.</w:t>
       </w:r>
     </w:p>
     <w:p>
@@ -5920,7 +6143,19 @@
         <w:rPr>
           <w:rFonts w:ascii="Bierstadt Display" w:hAnsi="Bierstadt Display"/>
         </w:rPr>
-        <w:t>When the Period is greater than 128, the number of samples will be the result of a best-fit algorithm.</w:t>
+        <w:t xml:space="preserve">When the </w:t>
+      </w:r>
+      <w:r>
+        <w:rPr>
+          <w:rFonts w:ascii="Bierstadt Display" w:hAnsi="Bierstadt Display"/>
+        </w:rPr>
+        <w:t>Active Time</w:t>
+      </w:r>
+      <w:r>
+        <w:rPr>
+          <w:rFonts w:ascii="Bierstadt Display" w:hAnsi="Bierstadt Display"/>
+        </w:rPr>
+        <w:t xml:space="preserve"> is greater than 128, the number of samples will be the result of a best-fit algorithm.</w:t>
       </w:r>
     </w:p>
     <w:p>
@@ -5956,19 +6191,13 @@
         <w:rPr>
           <w:rFonts w:ascii="Bierstadt Display" w:hAnsi="Bierstadt Display"/>
         </w:rPr>
-        <w:t xml:space="preserve">Init </w:t>
-      </w:r>
-      <w:r>
-        <w:rPr>
-          <w:rFonts w:ascii="Bierstadt Display" w:hAnsi="Bierstadt Display"/>
-        </w:rPr>
-        <w:t>Delay</w:t>
-      </w:r>
-      <w:r>
-        <w:rPr>
-          <w:rFonts w:ascii="Bierstadt Display" w:hAnsi="Bierstadt Display"/>
-        </w:rPr>
-        <w:t xml:space="preserve"> – The time in milliseconds to delay before sending the Waveform</w:t>
+        <w:t>Idle Time</w:t>
+      </w:r>
+      <w:r>
+        <w:rPr>
+          <w:rFonts w:ascii="Bierstadt Display" w:hAnsi="Bierstadt Display"/>
+        </w:rPr>
+        <w:t xml:space="preserve"> – The time in milliseconds to delay before repeating the Waveform</w:t>
       </w:r>
     </w:p>
     <w:p>
@@ -5986,7 +6215,19 @@
         <w:rPr>
           <w:rFonts w:ascii="Bierstadt Display" w:hAnsi="Bierstadt Display"/>
         </w:rPr>
-        <w:t>Range 0 to 32767 msecs</w:t>
+        <w:t xml:space="preserve">Range 0 to </w:t>
+      </w:r>
+      <w:r>
+        <w:rPr>
+          <w:rFonts w:ascii="Bierstadt Display" w:hAnsi="Bierstadt Display"/>
+        </w:rPr>
+        <w:t>65535</w:t>
+      </w:r>
+      <w:r>
+        <w:rPr>
+          <w:rFonts w:ascii="Bierstadt Display" w:hAnsi="Bierstadt Display"/>
+        </w:rPr>
+        <w:t xml:space="preserve"> msecs</w:t>
       </w:r>
     </w:p>
     <w:p>
@@ -6004,19 +6245,13 @@
         <w:rPr>
           <w:rFonts w:ascii="Bierstadt Display" w:hAnsi="Bierstadt Display"/>
         </w:rPr>
-        <w:t xml:space="preserve">Post </w:t>
-      </w:r>
-      <w:r>
-        <w:rPr>
-          <w:rFonts w:ascii="Bierstadt Display" w:hAnsi="Bierstadt Display"/>
-        </w:rPr>
-        <w:t>Delay</w:t>
-      </w:r>
-      <w:r>
-        <w:rPr>
-          <w:rFonts w:ascii="Bierstadt Display" w:hAnsi="Bierstadt Display"/>
-        </w:rPr>
-        <w:t xml:space="preserve"> – The time in milliseconds to delay before repeating the Waveform</w:t>
+        <w:t>Repeat</w:t>
+      </w:r>
+      <w:r>
+        <w:rPr>
+          <w:rFonts w:ascii="Bierstadt Display" w:hAnsi="Bierstadt Display"/>
+        </w:rPr>
+        <w:t xml:space="preserve"> – The number of times to repeat the waveform</w:t>
       </w:r>
     </w:p>
     <w:p>
@@ -6034,7 +6269,49 @@
         <w:rPr>
           <w:rFonts w:ascii="Bierstadt Display" w:hAnsi="Bierstadt Display"/>
         </w:rPr>
-        <w:t>Range 0 to 32767 msecs</w:t>
+        <w:t xml:space="preserve">Range 1 to </w:t>
+      </w:r>
+      <w:r>
+        <w:rPr>
+          <w:rFonts w:ascii="Bierstadt Display" w:hAnsi="Bierstadt Display"/>
+        </w:rPr>
+        <w:t>65535</w:t>
+      </w:r>
+    </w:p>
+    <w:p>
+      <w:pPr>
+        <w:pStyle w:val="ListParagraph"/>
+        <w:numPr>
+          <w:ilvl w:val="1"/>
+          <w:numId w:val="17"/>
+        </w:numPr>
+        <w:rPr>
+          <w:rFonts w:ascii="Bierstadt Display" w:hAnsi="Bierstadt Display"/>
+        </w:rPr>
+      </w:pPr>
+      <w:r>
+        <w:rPr>
+          <w:rFonts w:ascii="Bierstadt Display" w:hAnsi="Bierstadt Display"/>
+        </w:rPr>
+        <w:t xml:space="preserve">Set Repeat to 0 </w:t>
+      </w:r>
+      <w:r>
+        <w:rPr>
+          <w:rFonts w:ascii="Bierstadt Display" w:hAnsi="Bierstadt Display"/>
+        </w:rPr>
+        <w:t>to repeat</w:t>
+      </w:r>
+      <w:r>
+        <w:rPr>
+          <w:rFonts w:ascii="Bierstadt Display" w:hAnsi="Bierstadt Display"/>
+        </w:rPr>
+        <w:t xml:space="preserve"> </w:t>
+      </w:r>
+      <w:r>
+        <w:rPr>
+          <w:rFonts w:ascii="Bierstadt Display" w:hAnsi="Bierstadt Display"/>
+        </w:rPr>
+        <w:t>forever.</w:t>
       </w:r>
     </w:p>
     <w:p>
@@ -6052,13 +6329,13 @@
         <w:rPr>
           <w:rFonts w:ascii="Bierstadt Display" w:hAnsi="Bierstadt Display"/>
         </w:rPr>
-        <w:t>Repeat</w:t>
-      </w:r>
-      <w:r>
-        <w:rPr>
-          <w:rFonts w:ascii="Bierstadt Display" w:hAnsi="Bierstadt Display"/>
-        </w:rPr>
-        <w:t xml:space="preserve"> – The number of times to repeat the waveform</w:t>
+        <w:t>T0</w:t>
+      </w:r>
+      <w:r>
+        <w:rPr>
+          <w:rFonts w:ascii="Bierstadt Display" w:hAnsi="Bierstadt Display"/>
+        </w:rPr>
+        <w:t xml:space="preserve"> thru T4 – These are the Trigger/Clock inputs</w:t>
       </w:r>
     </w:p>
     <w:p>
@@ -6076,13 +6353,13 @@
         <w:rPr>
           <w:rFonts w:ascii="Bierstadt Display" w:hAnsi="Bierstadt Display"/>
         </w:rPr>
-        <w:t xml:space="preserve">Range 1 to </w:t>
-      </w:r>
-      <w:r>
-        <w:rPr>
-          <w:rFonts w:ascii="Bierstadt Display" w:hAnsi="Bierstadt Display"/>
-        </w:rPr>
-        <w:t>32767</w:t>
+        <w:t>Each of the four triggers can be either Enabled or Disabled.</w:t>
+      </w:r>
+      <w:r>
+        <w:rPr>
+          <w:rFonts w:ascii="Bierstadt Display" w:hAnsi="Bierstadt Display"/>
+        </w:rPr>
+        <w:t xml:space="preserve"> That means that every output can be triggered by as many as four different trigger signals.</w:t>
       </w:r>
     </w:p>
     <w:p>
@@ -6100,25 +6377,92 @@
         <w:rPr>
           <w:rFonts w:ascii="Bierstadt Display" w:hAnsi="Bierstadt Display"/>
         </w:rPr>
-        <w:t xml:space="preserve">Set Repeat to 0 </w:t>
-      </w:r>
-      <w:r>
-        <w:rPr>
-          <w:rFonts w:ascii="Bierstadt Display" w:hAnsi="Bierstadt Display"/>
-        </w:rPr>
-        <w:t>to repeat</w:t>
-      </w:r>
-      <w:r>
-        <w:rPr>
-          <w:rFonts w:ascii="Bierstadt Display" w:hAnsi="Bierstadt Display"/>
-        </w:rPr>
-        <w:t xml:space="preserve"> </w:t>
-      </w:r>
-      <w:r>
-        <w:rPr>
-          <w:rFonts w:ascii="Bierstadt Display" w:hAnsi="Bierstadt Display"/>
-        </w:rPr>
-        <w:t>forever.</w:t>
+        <w:t>Each trigger can be manually activated by pressing the associated button.</w:t>
+      </w:r>
+    </w:p>
+    <w:p>
+      <w:pPr>
+        <w:pStyle w:val="ListParagraph"/>
+        <w:numPr>
+          <w:ilvl w:val="1"/>
+          <w:numId w:val="17"/>
+        </w:numPr>
+        <w:rPr>
+          <w:rFonts w:ascii="Bierstadt Display" w:hAnsi="Bierstadt Display"/>
+        </w:rPr>
+      </w:pPr>
+      <w:r>
+        <w:rPr>
+          <w:rFonts w:ascii="Bierstadt Display" w:hAnsi="Bierstadt Display"/>
+        </w:rPr>
+        <w:lastRenderedPageBreak/>
+        <w:t xml:space="preserve">Triggers are activated by a </w:t>
+      </w:r>
+      <w:r>
+        <w:rPr>
+          <w:rFonts w:ascii="Bierstadt Display" w:hAnsi="Bierstadt Display"/>
+        </w:rPr>
+        <w:t>rising edge</w:t>
+      </w:r>
+      <w:r>
+        <w:rPr>
+          <w:rFonts w:ascii="Bierstadt Display" w:hAnsi="Bierstadt Display"/>
+        </w:rPr>
+        <w:t xml:space="preserve"> 5V signal at the input.</w:t>
+      </w:r>
+    </w:p>
+    <w:p>
+      <w:pPr>
+        <w:pStyle w:val="ListParagraph"/>
+        <w:numPr>
+          <w:ilvl w:val="1"/>
+          <w:numId w:val="17"/>
+        </w:numPr>
+        <w:rPr>
+          <w:rFonts w:ascii="Bierstadt Display" w:hAnsi="Bierstadt Display"/>
+        </w:rPr>
+      </w:pPr>
+      <w:r>
+        <w:rPr>
+          <w:rFonts w:ascii="Bierstadt Display" w:hAnsi="Bierstadt Display"/>
+        </w:rPr>
+        <w:t xml:space="preserve">In Internal clock mode, triggers toggle the trigger state of the output. </w:t>
+      </w:r>
+      <w:r>
+        <w:rPr>
+          <w:rFonts w:ascii="Bierstadt Display" w:hAnsi="Bierstadt Display"/>
+        </w:rPr>
+        <w:t>So, if an output is Idle, receiving a trigger will activate the output. If the output is already active, a trigger will stop sending the waveform and</w:t>
+      </w:r>
+      <w:r>
+        <w:rPr>
+          <w:rFonts w:ascii="Bierstadt Display" w:hAnsi="Bierstadt Display"/>
+        </w:rPr>
+        <w:t xml:space="preserve"> will</w:t>
+      </w:r>
+      <w:r>
+        <w:rPr>
+          <w:rFonts w:ascii="Bierstadt Display" w:hAnsi="Bierstadt Display"/>
+        </w:rPr>
+        <w:t xml:space="preserve"> put the output into the Idle state.</w:t>
+      </w:r>
+    </w:p>
+    <w:p>
+      <w:pPr>
+        <w:pStyle w:val="ListParagraph"/>
+        <w:numPr>
+          <w:ilvl w:val="1"/>
+          <w:numId w:val="17"/>
+        </w:numPr>
+        <w:rPr>
+          <w:rFonts w:ascii="Bierstadt Display" w:hAnsi="Bierstadt Display"/>
+        </w:rPr>
+      </w:pPr>
+      <w:r>
+        <w:rPr>
+          <w:rFonts w:ascii="Bierstadt Display" w:hAnsi="Bierstadt Display"/>
+        </w:rPr>
+        <w:t>When in External clock mode, every trigger merely sends the next output sample.</w:t>
       </w:r>
     </w:p>
     <w:p>
@@ -6136,13 +6480,13 @@
         <w:rPr>
           <w:rFonts w:ascii="Bierstadt Display" w:hAnsi="Bierstadt Display"/>
         </w:rPr>
-        <w:t>T0</w:t>
-      </w:r>
-      <w:r>
-        <w:rPr>
-          <w:rFonts w:ascii="Bierstadt Display" w:hAnsi="Bierstadt Display"/>
-        </w:rPr>
-        <w:t xml:space="preserve"> thru T4 – These are the Trigger/Clock inputs</w:t>
+        <w:t>CV0</w:t>
+      </w:r>
+      <w:r>
+        <w:rPr>
+          <w:rFonts w:ascii="Bierstadt Display" w:hAnsi="Bierstadt Display"/>
+        </w:rPr>
+        <w:t xml:space="preserve"> &amp; CV1 – These are the control voltage inputs. </w:t>
       </w:r>
     </w:p>
     <w:p>
@@ -6160,13 +6504,271 @@
         <w:rPr>
           <w:rFonts w:ascii="Bierstadt Display" w:hAnsi="Bierstadt Display"/>
         </w:rPr>
-        <w:t>Each of the four triggers can be either Enabled or Disabled.</w:t>
-      </w:r>
-      <w:r>
-        <w:rPr>
-          <w:rFonts w:ascii="Bierstadt Display" w:hAnsi="Bierstadt Display"/>
-        </w:rPr>
-        <w:t xml:space="preserve"> That means that every output can be triggered by as many as four different trigger signals.</w:t>
+        <w:t>They can be set to modulate the following Output parameters:</w:t>
+      </w:r>
+    </w:p>
+    <w:p>
+      <w:pPr>
+        <w:pStyle w:val="ListParagraph"/>
+        <w:numPr>
+          <w:ilvl w:val="2"/>
+          <w:numId w:val="17"/>
+        </w:numPr>
+        <w:rPr>
+          <w:rFonts w:ascii="Bierstadt Display" w:hAnsi="Bierstadt Display"/>
+        </w:rPr>
+      </w:pPr>
+      <w:r>
+        <w:rPr>
+          <w:rFonts w:ascii="Bierstadt Display" w:hAnsi="Bierstadt Display"/>
+        </w:rPr>
+        <w:t>Scale</w:t>
+      </w:r>
+      <w:r>
+        <w:rPr>
+          <w:rFonts w:ascii="Bierstadt Display" w:hAnsi="Bierstadt Display"/>
+        </w:rPr>
+        <w:t xml:space="preserve"> – Range </w:t>
+      </w:r>
+      <w:r>
+        <w:rPr>
+          <w:rFonts w:ascii="Bierstadt Display" w:hAnsi="Bierstadt Display"/>
+        </w:rPr>
+        <w:t>.01x – 100x</w:t>
+      </w:r>
+    </w:p>
+    <w:p>
+      <w:pPr>
+        <w:pStyle w:val="ListParagraph"/>
+        <w:numPr>
+          <w:ilvl w:val="3"/>
+          <w:numId w:val="17"/>
+        </w:numPr>
+        <w:rPr>
+          <w:rFonts w:ascii="Bierstadt Display" w:hAnsi="Bierstadt Display"/>
+        </w:rPr>
+      </w:pPr>
+      <w:r>
+        <w:rPr>
+          <w:rFonts w:ascii="Bierstadt Display" w:hAnsi="Bierstadt Display"/>
+        </w:rPr>
+        <w:t>-5</w:t>
+      </w:r>
+      <w:r>
+        <w:rPr>
+          <w:rFonts w:ascii="Bierstadt Display" w:hAnsi="Bierstadt Display"/>
+        </w:rPr>
+        <w:t xml:space="preserve"> </w:t>
+      </w:r>
+      <w:r>
+        <w:rPr>
+          <w:rFonts w:ascii="Bierstadt Display" w:hAnsi="Bierstadt Display"/>
+        </w:rPr>
+        <w:t xml:space="preserve">V = </w:t>
+      </w:r>
+      <w:r>
+        <w:rPr>
+          <w:rFonts w:ascii="Bierstadt Display" w:hAnsi="Bierstadt Display"/>
+        </w:rPr>
+        <w:t>.</w:t>
+      </w:r>
+      <w:r>
+        <w:rPr>
+          <w:rFonts w:ascii="Bierstadt Display" w:hAnsi="Bierstadt Display"/>
+        </w:rPr>
+        <w:t>0</w:t>
+      </w:r>
+      <w:r>
+        <w:rPr>
+          <w:rFonts w:ascii="Bierstadt Display" w:hAnsi="Bierstadt Display"/>
+        </w:rPr>
+        <w:t>1</w:t>
+      </w:r>
+      <w:r>
+        <w:rPr>
+          <w:rFonts w:ascii="Bierstadt Display" w:hAnsi="Bierstadt Display"/>
+        </w:rPr>
+        <w:t>x</w:t>
+      </w:r>
+    </w:p>
+    <w:p>
+      <w:pPr>
+        <w:pStyle w:val="ListParagraph"/>
+        <w:numPr>
+          <w:ilvl w:val="3"/>
+          <w:numId w:val="17"/>
+        </w:numPr>
+        <w:rPr>
+          <w:rFonts w:ascii="Bierstadt Display" w:hAnsi="Bierstadt Display"/>
+        </w:rPr>
+      </w:pPr>
+      <w:r>
+        <w:rPr>
+          <w:rFonts w:ascii="Bierstadt Display" w:hAnsi="Bierstadt Display"/>
+        </w:rPr>
+        <w:t xml:space="preserve">0V = </w:t>
+      </w:r>
+      <w:r>
+        <w:rPr>
+          <w:rFonts w:ascii="Bierstadt Display" w:hAnsi="Bierstadt Display"/>
+        </w:rPr>
+        <w:t>1</w:t>
+      </w:r>
+      <w:r>
+        <w:rPr>
+          <w:rFonts w:ascii="Bierstadt Display" w:hAnsi="Bierstadt Display"/>
+        </w:rPr>
+        <w:t>x</w:t>
+      </w:r>
+    </w:p>
+    <w:p>
+      <w:pPr>
+        <w:pStyle w:val="ListParagraph"/>
+        <w:numPr>
+          <w:ilvl w:val="3"/>
+          <w:numId w:val="17"/>
+        </w:numPr>
+        <w:rPr>
+          <w:rFonts w:ascii="Bierstadt Display" w:hAnsi="Bierstadt Display"/>
+        </w:rPr>
+      </w:pPr>
+      <w:r>
+        <w:rPr>
+          <w:rFonts w:ascii="Bierstadt Display" w:hAnsi="Bierstadt Display"/>
+        </w:rPr>
+        <w:t>5V = 1</w:t>
+      </w:r>
+      <w:r>
+        <w:rPr>
+          <w:rFonts w:ascii="Bierstadt Display" w:hAnsi="Bierstadt Display"/>
+        </w:rPr>
+        <w:t>00</w:t>
+      </w:r>
+      <w:r>
+        <w:rPr>
+          <w:rFonts w:ascii="Bierstadt Display" w:hAnsi="Bierstadt Display"/>
+        </w:rPr>
+        <w:t>x</w:t>
+      </w:r>
+    </w:p>
+    <w:p>
+      <w:pPr>
+        <w:pStyle w:val="ListParagraph"/>
+        <w:numPr>
+          <w:ilvl w:val="2"/>
+          <w:numId w:val="17"/>
+        </w:numPr>
+        <w:rPr>
+          <w:rFonts w:ascii="Bierstadt Display" w:hAnsi="Bierstadt Display"/>
+        </w:rPr>
+      </w:pPr>
+      <w:r>
+        <w:rPr>
+          <w:rFonts w:ascii="Bierstadt Display" w:hAnsi="Bierstadt Display"/>
+        </w:rPr>
+        <w:t>Offset</w:t>
+      </w:r>
+      <w:r>
+        <w:rPr>
+          <w:rFonts w:ascii="Bierstadt Display" w:hAnsi="Bierstadt Display"/>
+        </w:rPr>
+        <w:t xml:space="preserve"> – </w:t>
+      </w:r>
+      <w:r>
+        <w:rPr>
+          <w:rFonts w:ascii="Bierstadt Display" w:hAnsi="Bierstadt Display"/>
+        </w:rPr>
+        <w:t>Range +/-10.66V</w:t>
+      </w:r>
+    </w:p>
+    <w:p>
+      <w:pPr>
+        <w:pStyle w:val="ListParagraph"/>
+        <w:numPr>
+          <w:ilvl w:val="3"/>
+          <w:numId w:val="17"/>
+        </w:numPr>
+        <w:rPr>
+          <w:rFonts w:ascii="Bierstadt Display" w:hAnsi="Bierstadt Display"/>
+        </w:rPr>
+      </w:pPr>
+      <w:r>
+        <w:rPr>
+          <w:rFonts w:ascii="Bierstadt Display" w:hAnsi="Bierstadt Display"/>
+        </w:rPr>
+        <w:t>Output is offset by 2</w:t>
+      </w:r>
+      <w:r>
+        <w:rPr>
+          <w:rFonts w:ascii="Bierstadt Display" w:hAnsi="Bierstadt Display"/>
+        </w:rPr>
+        <w:t>.13</w:t>
+      </w:r>
+      <w:r>
+        <w:rPr>
+          <w:rFonts w:ascii="Bierstadt Display" w:hAnsi="Bierstadt Display"/>
+        </w:rPr>
+        <w:t xml:space="preserve"> times the input voltage.</w:t>
+      </w:r>
+    </w:p>
+    <w:p>
+      <w:pPr>
+        <w:pStyle w:val="ListParagraph"/>
+        <w:numPr>
+          <w:ilvl w:val="2"/>
+          <w:numId w:val="17"/>
+        </w:numPr>
+        <w:rPr>
+          <w:rFonts w:ascii="Bierstadt Display" w:hAnsi="Bierstadt Display"/>
+        </w:rPr>
+      </w:pPr>
+      <w:r>
+        <w:rPr>
+          <w:rFonts w:ascii="Bierstadt Display" w:hAnsi="Bierstadt Display"/>
+        </w:rPr>
+        <w:t>Active Time</w:t>
+      </w:r>
+      <w:r>
+        <w:rPr>
+          <w:rFonts w:ascii="Bierstadt Display" w:hAnsi="Bierstadt Display"/>
+        </w:rPr>
+        <w:t xml:space="preserve"> – Range .1x thru 10x</w:t>
+      </w:r>
+    </w:p>
+    <w:p>
+      <w:pPr>
+        <w:pStyle w:val="ListParagraph"/>
+        <w:numPr>
+          <w:ilvl w:val="2"/>
+          <w:numId w:val="17"/>
+        </w:numPr>
+        <w:rPr>
+          <w:rFonts w:ascii="Bierstadt Display" w:hAnsi="Bierstadt Display"/>
+        </w:rPr>
+      </w:pPr>
+      <w:r>
+        <w:rPr>
+          <w:rFonts w:ascii="Bierstadt Display" w:hAnsi="Bierstadt Display"/>
+        </w:rPr>
+        <w:t>Idle Value</w:t>
+      </w:r>
+    </w:p>
+    <w:p>
+      <w:pPr>
+        <w:pStyle w:val="ListParagraph"/>
+        <w:numPr>
+          <w:ilvl w:val="2"/>
+          <w:numId w:val="17"/>
+        </w:numPr>
+        <w:rPr>
+          <w:rFonts w:ascii="Bierstadt Display" w:hAnsi="Bierstadt Display"/>
+        </w:rPr>
+      </w:pPr>
+      <w:r>
+        <w:rPr>
+          <w:rFonts w:ascii="Bierstadt Display" w:hAnsi="Bierstadt Display"/>
+        </w:rPr>
+        <w:t>Randomness</w:t>
       </w:r>
     </w:p>
     <w:p>
@@ -6184,7 +6786,25 @@
         <w:rPr>
           <w:rFonts w:ascii="Bierstadt Display" w:hAnsi="Bierstadt Display"/>
         </w:rPr>
-        <w:t>Each trigger can be manually activated by pressing the associated button.</w:t>
+        <w:t>A star (*) next to the name indicates that input is not calibrated.</w:t>
+      </w:r>
+    </w:p>
+    <w:p>
+      <w:pPr>
+        <w:pStyle w:val="ListParagraph"/>
+        <w:numPr>
+          <w:ilvl w:val="0"/>
+          <w:numId w:val="17"/>
+        </w:numPr>
+        <w:rPr>
+          <w:rFonts w:ascii="Bierstadt Display" w:hAnsi="Bierstadt Display"/>
+        </w:rPr>
+      </w:pPr>
+      <w:r>
+        <w:rPr>
+          <w:rFonts w:ascii="Bierstadt Display" w:hAnsi="Bierstadt Display"/>
+        </w:rPr>
+        <w:t>Scale</w:t>
       </w:r>
     </w:p>
     <w:p>
@@ -6202,20 +6822,13 @@
         <w:rPr>
           <w:rFonts w:ascii="Bierstadt Display" w:hAnsi="Bierstadt Display"/>
         </w:rPr>
-        <w:lastRenderedPageBreak/>
-        <w:t xml:space="preserve">Triggers are activated by a </w:t>
-      </w:r>
-      <w:r>
-        <w:rPr>
-          <w:rFonts w:ascii="Bierstadt Display" w:hAnsi="Bierstadt Display"/>
-        </w:rPr>
-        <w:t>rising edge</w:t>
-      </w:r>
-      <w:r>
-        <w:rPr>
-          <w:rFonts w:ascii="Bierstadt Display" w:hAnsi="Bierstadt Display"/>
-        </w:rPr>
-        <w:t xml:space="preserve"> 5V signal at the input.</w:t>
+        <w:t>Full scale signal is +/-5.33V</w:t>
+      </w:r>
+      <w:r>
+        <w:rPr>
+          <w:rFonts w:ascii="Bierstadt Display" w:hAnsi="Bierstadt Display"/>
+        </w:rPr>
+        <w:t xml:space="preserve"> or 0-10V depending on Output Range setting</w:t>
       </w:r>
     </w:p>
     <w:p>
@@ -6233,25 +6846,31 @@
         <w:rPr>
           <w:rFonts w:ascii="Bierstadt Display" w:hAnsi="Bierstadt Display"/>
         </w:rPr>
-        <w:t xml:space="preserve">In Internal clock mode, triggers toggle the trigger state of the output. </w:t>
-      </w:r>
-      <w:r>
-        <w:rPr>
-          <w:rFonts w:ascii="Bierstadt Display" w:hAnsi="Bierstadt Display"/>
-        </w:rPr>
-        <w:t>So, if an output is Idle, receiving a trigger will activate the output. If the output is already active, a trigger will stop sending the waveform and</w:t>
-      </w:r>
-      <w:r>
-        <w:rPr>
-          <w:rFonts w:ascii="Bierstadt Display" w:hAnsi="Bierstadt Display"/>
-        </w:rPr>
-        <w:t xml:space="preserve"> will</w:t>
-      </w:r>
-      <w:r>
-        <w:rPr>
-          <w:rFonts w:ascii="Bierstadt Display" w:hAnsi="Bierstadt Display"/>
-        </w:rPr>
-        <w:t xml:space="preserve"> put the output into the Idle state.</w:t>
+        <w:t xml:space="preserve">Scale ranges from </w:t>
+      </w:r>
+      <w:r>
+        <w:rPr>
+          <w:rFonts w:ascii="Bierstadt Display" w:hAnsi="Bierstadt Display"/>
+        </w:rPr>
+        <w:t>-10</w:t>
+      </w:r>
+      <w:r>
+        <w:rPr>
+          <w:rFonts w:ascii="Bierstadt Display" w:hAnsi="Bierstadt Display"/>
+        </w:rPr>
+        <w:t>0</w:t>
+      </w:r>
+      <w:r>
+        <w:rPr>
+          <w:rFonts w:ascii="Bierstadt Display" w:hAnsi="Bierstadt Display"/>
+        </w:rPr>
+        <w:t>%</w:t>
+      </w:r>
+      <w:r>
+        <w:rPr>
+          <w:rFonts w:ascii="Bierstadt Display" w:hAnsi="Bierstadt Display"/>
+        </w:rPr>
+        <w:t xml:space="preserve"> to 100%</w:t>
       </w:r>
     </w:p>
     <w:p>
@@ -6269,7 +6888,7 @@
         <w:rPr>
           <w:rFonts w:ascii="Bierstadt Display" w:hAnsi="Bierstadt Display"/>
         </w:rPr>
-        <w:t>When in External clock mode, every trigger merely sends the next output sample.</w:t>
+        <w:t>Negative values invert the signal</w:t>
       </w:r>
     </w:p>
     <w:p>
@@ -6287,13 +6906,7 @@
         <w:rPr>
           <w:rFonts w:ascii="Bierstadt Display" w:hAnsi="Bierstadt Display"/>
         </w:rPr>
-        <w:t>CV0</w:t>
-      </w:r>
-      <w:r>
-        <w:rPr>
-          <w:rFonts w:ascii="Bierstadt Display" w:hAnsi="Bierstadt Display"/>
-        </w:rPr>
-        <w:t xml:space="preserve"> &amp; CV1 – These are the control voltage inputs. </w:t>
+        <w:t>Offset</w:t>
       </w:r>
     </w:p>
     <w:p>
@@ -6311,271 +6924,7 @@
         <w:rPr>
           <w:rFonts w:ascii="Bierstadt Display" w:hAnsi="Bierstadt Display"/>
         </w:rPr>
-        <w:t>They can be set to modulate the following Output parameters:</w:t>
-      </w:r>
-    </w:p>
-    <w:p>
-      <w:pPr>
-        <w:pStyle w:val="ListParagraph"/>
-        <w:numPr>
-          <w:ilvl w:val="2"/>
-          <w:numId w:val="17"/>
-        </w:numPr>
-        <w:rPr>
-          <w:rFonts w:ascii="Bierstadt Display" w:hAnsi="Bierstadt Display"/>
-        </w:rPr>
-      </w:pPr>
-      <w:r>
-        <w:rPr>
-          <w:rFonts w:ascii="Bierstadt Display" w:hAnsi="Bierstadt Display"/>
-        </w:rPr>
-        <w:t>Scale</w:t>
-      </w:r>
-      <w:r>
-        <w:rPr>
-          <w:rFonts w:ascii="Bierstadt Display" w:hAnsi="Bierstadt Display"/>
-        </w:rPr>
-        <w:t xml:space="preserve"> – Range </w:t>
-      </w:r>
-      <w:r>
-        <w:rPr>
-          <w:rFonts w:ascii="Bierstadt Display" w:hAnsi="Bierstadt Display"/>
-        </w:rPr>
-        <w:t>.01x – 100x</w:t>
-      </w:r>
-    </w:p>
-    <w:p>
-      <w:pPr>
-        <w:pStyle w:val="ListParagraph"/>
-        <w:numPr>
-          <w:ilvl w:val="3"/>
-          <w:numId w:val="17"/>
-        </w:numPr>
-        <w:rPr>
-          <w:rFonts w:ascii="Bierstadt Display" w:hAnsi="Bierstadt Display"/>
-        </w:rPr>
-      </w:pPr>
-      <w:r>
-        <w:rPr>
-          <w:rFonts w:ascii="Bierstadt Display" w:hAnsi="Bierstadt Display"/>
-        </w:rPr>
-        <w:t>-5</w:t>
-      </w:r>
-      <w:r>
-        <w:rPr>
-          <w:rFonts w:ascii="Bierstadt Display" w:hAnsi="Bierstadt Display"/>
-        </w:rPr>
-        <w:t xml:space="preserve"> </w:t>
-      </w:r>
-      <w:r>
-        <w:rPr>
-          <w:rFonts w:ascii="Bierstadt Display" w:hAnsi="Bierstadt Display"/>
-        </w:rPr>
-        <w:t xml:space="preserve">V = </w:t>
-      </w:r>
-      <w:r>
-        <w:rPr>
-          <w:rFonts w:ascii="Bierstadt Display" w:hAnsi="Bierstadt Display"/>
-        </w:rPr>
-        <w:t>.</w:t>
-      </w:r>
-      <w:r>
-        <w:rPr>
-          <w:rFonts w:ascii="Bierstadt Display" w:hAnsi="Bierstadt Display"/>
-        </w:rPr>
-        <w:t>0</w:t>
-      </w:r>
-      <w:r>
-        <w:rPr>
-          <w:rFonts w:ascii="Bierstadt Display" w:hAnsi="Bierstadt Display"/>
-        </w:rPr>
-        <w:t>1</w:t>
-      </w:r>
-      <w:r>
-        <w:rPr>
-          <w:rFonts w:ascii="Bierstadt Display" w:hAnsi="Bierstadt Display"/>
-        </w:rPr>
-        <w:t>x</w:t>
-      </w:r>
-    </w:p>
-    <w:p>
-      <w:pPr>
-        <w:pStyle w:val="ListParagraph"/>
-        <w:numPr>
-          <w:ilvl w:val="3"/>
-          <w:numId w:val="17"/>
-        </w:numPr>
-        <w:rPr>
-          <w:rFonts w:ascii="Bierstadt Display" w:hAnsi="Bierstadt Display"/>
-        </w:rPr>
-      </w:pPr>
-      <w:r>
-        <w:rPr>
-          <w:rFonts w:ascii="Bierstadt Display" w:hAnsi="Bierstadt Display"/>
-        </w:rPr>
-        <w:t xml:space="preserve">0V = </w:t>
-      </w:r>
-      <w:r>
-        <w:rPr>
-          <w:rFonts w:ascii="Bierstadt Display" w:hAnsi="Bierstadt Display"/>
-        </w:rPr>
-        <w:t>1</w:t>
-      </w:r>
-      <w:r>
-        <w:rPr>
-          <w:rFonts w:ascii="Bierstadt Display" w:hAnsi="Bierstadt Display"/>
-        </w:rPr>
-        <w:t>x</w:t>
-      </w:r>
-    </w:p>
-    <w:p>
-      <w:pPr>
-        <w:pStyle w:val="ListParagraph"/>
-        <w:numPr>
-          <w:ilvl w:val="3"/>
-          <w:numId w:val="17"/>
-        </w:numPr>
-        <w:rPr>
-          <w:rFonts w:ascii="Bierstadt Display" w:hAnsi="Bierstadt Display"/>
-        </w:rPr>
-      </w:pPr>
-      <w:r>
-        <w:rPr>
-          <w:rFonts w:ascii="Bierstadt Display" w:hAnsi="Bierstadt Display"/>
-        </w:rPr>
-        <w:t>5V = 1</w:t>
-      </w:r>
-      <w:r>
-        <w:rPr>
-          <w:rFonts w:ascii="Bierstadt Display" w:hAnsi="Bierstadt Display"/>
-        </w:rPr>
-        <w:t>00</w:t>
-      </w:r>
-      <w:r>
-        <w:rPr>
-          <w:rFonts w:ascii="Bierstadt Display" w:hAnsi="Bierstadt Display"/>
-        </w:rPr>
-        <w:t>x</w:t>
-      </w:r>
-    </w:p>
-    <w:p>
-      <w:pPr>
-        <w:pStyle w:val="ListParagraph"/>
-        <w:numPr>
-          <w:ilvl w:val="2"/>
-          <w:numId w:val="17"/>
-        </w:numPr>
-        <w:rPr>
-          <w:rFonts w:ascii="Bierstadt Display" w:hAnsi="Bierstadt Display"/>
-        </w:rPr>
-      </w:pPr>
-      <w:r>
-        <w:rPr>
-          <w:rFonts w:ascii="Bierstadt Display" w:hAnsi="Bierstadt Display"/>
-        </w:rPr>
-        <w:t>Offset</w:t>
-      </w:r>
-      <w:r>
-        <w:rPr>
-          <w:rFonts w:ascii="Bierstadt Display" w:hAnsi="Bierstadt Display"/>
-        </w:rPr>
-        <w:t xml:space="preserve"> – </w:t>
-      </w:r>
-      <w:r>
-        <w:rPr>
-          <w:rFonts w:ascii="Bierstadt Display" w:hAnsi="Bierstadt Display"/>
-        </w:rPr>
-        <w:t>Range +/-10.66V</w:t>
-      </w:r>
-    </w:p>
-    <w:p>
-      <w:pPr>
-        <w:pStyle w:val="ListParagraph"/>
-        <w:numPr>
-          <w:ilvl w:val="3"/>
-          <w:numId w:val="17"/>
-        </w:numPr>
-        <w:rPr>
-          <w:rFonts w:ascii="Bierstadt Display" w:hAnsi="Bierstadt Display"/>
-        </w:rPr>
-      </w:pPr>
-      <w:r>
-        <w:rPr>
-          <w:rFonts w:ascii="Bierstadt Display" w:hAnsi="Bierstadt Display"/>
-        </w:rPr>
-        <w:t>Output is offset by 2</w:t>
-      </w:r>
-      <w:r>
-        <w:rPr>
-          <w:rFonts w:ascii="Bierstadt Display" w:hAnsi="Bierstadt Display"/>
-        </w:rPr>
-        <w:t>.13</w:t>
-      </w:r>
-      <w:r>
-        <w:rPr>
-          <w:rFonts w:ascii="Bierstadt Display" w:hAnsi="Bierstadt Display"/>
-        </w:rPr>
-        <w:t xml:space="preserve"> times the input voltage.</w:t>
-      </w:r>
-    </w:p>
-    <w:p>
-      <w:pPr>
-        <w:pStyle w:val="ListParagraph"/>
-        <w:numPr>
-          <w:ilvl w:val="2"/>
-          <w:numId w:val="17"/>
-        </w:numPr>
-        <w:rPr>
-          <w:rFonts w:ascii="Bierstadt Display" w:hAnsi="Bierstadt Display"/>
-        </w:rPr>
-      </w:pPr>
-      <w:r>
-        <w:rPr>
-          <w:rFonts w:ascii="Bierstadt Display" w:hAnsi="Bierstadt Display"/>
-        </w:rPr>
-        <w:t>Period</w:t>
-      </w:r>
-      <w:r>
-        <w:rPr>
-          <w:rFonts w:ascii="Bierstadt Display" w:hAnsi="Bierstadt Display"/>
-        </w:rPr>
-        <w:t xml:space="preserve"> – Range .1x thru 10x</w:t>
-      </w:r>
-    </w:p>
-    <w:p>
-      <w:pPr>
-        <w:pStyle w:val="ListParagraph"/>
-        <w:numPr>
-          <w:ilvl w:val="2"/>
-          <w:numId w:val="17"/>
-        </w:numPr>
-        <w:rPr>
-          <w:rFonts w:ascii="Bierstadt Display" w:hAnsi="Bierstadt Display"/>
-        </w:rPr>
-      </w:pPr>
-      <w:r>
-        <w:rPr>
-          <w:rFonts w:ascii="Bierstadt Display" w:hAnsi="Bierstadt Display"/>
-        </w:rPr>
-        <w:t>Idle Value</w:t>
-      </w:r>
-    </w:p>
-    <w:p>
-      <w:pPr>
-        <w:pStyle w:val="ListParagraph"/>
-        <w:numPr>
-          <w:ilvl w:val="2"/>
-          <w:numId w:val="17"/>
-        </w:numPr>
-        <w:rPr>
-          <w:rFonts w:ascii="Bierstadt Display" w:hAnsi="Bierstadt Display"/>
-        </w:rPr>
-      </w:pPr>
-      <w:r>
-        <w:rPr>
-          <w:rFonts w:ascii="Bierstadt Display" w:hAnsi="Bierstadt Display"/>
-        </w:rPr>
-        <w:t>Randomness</w:t>
+        <w:t>Range - +/-100%</w:t>
       </w:r>
     </w:p>
     <w:p>
@@ -6593,7 +6942,7 @@
         <w:rPr>
           <w:rFonts w:ascii="Bierstadt Display" w:hAnsi="Bierstadt Display"/>
         </w:rPr>
-        <w:t>A star (*) next to the name indicates that input is not calibrated.</w:t>
+        <w:t>100% = 10.66V</w:t>
       </w:r>
     </w:p>
     <w:p>
@@ -6611,7 +6960,61 @@
         <w:rPr>
           <w:rFonts w:ascii="Bierstadt Display" w:hAnsi="Bierstadt Display"/>
         </w:rPr>
-        <w:t>Scale</w:t>
+        <w:t>Randomness</w:t>
+      </w:r>
+      <w:r>
+        <w:rPr>
+          <w:rFonts w:ascii="Bierstadt Display" w:hAnsi="Bierstadt Display"/>
+        </w:rPr>
+        <w:t xml:space="preserve"> – 0 to 100%</w:t>
+      </w:r>
+    </w:p>
+    <w:p>
+      <w:pPr>
+        <w:pStyle w:val="ListParagraph"/>
+        <w:numPr>
+          <w:ilvl w:val="0"/>
+          <w:numId w:val="17"/>
+        </w:numPr>
+        <w:rPr>
+          <w:rFonts w:ascii="Bierstadt Display" w:hAnsi="Bierstadt Display"/>
+        </w:rPr>
+      </w:pPr>
+      <w:r>
+        <w:rPr>
+          <w:rFonts w:ascii="Bierstadt Display" w:hAnsi="Bierstadt Display"/>
+        </w:rPr>
+        <w:t>Quantize</w:t>
+      </w:r>
+      <w:r>
+        <w:rPr>
+          <w:rFonts w:ascii="Bierstadt Display" w:hAnsi="Bierstadt Display"/>
+        </w:rPr>
+        <w:t xml:space="preserve"> - </w:t>
+      </w:r>
+      <w:r>
+        <w:rPr>
+          <w:rFonts w:ascii="Bierstadt Display" w:hAnsi="Bierstadt Display"/>
+        </w:rPr>
+        <w:t>Yes/No</w:t>
+      </w:r>
+    </w:p>
+    <w:p>
+      <w:pPr>
+        <w:pStyle w:val="ListParagraph"/>
+        <w:numPr>
+          <w:ilvl w:val="0"/>
+          <w:numId w:val="17"/>
+        </w:numPr>
+        <w:rPr>
+          <w:rFonts w:ascii="Bierstadt Display" w:hAnsi="Bierstadt Display"/>
+        </w:rPr>
+      </w:pPr>
+      <w:r>
+        <w:rPr>
+          <w:rFonts w:ascii="Bierstadt Display" w:hAnsi="Bierstadt Display"/>
+        </w:rPr>
+        <w:t>Idle Value</w:t>
       </w:r>
     </w:p>
     <w:p>
@@ -6629,13 +7032,7 @@
         <w:rPr>
           <w:rFonts w:ascii="Bierstadt Display" w:hAnsi="Bierstadt Display"/>
         </w:rPr>
-        <w:t>Full scale signal is +/-5.33V</w:t>
-      </w:r>
-      <w:r>
-        <w:rPr>
-          <w:rFonts w:ascii="Bierstadt Display" w:hAnsi="Bierstadt Display"/>
-        </w:rPr>
-        <w:t xml:space="preserve"> or 0-10V depending on Output Range setting</w:t>
+        <w:t xml:space="preserve">The Idle Value is sent when the Output is not active. </w:t>
       </w:r>
     </w:p>
     <w:p>
@@ -6653,31 +7050,19 @@
         <w:rPr>
           <w:rFonts w:ascii="Bierstadt Display" w:hAnsi="Bierstadt Display"/>
         </w:rPr>
-        <w:t xml:space="preserve">Scale ranges from </w:t>
-      </w:r>
-      <w:r>
-        <w:rPr>
-          <w:rFonts w:ascii="Bierstadt Display" w:hAnsi="Bierstadt Display"/>
-        </w:rPr>
-        <w:t>-10</w:t>
-      </w:r>
-      <w:r>
-        <w:rPr>
-          <w:rFonts w:ascii="Bierstadt Display" w:hAnsi="Bierstadt Display"/>
-        </w:rPr>
-        <w:t>0</w:t>
-      </w:r>
-      <w:r>
-        <w:rPr>
-          <w:rFonts w:ascii="Bierstadt Display" w:hAnsi="Bierstadt Display"/>
-        </w:rPr>
-        <w:t>%</w:t>
-      </w:r>
-      <w:r>
-        <w:rPr>
-          <w:rFonts w:ascii="Bierstadt Display" w:hAnsi="Bierstadt Display"/>
-        </w:rPr>
-        <w:t xml:space="preserve"> to 100%</w:t>
+        <w:t xml:space="preserve">It is also sent during the </w:t>
+      </w:r>
+      <w:r>
+        <w:rPr>
+          <w:rFonts w:ascii="Bierstadt Display" w:hAnsi="Bierstadt Display"/>
+        </w:rPr>
+        <w:t>Idle Time</w:t>
+      </w:r>
+      <w:r>
+        <w:rPr>
+          <w:rFonts w:ascii="Bierstadt Display" w:hAnsi="Bierstadt Display"/>
+        </w:rPr>
+        <w:t xml:space="preserve"> period.</w:t>
       </w:r>
     </w:p>
     <w:p>
@@ -6695,7 +7080,85 @@
         <w:rPr>
           <w:rFonts w:ascii="Bierstadt Display" w:hAnsi="Bierstadt Display"/>
         </w:rPr>
-        <w:t>Negative values invert the signal</w:t>
+        <w:t xml:space="preserve">Idle </w:t>
+      </w:r>
+      <w:r>
+        <w:rPr>
+          <w:rFonts w:ascii="Bierstadt Display" w:hAnsi="Bierstadt Display"/>
+        </w:rPr>
+        <w:t>Value of 0 corresponds to Output voltage of -5.33V</w:t>
+      </w:r>
+    </w:p>
+    <w:p>
+      <w:pPr>
+        <w:pStyle w:val="ListParagraph"/>
+        <w:numPr>
+          <w:ilvl w:val="1"/>
+          <w:numId w:val="17"/>
+        </w:numPr>
+        <w:rPr>
+          <w:rFonts w:ascii="Bierstadt Display" w:hAnsi="Bierstadt Display"/>
+        </w:rPr>
+      </w:pPr>
+      <w:r>
+        <w:rPr>
+          <w:rFonts w:ascii="Bierstadt Display" w:hAnsi="Bierstadt Display"/>
+        </w:rPr>
+        <w:t xml:space="preserve">Idle </w:t>
+      </w:r>
+      <w:r>
+        <w:rPr>
+          <w:rFonts w:ascii="Bierstadt Display" w:hAnsi="Bierstadt Display"/>
+        </w:rPr>
+        <w:t xml:space="preserve">Value of </w:t>
+      </w:r>
+      <w:r>
+        <w:rPr>
+          <w:rFonts w:ascii="Bierstadt Display" w:hAnsi="Bierstadt Display"/>
+        </w:rPr>
+        <w:t>4095</w:t>
+      </w:r>
+      <w:r>
+        <w:rPr>
+          <w:rFonts w:ascii="Bierstadt Display" w:hAnsi="Bierstadt Display"/>
+        </w:rPr>
+        <w:t xml:space="preserve"> corresponds to Output voltage of 5.33V</w:t>
+      </w:r>
+    </w:p>
+    <w:p>
+      <w:pPr>
+        <w:pStyle w:val="ListParagraph"/>
+        <w:numPr>
+          <w:ilvl w:val="1"/>
+          <w:numId w:val="17"/>
+        </w:numPr>
+        <w:rPr>
+          <w:rFonts w:ascii="Bierstadt Display" w:hAnsi="Bierstadt Display"/>
+        </w:rPr>
+      </w:pPr>
+      <w:r>
+        <w:rPr>
+          <w:rFonts w:ascii="Bierstadt Display" w:hAnsi="Bierstadt Display"/>
+        </w:rPr>
+        <w:t xml:space="preserve">Idle </w:t>
+      </w:r>
+      <w:r>
+        <w:rPr>
+          <w:rFonts w:ascii="Bierstadt Display" w:hAnsi="Bierstadt Display"/>
+        </w:rPr>
+        <w:t xml:space="preserve">Value of </w:t>
+      </w:r>
+      <w:r>
+        <w:rPr>
+          <w:rFonts w:ascii="Bierstadt Display" w:hAnsi="Bierstadt Display"/>
+        </w:rPr>
+        <w:t>2048</w:t>
+      </w:r>
+      <w:r>
+        <w:rPr>
+          <w:rFonts w:ascii="Bierstadt Display" w:hAnsi="Bierstadt Display"/>
+        </w:rPr>
+        <w:t xml:space="preserve"> corresponds to Output voltage of 0.0V</w:t>
       </w:r>
     </w:p>
     <w:p>
@@ -6713,7 +7176,7 @@
         <w:rPr>
           <w:rFonts w:ascii="Bierstadt Display" w:hAnsi="Bierstadt Display"/>
         </w:rPr>
-        <w:t>Offset</w:t>
+        <w:t>Clock</w:t>
       </w:r>
     </w:p>
     <w:p>
@@ -6731,7 +7194,19 @@
         <w:rPr>
           <w:rFonts w:ascii="Bierstadt Display" w:hAnsi="Bierstadt Display"/>
         </w:rPr>
-        <w:t>Range - +/-100%</w:t>
+        <w:t xml:space="preserve">Internal – The next sample is sent based on the </w:t>
+      </w:r>
+      <w:r>
+        <w:rPr>
+          <w:rFonts w:ascii="Bierstadt Display" w:hAnsi="Bierstadt Display"/>
+        </w:rPr>
+        <w:t>Active Time</w:t>
+      </w:r>
+      <w:r>
+        <w:rPr>
+          <w:rFonts w:ascii="Bierstadt Display" w:hAnsi="Bierstadt Display"/>
+        </w:rPr>
+        <w:t xml:space="preserve"> setting.</w:t>
       </w:r>
     </w:p>
     <w:p>
@@ -6749,7 +7224,7 @@
         <w:rPr>
           <w:rFonts w:ascii="Bierstadt Display" w:hAnsi="Bierstadt Display"/>
         </w:rPr>
-        <w:t>100% = 10.66V</w:t>
+        <w:t>External – The next sample is sent on the rising edge of the enabled trigger.</w:t>
       </w:r>
     </w:p>
     <w:p>
@@ -6767,61 +7242,7 @@
         <w:rPr>
           <w:rFonts w:ascii="Bierstadt Display" w:hAnsi="Bierstadt Display"/>
         </w:rPr>
-        <w:t>Randomness</w:t>
-      </w:r>
-      <w:r>
-        <w:rPr>
-          <w:rFonts w:ascii="Bierstadt Display" w:hAnsi="Bierstadt Display"/>
-        </w:rPr>
-        <w:t xml:space="preserve"> – 0 to 100%</w:t>
-      </w:r>
-    </w:p>
-    <w:p>
-      <w:pPr>
-        <w:pStyle w:val="ListParagraph"/>
-        <w:numPr>
-          <w:ilvl w:val="0"/>
-          <w:numId w:val="17"/>
-        </w:numPr>
-        <w:rPr>
-          <w:rFonts w:ascii="Bierstadt Display" w:hAnsi="Bierstadt Display"/>
-        </w:rPr>
-      </w:pPr>
-      <w:r>
-        <w:rPr>
-          <w:rFonts w:ascii="Bierstadt Display" w:hAnsi="Bierstadt Display"/>
-        </w:rPr>
-        <w:t>Quantize</w:t>
-      </w:r>
-      <w:r>
-        <w:rPr>
-          <w:rFonts w:ascii="Bierstadt Display" w:hAnsi="Bierstadt Display"/>
-        </w:rPr>
-        <w:t xml:space="preserve"> - </w:t>
-      </w:r>
-      <w:r>
-        <w:rPr>
-          <w:rFonts w:ascii="Bierstadt Display" w:hAnsi="Bierstadt Display"/>
-        </w:rPr>
-        <w:t>Yes/No</w:t>
-      </w:r>
-    </w:p>
-    <w:p>
-      <w:pPr>
-        <w:pStyle w:val="ListParagraph"/>
-        <w:numPr>
-          <w:ilvl w:val="0"/>
-          <w:numId w:val="17"/>
-        </w:numPr>
-        <w:rPr>
-          <w:rFonts w:ascii="Bierstadt Display" w:hAnsi="Bierstadt Display"/>
-        </w:rPr>
-      </w:pPr>
-      <w:r>
-        <w:rPr>
-          <w:rFonts w:ascii="Bierstadt Display" w:hAnsi="Bierstadt Display"/>
-        </w:rPr>
-        <w:t>Idle Value</w:t>
+        <w:t>Range</w:t>
       </w:r>
     </w:p>
     <w:p>
@@ -6839,7 +7260,7 @@
         <w:rPr>
           <w:rFonts w:ascii="Bierstadt Display" w:hAnsi="Bierstadt Display"/>
         </w:rPr>
-        <w:t xml:space="preserve">The Idle Value is sent when the Output is not active. </w:t>
+        <w:t>+/-5V (Default)</w:t>
       </w:r>
     </w:p>
     <w:p>
@@ -6857,186 +7278,6 @@
         <w:rPr>
           <w:rFonts w:ascii="Bierstadt Display" w:hAnsi="Bierstadt Display"/>
         </w:rPr>
-        <w:t>It is also sent during the Post Delay period.</w:t>
-      </w:r>
-    </w:p>
-    <w:p>
-      <w:pPr>
-        <w:pStyle w:val="ListParagraph"/>
-        <w:numPr>
-          <w:ilvl w:val="1"/>
-          <w:numId w:val="17"/>
-        </w:numPr>
-        <w:rPr>
-          <w:rFonts w:ascii="Bierstadt Display" w:hAnsi="Bierstadt Display"/>
-        </w:rPr>
-      </w:pPr>
-      <w:r>
-        <w:rPr>
-          <w:rFonts w:ascii="Bierstadt Display" w:hAnsi="Bierstadt Display"/>
-        </w:rPr>
-        <w:t xml:space="preserve">Idle </w:t>
-      </w:r>
-      <w:r>
-        <w:rPr>
-          <w:rFonts w:ascii="Bierstadt Display" w:hAnsi="Bierstadt Display"/>
-        </w:rPr>
-        <w:t>Value of 0 corresponds to Output voltage of -5.33V</w:t>
-      </w:r>
-    </w:p>
-    <w:p>
-      <w:pPr>
-        <w:pStyle w:val="ListParagraph"/>
-        <w:numPr>
-          <w:ilvl w:val="1"/>
-          <w:numId w:val="17"/>
-        </w:numPr>
-        <w:rPr>
-          <w:rFonts w:ascii="Bierstadt Display" w:hAnsi="Bierstadt Display"/>
-        </w:rPr>
-      </w:pPr>
-      <w:r>
-        <w:rPr>
-          <w:rFonts w:ascii="Bierstadt Display" w:hAnsi="Bierstadt Display"/>
-        </w:rPr>
-        <w:t xml:space="preserve">Idle </w:t>
-      </w:r>
-      <w:r>
-        <w:rPr>
-          <w:rFonts w:ascii="Bierstadt Display" w:hAnsi="Bierstadt Display"/>
-        </w:rPr>
-        <w:t>Value of 1023 corresponds to Output voltage of 5.33V</w:t>
-      </w:r>
-    </w:p>
-    <w:p>
-      <w:pPr>
-        <w:pStyle w:val="ListParagraph"/>
-        <w:numPr>
-          <w:ilvl w:val="1"/>
-          <w:numId w:val="17"/>
-        </w:numPr>
-        <w:rPr>
-          <w:rFonts w:ascii="Bierstadt Display" w:hAnsi="Bierstadt Display"/>
-        </w:rPr>
-      </w:pPr>
-      <w:r>
-        <w:rPr>
-          <w:rFonts w:ascii="Bierstadt Display" w:hAnsi="Bierstadt Display"/>
-        </w:rPr>
-        <w:t xml:space="preserve">Idle </w:t>
-      </w:r>
-      <w:r>
-        <w:rPr>
-          <w:rFonts w:ascii="Bierstadt Display" w:hAnsi="Bierstadt Display"/>
-        </w:rPr>
-        <w:t>Value of 512 corresponds to Output voltage of 0.0V</w:t>
-      </w:r>
-    </w:p>
-    <w:p>
-      <w:pPr>
-        <w:pStyle w:val="ListParagraph"/>
-        <w:numPr>
-          <w:ilvl w:val="0"/>
-          <w:numId w:val="17"/>
-        </w:numPr>
-        <w:rPr>
-          <w:rFonts w:ascii="Bierstadt Display" w:hAnsi="Bierstadt Display"/>
-        </w:rPr>
-      </w:pPr>
-      <w:r>
-        <w:rPr>
-          <w:rFonts w:ascii="Bierstadt Display" w:hAnsi="Bierstadt Display"/>
-        </w:rPr>
-        <w:t>Clock</w:t>
-      </w:r>
-    </w:p>
-    <w:p>
-      <w:pPr>
-        <w:pStyle w:val="ListParagraph"/>
-        <w:numPr>
-          <w:ilvl w:val="1"/>
-          <w:numId w:val="17"/>
-        </w:numPr>
-        <w:rPr>
-          <w:rFonts w:ascii="Bierstadt Display" w:hAnsi="Bierstadt Display"/>
-        </w:rPr>
-      </w:pPr>
-      <w:r>
-        <w:rPr>
-          <w:rFonts w:ascii="Bierstadt Display" w:hAnsi="Bierstadt Display"/>
-        </w:rPr>
-        <w:t>Internal – The next sample is sent based on the Period setting.</w:t>
-      </w:r>
-    </w:p>
-    <w:p>
-      <w:pPr>
-        <w:pStyle w:val="ListParagraph"/>
-        <w:numPr>
-          <w:ilvl w:val="1"/>
-          <w:numId w:val="17"/>
-        </w:numPr>
-        <w:rPr>
-          <w:rFonts w:ascii="Bierstadt Display" w:hAnsi="Bierstadt Display"/>
-        </w:rPr>
-      </w:pPr>
-      <w:r>
-        <w:rPr>
-          <w:rFonts w:ascii="Bierstadt Display" w:hAnsi="Bierstadt Display"/>
-        </w:rPr>
-        <w:t>External – The next sample is sent on the rising edge of the enabled trigger.</w:t>
-      </w:r>
-    </w:p>
-    <w:p>
-      <w:pPr>
-        <w:pStyle w:val="ListParagraph"/>
-        <w:numPr>
-          <w:ilvl w:val="0"/>
-          <w:numId w:val="17"/>
-        </w:numPr>
-        <w:rPr>
-          <w:rFonts w:ascii="Bierstadt Display" w:hAnsi="Bierstadt Display"/>
-        </w:rPr>
-      </w:pPr>
-      <w:r>
-        <w:rPr>
-          <w:rFonts w:ascii="Bierstadt Display" w:hAnsi="Bierstadt Display"/>
-        </w:rPr>
-        <w:t>Range</w:t>
-      </w:r>
-    </w:p>
-    <w:p>
-      <w:pPr>
-        <w:pStyle w:val="ListParagraph"/>
-        <w:numPr>
-          <w:ilvl w:val="1"/>
-          <w:numId w:val="17"/>
-        </w:numPr>
-        <w:rPr>
-          <w:rFonts w:ascii="Bierstadt Display" w:hAnsi="Bierstadt Display"/>
-        </w:rPr>
-      </w:pPr>
-      <w:r>
-        <w:rPr>
-          <w:rFonts w:ascii="Bierstadt Display" w:hAnsi="Bierstadt Display"/>
-        </w:rPr>
-        <w:t>+/-5V (Default)</w:t>
-      </w:r>
-    </w:p>
-    <w:p>
-      <w:pPr>
-        <w:pStyle w:val="ListParagraph"/>
-        <w:numPr>
-          <w:ilvl w:val="1"/>
-          <w:numId w:val="17"/>
-        </w:numPr>
-        <w:rPr>
-          <w:rFonts w:ascii="Bierstadt Display" w:hAnsi="Bierstadt Display"/>
-        </w:rPr>
-      </w:pPr>
-      <w:r>
-        <w:rPr>
-          <w:rFonts w:ascii="Bierstadt Display" w:hAnsi="Bierstadt Display"/>
-        </w:rPr>
         <w:t>0-10V (board models 4.0 and later)</w:t>
       </w:r>
       <w:r>
@@ -7085,19 +7326,7 @@
         <w:rPr>
           <w:rFonts w:ascii="Bierstadt Display" w:hAnsi="Bierstadt Display"/>
         </w:rPr>
-        <w:t xml:space="preserve">has seven factory-installed and </w:t>
-      </w:r>
-      <w:r>
-        <w:rPr>
-          <w:rFonts w:ascii="Bierstadt Display" w:hAnsi="Bierstadt Display"/>
-        </w:rPr>
-        <w:t xml:space="preserve">eight user-defined </w:t>
-      </w:r>
-      <w:r>
-        <w:rPr>
-          <w:rFonts w:ascii="Bierstadt Display" w:hAnsi="Bierstadt Display"/>
-        </w:rPr>
-        <w:t>waveforms</w:t>
+        <w:t>has seven factory-installed and eight user-defined waveforms</w:t>
       </w:r>
       <w:r>
         <w:rPr>
@@ -7139,13 +7368,7 @@
         <w:rPr>
           <w:rFonts w:ascii="Bierstadt Display" w:hAnsi="Bierstadt Display"/>
         </w:rPr>
-        <w:t>Sine</w:t>
-      </w:r>
-      <w:r>
-        <w:rPr>
-          <w:rFonts w:ascii="Bierstadt Display" w:hAnsi="Bierstadt Display"/>
-        </w:rPr>
-        <w:t xml:space="preserve"> </w:t>
+        <w:t xml:space="preserve">Sine </w:t>
       </w:r>
       <w:r>
         <w:rPr>
@@ -7235,25 +7458,7 @@
         <w:rPr>
           <w:rFonts w:ascii="Bierstadt Display" w:hAnsi="Bierstadt Display"/>
         </w:rPr>
-        <w:t xml:space="preserve"> </w:t>
-      </w:r>
-      <w:r>
-        <w:rPr>
-          <w:rFonts w:ascii="Bierstadt Display" w:hAnsi="Bierstadt Display"/>
-        </w:rPr>
-        <w:t xml:space="preserve">– </w:t>
-      </w:r>
-      <w:r>
-        <w:rPr>
-          <w:rFonts w:ascii="Bierstadt Display" w:hAnsi="Bierstadt Display"/>
-        </w:rPr>
-        <w:t>S</w:t>
-      </w:r>
-      <w:r>
-        <w:rPr>
-          <w:rFonts w:ascii="Bierstadt Display" w:hAnsi="Bierstadt Display"/>
-        </w:rPr>
-        <w:t>ymmetrical sawtooth</w:t>
+        <w:t xml:space="preserve"> – Symmetrical sawtooth</w:t>
       </w:r>
     </w:p>
     <w:p>
@@ -7277,7 +7482,67 @@
         <w:rPr>
           <w:rFonts w:ascii="Bierstadt Display" w:hAnsi="Bierstadt Display"/>
         </w:rPr>
-        <w:t xml:space="preserve"> – Pulse formed by waveform transitioning to Idle Value</w:t>
+        <w:t xml:space="preserve"> – </w:t>
+      </w:r>
+      <w:r>
+        <w:rPr>
+          <w:rFonts w:ascii="Bierstadt Display" w:hAnsi="Bierstadt Display"/>
+        </w:rPr>
+        <w:t xml:space="preserve">The </w:t>
+      </w:r>
+      <w:r>
+        <w:rPr>
+          <w:rFonts w:ascii="Bierstadt Display" w:hAnsi="Bierstadt Display"/>
+        </w:rPr>
+        <w:t xml:space="preserve">Pulse </w:t>
+      </w:r>
+      <w:r>
+        <w:rPr>
+          <w:rFonts w:ascii="Bierstadt Display" w:hAnsi="Bierstadt Display"/>
+        </w:rPr>
+        <w:t xml:space="preserve">is </w:t>
+      </w:r>
+      <w:r>
+        <w:rPr>
+          <w:rFonts w:ascii="Bierstadt Display" w:hAnsi="Bierstadt Display"/>
+        </w:rPr>
+        <w:t xml:space="preserve">formed by </w:t>
+      </w:r>
+      <w:r>
+        <w:rPr>
+          <w:rFonts w:ascii="Bierstadt Display" w:hAnsi="Bierstadt Display"/>
+        </w:rPr>
+        <w:t xml:space="preserve">the </w:t>
+      </w:r>
+      <w:r>
+        <w:rPr>
+          <w:rFonts w:ascii="Bierstadt Display" w:hAnsi="Bierstadt Display"/>
+        </w:rPr>
+        <w:t>waveform transitioning</w:t>
+      </w:r>
+      <w:r>
+        <w:rPr>
+          <w:rFonts w:ascii="Bierstadt Display" w:hAnsi="Bierstadt Display"/>
+        </w:rPr>
+        <w:t xml:space="preserve"> from the Active Value</w:t>
+      </w:r>
+      <w:r>
+        <w:rPr>
+          <w:rFonts w:ascii="Bierstadt Display" w:hAnsi="Bierstadt Display"/>
+        </w:rPr>
+        <w:t xml:space="preserve"> to </w:t>
+      </w:r>
+      <w:r>
+        <w:rPr>
+          <w:rFonts w:ascii="Bierstadt Display" w:hAnsi="Bierstadt Display"/>
+        </w:rPr>
+        <w:t xml:space="preserve">the </w:t>
+      </w:r>
+      <w:r>
+        <w:rPr>
+          <w:rFonts w:ascii="Bierstadt Display" w:hAnsi="Bierstadt Display"/>
+        </w:rPr>
+        <w:t>Idle Value</w:t>
       </w:r>
     </w:p>
     <w:p>
@@ -7297,13 +7562,7 @@
           <w:b/>
           <w:bCs/>
         </w:rPr>
-        <w:t>Period</w:t>
-      </w:r>
-      <w:r>
-        <w:rPr>
-          <w:rFonts w:ascii="Bierstadt Display" w:hAnsi="Bierstadt Display"/>
-        </w:rPr>
-        <w:t xml:space="preserve"> label is replaced by </w:t>
+        <w:t>Idle</w:t>
       </w:r>
       <w:r>
         <w:rPr>
@@ -7311,7 +7570,13 @@
           <w:b/>
           <w:bCs/>
         </w:rPr>
-        <w:t>On Time</w:t>
+        <w:t xml:space="preserve"> Time </w:t>
+      </w:r>
+      <w:r>
+        <w:rPr>
+          <w:rFonts w:ascii="Bierstadt Display" w:hAnsi="Bierstadt Display"/>
+        </w:rPr>
+        <w:t>must be non-zero for a pulse to form</w:t>
       </w:r>
     </w:p>
     <w:p>
@@ -7331,19 +7596,31 @@
           <w:b/>
           <w:bCs/>
         </w:rPr>
-        <w:t>Post Delay</w:t>
-      </w:r>
-      <w:r>
-        <w:rPr>
-          <w:rFonts w:ascii="Bierstadt Display" w:hAnsi="Bierstadt Display"/>
-        </w:rPr>
-        <w:t xml:space="preserve"> </w:t>
-      </w:r>
-      <w:r>
-        <w:rPr>
-          <w:rFonts w:ascii="Bierstadt Display" w:hAnsi="Bierstadt Display"/>
-        </w:rPr>
-        <w:t xml:space="preserve">label is replaced by </w:t>
+        <w:t xml:space="preserve">Offset </w:t>
+      </w:r>
+      <w:r>
+        <w:rPr>
+          <w:rFonts w:ascii="Bierstadt Display" w:hAnsi="Bierstadt Display"/>
+        </w:rPr>
+        <w:t>is disabled for this waveform</w:t>
+      </w:r>
+    </w:p>
+    <w:p>
+      <w:pPr>
+        <w:pStyle w:val="ListParagraph"/>
+        <w:numPr>
+          <w:ilvl w:val="1"/>
+          <w:numId w:val="28"/>
+        </w:numPr>
+        <w:rPr>
+          <w:rFonts w:ascii="Bierstadt Display" w:hAnsi="Bierstadt Display"/>
+        </w:rPr>
+      </w:pPr>
+      <w:r>
+        <w:rPr>
+          <w:rFonts w:ascii="Bierstadt Display" w:hAnsi="Bierstadt Display"/>
+        </w:rPr>
+        <w:t xml:space="preserve">A variety of pulse shapes can be formed by adjusting </w:t>
       </w:r>
       <w:r>
         <w:rPr>
@@ -7351,7 +7628,13 @@
           <w:b/>
           <w:bCs/>
         </w:rPr>
-        <w:t>O</w:t>
+        <w:t>Scale</w:t>
+      </w:r>
+      <w:r>
+        <w:rPr>
+          <w:rFonts w:ascii="Bierstadt Display" w:hAnsi="Bierstadt Display"/>
+        </w:rPr>
+        <w:t xml:space="preserve"> and </w:t>
       </w:r>
       <w:r>
         <w:rPr>
@@ -7359,15 +7642,79 @@
           <w:b/>
           <w:bCs/>
         </w:rPr>
-        <w:t>ff</w:t>
-      </w:r>
-      <w:r>
-        <w:rPr>
-          <w:rFonts w:ascii="Bierstadt Display" w:hAnsi="Bierstadt Display"/>
-          <w:b/>
-          <w:bCs/>
-        </w:rPr>
-        <w:t xml:space="preserve"> Time</w:t>
+        <w:t>Idle Value</w:t>
+      </w:r>
+    </w:p>
+    <w:p>
+      <w:pPr>
+        <w:pStyle w:val="ListParagraph"/>
+        <w:numPr>
+          <w:ilvl w:val="0"/>
+          <w:numId w:val="28"/>
+        </w:numPr>
+        <w:rPr>
+          <w:rFonts w:ascii="Bierstadt Display" w:hAnsi="Bierstadt Display"/>
+        </w:rPr>
+      </w:pPr>
+      <w:r>
+        <w:rPr>
+          <w:rFonts w:ascii="Bierstadt Display" w:hAnsi="Bierstadt Display"/>
+        </w:rPr>
+        <w:t>Maytag</w:t>
+      </w:r>
+      <w:r>
+        <w:rPr>
+          <w:rFonts w:ascii="Bierstadt Display" w:hAnsi="Bierstadt Display"/>
+        </w:rPr>
+        <w:t xml:space="preserve"> – A random sequence</w:t>
+      </w:r>
+    </w:p>
+    <w:p>
+      <w:pPr>
+        <w:pStyle w:val="ListParagraph"/>
+        <w:numPr>
+          <w:ilvl w:val="0"/>
+          <w:numId w:val="28"/>
+        </w:numPr>
+        <w:rPr>
+          <w:rFonts w:ascii="Bierstadt Display" w:hAnsi="Bierstadt Display"/>
+        </w:rPr>
+      </w:pPr>
+      <w:r>
+        <w:rPr>
+          <w:rFonts w:ascii="Bierstadt Display" w:hAnsi="Bierstadt Display"/>
+        </w:rPr>
+        <w:t>Toggle</w:t>
+      </w:r>
+      <w:r>
+        <w:rPr>
+          <w:rFonts w:ascii="Bierstadt Display" w:hAnsi="Bierstadt Display"/>
+        </w:rPr>
+        <w:t xml:space="preserve"> – Not a waveform exactly, Toggle switches between the scaled value and the Idle Value on every transition of the trigger input</w:t>
+      </w:r>
+    </w:p>
+    <w:p>
+      <w:pPr>
+        <w:pStyle w:val="ListParagraph"/>
+        <w:numPr>
+          <w:ilvl w:val="0"/>
+          <w:numId w:val="28"/>
+        </w:numPr>
+        <w:rPr>
+          <w:rFonts w:ascii="Bierstadt Display" w:hAnsi="Bierstadt Display"/>
+        </w:rPr>
+      </w:pPr>
+      <w:r>
+        <w:rPr>
+          <w:rFonts w:ascii="Bierstadt Display" w:hAnsi="Bierstadt Display"/>
+        </w:rPr>
+        <w:t>User Wave 0</w:t>
+      </w:r>
+      <w:r>
+        <w:rPr>
+          <w:rFonts w:ascii="Bierstadt Display" w:hAnsi="Bierstadt Display"/>
+        </w:rPr>
+        <w:t>-7</w:t>
       </w:r>
     </w:p>
     <w:p>
@@ -7384,16 +7731,8 @@
       <w:r>
         <w:rPr>
           <w:rFonts w:ascii="Bierstadt Display" w:hAnsi="Bierstadt Display"/>
-          <w:b/>
-          <w:bCs/>
-        </w:rPr>
-        <w:t xml:space="preserve">Off Time </w:t>
-      </w:r>
-      <w:r>
-        <w:rPr>
-          <w:rFonts w:ascii="Bierstadt Display" w:hAnsi="Bierstadt Display"/>
-        </w:rPr>
-        <w:t>must be non-zero for a pulse to form</w:t>
+        </w:rPr>
+        <w:t>User Waves are managed in Settings</w:t>
       </w:r>
     </w:p>
     <w:p>
@@ -7410,16 +7749,8 @@
       <w:r>
         <w:rPr>
           <w:rFonts w:ascii="Bierstadt Display" w:hAnsi="Bierstadt Display"/>
-          <w:b/>
-          <w:bCs/>
-        </w:rPr>
-        <w:t xml:space="preserve">Offset </w:t>
-      </w:r>
-      <w:r>
-        <w:rPr>
-          <w:rFonts w:ascii="Bierstadt Display" w:hAnsi="Bierstadt Display"/>
-        </w:rPr>
-        <w:t>is disabled for this waveform</w:t>
+        </w:rPr>
+        <w:t>Default is flat line</w:t>
       </w:r>
     </w:p>
     <w:p>
@@ -7437,263 +7768,7 @@
         <w:rPr>
           <w:rFonts w:ascii="Bierstadt Display" w:hAnsi="Bierstadt Display"/>
         </w:rPr>
-        <w:t xml:space="preserve">A variety of pulse shapes can be formed by adjusting </w:t>
-      </w:r>
-      <w:r>
-        <w:rPr>
-          <w:rFonts w:ascii="Bierstadt Display" w:hAnsi="Bierstadt Display"/>
-          <w:b/>
-          <w:bCs/>
-        </w:rPr>
-        <w:t>Scale</w:t>
-      </w:r>
-      <w:r>
-        <w:rPr>
-          <w:rFonts w:ascii="Bierstadt Display" w:hAnsi="Bierstadt Display"/>
-        </w:rPr>
-        <w:t xml:space="preserve"> and </w:t>
-      </w:r>
-      <w:r>
-        <w:rPr>
-          <w:rFonts w:ascii="Bierstadt Display" w:hAnsi="Bierstadt Display"/>
-          <w:b/>
-          <w:bCs/>
-        </w:rPr>
-        <w:t>Idle Value</w:t>
-      </w:r>
-    </w:p>
-    <w:p>
-      <w:pPr>
-        <w:pStyle w:val="ListParagraph"/>
-        <w:numPr>
-          <w:ilvl w:val="0"/>
-          <w:numId w:val="28"/>
-        </w:numPr>
-        <w:rPr>
-          <w:rFonts w:ascii="Bierstadt Display" w:hAnsi="Bierstadt Display"/>
-        </w:rPr>
-      </w:pPr>
-      <w:r>
-        <w:rPr>
-          <w:rFonts w:ascii="Bierstadt Display" w:hAnsi="Bierstadt Display"/>
-        </w:rPr>
-        <w:t>Maytag</w:t>
-      </w:r>
-      <w:r>
-        <w:rPr>
-          <w:rFonts w:ascii="Bierstadt Display" w:hAnsi="Bierstadt Display"/>
-        </w:rPr>
-        <w:t xml:space="preserve"> – A random sequence</w:t>
-      </w:r>
-    </w:p>
-    <w:p>
-      <w:pPr>
-        <w:pStyle w:val="ListParagraph"/>
-        <w:numPr>
-          <w:ilvl w:val="0"/>
-          <w:numId w:val="28"/>
-        </w:numPr>
-        <w:rPr>
-          <w:rFonts w:ascii="Bierstadt Display" w:hAnsi="Bierstadt Display"/>
-        </w:rPr>
-      </w:pPr>
-      <w:r>
-        <w:rPr>
-          <w:rFonts w:ascii="Bierstadt Display" w:hAnsi="Bierstadt Display"/>
-        </w:rPr>
-        <w:t>Toggle</w:t>
-      </w:r>
-      <w:r>
-        <w:rPr>
-          <w:rFonts w:ascii="Bierstadt Display" w:hAnsi="Bierstadt Display"/>
-        </w:rPr>
-        <w:t xml:space="preserve"> – Not a waveform exactly, Toggle switches between the scaled value and the Idle Value on every transition of the trigger input</w:t>
-      </w:r>
-    </w:p>
-    <w:p>
-      <w:pPr>
-        <w:pStyle w:val="ListParagraph"/>
-        <w:numPr>
-          <w:ilvl w:val="0"/>
-          <w:numId w:val="28"/>
-        </w:numPr>
-        <w:rPr>
-          <w:rFonts w:ascii="Bierstadt Display" w:hAnsi="Bierstadt Display"/>
-        </w:rPr>
-      </w:pPr>
-      <w:r>
-        <w:rPr>
-          <w:rFonts w:ascii="Bierstadt Display" w:hAnsi="Bierstadt Display"/>
-        </w:rPr>
-        <w:t>User Wave 0</w:t>
-      </w:r>
-    </w:p>
-    <w:p>
-      <w:pPr>
-        <w:pStyle w:val="ListParagraph"/>
-        <w:numPr>
-          <w:ilvl w:val="0"/>
-          <w:numId w:val="28"/>
-        </w:numPr>
-        <w:rPr>
-          <w:rFonts w:ascii="Bierstadt Display" w:hAnsi="Bierstadt Display"/>
-        </w:rPr>
-      </w:pPr>
-      <w:r>
-        <w:rPr>
-          <w:rFonts w:ascii="Bierstadt Display" w:hAnsi="Bierstadt Display"/>
-        </w:rPr>
-        <w:t>User Wave</w:t>
-      </w:r>
-      <w:r>
-        <w:rPr>
-          <w:rFonts w:ascii="Bierstadt Display" w:hAnsi="Bierstadt Display"/>
-        </w:rPr>
-        <w:t xml:space="preserve"> 1</w:t>
-      </w:r>
-    </w:p>
-    <w:p>
-      <w:pPr>
-        <w:pStyle w:val="ListParagraph"/>
-        <w:numPr>
-          <w:ilvl w:val="0"/>
-          <w:numId w:val="28"/>
-        </w:numPr>
-        <w:rPr>
-          <w:rFonts w:ascii="Bierstadt Display" w:hAnsi="Bierstadt Display"/>
-        </w:rPr>
-      </w:pPr>
-      <w:r>
-        <w:rPr>
-          <w:rFonts w:ascii="Bierstadt Display" w:hAnsi="Bierstadt Display"/>
-        </w:rPr>
-        <w:t>User Wave</w:t>
-      </w:r>
-      <w:r>
-        <w:rPr>
-          <w:rFonts w:ascii="Bierstadt Display" w:hAnsi="Bierstadt Display"/>
-        </w:rPr>
-        <w:t xml:space="preserve"> 2</w:t>
-      </w:r>
-    </w:p>
-    <w:p>
-      <w:pPr>
-        <w:pStyle w:val="ListParagraph"/>
-        <w:numPr>
-          <w:ilvl w:val="0"/>
-          <w:numId w:val="28"/>
-        </w:numPr>
-        <w:rPr>
-          <w:rFonts w:ascii="Bierstadt Display" w:hAnsi="Bierstadt Display"/>
-        </w:rPr>
-      </w:pPr>
-      <w:r>
-        <w:rPr>
-          <w:rFonts w:ascii="Bierstadt Display" w:hAnsi="Bierstadt Display"/>
-        </w:rPr>
-        <w:t>User Wave</w:t>
-      </w:r>
-      <w:r>
-        <w:rPr>
-          <w:rFonts w:ascii="Bierstadt Display" w:hAnsi="Bierstadt Display"/>
-        </w:rPr>
-        <w:t xml:space="preserve"> 3</w:t>
-      </w:r>
-    </w:p>
-    <w:p>
-      <w:pPr>
-        <w:pStyle w:val="ListParagraph"/>
-        <w:numPr>
-          <w:ilvl w:val="0"/>
-          <w:numId w:val="28"/>
-        </w:numPr>
-        <w:rPr>
-          <w:rFonts w:ascii="Bierstadt Display" w:hAnsi="Bierstadt Display"/>
-        </w:rPr>
-      </w:pPr>
-      <w:r>
-        <w:rPr>
-          <w:rFonts w:ascii="Bierstadt Display" w:hAnsi="Bierstadt Display"/>
-        </w:rPr>
-        <w:t>User Wave</w:t>
-      </w:r>
-      <w:r>
-        <w:rPr>
-          <w:rFonts w:ascii="Bierstadt Display" w:hAnsi="Bierstadt Display"/>
-        </w:rPr>
-        <w:t xml:space="preserve"> 4</w:t>
-      </w:r>
-    </w:p>
-    <w:p>
-      <w:pPr>
-        <w:pStyle w:val="ListParagraph"/>
-        <w:numPr>
-          <w:ilvl w:val="0"/>
-          <w:numId w:val="28"/>
-        </w:numPr>
-        <w:rPr>
-          <w:rFonts w:ascii="Bierstadt Display" w:hAnsi="Bierstadt Display"/>
-        </w:rPr>
-      </w:pPr>
-      <w:r>
-        <w:rPr>
-          <w:rFonts w:ascii="Bierstadt Display" w:hAnsi="Bierstadt Display"/>
-        </w:rPr>
-        <w:t>User Wave</w:t>
-      </w:r>
-      <w:r>
-        <w:rPr>
-          <w:rFonts w:ascii="Bierstadt Display" w:hAnsi="Bierstadt Display"/>
-        </w:rPr>
-        <w:t xml:space="preserve"> 5</w:t>
-      </w:r>
-    </w:p>
-    <w:p>
-      <w:pPr>
-        <w:pStyle w:val="ListParagraph"/>
-        <w:numPr>
-          <w:ilvl w:val="0"/>
-          <w:numId w:val="28"/>
-        </w:numPr>
-        <w:rPr>
-          <w:rFonts w:ascii="Bierstadt Display" w:hAnsi="Bierstadt Display"/>
-        </w:rPr>
-      </w:pPr>
-      <w:r>
-        <w:rPr>
-          <w:rFonts w:ascii="Bierstadt Display" w:hAnsi="Bierstadt Display"/>
-        </w:rPr>
-        <w:t>User Wave</w:t>
-      </w:r>
-      <w:r>
-        <w:rPr>
-          <w:rFonts w:ascii="Bierstadt Display" w:hAnsi="Bierstadt Display"/>
-        </w:rPr>
-        <w:t xml:space="preserve"> 6</w:t>
-      </w:r>
-    </w:p>
-    <w:p>
-      <w:pPr>
-        <w:pStyle w:val="ListParagraph"/>
-        <w:numPr>
-          <w:ilvl w:val="0"/>
-          <w:numId w:val="28"/>
-        </w:numPr>
-        <w:rPr>
-          <w:rFonts w:ascii="Bierstadt Display" w:hAnsi="Bierstadt Display"/>
-        </w:rPr>
-      </w:pPr>
-      <w:r>
-        <w:rPr>
-          <w:rFonts w:ascii="Bierstadt Display" w:hAnsi="Bierstadt Display"/>
-        </w:rPr>
-        <w:t>User Wave</w:t>
-      </w:r>
-      <w:r>
-        <w:rPr>
-          <w:rFonts w:ascii="Bierstadt Display" w:hAnsi="Bierstadt Display"/>
-        </w:rPr>
-        <w:t xml:space="preserve"> 7</w:t>
+        <w:t>User Waves can be manually entered point-by-point or recorded at CV0</w:t>
       </w:r>
     </w:p>
     <w:p>
@@ -8344,7 +8419,6 @@
               <w:rPr>
                 <w:rFonts w:ascii="Bierstadt Display" w:hAnsi="Bierstadt Display"/>
               </w:rPr>
-              <w:lastRenderedPageBreak/>
               <w:t>Calibrate</w:t>
             </w:r>
           </w:p>
@@ -8479,6 +8553,7 @@
         <w:rPr>
           <w:rFonts w:ascii="Bierstadt Display" w:hAnsi="Bierstadt Display"/>
         </w:rPr>
+        <w:lastRenderedPageBreak/>
         <w:t>The Name is displayed on boot-up and is displayed in the remote screens.</w:t>
       </w:r>
     </w:p>
@@ -8653,6 +8728,20 @@
         </w:rPr>
         <w:t>Name</w:t>
       </w:r>
+      <w:r>
+        <w:rPr>
+          <w:rFonts w:ascii="Bierstadt Display" w:hAnsi="Bierstadt Display"/>
+          <w:b/>
+          <w:bCs/>
+        </w:rPr>
+        <w:t xml:space="preserve"> </w:t>
+      </w:r>
+      <w:r>
+        <w:rPr>
+          <w:rFonts w:ascii="Bierstadt Display" w:hAnsi="Bierstadt Display"/>
+        </w:rPr>
+        <w:t>– Enter a meaningful name for your waveform</w:t>
+      </w:r>
     </w:p>
     <w:p>
       <w:pPr>
@@ -9173,7 +9262,6 @@
           <w:b/>
           <w:bCs/>
         </w:rPr>
-        <w:lastRenderedPageBreak/>
         <w:t>All</w:t>
       </w:r>
     </w:p>
@@ -9310,6 +9398,7 @@
         <w:rPr>
           <w:rFonts w:ascii="Bierstadt Display" w:hAnsi="Bierstadt Display"/>
         </w:rPr>
+        <w:lastRenderedPageBreak/>
         <w:t>Set Calibrated to Yes when done.</w:t>
       </w:r>
     </w:p>
@@ -9807,14 +9896,96 @@
         <w:rPr>
           <w:rFonts w:ascii="Bierstadt Display" w:hAnsi="Bierstadt Display"/>
         </w:rPr>
+        <w:t>Re-scanning networks will reset the password</w:t>
+      </w:r>
+      <w:r>
+        <w:rPr>
+          <w:rFonts w:ascii="Bierstadt Display" w:hAnsi="Bierstadt Display"/>
+        </w:rPr>
+        <w:t>, so it must be entered again to connect</w:t>
+      </w:r>
+      <w:r>
+        <w:rPr>
+          <w:rFonts w:ascii="Bierstadt Display" w:hAnsi="Bierstadt Display"/>
+        </w:rPr>
+        <w:t>.</w:t>
+      </w:r>
+    </w:p>
+    <w:p>
+      <w:pPr>
+        <w:rPr>
+          <w:rFonts w:ascii="Bierstadt Display" w:hAnsi="Bierstadt Display"/>
+        </w:rPr>
+      </w:pPr>
+      <w:r>
+        <w:rPr>
+          <w:rFonts w:ascii="Bierstadt Display" w:hAnsi="Bierstadt Display"/>
+        </w:rPr>
+        <w:br w:type="page"/>
+      </w:r>
+    </w:p>
+    <w:p>
+      <w:pPr>
+        <w:pStyle w:val="Heading4"/>
+        <w:rPr>
+          <w:rFonts w:ascii="Bierstadt Display" w:hAnsi="Bierstadt Display"/>
+        </w:rPr>
+      </w:pPr>
+      <w:r>
+        <w:rPr>
+          <w:rFonts w:ascii="Bierstadt Display" w:hAnsi="Bierstadt Display"/>
+        </w:rPr>
         <w:lastRenderedPageBreak/>
-        <w:t>Re-scanning networks will reset the password</w:t>
-      </w:r>
-      <w:r>
-        <w:rPr>
-          <w:rFonts w:ascii="Bierstadt Display" w:hAnsi="Bierstadt Display"/>
-        </w:rPr>
-        <w:t>, so it must be entered again to connect</w:t>
+        <w:t>Using WiFi</w:t>
+      </w:r>
+    </w:p>
+    <w:p>
+      <w:pPr>
+        <w:rPr>
+          <w:rFonts w:ascii="Bierstadt Display" w:hAnsi="Bierstadt Display"/>
+        </w:rPr>
+      </w:pPr>
+      <w:r>
+        <w:rPr>
+          <w:rFonts w:ascii="Bierstadt Display" w:hAnsi="Bierstadt Display"/>
+        </w:rPr>
+        <w:t xml:space="preserve">The </w:t>
+      </w:r>
+      <w:r>
+        <w:rPr>
+          <w:rFonts w:ascii="Bierstadt Display" w:hAnsi="Bierstadt Display"/>
+        </w:rPr>
+        <w:t>Bonkulator</w:t>
+      </w:r>
+      <w:r>
+        <w:rPr>
+          <w:rFonts w:ascii="Bierstadt Display" w:hAnsi="Bierstadt Display"/>
+        </w:rPr>
+        <w:t xml:space="preserve">’s Web Interface was designed to resemble the physical front panel. </w:t>
+      </w:r>
+      <w:r>
+        <w:rPr>
+          <w:rFonts w:ascii="Bierstadt Display" w:hAnsi="Bierstadt Display"/>
+        </w:rPr>
+        <w:t>However,</w:t>
+      </w:r>
+      <w:r>
+        <w:rPr>
+          <w:rFonts w:ascii="Bierstadt Display" w:hAnsi="Bierstadt Display"/>
+        </w:rPr>
+        <w:t xml:space="preserve"> because the Web Interface enjoys the added functionality a computer brings, it has significant differences.</w:t>
+      </w:r>
+      <w:r>
+        <w:rPr>
+          <w:rFonts w:ascii="Bierstadt Display" w:hAnsi="Bierstadt Display"/>
+        </w:rPr>
+        <w:t xml:space="preserve"> Please refer to </w:t>
+      </w:r>
+      <w:r>
+        <w:rPr>
+          <w:rFonts w:ascii="Bierstadt Display" w:hAnsi="Bierstadt Display"/>
+        </w:rPr>
+        <w:t>Fig. 2 below</w:t>
       </w:r>
       <w:r>
         <w:rPr>
@@ -9825,63 +9996,6 @@
     </w:p>
     <w:p>
       <w:pPr>
-        <w:pStyle w:val="Heading4"/>
-        <w:rPr>
-          <w:rFonts w:ascii="Bierstadt Display" w:hAnsi="Bierstadt Display"/>
-        </w:rPr>
-      </w:pPr>
-      <w:r>
-        <w:rPr>
-          <w:rFonts w:ascii="Bierstadt Display" w:hAnsi="Bierstadt Display"/>
-        </w:rPr>
-        <w:t>Using WiFi</w:t>
-      </w:r>
-    </w:p>
-    <w:p>
-      <w:pPr>
-        <w:rPr>
-          <w:rFonts w:ascii="Bierstadt Display" w:hAnsi="Bierstadt Display"/>
-        </w:rPr>
-      </w:pPr>
-      <w:r>
-        <w:rPr>
-          <w:rFonts w:ascii="Bierstadt Display" w:hAnsi="Bierstadt Display"/>
-        </w:rPr>
-        <w:t xml:space="preserve">The </w:t>
-      </w:r>
-      <w:r>
-        <w:rPr>
-          <w:rFonts w:ascii="Bierstadt Display" w:hAnsi="Bierstadt Display"/>
-        </w:rPr>
-        <w:t>Bonkulator</w:t>
-      </w:r>
-      <w:r>
-        <w:rPr>
-          <w:rFonts w:ascii="Bierstadt Display" w:hAnsi="Bierstadt Display"/>
-        </w:rPr>
-        <w:t xml:space="preserve">’s Web Interface was designed to resemble the physical front panel. </w:t>
-      </w:r>
-      <w:r>
-        <w:rPr>
-          <w:rFonts w:ascii="Bierstadt Display" w:hAnsi="Bierstadt Display"/>
-        </w:rPr>
-        <w:t>However,</w:t>
-      </w:r>
-      <w:r>
-        <w:rPr>
-          <w:rFonts w:ascii="Bierstadt Display" w:hAnsi="Bierstadt Display"/>
-        </w:rPr>
-        <w:t xml:space="preserve"> because the Web Interface enjoys the added functionality a computer brings, it has significant differences.</w:t>
-      </w:r>
-      <w:r>
-        <w:rPr>
-          <w:rFonts w:ascii="Bierstadt Display" w:hAnsi="Bierstadt Display"/>
-        </w:rPr>
-        <w:t xml:space="preserve"> Please refer to the following image.</w:t>
-      </w:r>
-    </w:p>
-    <w:p>
-      <w:pPr>
         <w:rPr>
           <w:rFonts w:ascii="Bierstadt Display" w:hAnsi="Bierstadt Display"/>
         </w:rPr>
@@ -9917,6 +10031,13 @@
         </w:rPr>
         <w:t xml:space="preserve"> using the Inc and Dec buttons to increment and decrement the digit.</w:t>
       </w:r>
+    </w:p>
+    <w:p>
+      <w:pPr>
+        <w:rPr>
+          <w:rFonts w:ascii="Bierstadt Display" w:hAnsi="Bierstadt Display"/>
+        </w:rPr>
+      </w:pPr>
     </w:p>
     <w:p>
       <w:pPr>
@@ -9930,55 +10051,9 @@
     <w:p>
       <w:pPr>
         <w:pStyle w:val="Caption"/>
+        <w:keepNext/>
         <w:jc w:val="center"/>
-        <w:rPr>
-          <w:rFonts w:ascii="Bierstadt Display" w:hAnsi="Bierstadt Display"/>
-        </w:rPr>
-      </w:pPr>
-      <w:r>
-        <w:rPr>
-          <w:rFonts w:ascii="Bierstadt Display" w:hAnsi="Bierstadt Display"/>
-        </w:rPr>
-        <w:t xml:space="preserve">Figure </w:t>
-      </w:r>
-      <w:r>
-        <w:rPr>
-          <w:rFonts w:ascii="Bierstadt Display" w:hAnsi="Bierstadt Display"/>
-        </w:rPr>
-        <w:fldChar w:fldCharType="begin"/>
-      </w:r>
-      <w:r>
-        <w:rPr>
-          <w:rFonts w:ascii="Bierstadt Display" w:hAnsi="Bierstadt Display"/>
-        </w:rPr>
-        <w:instrText xml:space="preserve"> SEQ Figure \* ARABIC </w:instrText>
-      </w:r>
-      <w:r>
-        <w:rPr>
-          <w:rFonts w:ascii="Bierstadt Display" w:hAnsi="Bierstadt Display"/>
-        </w:rPr>
-        <w:fldChar w:fldCharType="separate"/>
-      </w:r>
-      <w:r>
-        <w:rPr>
-          <w:rFonts w:ascii="Bierstadt Display" w:hAnsi="Bierstadt Display"/>
-          <w:noProof/>
-        </w:rPr>
-        <w:t>2</w:t>
-      </w:r>
-      <w:r>
-        <w:rPr>
-          <w:rFonts w:ascii="Bierstadt Display" w:hAnsi="Bierstadt Display"/>
-          <w:noProof/>
-        </w:rPr>
-        <w:fldChar w:fldCharType="end"/>
-      </w:r>
-      <w:r>
-        <w:rPr>
-          <w:rFonts w:ascii="Bierstadt Display" w:hAnsi="Bierstadt Display"/>
-        </w:rPr>
-        <w:t xml:space="preserve"> - Web Interface Example</w:t>
-      </w:r>
+      </w:pPr>
       <w:r>
         <w:rPr>
           <w:rFonts w:ascii="Bierstadt Display" w:hAnsi="Bierstadt Display"/>
@@ -9992,10 +10067,10 @@
         </w:rPr>
         <w:lastRenderedPageBreak/>
         <w:drawing>
-          <wp:inline distT="0" distB="0" distL="0" distR="0" wp14:anchorId="23183F24" wp14:editId="27C6CBAA">
-            <wp:extent cx="3064603" cy="7022869"/>
-            <wp:effectExtent l="0" t="0" r="0" b="0"/>
-            <wp:docPr id="11" name="Picture 11" descr="Graphical user interface&#10;&#10;Description automatically generated"/>
+          <wp:inline distT="0" distB="0" distL="0" distR="0" wp14:anchorId="23183F24" wp14:editId="6429D6BA">
+            <wp:extent cx="3004345" cy="7022869"/>
+            <wp:effectExtent l="0" t="0" r="5715" b="6985"/>
+            <wp:docPr id="11" name="Picture 11"/>
             <wp:cNvGraphicFramePr>
               <a:graphicFrameLocks xmlns:a="http://schemas.openxmlformats.org/drawingml/2006/main" noChangeAspect="1"/>
             </wp:cNvGraphicFramePr>
@@ -10003,7 +10078,7 @@
               <a:graphicData uri="http://schemas.openxmlformats.org/drawingml/2006/picture">
                 <pic:pic xmlns:pic="http://schemas.openxmlformats.org/drawingml/2006/picture">
                   <pic:nvPicPr>
-                    <pic:cNvPr id="11" name="Picture 11" descr="Graphical user interface&#10;&#10;Description automatically generated"/>
+                    <pic:cNvPr id="11" name="Picture 11"/>
                     <pic:cNvPicPr/>
                   </pic:nvPicPr>
                   <pic:blipFill>
@@ -10021,7 +10096,7 @@
                   <pic:spPr>
                     <a:xfrm>
                       <a:off x="0" y="0"/>
-                      <a:ext cx="3064603" cy="7022869"/>
+                      <a:ext cx="3004345" cy="7022869"/>
                     </a:xfrm>
                     <a:prstGeom prst="rect">
                       <a:avLst/>
@@ -10036,6 +10111,29 @@
     </w:p>
     <w:p>
       <w:pPr>
+        <w:pStyle w:val="Caption"/>
+        <w:jc w:val="center"/>
+        <w:rPr>
+          <w:rFonts w:ascii="Bierstadt Display" w:hAnsi="Bierstadt Display"/>
+        </w:rPr>
+      </w:pPr>
+      <w:r>
+        <w:t xml:space="preserve">Figure </w:t>
+      </w:r>
+      <w:fldSimple w:instr=" SEQ Figure \* ARABIC ">
+        <w:r>
+          <w:rPr>
+            <w:noProof/>
+          </w:rPr>
+          <w:t>2</w:t>
+        </w:r>
+      </w:fldSimple>
+      <w:r>
+        <w:t xml:space="preserve"> Web Interface Example</w:t>
+      </w:r>
+    </w:p>
+    <w:p>
+      <w:pPr>
         <w:rPr>
           <w:rFonts w:ascii="Bierstadt Display" w:hAnsi="Bierstadt Display"/>
           <w:b/>
@@ -10205,9 +10303,9 @@
           <w:noProof/>
         </w:rPr>
         <w:drawing>
-          <wp:inline distT="0" distB="0" distL="0" distR="0" wp14:anchorId="2D7F40CF" wp14:editId="54A1C479">
-            <wp:extent cx="5894364" cy="3727450"/>
-            <wp:effectExtent l="0" t="0" r="0" b="0"/>
+          <wp:inline distT="0" distB="0" distL="0" distR="0" wp14:anchorId="2D7F40CF" wp14:editId="517306D4">
+            <wp:extent cx="5894364" cy="3727449"/>
+            <wp:effectExtent l="0" t="0" r="0" b="6985"/>
             <wp:docPr id="3" name="Picture 3"/>
             <wp:cNvGraphicFramePr>
               <a:graphicFrameLocks xmlns:a="http://schemas.openxmlformats.org/drawingml/2006/main" noChangeAspect="1"/>
@@ -10234,7 +10332,7 @@
                   <pic:spPr>
                     <a:xfrm>
                       <a:off x="0" y="0"/>
-                      <a:ext cx="5894364" cy="3727450"/>
+                      <a:ext cx="5894364" cy="3727449"/>
                     </a:xfrm>
                     <a:prstGeom prst="rect">
                       <a:avLst/>

</xml_diff>

<commit_message>
Adds trigger skip and density
</commit_message>
<xml_diff>
--- a/manual/Bonkulator-Manual.docx
+++ b/manual/Bonkulator-Manual.docx
@@ -1014,12 +1014,6 @@
                 <w:noProof/>
                 <w:webHidden/>
               </w:rPr>
-            </w:r>
-            <w:r>
-              <w:rPr>
-                <w:noProof/>
-                <w:webHidden/>
-              </w:rPr>
               <w:fldChar w:fldCharType="separate"/>
             </w:r>
             <w:r>
@@ -1080,12 +1074,6 @@
                 <w:webHidden/>
               </w:rPr>
               <w:instrText xml:space="preserve"> PAGEREF _Toc114551237 \h </w:instrText>
-            </w:r>
-            <w:r>
-              <w:rPr>
-                <w:noProof/>
-                <w:webHidden/>
-              </w:rPr>
             </w:r>
             <w:r>
               <w:rPr>
@@ -7005,7 +6993,7 @@
         <w:rPr>
           <w:rFonts w:ascii="Bierstadt Display" w:hAnsi="Bierstadt Display"/>
         </w:rPr>
-        <w:t>Trigger Hold-off</w:t>
+        <w:t>Trigger Control</w:t>
       </w:r>
     </w:p>
     <w:p>
@@ -7023,7 +7011,43 @@
         <w:rPr>
           <w:rFonts w:ascii="Bierstadt Display" w:hAnsi="Bierstadt Display"/>
         </w:rPr>
+        <w:t>Trigger Hold-off</w:t>
+      </w:r>
+    </w:p>
+    <w:p>
+      <w:pPr>
+        <w:pStyle w:val="ListParagraph"/>
+        <w:numPr>
+          <w:ilvl w:val="2"/>
+          <w:numId w:val="17"/>
+        </w:numPr>
+        <w:rPr>
+          <w:rFonts w:ascii="Bierstadt Display" w:hAnsi="Bierstadt Display"/>
+        </w:rPr>
+      </w:pPr>
+      <w:r>
+        <w:rPr>
+          <w:rFonts w:ascii="Bierstadt Display" w:hAnsi="Bierstadt Display"/>
+        </w:rPr>
         <w:t>Suppresses triggers for set time after receiving a trigger.</w:t>
+      </w:r>
+    </w:p>
+    <w:p>
+      <w:pPr>
+        <w:pStyle w:val="ListParagraph"/>
+        <w:numPr>
+          <w:ilvl w:val="2"/>
+          <w:numId w:val="17"/>
+        </w:numPr>
+        <w:rPr>
+          <w:rFonts w:ascii="Bierstadt Display" w:hAnsi="Bierstadt Display"/>
+        </w:rPr>
+      </w:pPr>
+      <w:r>
+        <w:rPr>
+          <w:rFonts w:ascii="Bierstadt Display" w:hAnsi="Bierstadt Display"/>
+        </w:rPr>
+        <w:t>Range 0-65535ms</w:t>
       </w:r>
     </w:p>
     <w:p>
@@ -7041,7 +7065,103 @@
         <w:rPr>
           <w:rFonts w:ascii="Bierstadt Display" w:hAnsi="Bierstadt Display"/>
         </w:rPr>
+        <w:t>Trigger Skip</w:t>
+      </w:r>
+    </w:p>
+    <w:p>
+      <w:pPr>
+        <w:pStyle w:val="ListParagraph"/>
+        <w:numPr>
+          <w:ilvl w:val="2"/>
+          <w:numId w:val="17"/>
+        </w:numPr>
+        <w:rPr>
+          <w:rFonts w:ascii="Bierstadt Display" w:hAnsi="Bierstadt Display"/>
+        </w:rPr>
+      </w:pPr>
+      <w:r>
+        <w:rPr>
+          <w:rFonts w:ascii="Bierstadt Display" w:hAnsi="Bierstadt Display"/>
+        </w:rPr>
+        <w:t>Skips set number of triggers</w:t>
+      </w:r>
+    </w:p>
+    <w:p>
+      <w:pPr>
+        <w:pStyle w:val="ListParagraph"/>
+        <w:numPr>
+          <w:ilvl w:val="2"/>
+          <w:numId w:val="17"/>
+        </w:numPr>
+        <w:rPr>
+          <w:rFonts w:ascii="Bierstadt Display" w:hAnsi="Bierstadt Display"/>
+        </w:rPr>
+      </w:pPr>
+      <w:r>
+        <w:rPr>
+          <w:rFonts w:ascii="Bierstadt Display" w:hAnsi="Bierstadt Display"/>
+        </w:rPr>
         <w:t>Range 0-65535ms</w:t>
+      </w:r>
+    </w:p>
+    <w:p>
+      <w:pPr>
+        <w:pStyle w:val="ListParagraph"/>
+        <w:numPr>
+          <w:ilvl w:val="1"/>
+          <w:numId w:val="17"/>
+        </w:numPr>
+        <w:rPr>
+          <w:rFonts w:ascii="Bierstadt Display" w:hAnsi="Bierstadt Display"/>
+        </w:rPr>
+      </w:pPr>
+      <w:r>
+        <w:rPr>
+          <w:rFonts w:ascii="Bierstadt Display" w:hAnsi="Bierstadt Display"/>
+        </w:rPr>
+        <w:t>Trigger Density</w:t>
+      </w:r>
+    </w:p>
+    <w:p>
+      <w:pPr>
+        <w:pStyle w:val="ListParagraph"/>
+        <w:numPr>
+          <w:ilvl w:val="2"/>
+          <w:numId w:val="17"/>
+        </w:numPr>
+        <w:rPr>
+          <w:rFonts w:ascii="Bierstadt Display" w:hAnsi="Bierstadt Display"/>
+        </w:rPr>
+      </w:pPr>
+      <w:r>
+        <w:rPr>
+          <w:rFonts w:ascii="Bierstadt Display" w:hAnsi="Bierstadt Display"/>
+        </w:rPr>
+        <w:t>Randomly accepts a percentage of triggers</w:t>
+      </w:r>
+    </w:p>
+    <w:p>
+      <w:pPr>
+        <w:pStyle w:val="ListParagraph"/>
+        <w:numPr>
+          <w:ilvl w:val="2"/>
+          <w:numId w:val="17"/>
+        </w:numPr>
+        <w:rPr>
+          <w:rFonts w:ascii="Bierstadt Display" w:hAnsi="Bierstadt Display"/>
+        </w:rPr>
+      </w:pPr>
+      <w:r>
+        <w:rPr>
+          <w:rFonts w:ascii="Bierstadt Display" w:hAnsi="Bierstadt Display"/>
+        </w:rPr>
+        <w:t>Range 0-</w:t>
+      </w:r>
+      <w:r>
+        <w:rPr>
+          <w:rFonts w:ascii="Bierstadt Display" w:hAnsi="Bierstadt Display"/>
+        </w:rPr>
+        <w:t>100%</w:t>
       </w:r>
     </w:p>
     <w:p>
@@ -7542,6 +7662,7 @@
         <w:rPr>
           <w:rFonts w:ascii="Bierstadt Display" w:hAnsi="Bierstadt Display"/>
         </w:rPr>
+        <w:lastRenderedPageBreak/>
         <w:br w:type="page"/>
       </w:r>
     </w:p>

</xml_diff>

<commit_message>
Fixes remote trigger commands and idle value for unipolar operation
</commit_message>
<xml_diff>
--- a/manual/Bonkulator-Manual.docx
+++ b/manual/Bonkulator-Manual.docx
@@ -130,7 +130,7 @@
         <w:rPr>
           <w:rFonts w:ascii="Bierstadt Display" w:hAnsi="Bierstadt Display"/>
         </w:rPr>
-        <w:t>2</w:t>
+        <w:t>3</w:t>
       </w:r>
     </w:p>
     <w:p>
@@ -214,7 +214,7 @@
             </w:rPr>
             <w:fldChar w:fldCharType="separate"/>
           </w:r>
-          <w:hyperlink w:anchor="_Toc114551225" w:history="1">
+          <w:hyperlink w:anchor="_Toc126249995" w:history="1">
             <w:r>
               <w:rPr>
                 <w:rStyle w:val="Hyperlink"/>
@@ -242,7 +242,7 @@
                 <w:noProof/>
                 <w:webHidden/>
               </w:rPr>
-              <w:instrText xml:space="preserve"> PAGEREF _Toc114551225 \h </w:instrText>
+              <w:instrText xml:space="preserve"> PAGEREF _Toc126249995 \h </w:instrText>
             </w:r>
             <w:r>
               <w:rPr>
@@ -285,7 +285,7 @@
               <w:szCs w:val="22"/>
             </w:rPr>
           </w:pPr>
-          <w:hyperlink w:anchor="_Toc114551226" w:history="1">
+          <w:hyperlink w:anchor="_Toc126249996" w:history="1">
             <w:r>
               <w:rPr>
                 <w:rStyle w:val="Hyperlink"/>
@@ -313,7 +313,7 @@
                 <w:noProof/>
                 <w:webHidden/>
               </w:rPr>
-              <w:instrText xml:space="preserve"> PAGEREF _Toc114551226 \h </w:instrText>
+              <w:instrText xml:space="preserve"> PAGEREF _Toc126249996 \h </w:instrText>
             </w:r>
             <w:r>
               <w:rPr>
@@ -356,7 +356,7 @@
               <w:szCs w:val="22"/>
             </w:rPr>
           </w:pPr>
-          <w:hyperlink w:anchor="_Toc114551227" w:history="1">
+          <w:hyperlink w:anchor="_Toc126249997" w:history="1">
             <w:r>
               <w:rPr>
                 <w:rStyle w:val="Hyperlink"/>
@@ -384,7 +384,7 @@
                 <w:noProof/>
                 <w:webHidden/>
               </w:rPr>
-              <w:instrText xml:space="preserve"> PAGEREF _Toc114551227 \h </w:instrText>
+              <w:instrText xml:space="preserve"> PAGEREF _Toc126249997 \h </w:instrText>
             </w:r>
             <w:r>
               <w:rPr>
@@ -426,7 +426,7 @@
               <w:noProof/>
             </w:rPr>
           </w:pPr>
-          <w:hyperlink w:anchor="_Toc114551228" w:history="1">
+          <w:hyperlink w:anchor="_Toc126249998" w:history="1">
             <w:r>
               <w:rPr>
                 <w:rStyle w:val="Hyperlink"/>
@@ -454,7 +454,7 @@
                 <w:noProof/>
                 <w:webHidden/>
               </w:rPr>
-              <w:instrText xml:space="preserve"> PAGEREF _Toc114551228 \h </w:instrText>
+              <w:instrText xml:space="preserve"> PAGEREF _Toc126249998 \h </w:instrText>
             </w:r>
             <w:r>
               <w:rPr>
@@ -496,7 +496,7 @@
               <w:noProof/>
             </w:rPr>
           </w:pPr>
-          <w:hyperlink w:anchor="_Toc114551229" w:history="1">
+          <w:hyperlink w:anchor="_Toc126249999" w:history="1">
             <w:r>
               <w:rPr>
                 <w:rStyle w:val="Hyperlink"/>
@@ -524,7 +524,7 @@
                 <w:noProof/>
                 <w:webHidden/>
               </w:rPr>
-              <w:instrText xml:space="preserve"> PAGEREF _Toc114551229 \h </w:instrText>
+              <w:instrText xml:space="preserve"> PAGEREF _Toc126249999 \h </w:instrText>
             </w:r>
             <w:r>
               <w:rPr>
@@ -566,7 +566,7 @@
               <w:noProof/>
             </w:rPr>
           </w:pPr>
-          <w:hyperlink w:anchor="_Toc114551230" w:history="1">
+          <w:hyperlink w:anchor="_Toc126250000" w:history="1">
             <w:r>
               <w:rPr>
                 <w:rStyle w:val="Hyperlink"/>
@@ -594,7 +594,7 @@
                 <w:noProof/>
                 <w:webHidden/>
               </w:rPr>
-              <w:instrText xml:space="preserve"> PAGEREF _Toc114551230 \h </w:instrText>
+              <w:instrText xml:space="preserve"> PAGEREF _Toc126250000 \h </w:instrText>
             </w:r>
             <w:r>
               <w:rPr>
@@ -636,7 +636,7 @@
               <w:noProof/>
             </w:rPr>
           </w:pPr>
-          <w:hyperlink w:anchor="_Toc114551231" w:history="1">
+          <w:hyperlink w:anchor="_Toc126250001" w:history="1">
             <w:r>
               <w:rPr>
                 <w:rStyle w:val="Hyperlink"/>
@@ -664,7 +664,7 @@
                 <w:noProof/>
                 <w:webHidden/>
               </w:rPr>
-              <w:instrText xml:space="preserve"> PAGEREF _Toc114551231 \h </w:instrText>
+              <w:instrText xml:space="preserve"> PAGEREF _Toc126250001 \h </w:instrText>
             </w:r>
             <w:r>
               <w:rPr>
@@ -706,7 +706,7 @@
               <w:noProof/>
             </w:rPr>
           </w:pPr>
-          <w:hyperlink w:anchor="_Toc114551232" w:history="1">
+          <w:hyperlink w:anchor="_Toc126250002" w:history="1">
             <w:r>
               <w:rPr>
                 <w:rStyle w:val="Hyperlink"/>
@@ -734,7 +734,7 @@
                 <w:noProof/>
                 <w:webHidden/>
               </w:rPr>
-              <w:instrText xml:space="preserve"> PAGEREF _Toc114551232 \h </w:instrText>
+              <w:instrText xml:space="preserve"> PAGEREF _Toc126250002 \h </w:instrText>
             </w:r>
             <w:r>
               <w:rPr>
@@ -776,7 +776,7 @@
               <w:noProof/>
             </w:rPr>
           </w:pPr>
-          <w:hyperlink w:anchor="_Toc114551233" w:history="1">
+          <w:hyperlink w:anchor="_Toc126250003" w:history="1">
             <w:r>
               <w:rPr>
                 <w:rStyle w:val="Hyperlink"/>
@@ -804,7 +804,7 @@
                 <w:noProof/>
                 <w:webHidden/>
               </w:rPr>
-              <w:instrText xml:space="preserve"> PAGEREF _Toc114551233 \h </w:instrText>
+              <w:instrText xml:space="preserve"> PAGEREF _Toc126250003 \h </w:instrText>
             </w:r>
             <w:r>
               <w:rPr>
@@ -847,7 +847,7 @@
               <w:szCs w:val="22"/>
             </w:rPr>
           </w:pPr>
-          <w:hyperlink w:anchor="_Toc114551234" w:history="1">
+          <w:hyperlink w:anchor="_Toc126250004" w:history="1">
             <w:r>
               <w:rPr>
                 <w:rStyle w:val="Hyperlink"/>
@@ -875,7 +875,7 @@
                 <w:noProof/>
                 <w:webHidden/>
               </w:rPr>
-              <w:instrText xml:space="preserve"> PAGEREF _Toc114551234 \h </w:instrText>
+              <w:instrText xml:space="preserve"> PAGEREF _Toc126250004 \h </w:instrText>
             </w:r>
             <w:r>
               <w:rPr>
@@ -917,7 +917,7 @@
               <w:noProof/>
             </w:rPr>
           </w:pPr>
-          <w:hyperlink w:anchor="_Toc114551235" w:history="1">
+          <w:hyperlink w:anchor="_Toc126250005" w:history="1">
             <w:r>
               <w:rPr>
                 <w:rStyle w:val="Hyperlink"/>
@@ -945,7 +945,7 @@
                 <w:noProof/>
                 <w:webHidden/>
               </w:rPr>
-              <w:instrText xml:space="preserve"> PAGEREF _Toc114551235 \h </w:instrText>
+              <w:instrText xml:space="preserve"> PAGEREF _Toc126250005 \h </w:instrText>
             </w:r>
             <w:r>
               <w:rPr>
@@ -987,14 +987,14 @@
               <w:noProof/>
             </w:rPr>
           </w:pPr>
-          <w:hyperlink w:anchor="_Toc114551236" w:history="1">
+          <w:hyperlink w:anchor="_Toc126250006" w:history="1">
             <w:r>
               <w:rPr>
                 <w:rStyle w:val="Hyperlink"/>
                 <w:rFonts w:ascii="Bierstadt Display" w:hAnsi="Bierstadt Display"/>
                 <w:noProof/>
               </w:rPr>
-              <w:t>Output Signals</w:t>
+              <w:t>Screen Saver</w:t>
             </w:r>
             <w:r>
               <w:rPr>
@@ -1015,151 +1015,7 @@
                 <w:noProof/>
                 <w:webHidden/>
               </w:rPr>
-              <w:instrText xml:space="preserve"> PAGEREF _Toc114551236 \h </w:instrText>
-            </w:r>
-            <w:r>
-              <w:rPr>
-                <w:noProof/>
-                <w:webHidden/>
-              </w:rPr>
-            </w:r>
-            <w:r>
-              <w:rPr>
-                <w:noProof/>
-                <w:webHidden/>
-              </w:rPr>
-              <w:fldChar w:fldCharType="separate"/>
-            </w:r>
-            <w:r>
-              <w:rPr>
-                <w:b/>
-                <w:bCs/>
-                <w:noProof/>
-                <w:webHidden/>
-              </w:rPr>
-              <w:t>Error! Bookmark not defined.</w:t>
-            </w:r>
-            <w:r>
-              <w:rPr>
-                <w:noProof/>
-                <w:webHidden/>
-              </w:rPr>
-              <w:fldChar w:fldCharType="end"/>
-            </w:r>
-          </w:hyperlink>
-        </w:p>
-        <w:p>
-          <w:pPr>
-            <w:pStyle w:val="TOC2"/>
-            <w:tabs>
-              <w:tab w:val="right" w:leader="dot" w:pos="9350"/>
-            </w:tabs>
-            <w:rPr>
-              <w:rFonts w:cstheme="minorBidi"/>
-              <w:noProof/>
-            </w:rPr>
-          </w:pPr>
-          <w:hyperlink w:anchor="_Toc114551237" w:history="1">
-            <w:r>
-              <w:rPr>
-                <w:rStyle w:val="Hyperlink"/>
-                <w:rFonts w:ascii="Bierstadt Display" w:hAnsi="Bierstadt Display"/>
-                <w:noProof/>
-              </w:rPr>
-              <w:t>CV Inputs</w:t>
-            </w:r>
-            <w:r>
-              <w:rPr>
-                <w:noProof/>
-                <w:webHidden/>
-              </w:rPr>
-              <w:tab/>
-            </w:r>
-            <w:r>
-              <w:rPr>
-                <w:noProof/>
-                <w:webHidden/>
-              </w:rPr>
-              <w:fldChar w:fldCharType="begin"/>
-            </w:r>
-            <w:r>
-              <w:rPr>
-                <w:noProof/>
-                <w:webHidden/>
-              </w:rPr>
-              <w:instrText xml:space="preserve"> PAGEREF _Toc114551237 \h </w:instrText>
-            </w:r>
-            <w:r>
-              <w:rPr>
-                <w:noProof/>
-                <w:webHidden/>
-              </w:rPr>
-            </w:r>
-            <w:r>
-              <w:rPr>
-                <w:noProof/>
-                <w:webHidden/>
-              </w:rPr>
-              <w:fldChar w:fldCharType="separate"/>
-            </w:r>
-            <w:r>
-              <w:rPr>
-                <w:b/>
-                <w:bCs/>
-                <w:noProof/>
-                <w:webHidden/>
-              </w:rPr>
-              <w:t>Error! Bookmark not defined.</w:t>
-            </w:r>
-            <w:r>
-              <w:rPr>
-                <w:noProof/>
-                <w:webHidden/>
-              </w:rPr>
-              <w:fldChar w:fldCharType="end"/>
-            </w:r>
-          </w:hyperlink>
-        </w:p>
-        <w:p>
-          <w:pPr>
-            <w:pStyle w:val="TOC2"/>
-            <w:tabs>
-              <w:tab w:val="right" w:leader="dot" w:pos="9350"/>
-            </w:tabs>
-            <w:rPr>
-              <w:rFonts w:cstheme="minorBidi"/>
-              <w:noProof/>
-            </w:rPr>
-          </w:pPr>
-          <w:hyperlink w:anchor="_Toc114551238" w:history="1">
-            <w:r>
-              <w:rPr>
-                <w:rStyle w:val="Hyperlink"/>
-                <w:rFonts w:ascii="Bierstadt Display" w:hAnsi="Bierstadt Display"/>
-                <w:noProof/>
-              </w:rPr>
-              <w:t>Screen Saver</w:t>
-            </w:r>
-            <w:r>
-              <w:rPr>
-                <w:noProof/>
-                <w:webHidden/>
-              </w:rPr>
-              <w:tab/>
-            </w:r>
-            <w:r>
-              <w:rPr>
-                <w:noProof/>
-                <w:webHidden/>
-              </w:rPr>
-              <w:fldChar w:fldCharType="begin"/>
-            </w:r>
-            <w:r>
-              <w:rPr>
-                <w:noProof/>
-                <w:webHidden/>
-              </w:rPr>
-              <w:instrText xml:space="preserve"> PAGEREF _Toc114551238 \h </w:instrText>
+              <w:instrText xml:space="preserve"> PAGEREF _Toc126250006 \h </w:instrText>
             </w:r>
             <w:r>
               <w:rPr>
@@ -1202,7 +1058,7 @@
               <w:szCs w:val="22"/>
             </w:rPr>
           </w:pPr>
-          <w:hyperlink w:anchor="_Toc114551239" w:history="1">
+          <w:hyperlink w:anchor="_Toc126250007" w:history="1">
             <w:r>
               <w:rPr>
                 <w:rStyle w:val="Hyperlink"/>
@@ -1230,7 +1086,7 @@
                 <w:noProof/>
                 <w:webHidden/>
               </w:rPr>
-              <w:instrText xml:space="preserve"> PAGEREF _Toc114551239 \h </w:instrText>
+              <w:instrText xml:space="preserve"> PAGEREF _Toc126250007 \h </w:instrText>
             </w:r>
             <w:r>
               <w:rPr>
@@ -1273,14 +1129,14 @@
               <w:szCs w:val="22"/>
             </w:rPr>
           </w:pPr>
-          <w:hyperlink w:anchor="_Toc114551240" w:history="1">
+          <w:hyperlink w:anchor="_Toc126250008" w:history="1">
             <w:r>
               <w:rPr>
                 <w:rStyle w:val="Hyperlink"/>
                 <w:rFonts w:ascii="Bierstadt Display" w:hAnsi="Bierstadt Display"/>
                 <w:noProof/>
               </w:rPr>
-              <w:t>Settings Details</w:t>
+              <w:t>Waveform Details</w:t>
             </w:r>
             <w:r>
               <w:rPr>
@@ -1301,7 +1157,7 @@
                 <w:noProof/>
                 <w:webHidden/>
               </w:rPr>
-              <w:instrText xml:space="preserve"> PAGEREF _Toc114551240 \h </w:instrText>
+              <w:instrText xml:space="preserve"> PAGEREF _Toc126250008 \h </w:instrText>
             </w:r>
             <w:r>
               <w:rPr>
@@ -1344,14 +1200,14 @@
               <w:szCs w:val="22"/>
             </w:rPr>
           </w:pPr>
-          <w:hyperlink w:anchor="_Toc114551241" w:history="1">
+          <w:hyperlink w:anchor="_Toc126250009" w:history="1">
             <w:r>
               <w:rPr>
                 <w:rStyle w:val="Hyperlink"/>
                 <w:rFonts w:ascii="Bierstadt Display" w:hAnsi="Bierstadt Display"/>
                 <w:noProof/>
               </w:rPr>
-              <w:t>Remote Modes</w:t>
+              <w:t>Settings Details</w:t>
             </w:r>
             <w:r>
               <w:rPr>
@@ -1372,7 +1228,7 @@
                 <w:noProof/>
                 <w:webHidden/>
               </w:rPr>
-              <w:instrText xml:space="preserve"> PAGEREF _Toc114551241 \h </w:instrText>
+              <w:instrText xml:space="preserve"> PAGEREF _Toc126250009 \h </w:instrText>
             </w:r>
             <w:r>
               <w:rPr>
@@ -1392,147 +1248,7 @@
                 <w:noProof/>
                 <w:webHidden/>
               </w:rPr>
-              <w:t>17</w:t>
-            </w:r>
-            <w:r>
-              <w:rPr>
-                <w:noProof/>
-                <w:webHidden/>
-              </w:rPr>
-              <w:fldChar w:fldCharType="end"/>
-            </w:r>
-          </w:hyperlink>
-        </w:p>
-        <w:p>
-          <w:pPr>
-            <w:pStyle w:val="TOC2"/>
-            <w:tabs>
-              <w:tab w:val="right" w:leader="dot" w:pos="9350"/>
-            </w:tabs>
-            <w:rPr>
-              <w:rFonts w:cstheme="minorBidi"/>
-              <w:noProof/>
-            </w:rPr>
-          </w:pPr>
-          <w:hyperlink w:anchor="_Toc114551242" w:history="1">
-            <w:r>
-              <w:rPr>
-                <w:rStyle w:val="Hyperlink"/>
-                <w:rFonts w:ascii="Bierstadt Display" w:hAnsi="Bierstadt Display"/>
-                <w:noProof/>
-              </w:rPr>
-              <w:t>WiFi</w:t>
-            </w:r>
-            <w:r>
-              <w:rPr>
-                <w:noProof/>
-                <w:webHidden/>
-              </w:rPr>
-              <w:tab/>
-            </w:r>
-            <w:r>
-              <w:rPr>
-                <w:noProof/>
-                <w:webHidden/>
-              </w:rPr>
-              <w:fldChar w:fldCharType="begin"/>
-            </w:r>
-            <w:r>
-              <w:rPr>
-                <w:noProof/>
-                <w:webHidden/>
-              </w:rPr>
-              <w:instrText xml:space="preserve"> PAGEREF _Toc114551242 \h </w:instrText>
-            </w:r>
-            <w:r>
-              <w:rPr>
-                <w:noProof/>
-                <w:webHidden/>
-              </w:rPr>
-            </w:r>
-            <w:r>
-              <w:rPr>
-                <w:noProof/>
-                <w:webHidden/>
-              </w:rPr>
-              <w:fldChar w:fldCharType="separate"/>
-            </w:r>
-            <w:r>
-              <w:rPr>
-                <w:noProof/>
-                <w:webHidden/>
-              </w:rPr>
-              <w:t>17</w:t>
-            </w:r>
-            <w:r>
-              <w:rPr>
-                <w:noProof/>
-                <w:webHidden/>
-              </w:rPr>
-              <w:fldChar w:fldCharType="end"/>
-            </w:r>
-          </w:hyperlink>
-        </w:p>
-        <w:p>
-          <w:pPr>
-            <w:pStyle w:val="TOC2"/>
-            <w:tabs>
-              <w:tab w:val="right" w:leader="dot" w:pos="9350"/>
-            </w:tabs>
-            <w:rPr>
-              <w:rFonts w:cstheme="minorBidi"/>
-              <w:noProof/>
-            </w:rPr>
-          </w:pPr>
-          <w:hyperlink w:anchor="_Toc114551243" w:history="1">
-            <w:r>
-              <w:rPr>
-                <w:rStyle w:val="Hyperlink"/>
-                <w:rFonts w:ascii="Bierstadt Display" w:hAnsi="Bierstadt Display"/>
-                <w:noProof/>
-              </w:rPr>
-              <w:t>Terminal Mode</w:t>
-            </w:r>
-            <w:r>
-              <w:rPr>
-                <w:noProof/>
-                <w:webHidden/>
-              </w:rPr>
-              <w:tab/>
-            </w:r>
-            <w:r>
-              <w:rPr>
-                <w:noProof/>
-                <w:webHidden/>
-              </w:rPr>
-              <w:fldChar w:fldCharType="begin"/>
-            </w:r>
-            <w:r>
-              <w:rPr>
-                <w:noProof/>
-                <w:webHidden/>
-              </w:rPr>
-              <w:instrText xml:space="preserve"> PAGEREF _Toc114551243 \h </w:instrText>
-            </w:r>
-            <w:r>
-              <w:rPr>
-                <w:noProof/>
-                <w:webHidden/>
-              </w:rPr>
-            </w:r>
-            <w:r>
-              <w:rPr>
-                <w:noProof/>
-                <w:webHidden/>
-              </w:rPr>
-              <w:fldChar w:fldCharType="separate"/>
-            </w:r>
-            <w:r>
-              <w:rPr>
-                <w:noProof/>
-                <w:webHidden/>
-              </w:rPr>
-              <w:t>20</w:t>
+              <w:t>15</w:t>
             </w:r>
             <w:r>
               <w:rPr>
@@ -1555,14 +1271,14 @@
               <w:szCs w:val="22"/>
             </w:rPr>
           </w:pPr>
-          <w:hyperlink w:anchor="_Toc114551244" w:history="1">
+          <w:hyperlink w:anchor="_Toc126250010" w:history="1">
             <w:r>
               <w:rPr>
                 <w:rStyle w:val="Hyperlink"/>
                 <w:rFonts w:ascii="Bierstadt Display" w:hAnsi="Bierstadt Display"/>
                 <w:noProof/>
               </w:rPr>
-              <w:t>Software Update</w:t>
+              <w:t>Remote Modes</w:t>
             </w:r>
             <w:r>
               <w:rPr>
@@ -1583,7 +1299,7 @@
                 <w:noProof/>
                 <w:webHidden/>
               </w:rPr>
-              <w:instrText xml:space="preserve"> PAGEREF _Toc114551244 \h </w:instrText>
+              <w:instrText xml:space="preserve"> PAGEREF _Toc126250010 \h </w:instrText>
             </w:r>
             <w:r>
               <w:rPr>
@@ -1603,7 +1319,7 @@
                 <w:noProof/>
                 <w:webHidden/>
               </w:rPr>
-              <w:t>23</w:t>
+              <w:t>17</w:t>
             </w:r>
             <w:r>
               <w:rPr>
@@ -1625,14 +1341,14 @@
               <w:noProof/>
             </w:rPr>
           </w:pPr>
-          <w:hyperlink w:anchor="_Toc114551245" w:history="1">
+          <w:hyperlink w:anchor="_Toc126250011" w:history="1">
             <w:r>
               <w:rPr>
                 <w:rStyle w:val="Hyperlink"/>
                 <w:rFonts w:ascii="Bierstadt Display" w:hAnsi="Bierstadt Display"/>
                 <w:noProof/>
               </w:rPr>
-              <w:t>Disaster Recovery</w:t>
+              <w:t>WiFi</w:t>
             </w:r>
             <w:r>
               <w:rPr>
@@ -1653,7 +1369,218 @@
                 <w:noProof/>
                 <w:webHidden/>
               </w:rPr>
-              <w:instrText xml:space="preserve"> PAGEREF _Toc114551245 \h </w:instrText>
+              <w:instrText xml:space="preserve"> PAGEREF _Toc126250011 \h </w:instrText>
+            </w:r>
+            <w:r>
+              <w:rPr>
+                <w:noProof/>
+                <w:webHidden/>
+              </w:rPr>
+            </w:r>
+            <w:r>
+              <w:rPr>
+                <w:noProof/>
+                <w:webHidden/>
+              </w:rPr>
+              <w:fldChar w:fldCharType="separate"/>
+            </w:r>
+            <w:r>
+              <w:rPr>
+                <w:noProof/>
+                <w:webHidden/>
+              </w:rPr>
+              <w:t>17</w:t>
+            </w:r>
+            <w:r>
+              <w:rPr>
+                <w:noProof/>
+                <w:webHidden/>
+              </w:rPr>
+              <w:fldChar w:fldCharType="end"/>
+            </w:r>
+          </w:hyperlink>
+        </w:p>
+        <w:p>
+          <w:pPr>
+            <w:pStyle w:val="TOC2"/>
+            <w:tabs>
+              <w:tab w:val="right" w:leader="dot" w:pos="9350"/>
+            </w:tabs>
+            <w:rPr>
+              <w:rFonts w:cstheme="minorBidi"/>
+              <w:noProof/>
+            </w:rPr>
+          </w:pPr>
+          <w:hyperlink w:anchor="_Toc126250012" w:history="1">
+            <w:r>
+              <w:rPr>
+                <w:rStyle w:val="Hyperlink"/>
+                <w:rFonts w:ascii="Bierstadt Display" w:hAnsi="Bierstadt Display"/>
+                <w:noProof/>
+              </w:rPr>
+              <w:t>Terminal Mode</w:t>
+            </w:r>
+            <w:r>
+              <w:rPr>
+                <w:noProof/>
+                <w:webHidden/>
+              </w:rPr>
+              <w:tab/>
+            </w:r>
+            <w:r>
+              <w:rPr>
+                <w:noProof/>
+                <w:webHidden/>
+              </w:rPr>
+              <w:fldChar w:fldCharType="begin"/>
+            </w:r>
+            <w:r>
+              <w:rPr>
+                <w:noProof/>
+                <w:webHidden/>
+              </w:rPr>
+              <w:instrText xml:space="preserve"> PAGEREF _Toc126250012 \h </w:instrText>
+            </w:r>
+            <w:r>
+              <w:rPr>
+                <w:noProof/>
+                <w:webHidden/>
+              </w:rPr>
+            </w:r>
+            <w:r>
+              <w:rPr>
+                <w:noProof/>
+                <w:webHidden/>
+              </w:rPr>
+              <w:fldChar w:fldCharType="separate"/>
+            </w:r>
+            <w:r>
+              <w:rPr>
+                <w:noProof/>
+                <w:webHidden/>
+              </w:rPr>
+              <w:t>20</w:t>
+            </w:r>
+            <w:r>
+              <w:rPr>
+                <w:noProof/>
+                <w:webHidden/>
+              </w:rPr>
+              <w:fldChar w:fldCharType="end"/>
+            </w:r>
+          </w:hyperlink>
+        </w:p>
+        <w:p>
+          <w:pPr>
+            <w:pStyle w:val="TOC1"/>
+            <w:tabs>
+              <w:tab w:val="right" w:leader="dot" w:pos="9350"/>
+            </w:tabs>
+            <w:rPr>
+              <w:noProof/>
+              <w:sz w:val="22"/>
+              <w:szCs w:val="22"/>
+            </w:rPr>
+          </w:pPr>
+          <w:hyperlink w:anchor="_Toc126250013" w:history="1">
+            <w:r>
+              <w:rPr>
+                <w:rStyle w:val="Hyperlink"/>
+                <w:rFonts w:ascii="Bierstadt Display" w:hAnsi="Bierstadt Display"/>
+                <w:noProof/>
+              </w:rPr>
+              <w:t>Software Update</w:t>
+            </w:r>
+            <w:r>
+              <w:rPr>
+                <w:noProof/>
+                <w:webHidden/>
+              </w:rPr>
+              <w:tab/>
+            </w:r>
+            <w:r>
+              <w:rPr>
+                <w:noProof/>
+                <w:webHidden/>
+              </w:rPr>
+              <w:fldChar w:fldCharType="begin"/>
+            </w:r>
+            <w:r>
+              <w:rPr>
+                <w:noProof/>
+                <w:webHidden/>
+              </w:rPr>
+              <w:instrText xml:space="preserve"> PAGEREF _Toc126250013 \h </w:instrText>
+            </w:r>
+            <w:r>
+              <w:rPr>
+                <w:noProof/>
+                <w:webHidden/>
+              </w:rPr>
+            </w:r>
+            <w:r>
+              <w:rPr>
+                <w:noProof/>
+                <w:webHidden/>
+              </w:rPr>
+              <w:fldChar w:fldCharType="separate"/>
+            </w:r>
+            <w:r>
+              <w:rPr>
+                <w:noProof/>
+                <w:webHidden/>
+              </w:rPr>
+              <w:t>23</w:t>
+            </w:r>
+            <w:r>
+              <w:rPr>
+                <w:noProof/>
+                <w:webHidden/>
+              </w:rPr>
+              <w:fldChar w:fldCharType="end"/>
+            </w:r>
+          </w:hyperlink>
+        </w:p>
+        <w:p>
+          <w:pPr>
+            <w:pStyle w:val="TOC2"/>
+            <w:tabs>
+              <w:tab w:val="right" w:leader="dot" w:pos="9350"/>
+            </w:tabs>
+            <w:rPr>
+              <w:rFonts w:cstheme="minorBidi"/>
+              <w:noProof/>
+            </w:rPr>
+          </w:pPr>
+          <w:hyperlink w:anchor="_Toc126250014" w:history="1">
+            <w:r>
+              <w:rPr>
+                <w:rStyle w:val="Hyperlink"/>
+                <w:rFonts w:ascii="Bierstadt Display" w:hAnsi="Bierstadt Display"/>
+                <w:noProof/>
+              </w:rPr>
+              <w:t>Disaster Recovery</w:t>
+            </w:r>
+            <w:r>
+              <w:rPr>
+                <w:noProof/>
+                <w:webHidden/>
+              </w:rPr>
+              <w:tab/>
+            </w:r>
+            <w:r>
+              <w:rPr>
+                <w:noProof/>
+                <w:webHidden/>
+              </w:rPr>
+              <w:fldChar w:fldCharType="begin"/>
+            </w:r>
+            <w:r>
+              <w:rPr>
+                <w:noProof/>
+                <w:webHidden/>
+              </w:rPr>
+              <w:instrText xml:space="preserve"> PAGEREF _Toc126250014 \h </w:instrText>
             </w:r>
             <w:r>
               <w:rPr>
@@ -1726,7 +1653,7 @@
           <w:rFonts w:ascii="Bierstadt Display" w:eastAsia="Times New Roman" w:hAnsi="Bierstadt Display"/>
         </w:rPr>
       </w:pPr>
-      <w:bookmarkStart w:id="0" w:name="_Toc114551225"/>
+      <w:bookmarkStart w:id="0" w:name="_Toc126249995"/>
       <w:r>
         <w:rPr>
           <w:rFonts w:ascii="Bierstadt Display" w:eastAsia="Times New Roman" w:hAnsi="Bierstadt Display"/>
@@ -1836,7 +1763,7 @@
           <w:rFonts w:ascii="Bierstadt Display" w:eastAsia="Times New Roman" w:hAnsi="Bierstadt Display"/>
         </w:rPr>
       </w:pPr>
-      <w:bookmarkStart w:id="1" w:name="_Toc114551226"/>
+      <w:bookmarkStart w:id="1" w:name="_Toc126249996"/>
       <w:r>
         <w:rPr>
           <w:rFonts w:ascii="Bierstadt Display" w:eastAsia="Times New Roman" w:hAnsi="Bierstadt Display"/>
@@ -2912,7 +2839,7 @@
           <w:rFonts w:ascii="Bierstadt Display" w:eastAsia="Times New Roman" w:hAnsi="Bierstadt Display"/>
         </w:rPr>
       </w:pPr>
-      <w:bookmarkStart w:id="2" w:name="_Toc114551227"/>
+      <w:bookmarkStart w:id="2" w:name="_Toc126249997"/>
       <w:r>
         <w:rPr>
           <w:rFonts w:ascii="Bierstadt Display" w:eastAsia="Times New Roman" w:hAnsi="Bierstadt Display"/>
@@ -3136,7 +3063,7 @@
           <w:rFonts w:ascii="Bierstadt Display" w:eastAsia="Times New Roman" w:hAnsi="Bierstadt Display"/>
         </w:rPr>
       </w:pPr>
-      <w:bookmarkStart w:id="3" w:name="_Toc114551228"/>
+      <w:bookmarkStart w:id="3" w:name="_Toc126249998"/>
       <w:r>
         <w:rPr>
           <w:rFonts w:ascii="Bierstadt Display" w:eastAsia="Times New Roman" w:hAnsi="Bierstadt Display"/>
@@ -3317,7 +3244,7 @@
           <w:rFonts w:ascii="Bierstadt Display" w:eastAsia="Times New Roman" w:hAnsi="Bierstadt Display"/>
         </w:rPr>
       </w:pPr>
-      <w:bookmarkStart w:id="4" w:name="_Toc114551229"/>
+      <w:bookmarkStart w:id="4" w:name="_Toc126249999"/>
       <w:r>
         <w:rPr>
           <w:rFonts w:ascii="Bierstadt Display" w:eastAsia="Times New Roman" w:hAnsi="Bierstadt Display"/>
@@ -3397,7 +3324,7 @@
           <w:rFonts w:ascii="Bierstadt Display" w:eastAsia="Times New Roman" w:hAnsi="Bierstadt Display"/>
         </w:rPr>
       </w:pPr>
-      <w:bookmarkStart w:id="5" w:name="_Toc114551230"/>
+      <w:bookmarkStart w:id="5" w:name="_Toc126250000"/>
       <w:r>
         <w:rPr>
           <w:rFonts w:ascii="Bierstadt Display" w:eastAsia="Times New Roman" w:hAnsi="Bierstadt Display"/>
@@ -3620,7 +3547,7 @@
           <w:rFonts w:ascii="Bierstadt Display" w:eastAsia="Times New Roman" w:hAnsi="Bierstadt Display"/>
         </w:rPr>
       </w:pPr>
-      <w:bookmarkStart w:id="6" w:name="_Toc114551231"/>
+      <w:bookmarkStart w:id="6" w:name="_Toc126250001"/>
       <w:r>
         <w:rPr>
           <w:rFonts w:ascii="Bierstadt Display" w:eastAsia="Times New Roman" w:hAnsi="Bierstadt Display"/>
@@ -3923,7 +3850,7 @@
           <w:rFonts w:ascii="Bierstadt Display" w:eastAsia="Times New Roman" w:hAnsi="Bierstadt Display"/>
         </w:rPr>
       </w:pPr>
-      <w:bookmarkStart w:id="7" w:name="_Toc114551232"/>
+      <w:bookmarkStart w:id="7" w:name="_Toc126250002"/>
       <w:r>
         <w:rPr>
           <w:rFonts w:ascii="Bierstadt Display" w:eastAsia="Times New Roman" w:hAnsi="Bierstadt Display"/>
@@ -4081,7 +4008,7 @@
           <w:rFonts w:ascii="Bierstadt Display" w:hAnsi="Bierstadt Display"/>
         </w:rPr>
       </w:pPr>
-      <w:bookmarkStart w:id="8" w:name="_Toc114551233"/>
+      <w:bookmarkStart w:id="8" w:name="_Toc126250003"/>
       <w:r>
         <w:rPr>
           <w:rFonts w:ascii="Bierstadt Display" w:hAnsi="Bierstadt Display"/>
@@ -4190,7 +4117,7 @@
           <w:rFonts w:ascii="Bierstadt Display" w:eastAsia="Times New Roman" w:hAnsi="Bierstadt Display"/>
         </w:rPr>
       </w:pPr>
-      <w:bookmarkStart w:id="9" w:name="_Toc114551234"/>
+      <w:bookmarkStart w:id="9" w:name="_Toc126250004"/>
       <w:r>
         <w:rPr>
           <w:rFonts w:ascii="Bierstadt Display" w:eastAsia="Times New Roman" w:hAnsi="Bierstadt Display"/>
@@ -4214,7 +4141,7 @@
           <w:rFonts w:ascii="Bierstadt Display" w:hAnsi="Bierstadt Display"/>
         </w:rPr>
       </w:pPr>
-      <w:bookmarkStart w:id="10" w:name="_Toc114551235"/>
+      <w:bookmarkStart w:id="10" w:name="_Toc126250005"/>
       <w:r>
         <w:rPr>
           <w:rFonts w:ascii="Bierstadt Display" w:hAnsi="Bierstadt Display"/>
@@ -5205,7 +5132,7 @@
           <w:rFonts w:ascii="Bierstadt Display" w:hAnsi="Bierstadt Display"/>
         </w:rPr>
       </w:pPr>
-      <w:bookmarkStart w:id="11" w:name="_Toc114551238"/>
+      <w:bookmarkStart w:id="11" w:name="_Toc126250006"/>
       <w:r>
         <w:rPr>
           <w:rFonts w:ascii="Bierstadt Display" w:hAnsi="Bierstadt Display"/>
@@ -5280,7 +5207,7 @@
           <w:rFonts w:ascii="Bierstadt Display" w:hAnsi="Bierstadt Display"/>
         </w:rPr>
       </w:pPr>
-      <w:bookmarkStart w:id="12" w:name="_Toc114551239"/>
+      <w:bookmarkStart w:id="12" w:name="_Toc126250007"/>
       <w:r>
         <w:rPr>
           <w:rFonts w:ascii="Bierstadt Display" w:hAnsi="Bierstadt Display"/>
@@ -7355,7 +7282,7 @@
           <w:rFonts w:ascii="Bierstadt Display" w:hAnsi="Bierstadt Display"/>
         </w:rPr>
       </w:pPr>
-      <w:bookmarkStart w:id="13" w:name="_Toc114551240"/>
+      <w:bookmarkStart w:id="13" w:name="_Toc126250008"/>
       <w:r>
         <w:rPr>
           <w:rFonts w:ascii="Bierstadt Display" w:hAnsi="Bierstadt Display"/>
@@ -7857,6 +7784,7 @@
           <w:rFonts w:ascii="Bierstadt Display" w:hAnsi="Bierstadt Display"/>
         </w:rPr>
       </w:pPr>
+      <w:bookmarkStart w:id="14" w:name="_Toc126250009"/>
       <w:r>
         <w:rPr>
           <w:rFonts w:ascii="Bierstadt Display" w:hAnsi="Bierstadt Display"/>
@@ -7870,6 +7798,7 @@
         </w:rPr>
         <w:t xml:space="preserve"> Details</w:t>
       </w:r>
+      <w:bookmarkEnd w:id="14"/>
     </w:p>
     <w:p>
       <w:pPr>
@@ -9631,7 +9560,6 @@
           <w:szCs w:val="22"/>
         </w:rPr>
       </w:pPr>
-      <w:bookmarkStart w:id="14" w:name="_Toc114551241"/>
       <w:r>
         <w:rPr>
           <w:rFonts w:ascii="Bierstadt Display" w:hAnsi="Bierstadt Display"/>
@@ -9646,6 +9574,7 @@
           <w:rFonts w:ascii="Bierstadt Display" w:hAnsi="Bierstadt Display"/>
         </w:rPr>
       </w:pPr>
+      <w:bookmarkStart w:id="15" w:name="_Toc126250010"/>
       <w:r>
         <w:rPr>
           <w:rFonts w:ascii="Bierstadt Display" w:hAnsi="Bierstadt Display"/>
@@ -9653,7 +9582,7 @@
         <w:lastRenderedPageBreak/>
         <w:t>Remote Modes</w:t>
       </w:r>
-      <w:bookmarkEnd w:id="14"/>
+      <w:bookmarkEnd w:id="15"/>
     </w:p>
     <w:p>
       <w:pPr>
@@ -9662,14 +9591,14 @@
           <w:rFonts w:ascii="Bierstadt Display" w:hAnsi="Bierstadt Display"/>
         </w:rPr>
       </w:pPr>
-      <w:bookmarkStart w:id="15" w:name="_Toc114551242"/>
+      <w:bookmarkStart w:id="16" w:name="_Toc126250011"/>
       <w:r>
         <w:rPr>
           <w:rFonts w:ascii="Bierstadt Display" w:hAnsi="Bierstadt Display"/>
         </w:rPr>
         <w:t>WiFi</w:t>
       </w:r>
-      <w:bookmarkEnd w:id="15"/>
+      <w:bookmarkEnd w:id="16"/>
     </w:p>
     <w:p>
       <w:pPr>
@@ -10269,7 +10198,7 @@
           <w:rFonts w:ascii="Bierstadt Display" w:hAnsi="Bierstadt Display"/>
         </w:rPr>
       </w:pPr>
-      <w:bookmarkStart w:id="16" w:name="_Toc114551243"/>
+      <w:bookmarkStart w:id="17" w:name="_Toc126250012"/>
       <w:r>
         <w:rPr>
           <w:rFonts w:ascii="Bierstadt Display" w:hAnsi="Bierstadt Display"/>
@@ -10277,7 +10206,7 @@
         <w:lastRenderedPageBreak/>
         <w:t>Terminal Mode</w:t>
       </w:r>
-      <w:bookmarkEnd w:id="16"/>
+      <w:bookmarkEnd w:id="17"/>
     </w:p>
     <w:p>
       <w:pPr>
@@ -13926,8 +13855,8 @@
           <w:rFonts w:ascii="Bierstadt Display" w:hAnsi="Bierstadt Display"/>
         </w:rPr>
       </w:pPr>
-      <w:bookmarkStart w:id="17" w:name="_Generating_Parameter_Macros"/>
-      <w:bookmarkEnd w:id="17"/>
+      <w:bookmarkStart w:id="18" w:name="_Generating_Parameter_Macros"/>
+      <w:bookmarkEnd w:id="18"/>
       <w:r>
         <w:rPr>
           <w:rFonts w:ascii="Bierstadt Display" w:hAnsi="Bierstadt Display"/>
@@ -14170,7 +14099,7 @@
           <w:rFonts w:ascii="Bierstadt Display" w:hAnsi="Bierstadt Display"/>
         </w:rPr>
       </w:pPr>
-      <w:bookmarkStart w:id="18" w:name="_Toc114551244"/>
+      <w:bookmarkStart w:id="19" w:name="_Toc126250013"/>
       <w:r>
         <w:rPr>
           <w:rFonts w:ascii="Bierstadt Display" w:hAnsi="Bierstadt Display"/>
@@ -14178,7 +14107,7 @@
         <w:lastRenderedPageBreak/>
         <w:t>Software Update</w:t>
       </w:r>
-      <w:bookmarkEnd w:id="18"/>
+      <w:bookmarkEnd w:id="19"/>
     </w:p>
     <w:p>
       <w:pPr>
@@ -14661,7 +14590,7 @@
           <w:rFonts w:ascii="Bierstadt Display" w:hAnsi="Bierstadt Display"/>
         </w:rPr>
       </w:pPr>
-      <w:bookmarkStart w:id="19" w:name="_Toc114551245"/>
+      <w:bookmarkStart w:id="20" w:name="_Toc126250014"/>
       <w:r>
         <w:rPr>
           <w:rFonts w:ascii="Bierstadt Display" w:hAnsi="Bierstadt Display"/>
@@ -14674,7 +14603,7 @@
         </w:rPr>
         <w:t xml:space="preserve"> Recovery</w:t>
       </w:r>
-      <w:bookmarkEnd w:id="19"/>
+      <w:bookmarkEnd w:id="20"/>
     </w:p>
     <w:p>
       <w:pPr>

</xml_diff>

<commit_message>
Updates BONKULATOR REMOTE COMMANDS section
</commit_message>
<xml_diff>
--- a/manual/Bonkulator-Manual.docx
+++ b/manual/Bonkulator-Manual.docx
@@ -112,19 +112,11 @@
           <w:rFonts w:ascii="Bierstadt Display" w:hAnsi="Bierstadt Display"/>
         </w:rPr>
       </w:pPr>
-      <w:proofErr w:type="spellStart"/>
-      <w:r>
-        <w:rPr>
-          <w:rFonts w:ascii="Bierstadt Display" w:hAnsi="Bierstadt Display"/>
-        </w:rPr>
-        <w:t>Greenface</w:t>
-      </w:r>
-      <w:proofErr w:type="spellEnd"/>
-      <w:r>
-        <w:rPr>
-          <w:rFonts w:ascii="Bierstadt Display" w:hAnsi="Bierstadt Display"/>
-        </w:rPr>
-        <w:t xml:space="preserve"> Labs -- 202</w:t>
+      <w:r>
+        <w:rPr>
+          <w:rFonts w:ascii="Bierstadt Display" w:hAnsi="Bierstadt Display"/>
+        </w:rPr>
+        <w:t>Greenface Labs -- 202</w:t>
       </w:r>
       <w:r>
         <w:rPr>
@@ -1893,21 +1885,7 @@
         <w:rPr>
           <w:rFonts w:ascii="Bierstadt Display" w:eastAsia="Times New Roman" w:hAnsi="Bierstadt Display"/>
         </w:rPr>
-        <w:t xml:space="preserve">VCO Mod </w:t>
-      </w:r>
-      <w:proofErr w:type="spellStart"/>
-      <w:r>
-        <w:rPr>
-          <w:rFonts w:ascii="Bierstadt Display" w:eastAsia="Times New Roman" w:hAnsi="Bierstadt Display"/>
-        </w:rPr>
-        <w:t>Dest</w:t>
-      </w:r>
-      <w:proofErr w:type="spellEnd"/>
-      <w:r>
-        <w:rPr>
-          <w:rFonts w:ascii="Bierstadt Display" w:eastAsia="Times New Roman" w:hAnsi="Bierstadt Display"/>
-        </w:rPr>
-        <w:t xml:space="preserve"> - Frequency</w:t>
+        <w:t>VCO Mod Dest - Frequency</w:t>
       </w:r>
     </w:p>
     <w:p>
@@ -3017,43 +2995,7 @@
           <w:color w:val="333333"/>
           <w:szCs w:val="24"/>
         </w:rPr>
-        <w:t xml:space="preserve">In addition to the front panel controls, the Bonkulator provides WiFi and Terminal interfaces. The WiFi interface is a REST </w:t>
-      </w:r>
-      <w:proofErr w:type="gramStart"/>
-      <w:r>
-        <w:rPr>
-          <w:rFonts w:ascii="Bierstadt Display" w:eastAsia="Times New Roman" w:hAnsi="Bierstadt Display" w:cs="Times New Roman"/>
-          <w:color w:val="333333"/>
-          <w:szCs w:val="24"/>
-        </w:rPr>
-        <w:t>API</w:t>
-      </w:r>
-      <w:proofErr w:type="gramEnd"/>
-      <w:r>
-        <w:rPr>
-          <w:rFonts w:ascii="Bierstadt Display" w:eastAsia="Times New Roman" w:hAnsi="Bierstadt Display" w:cs="Times New Roman"/>
-          <w:color w:val="333333"/>
-          <w:szCs w:val="24"/>
-        </w:rPr>
-        <w:t xml:space="preserve"> and the Terminal interface is ANSI X3.64 via the Arduino micro-USB connector. These interfaces greatly extend the usefulness and capabilities of the Bonkulator. Scripting, patch management, dedicated GUIs and even Internet-connected IoT apps are now possible. And using a remote interface means that you no longer </w:t>
-      </w:r>
-      <w:proofErr w:type="gramStart"/>
-      <w:r>
-        <w:rPr>
-          <w:rFonts w:ascii="Bierstadt Display" w:eastAsia="Times New Roman" w:hAnsi="Bierstadt Display" w:cs="Times New Roman"/>
-          <w:color w:val="333333"/>
-          <w:szCs w:val="24"/>
-        </w:rPr>
-        <w:t>have to</w:t>
-      </w:r>
-      <w:proofErr w:type="gramEnd"/>
-      <w:r>
-        <w:rPr>
-          <w:rFonts w:ascii="Bierstadt Display" w:eastAsia="Times New Roman" w:hAnsi="Bierstadt Display" w:cs="Times New Roman"/>
-          <w:color w:val="333333"/>
-          <w:szCs w:val="24"/>
-        </w:rPr>
-        <w:t xml:space="preserve"> adjust tiny dials amid a forest of patch cords. This benefit cannot be fully appreciated until it is experienced directly.</w:t>
+        <w:t>In addition to the front panel controls, the Bonkulator provides WiFi and Terminal interfaces. The WiFi interface is a REST API and the Terminal interface is ANSI X3.64 via the Arduino micro-USB connector. These interfaces greatly extend the usefulness and capabilities of the Bonkulator. Scripting, patch management, dedicated GUIs and even Internet-connected IoT apps are now possible. And using a remote interface means that you no longer have to adjust tiny dials amid a forest of patch cords. This benefit cannot be fully appreciated until it is experienced directly.</w:t>
       </w:r>
     </w:p>
     <w:p>
@@ -3296,42 +3238,47 @@
           <w:color w:val="333333"/>
           <w:szCs w:val="24"/>
         </w:rPr>
-        <w:t xml:space="preserve">Settings – For module configuration, </w:t>
-      </w:r>
-      <w:proofErr w:type="gramStart"/>
-      <w:r>
+        <w:t>Settings – For module configuration, WiFi , factory reset, etc.</w:t>
+      </w:r>
+    </w:p>
+    <w:p>
+      <w:pPr>
+        <w:pStyle w:val="Heading2"/>
+        <w:rPr>
+          <w:rFonts w:ascii="Bierstadt Display" w:eastAsia="Times New Roman" w:hAnsi="Bierstadt Display"/>
+        </w:rPr>
+      </w:pPr>
+      <w:bookmarkStart w:id="5" w:name="_Toc126250000"/>
+      <w:r>
+        <w:rPr>
+          <w:rFonts w:ascii="Bierstadt Display" w:eastAsia="Times New Roman" w:hAnsi="Bierstadt Display"/>
+        </w:rPr>
+        <w:t>Controls</w:t>
+      </w:r>
+      <w:bookmarkEnd w:id="5"/>
+    </w:p>
+    <w:p>
+      <w:pPr>
+        <w:numPr>
+          <w:ilvl w:val="0"/>
+          <w:numId w:val="5"/>
+        </w:numPr>
+        <w:shd w:val="clear" w:color="auto" w:fill="FFFFFF"/>
+        <w:spacing w:beforeAutospacing="1" w:after="100" w:afterAutospacing="1" w:line="240" w:lineRule="auto"/>
         <w:rPr>
           <w:rFonts w:ascii="Bierstadt Display" w:eastAsia="Times New Roman" w:hAnsi="Bierstadt Display" w:cs="Helvetica"/>
           <w:color w:val="333333"/>
           <w:szCs w:val="24"/>
         </w:rPr>
-        <w:t>WiFi ,</w:t>
-      </w:r>
-      <w:proofErr w:type="gramEnd"/>
+      </w:pPr>
       <w:r>
         <w:rPr>
           <w:rFonts w:ascii="Bierstadt Display" w:eastAsia="Times New Roman" w:hAnsi="Bierstadt Display" w:cs="Helvetica"/>
           <w:color w:val="333333"/>
           <w:szCs w:val="24"/>
         </w:rPr>
-        <w:t xml:space="preserve"> factory reset, etc.</w:t>
-      </w:r>
-    </w:p>
-    <w:p>
-      <w:pPr>
-        <w:pStyle w:val="Heading2"/>
-        <w:rPr>
-          <w:rFonts w:ascii="Bierstadt Display" w:eastAsia="Times New Roman" w:hAnsi="Bierstadt Display"/>
-        </w:rPr>
-      </w:pPr>
-      <w:bookmarkStart w:id="5" w:name="_Toc126250000"/>
-      <w:r>
-        <w:rPr>
-          <w:rFonts w:ascii="Bierstadt Display" w:eastAsia="Times New Roman" w:hAnsi="Bierstadt Display"/>
-        </w:rPr>
-        <w:t>Controls</w:t>
-      </w:r>
-      <w:bookmarkEnd w:id="5"/>
+        <w:t>Output Buttons (0-7) – For selecting from the 8 outputs</w:t>
+      </w:r>
     </w:p>
     <w:p>
       <w:pPr>
@@ -3353,69 +3300,62 @@
           <w:color w:val="333333"/>
           <w:szCs w:val="24"/>
         </w:rPr>
-        <w:t>Output Buttons (0-7) – For selecting from the 8 outputs</w:t>
-      </w:r>
-    </w:p>
-    <w:p>
-      <w:pPr>
-        <w:numPr>
-          <w:ilvl w:val="0"/>
-          <w:numId w:val="5"/>
-        </w:numPr>
-        <w:shd w:val="clear" w:color="auto" w:fill="FFFFFF"/>
-        <w:spacing w:beforeAutospacing="1" w:after="100" w:afterAutospacing="1" w:line="240" w:lineRule="auto"/>
+        <w:t>Trigger Buttons (0-3) – For manua</w:t>
+      </w:r>
+      <w:r>
         <w:rPr>
           <w:rFonts w:ascii="Bierstadt Display" w:eastAsia="Times New Roman" w:hAnsi="Bierstadt Display" w:cs="Helvetica"/>
           <w:color w:val="333333"/>
           <w:szCs w:val="24"/>
         </w:rPr>
-      </w:pPr>
+        <w:t>l</w:t>
+      </w:r>
       <w:r>
         <w:rPr>
           <w:rFonts w:ascii="Bierstadt Display" w:eastAsia="Times New Roman" w:hAnsi="Bierstadt Display" w:cs="Helvetica"/>
           <w:color w:val="333333"/>
           <w:szCs w:val="24"/>
         </w:rPr>
-        <w:t>Trigger Buttons (0-3) – For manua</w:t>
-      </w:r>
-      <w:r>
+        <w:t xml:space="preserve"> triggering</w:t>
+      </w:r>
+    </w:p>
+    <w:p>
+      <w:pPr>
+        <w:numPr>
+          <w:ilvl w:val="0"/>
+          <w:numId w:val="5"/>
+        </w:numPr>
+        <w:shd w:val="clear" w:color="auto" w:fill="FFFFFF"/>
+        <w:spacing w:beforeAutospacing="1" w:after="100" w:afterAutospacing="1" w:line="240" w:lineRule="auto"/>
         <w:rPr>
           <w:rFonts w:ascii="Bierstadt Display" w:eastAsia="Times New Roman" w:hAnsi="Bierstadt Display" w:cs="Helvetica"/>
           <w:color w:val="333333"/>
           <w:szCs w:val="24"/>
         </w:rPr>
-        <w:t>l</w:t>
-      </w:r>
+      </w:pPr>
       <w:r>
         <w:rPr>
           <w:rFonts w:ascii="Bierstadt Display" w:eastAsia="Times New Roman" w:hAnsi="Bierstadt Display" w:cs="Helvetica"/>
           <w:color w:val="333333"/>
           <w:szCs w:val="24"/>
         </w:rPr>
-        <w:t xml:space="preserve"> triggering</w:t>
-      </w:r>
-    </w:p>
-    <w:p>
-      <w:pPr>
-        <w:numPr>
-          <w:ilvl w:val="0"/>
-          <w:numId w:val="5"/>
-        </w:numPr>
-        <w:shd w:val="clear" w:color="auto" w:fill="FFFFFF"/>
-        <w:spacing w:beforeAutospacing="1" w:after="100" w:afterAutospacing="1" w:line="240" w:lineRule="auto"/>
+        <w:t xml:space="preserve">Move Buttons (^v&lt;&gt;) </w:t>
+      </w:r>
+      <w:r>
         <w:rPr>
           <w:rFonts w:ascii="Bierstadt Display" w:eastAsia="Times New Roman" w:hAnsi="Bierstadt Display" w:cs="Helvetica"/>
           <w:color w:val="333333"/>
           <w:szCs w:val="24"/>
         </w:rPr>
-      </w:pPr>
+        <w:t xml:space="preserve">– For </w:t>
+      </w:r>
       <w:r>
         <w:rPr>
           <w:rFonts w:ascii="Bierstadt Display" w:eastAsia="Times New Roman" w:hAnsi="Bierstadt Display" w:cs="Helvetica"/>
           <w:color w:val="333333"/>
           <w:szCs w:val="24"/>
         </w:rPr>
-        <w:t xml:space="preserve">Move Buttons (^v&lt;&gt;) </w:t>
+        <w:t>navigating the display</w:t>
       </w:r>
       <w:r>
         <w:rPr>
@@ -3423,23 +3363,30 @@
           <w:color w:val="333333"/>
           <w:szCs w:val="24"/>
         </w:rPr>
-        <w:t xml:space="preserve">– For </w:t>
-      </w:r>
-      <w:r>
+        <w:t>.</w:t>
+      </w:r>
+    </w:p>
+    <w:p>
+      <w:pPr>
+        <w:numPr>
+          <w:ilvl w:val="0"/>
+          <w:numId w:val="5"/>
+        </w:numPr>
+        <w:shd w:val="clear" w:color="auto" w:fill="FFFFFF"/>
+        <w:spacing w:beforeAutospacing="1" w:after="100" w:afterAutospacing="1" w:line="240" w:lineRule="auto"/>
         <w:rPr>
           <w:rFonts w:ascii="Bierstadt Display" w:eastAsia="Times New Roman" w:hAnsi="Bierstadt Display" w:cs="Helvetica"/>
           <w:color w:val="333333"/>
           <w:szCs w:val="24"/>
         </w:rPr>
-        <w:t>navigating the display</w:t>
-      </w:r>
+      </w:pPr>
       <w:r>
         <w:rPr>
           <w:rFonts w:ascii="Bierstadt Display" w:eastAsia="Times New Roman" w:hAnsi="Bierstadt Display" w:cs="Helvetica"/>
           <w:color w:val="333333"/>
           <w:szCs w:val="24"/>
         </w:rPr>
-        <w:t>.</w:t>
+        <w:t>Adjust Rotary Encoder – For adjusting selected parameter</w:t>
       </w:r>
     </w:p>
     <w:p>
@@ -3462,7 +3409,8 @@
           <w:color w:val="333333"/>
           <w:szCs w:val="24"/>
         </w:rPr>
-        <w:t>Adjust Rotary Encoder – For adjusting selected parameter</w:t>
+        <w:lastRenderedPageBreak/>
+        <w:t>Activate Push Button – Push the Adjust knob to activate functions</w:t>
       </w:r>
     </w:p>
     <w:p>
@@ -3485,59 +3433,35 @@
           <w:color w:val="333333"/>
           <w:szCs w:val="24"/>
         </w:rPr>
-        <w:lastRenderedPageBreak/>
-        <w:t>Activate Push Button – Push the Adjust knob to activate functions</w:t>
-      </w:r>
-    </w:p>
-    <w:p>
-      <w:pPr>
-        <w:numPr>
-          <w:ilvl w:val="0"/>
-          <w:numId w:val="5"/>
-        </w:numPr>
-        <w:shd w:val="clear" w:color="auto" w:fill="FFFFFF"/>
-        <w:spacing w:beforeAutospacing="1" w:after="100" w:afterAutospacing="1" w:line="240" w:lineRule="auto"/>
+        <w:t xml:space="preserve">More controls </w:t>
+      </w:r>
+      <w:r>
         <w:rPr>
           <w:rFonts w:ascii="Bierstadt Display" w:eastAsia="Times New Roman" w:hAnsi="Bierstadt Display" w:cs="Helvetica"/>
           <w:color w:val="333333"/>
           <w:szCs w:val="24"/>
         </w:rPr>
-      </w:pPr>
+        <w:t xml:space="preserve">are </w:t>
+      </w:r>
       <w:r>
         <w:rPr>
           <w:rFonts w:ascii="Bierstadt Display" w:eastAsia="Times New Roman" w:hAnsi="Bierstadt Display" w:cs="Helvetica"/>
           <w:color w:val="333333"/>
           <w:szCs w:val="24"/>
         </w:rPr>
-        <w:t xml:space="preserve">More controls </w:t>
-      </w:r>
-      <w:r>
+        <w:t>available via Web and Terminal interfaces</w:t>
+      </w:r>
+    </w:p>
+    <w:p>
+      <w:pPr>
+        <w:shd w:val="clear" w:color="auto" w:fill="FFFFFF"/>
+        <w:spacing w:beforeAutospacing="1" w:after="100" w:afterAutospacing="1" w:line="240" w:lineRule="auto"/>
+        <w:ind w:left="720"/>
         <w:rPr>
           <w:rFonts w:ascii="Bierstadt Display" w:eastAsia="Times New Roman" w:hAnsi="Bierstadt Display" w:cs="Helvetica"/>
           <w:color w:val="333333"/>
           <w:szCs w:val="24"/>
         </w:rPr>
-        <w:t xml:space="preserve">are </w:t>
-      </w:r>
-      <w:r>
-        <w:rPr>
-          <w:rFonts w:ascii="Bierstadt Display" w:eastAsia="Times New Roman" w:hAnsi="Bierstadt Display" w:cs="Helvetica"/>
-          <w:color w:val="333333"/>
-          <w:szCs w:val="24"/>
-        </w:rPr>
-        <w:t>available via Web and Terminal interfaces</w:t>
-      </w:r>
-    </w:p>
-    <w:p>
-      <w:pPr>
-        <w:shd w:val="clear" w:color="auto" w:fill="FFFFFF"/>
-        <w:spacing w:beforeAutospacing="1" w:after="100" w:afterAutospacing="1" w:line="240" w:lineRule="auto"/>
-        <w:ind w:left="720"/>
-        <w:rPr>
-          <w:rFonts w:ascii="Bierstadt Display" w:eastAsia="Times New Roman" w:hAnsi="Bierstadt Display" w:cs="Helvetica"/>
-          <w:color w:val="333333"/>
-          <w:szCs w:val="24"/>
-        </w:rPr>
       </w:pPr>
     </w:p>
     <w:p>
@@ -3805,21 +3729,7 @@
         <w:rPr>
           <w:rFonts w:ascii="Bierstadt Display" w:hAnsi="Bierstadt Display"/>
         </w:rPr>
-        <w:t xml:space="preserve"> an external USB interface with some interesting extra features. See “The </w:t>
-      </w:r>
-      <w:proofErr w:type="spellStart"/>
-      <w:r>
-        <w:rPr>
-          <w:rFonts w:ascii="Bierstadt Display" w:hAnsi="Bierstadt Display"/>
-        </w:rPr>
-        <w:t>BonkDaddy</w:t>
-      </w:r>
-      <w:proofErr w:type="spellEnd"/>
-      <w:r>
-        <w:rPr>
-          <w:rFonts w:ascii="Bierstadt Display" w:hAnsi="Bierstadt Display"/>
-        </w:rPr>
-        <w:t>”.</w:t>
+        <w:t xml:space="preserve"> an external USB interface with some interesting extra features. See “The BonkDaddy”.</w:t>
       </w:r>
     </w:p>
     <w:p>
@@ -4633,21 +4543,7 @@
         <w:rPr>
           <w:rFonts w:ascii="Bierstadt Display" w:hAnsi="Bierstadt Display"/>
         </w:rPr>
-        <w:t xml:space="preserve">Outputs can be triggered by any or </w:t>
-      </w:r>
-      <w:proofErr w:type="gramStart"/>
-      <w:r>
-        <w:rPr>
-          <w:rFonts w:ascii="Bierstadt Display" w:hAnsi="Bierstadt Display"/>
-        </w:rPr>
-        <w:t>all of</w:t>
-      </w:r>
-      <w:proofErr w:type="gramEnd"/>
-      <w:r>
-        <w:rPr>
-          <w:rFonts w:ascii="Bierstadt Display" w:hAnsi="Bierstadt Display"/>
-        </w:rPr>
-        <w:t xml:space="preserve"> the four triggers.</w:t>
+        <w:t>Outputs can be triggered by any or all of the four triggers.</w:t>
       </w:r>
     </w:p>
     <w:p>
@@ -5147,19 +5043,11 @@
           <w:rFonts w:ascii="Bierstadt Display" w:hAnsi="Bierstadt Display"/>
         </w:rPr>
       </w:pPr>
-      <w:proofErr w:type="gramStart"/>
-      <w:r>
-        <w:rPr>
-          <w:rFonts w:ascii="Bierstadt Display" w:hAnsi="Bierstadt Display"/>
-        </w:rPr>
-        <w:t>In order to</w:t>
-      </w:r>
-      <w:proofErr w:type="gramEnd"/>
-      <w:r>
-        <w:rPr>
-          <w:rFonts w:ascii="Bierstadt Display" w:hAnsi="Bierstadt Display"/>
-        </w:rPr>
-        <w:t xml:space="preserve"> maximize display life, the display will turn off after a set time. The default time is 15 minutes. The time can be </w:t>
+      <w:r>
+        <w:rPr>
+          <w:rFonts w:ascii="Bierstadt Display" w:hAnsi="Bierstadt Display"/>
+        </w:rPr>
+        <w:t xml:space="preserve">In order to maximize display life, the display will turn off after a set time. The default time is 15 minutes. The time can be </w:t>
       </w:r>
       <w:r>
         <w:rPr>
@@ -5386,21 +5274,7 @@
         <w:rPr>
           <w:rFonts w:ascii="Bierstadt Display" w:hAnsi="Bierstadt Display"/>
         </w:rPr>
-        <w:t xml:space="preserve"> A </w:t>
-      </w:r>
-      <w:proofErr w:type="gramStart"/>
-      <w:r>
-        <w:rPr>
-          <w:rFonts w:ascii="Bierstadt Display" w:hAnsi="Bierstadt Display"/>
-        </w:rPr>
-        <w:t>star(</w:t>
-      </w:r>
-      <w:proofErr w:type="gramEnd"/>
-      <w:r>
-        <w:rPr>
-          <w:rFonts w:ascii="Bierstadt Display" w:hAnsi="Bierstadt Display"/>
-        </w:rPr>
-        <w:t>*) next to the name indicates that output is not calibrated.</w:t>
+        <w:t xml:space="preserve"> A star(*) next to the name indicates that output is not calibrated.</w:t>
       </w:r>
     </w:p>
     <w:p>
@@ -5502,21 +5376,7 @@
         <w:rPr>
           <w:rFonts w:ascii="Bierstadt Display" w:hAnsi="Bierstadt Display"/>
         </w:rPr>
-        <w:t xml:space="preserve">The factory-installed waveforms </w:t>
-      </w:r>
-      <w:proofErr w:type="gramStart"/>
-      <w:r>
-        <w:rPr>
-          <w:rFonts w:ascii="Bierstadt Display" w:hAnsi="Bierstadt Display"/>
-        </w:rPr>
-        <w:t>are:</w:t>
-      </w:r>
-      <w:proofErr w:type="gramEnd"/>
-      <w:r>
-        <w:rPr>
-          <w:rFonts w:ascii="Bierstadt Display" w:hAnsi="Bierstadt Display"/>
-        </w:rPr>
-        <w:t xml:space="preserve"> </w:t>
+        <w:t xml:space="preserve">The factory-installed waveforms are: </w:t>
       </w:r>
       <w:r>
         <w:rPr>
@@ -8822,7 +8682,25 @@
         <w:rPr>
           <w:rFonts w:ascii="Bierstadt Display" w:hAnsi="Bierstadt Display"/>
         </w:rPr>
-        <w:t>Range 0:1023</w:t>
+        <w:t>Range 0:</w:t>
+      </w:r>
+      <w:r>
+        <w:rPr>
+          <w:rFonts w:ascii="Bierstadt Display" w:hAnsi="Bierstadt Display"/>
+        </w:rPr>
+        <w:t>4095</w:t>
+      </w:r>
+      <w:r>
+        <w:rPr>
+          <w:rFonts w:ascii="Bierstadt Display" w:hAnsi="Bierstadt Display"/>
+        </w:rPr>
+        <w:t xml:space="preserve"> (see Output Range) </w:t>
+      </w:r>
+      <w:r>
+        <w:rPr>
+          <w:rFonts w:ascii="Bierstadt Display" w:hAnsi="Bierstadt Display"/>
+        </w:rPr>
+        <w:t xml:space="preserve"> </w:t>
       </w:r>
     </w:p>
     <w:p>
@@ -8894,7 +8772,13 @@
         <w:rPr>
           <w:rFonts w:ascii="Bierstadt Display" w:hAnsi="Bierstadt Display"/>
         </w:rPr>
-        <w:t>Value of 0 corresponds to Output voltage of -5.33V</w:t>
+        <w:t xml:space="preserve">Value of 0 corresponds to </w:t>
+      </w:r>
+      <w:r>
+        <w:rPr>
+          <w:rFonts w:ascii="Bierstadt Display" w:hAnsi="Bierstadt Display"/>
+        </w:rPr>
+        <w:t>negative full scale</w:t>
       </w:r>
     </w:p>
     <w:p>
@@ -8912,7 +8796,25 @@
         <w:rPr>
           <w:rFonts w:ascii="Bierstadt Display" w:hAnsi="Bierstadt Display"/>
         </w:rPr>
-        <w:t>Value of 1023 corresponds to Output voltage of 5.33V</w:t>
+        <w:t xml:space="preserve">Value of </w:t>
+      </w:r>
+      <w:r>
+        <w:rPr>
+          <w:rFonts w:ascii="Bierstadt Display" w:hAnsi="Bierstadt Display"/>
+        </w:rPr>
+        <w:t>4095</w:t>
+      </w:r>
+      <w:r>
+        <w:rPr>
+          <w:rFonts w:ascii="Bierstadt Display" w:hAnsi="Bierstadt Display"/>
+        </w:rPr>
+        <w:t xml:space="preserve">corresponds to </w:t>
+      </w:r>
+      <w:r>
+        <w:rPr>
+          <w:rFonts w:ascii="Bierstadt Display" w:hAnsi="Bierstadt Display"/>
+        </w:rPr>
+        <w:t>positive full scale</w:t>
       </w:r>
     </w:p>
     <w:p>
@@ -8930,7 +8832,25 @@
         <w:rPr>
           <w:rFonts w:ascii="Bierstadt Display" w:hAnsi="Bierstadt Display"/>
         </w:rPr>
-        <w:t>Value of 512 corresponds to Output voltage of 0.0V</w:t>
+        <w:t xml:space="preserve">Value of </w:t>
+      </w:r>
+      <w:r>
+        <w:rPr>
+          <w:rFonts w:ascii="Bierstadt Display" w:hAnsi="Bierstadt Display"/>
+        </w:rPr>
+        <w:t>2048</w:t>
+      </w:r>
+      <w:r>
+        <w:rPr>
+          <w:rFonts w:ascii="Bierstadt Display" w:hAnsi="Bierstadt Display"/>
+        </w:rPr>
+        <w:t xml:space="preserve"> corresponds to </w:t>
+      </w:r>
+      <w:r>
+        <w:rPr>
+          <w:rFonts w:ascii="Bierstadt Display" w:hAnsi="Bierstadt Display"/>
+        </w:rPr>
+        <w:t>mid scale</w:t>
       </w:r>
     </w:p>
     <w:p>
@@ -9172,6 +9092,32 @@
       <w:pPr>
         <w:pStyle w:val="ListParagraph"/>
         <w:numPr>
+          <w:ilvl w:val="1"/>
+          <w:numId w:val="20"/>
+        </w:numPr>
+        <w:rPr>
+          <w:rFonts w:ascii="Bierstadt Display" w:hAnsi="Bierstadt Display"/>
+        </w:rPr>
+      </w:pPr>
+      <w:r>
+        <w:rPr>
+          <w:rFonts w:ascii="Bierstadt Display" w:hAnsi="Bierstadt Display"/>
+          <w:b/>
+          <w:bCs/>
+        </w:rPr>
+        <w:t xml:space="preserve">Note </w:t>
+      </w:r>
+      <w:r>
+        <w:rPr>
+          <w:rFonts w:ascii="Bierstadt Display" w:hAnsi="Bierstadt Display"/>
+        </w:rPr>
+        <w:t>– The WiFi interface allows for point and click setting of the Index and Value. This greatly speeds up entering new waveforms.</w:t>
+      </w:r>
+    </w:p>
+    <w:p>
+      <w:pPr>
+        <w:pStyle w:val="ListParagraph"/>
+        <w:numPr>
           <w:ilvl w:val="0"/>
           <w:numId w:val="20"/>
         </w:numPr>
@@ -9191,21 +9137,7 @@
         <w:rPr>
           <w:rFonts w:ascii="Bierstadt Display" w:hAnsi="Bierstadt Display"/>
         </w:rPr>
-        <w:t xml:space="preserve">brings the </w:t>
-      </w:r>
-      <w:proofErr w:type="spellStart"/>
-      <w:r>
-        <w:rPr>
-          <w:rFonts w:ascii="Bierstadt Display" w:hAnsi="Bierstadt Display"/>
-        </w:rPr>
-        <w:t>Bonkulator’s</w:t>
-      </w:r>
-      <w:proofErr w:type="spellEnd"/>
-      <w:r>
-        <w:rPr>
-          <w:rFonts w:ascii="Bierstadt Display" w:hAnsi="Bierstadt Display"/>
-        </w:rPr>
-        <w:t xml:space="preserve"> parameters back to their factory defaults. Note that WiFi parameters are unaffected.</w:t>
+        <w:t>brings the Bonkulator’s parameters back to their factory defaults. Note that WiFi parameters are unaffected.</w:t>
       </w:r>
     </w:p>
     <w:p>
@@ -9403,21 +9335,7 @@
         <w:rPr>
           <w:rFonts w:ascii="Bierstadt Display" w:hAnsi="Bierstadt Display"/>
         </w:rPr>
-        <w:t>Test other voltages to verify accuracy. (</w:t>
-      </w:r>
-      <w:proofErr w:type="gramStart"/>
-      <w:r>
-        <w:rPr>
-          <w:rFonts w:ascii="Bierstadt Display" w:hAnsi="Bierstadt Display"/>
-        </w:rPr>
-        <w:t>note</w:t>
-      </w:r>
-      <w:proofErr w:type="gramEnd"/>
-      <w:r>
-        <w:rPr>
-          <w:rFonts w:ascii="Bierstadt Display" w:hAnsi="Bierstadt Display"/>
-        </w:rPr>
-        <w:t xml:space="preserve"> that full scale is +/-4.967V)</w:t>
+        <w:t>Test other voltages to verify accuracy. (note that full scale is +/-4.967V)</w:t>
       </w:r>
     </w:p>
     <w:p>
@@ -9994,7 +9912,6 @@
         </w:rPr>
         <w:t xml:space="preserve">The </w:t>
       </w:r>
-      <w:proofErr w:type="spellStart"/>
       <w:r>
         <w:rPr>
           <w:rFonts w:ascii="Bierstadt Display" w:hAnsi="Bierstadt Display"/>
@@ -10005,14 +9922,7 @@
         <w:rPr>
           <w:rFonts w:ascii="Bierstadt Display" w:hAnsi="Bierstadt Display"/>
         </w:rPr>
-        <w:t>’s</w:t>
-      </w:r>
-      <w:proofErr w:type="spellEnd"/>
-      <w:r>
-        <w:rPr>
-          <w:rFonts w:ascii="Bierstadt Display" w:hAnsi="Bierstadt Display"/>
-        </w:rPr>
-        <w:t xml:space="preserve"> Web Interface was designed to resemble the physical front panel. </w:t>
+        <w:t xml:space="preserve">’s Web Interface was designed to resemble the physical front panel. </w:t>
       </w:r>
       <w:r>
         <w:rPr>
@@ -10081,6 +9991,19 @@
           <w:rFonts w:ascii="Bierstadt Display" w:hAnsi="Bierstadt Display"/>
         </w:rPr>
         <w:t xml:space="preserve"> using the Inc and Dec buttons to increment and decrement the digit.</w:t>
+      </w:r>
+    </w:p>
+    <w:p>
+      <w:pPr>
+        <w:rPr>
+          <w:rFonts w:ascii="Bierstadt Display" w:hAnsi="Bierstadt Display"/>
+        </w:rPr>
+      </w:pPr>
+      <w:r>
+        <w:rPr>
+          <w:rFonts w:ascii="Bierstadt Display" w:hAnsi="Bierstadt Display"/>
+        </w:rPr>
+        <w:t>When entering User Waveforms, you can click on the graph to set the Index or Value. This saves a lot of time over manual entry.</w:t>
       </w:r>
     </w:p>
     <w:p>
@@ -10218,21 +10141,7 @@
         <w:rPr>
           <w:rFonts w:ascii="Bierstadt Display" w:hAnsi="Bierstadt Display"/>
         </w:rPr>
-        <w:t xml:space="preserve">Terminal mode is accessed via the </w:t>
-      </w:r>
-      <w:proofErr w:type="spellStart"/>
-      <w:r>
-        <w:rPr>
-          <w:rFonts w:ascii="Bierstadt Display" w:hAnsi="Bierstadt Display"/>
-        </w:rPr>
-        <w:t>MicroUSB</w:t>
-      </w:r>
-      <w:proofErr w:type="spellEnd"/>
-      <w:r>
-        <w:rPr>
-          <w:rFonts w:ascii="Bierstadt Display" w:hAnsi="Bierstadt Display"/>
-        </w:rPr>
-        <w:t xml:space="preserve"> connector on the Arduino that is on the bottom of the </w:t>
+        <w:t xml:space="preserve">Terminal mode is accessed via the MicroUSB connector on the Arduino that is on the bottom of the </w:t>
       </w:r>
       <w:r>
         <w:rPr>
@@ -10509,21 +10418,7 @@
         <w:rPr>
           <w:rFonts w:ascii="Bierstadt Display" w:hAnsi="Bierstadt Display"/>
         </w:rPr>
-        <w:t xml:space="preserve">You can get around this by using the </w:t>
-      </w:r>
-      <w:proofErr w:type="spellStart"/>
-      <w:r>
-        <w:rPr>
-          <w:rFonts w:ascii="Bierstadt Display" w:hAnsi="Bierstadt Display"/>
-        </w:rPr>
-        <w:t>BonkDaddy</w:t>
-      </w:r>
-      <w:proofErr w:type="spellEnd"/>
-      <w:r>
-        <w:rPr>
-          <w:rFonts w:ascii="Bierstadt Display" w:hAnsi="Bierstadt Display"/>
-        </w:rPr>
-        <w:t xml:space="preserve"> which disconnects the USB power when the Bonkulator is turned off.</w:t>
+        <w:t>You can get around this by using the BonkDaddy which disconnects the USB power when the Bonkulator is turned off.</w:t>
       </w:r>
       <w:r>
         <w:rPr>
@@ -11502,14 +11397,12 @@
                 <w:rFonts w:ascii="Bierstadt Display" w:hAnsi="Bierstadt Display"/>
               </w:rPr>
             </w:pPr>
-            <w:proofErr w:type="spellStart"/>
             <w:r>
               <w:rPr>
                 <w:rFonts w:ascii="Bierstadt Display" w:hAnsi="Bierstadt Display"/>
               </w:rPr>
               <w:t>fx</w:t>
             </w:r>
-            <w:proofErr w:type="spellEnd"/>
           </w:p>
         </w:tc>
         <w:tc>
@@ -11527,21 +11420,7 @@
               <w:rPr>
                 <w:rFonts w:ascii="Bierstadt Display" w:hAnsi="Bierstadt Display"/>
               </w:rPr>
-              <w:t xml:space="preserve">Click </w:t>
-            </w:r>
-            <w:proofErr w:type="spellStart"/>
-            <w:r>
-              <w:rPr>
-                <w:rFonts w:ascii="Bierstadt Display" w:hAnsi="Bierstadt Display"/>
-              </w:rPr>
-              <w:t>Fxn</w:t>
-            </w:r>
-            <w:proofErr w:type="spellEnd"/>
-            <w:r>
-              <w:rPr>
-                <w:rFonts w:ascii="Bierstadt Display" w:hAnsi="Bierstadt Display"/>
-              </w:rPr>
-              <w:t xml:space="preserve"> Name</w:t>
+              <w:t>Click Fxn Name</w:t>
             </w:r>
           </w:p>
         </w:tc>
@@ -11590,14 +11469,12 @@
                 <w:rFonts w:ascii="Bierstadt Display" w:hAnsi="Bierstadt Display"/>
               </w:rPr>
             </w:pPr>
-            <w:proofErr w:type="spellStart"/>
             <w:r>
               <w:rPr>
                 <w:rFonts w:ascii="Bierstadt Display" w:hAnsi="Bierstadt Display"/>
               </w:rPr>
               <w:t>px</w:t>
             </w:r>
-            <w:proofErr w:type="spellEnd"/>
           </w:p>
         </w:tc>
         <w:tc>
@@ -11664,7 +11541,6 @@
                 <w:rFonts w:ascii="Bierstadt Display" w:hAnsi="Bierstadt Display"/>
               </w:rPr>
             </w:pPr>
-            <w:proofErr w:type="gramStart"/>
             <w:r>
               <w:rPr>
                 <w:rFonts w:ascii="Bierstadt Display" w:hAnsi="Bierstadt Display"/>
@@ -11677,7 +11553,6 @@
               </w:rPr>
               <w:t>xx</w:t>
             </w:r>
-            <w:proofErr w:type="gramEnd"/>
           </w:p>
         </w:tc>
         <w:tc>
@@ -11709,7 +11584,13 @@
               <w:rPr>
                 <w:rFonts w:ascii="Bierstadt Display" w:hAnsi="Bierstadt Display"/>
               </w:rPr>
-              <w:t>Enter Number</w:t>
+              <w:t xml:space="preserve">Enter </w:t>
+            </w:r>
+            <w:r>
+              <w:rPr>
+                <w:rFonts w:ascii="Bierstadt Display" w:hAnsi="Bierstadt Display"/>
+              </w:rPr>
+              <w:t>Parameter</w:t>
             </w:r>
           </w:p>
         </w:tc>
@@ -11781,13 +11662,25 @@
               <w:rPr>
                 <w:rFonts w:ascii="Bierstadt Display" w:hAnsi="Bierstadt Display"/>
               </w:rPr>
-              <w:t>Enter Number</w:t>
-            </w:r>
-            <w:r>
-              <w:rPr>
-                <w:rFonts w:ascii="Bierstadt Display" w:hAnsi="Bierstadt Display"/>
-              </w:rPr>
-              <w:t xml:space="preserve"> (alt)</w:t>
+              <w:t xml:space="preserve">Enter </w:t>
+            </w:r>
+            <w:r>
+              <w:rPr>
+                <w:rFonts w:ascii="Bierstadt Display" w:hAnsi="Bierstadt Display"/>
+              </w:rPr>
+              <w:t>Parameter</w:t>
+            </w:r>
+            <w:r>
+              <w:rPr>
+                <w:rFonts w:ascii="Bierstadt Display" w:hAnsi="Bierstadt Display"/>
+              </w:rPr>
+              <w:t xml:space="preserve"> </w:t>
+            </w:r>
+            <w:r>
+              <w:rPr>
+                <w:rFonts w:ascii="Bierstadt Display" w:hAnsi="Bierstadt Display"/>
+              </w:rPr>
+              <w:t>(alt)</w:t>
             </w:r>
           </w:p>
         </w:tc>
@@ -11820,16 +11713,8 @@
               <w:rPr>
                 <w:rFonts w:ascii="Bierstadt Display" w:hAnsi="Bierstadt Display"/>
               </w:rPr>
-              <w:t>#</w:t>
-            </w:r>
-            <w:proofErr w:type="gramStart"/>
-            <w:r>
-              <w:rPr>
-                <w:rFonts w:ascii="Bierstadt Display" w:hAnsi="Bierstadt Display"/>
-              </w:rPr>
-              <w:t>xxx</w:t>
-            </w:r>
-            <w:proofErr w:type="gramEnd"/>
+              <w:t>#xxx</w:t>
+            </w:r>
             <w:r>
               <w:rPr>
                 <w:rFonts w:ascii="Bierstadt Display" w:hAnsi="Bierstadt Display"/>
@@ -11951,13 +11836,7 @@
               <w:rPr>
                 <w:rFonts w:ascii="Bierstadt Display" w:hAnsi="Bierstadt Display"/>
               </w:rPr>
-              <w:t>O</w:t>
-            </w:r>
-            <w:r>
-              <w:rPr>
-                <w:rFonts w:ascii="Bierstadt Display" w:hAnsi="Bierstadt Display"/>
-              </w:rPr>
-              <w:t xml:space="preserve">ffset </w:t>
+              <w:t>Idle Value</w:t>
             </w:r>
           </w:p>
         </w:tc>
@@ -11972,12 +11851,6 @@
                 <w:rFonts w:ascii="Bierstadt Display" w:hAnsi="Bierstadt Display"/>
               </w:rPr>
             </w:pPr>
-            <w:r>
-              <w:rPr>
-                <w:rFonts w:ascii="Bierstadt Display" w:hAnsi="Bierstadt Display"/>
-              </w:rPr>
-              <w:t xml:space="preserve">Use Adj </w:t>
-            </w:r>
           </w:p>
         </w:tc>
         <w:tc>
@@ -11992,14 +11865,12 @@
                 <w:rFonts w:ascii="Bierstadt Display" w:hAnsi="Bierstadt Display"/>
               </w:rPr>
             </w:pPr>
-            <w:proofErr w:type="spellStart"/>
-            <w:r>
-              <w:rPr>
-                <w:rFonts w:ascii="Bierstadt Display" w:hAnsi="Bierstadt Display"/>
-              </w:rPr>
-              <w:t>Oxxxx</w:t>
-            </w:r>
-            <w:proofErr w:type="spellEnd"/>
+            <w:r>
+              <w:rPr>
+                <w:rFonts w:ascii="Bierstadt Display" w:hAnsi="Bierstadt Display"/>
+              </w:rPr>
+              <w:t>Vxxxx</w:t>
+            </w:r>
           </w:p>
         </w:tc>
         <w:tc>
@@ -12013,12 +11884,6 @@
                 <w:rFonts w:ascii="Bierstadt Display" w:hAnsi="Bierstadt Display"/>
               </w:rPr>
             </w:pPr>
-            <w:r>
-              <w:rPr>
-                <w:rFonts w:ascii="Bierstadt Display" w:hAnsi="Bierstadt Display"/>
-              </w:rPr>
-              <w:t>Use Offset slider</w:t>
-            </w:r>
           </w:p>
         </w:tc>
       </w:tr>
@@ -12037,7 +11902,13 @@
               <w:rPr>
                 <w:rFonts w:ascii="Bierstadt Display" w:hAnsi="Bierstadt Display"/>
               </w:rPr>
-              <w:t>Scale</w:t>
+              <w:t>O</w:t>
+            </w:r>
+            <w:r>
+              <w:rPr>
+                <w:rFonts w:ascii="Bierstadt Display" w:hAnsi="Bierstadt Display"/>
+              </w:rPr>
+              <w:t xml:space="preserve">ffset </w:t>
             </w:r>
           </w:p>
         </w:tc>
@@ -12056,7 +11927,7 @@
               <w:rPr>
                 <w:rFonts w:ascii="Bierstadt Display" w:hAnsi="Bierstadt Display"/>
               </w:rPr>
-              <w:t>Use Adj</w:t>
+              <w:t xml:space="preserve">Use Adj </w:t>
             </w:r>
           </w:p>
         </w:tc>
@@ -12072,14 +11943,12 @@
                 <w:rFonts w:ascii="Bierstadt Display" w:hAnsi="Bierstadt Display"/>
               </w:rPr>
             </w:pPr>
-            <w:proofErr w:type="spellStart"/>
-            <w:r>
-              <w:rPr>
-                <w:rFonts w:ascii="Bierstadt Display" w:hAnsi="Bierstadt Display"/>
-              </w:rPr>
-              <w:t>Sxxx</w:t>
-            </w:r>
-            <w:proofErr w:type="spellEnd"/>
+            <w:r>
+              <w:rPr>
+                <w:rFonts w:ascii="Bierstadt Display" w:hAnsi="Bierstadt Display"/>
+              </w:rPr>
+              <w:t>Oxxxx</w:t>
+            </w:r>
           </w:p>
         </w:tc>
         <w:tc>
@@ -12097,7 +11966,7 @@
               <w:rPr>
                 <w:rFonts w:ascii="Bierstadt Display" w:hAnsi="Bierstadt Display"/>
               </w:rPr>
-              <w:t>Use Scale slider</w:t>
+              <w:t>Use Offset slider</w:t>
             </w:r>
           </w:p>
         </w:tc>
@@ -12117,7 +11986,7 @@
               <w:rPr>
                 <w:rFonts w:ascii="Bierstadt Display" w:hAnsi="Bierstadt Display"/>
               </w:rPr>
-              <w:t>Randomness</w:t>
+              <w:t>Scale</w:t>
             </w:r>
           </w:p>
         </w:tc>
@@ -12152,20 +12021,12 @@
                 <w:rFonts w:ascii="Bierstadt Display" w:hAnsi="Bierstadt Display"/>
               </w:rPr>
             </w:pPr>
-            <w:proofErr w:type="spellStart"/>
-            <w:r>
-              <w:rPr>
-                <w:rFonts w:ascii="Bierstadt Display" w:hAnsi="Bierstadt Display"/>
-              </w:rPr>
-              <w:t>R</w:t>
-            </w:r>
-            <w:r>
-              <w:rPr>
-                <w:rFonts w:ascii="Bierstadt Display" w:hAnsi="Bierstadt Display"/>
-              </w:rPr>
-              <w:t>xxx</w:t>
-            </w:r>
-            <w:proofErr w:type="spellEnd"/>
+            <w:r>
+              <w:rPr>
+                <w:rFonts w:ascii="Bierstadt Display" w:hAnsi="Bierstadt Display"/>
+              </w:rPr>
+              <w:t>Sxxx</w:t>
+            </w:r>
           </w:p>
         </w:tc>
         <w:tc>
@@ -12183,7 +12044,7 @@
               <w:rPr>
                 <w:rFonts w:ascii="Bierstadt Display" w:hAnsi="Bierstadt Display"/>
               </w:rPr>
-              <w:t>Use Random slider</w:t>
+              <w:t>Use Scale slider</w:t>
             </w:r>
           </w:p>
         </w:tc>
@@ -12203,7 +12064,7 @@
               <w:rPr>
                 <w:rFonts w:ascii="Bierstadt Display" w:hAnsi="Bierstadt Display"/>
               </w:rPr>
-              <w:t>Quantization Off</w:t>
+              <w:t>Randomness</w:t>
             </w:r>
           </w:p>
         </w:tc>
@@ -12218,6 +12079,12 @@
                 <w:rFonts w:ascii="Bierstadt Display" w:hAnsi="Bierstadt Display"/>
               </w:rPr>
             </w:pPr>
+            <w:r>
+              <w:rPr>
+                <w:rFonts w:ascii="Bierstadt Display" w:hAnsi="Bierstadt Display"/>
+              </w:rPr>
+              <w:t>Use Adj</w:t>
+            </w:r>
           </w:p>
         </w:tc>
         <w:tc>
@@ -12236,7 +12103,13 @@
               <w:rPr>
                 <w:rFonts w:ascii="Bierstadt Display" w:hAnsi="Bierstadt Display"/>
               </w:rPr>
-              <w:t>Q0</w:t>
+              <w:t>R</w:t>
+            </w:r>
+            <w:r>
+              <w:rPr>
+                <w:rFonts w:ascii="Bierstadt Display" w:hAnsi="Bierstadt Display"/>
+              </w:rPr>
+              <w:t>xx</w:t>
             </w:r>
           </w:p>
         </w:tc>
@@ -12251,6 +12124,12 @@
                 <w:rFonts w:ascii="Bierstadt Display" w:hAnsi="Bierstadt Display"/>
               </w:rPr>
             </w:pPr>
+            <w:r>
+              <w:rPr>
+                <w:rFonts w:ascii="Bierstadt Display" w:hAnsi="Bierstadt Display"/>
+              </w:rPr>
+              <w:t>Use Random slider</w:t>
+            </w:r>
           </w:p>
         </w:tc>
       </w:tr>
@@ -12269,7 +12148,7 @@
               <w:rPr>
                 <w:rFonts w:ascii="Bierstadt Display" w:hAnsi="Bierstadt Display"/>
               </w:rPr>
-              <w:t>Quantization On</w:t>
+              <w:t>Set DAC</w:t>
             </w:r>
           </w:p>
         </w:tc>
@@ -12302,7 +12181,7 @@
               <w:rPr>
                 <w:rFonts w:ascii="Bierstadt Display" w:hAnsi="Bierstadt Display"/>
               </w:rPr>
-              <w:t>Q1</w:t>
+              <w:t>=xxxx</w:t>
             </w:r>
           </w:p>
         </w:tc>
@@ -12335,7 +12214,7 @@
               <w:rPr>
                 <w:rFonts w:ascii="Bierstadt Display" w:hAnsi="Bierstadt Display"/>
               </w:rPr>
-              <w:t>Idle Value</w:t>
+              <w:t>Quantization Off</w:t>
             </w:r>
           </w:p>
         </w:tc>
@@ -12364,20 +12243,12 @@
                 <w:rFonts w:ascii="Bierstadt Display" w:hAnsi="Bierstadt Display"/>
               </w:rPr>
             </w:pPr>
-            <w:proofErr w:type="spellStart"/>
-            <w:r>
-              <w:rPr>
-                <w:rFonts w:ascii="Bierstadt Display" w:hAnsi="Bierstadt Display"/>
-              </w:rPr>
-              <w:t>V</w:t>
-            </w:r>
-            <w:r>
-              <w:rPr>
-                <w:rFonts w:ascii="Bierstadt Display" w:hAnsi="Bierstadt Display"/>
-              </w:rPr>
-              <w:t>xxxx</w:t>
-            </w:r>
-            <w:proofErr w:type="spellEnd"/>
+            <w:r>
+              <w:rPr>
+                <w:rFonts w:ascii="Bierstadt Display" w:hAnsi="Bierstadt Display"/>
+              </w:rPr>
+              <w:t>Q0</w:t>
+            </w:r>
           </w:p>
         </w:tc>
         <w:tc>
@@ -12409,7 +12280,7 @@
               <w:rPr>
                 <w:rFonts w:ascii="Bierstadt Display" w:hAnsi="Bierstadt Display"/>
               </w:rPr>
-              <w:t>Display Off</w:t>
+              <w:t>Quantization On</w:t>
             </w:r>
           </w:p>
         </w:tc>
@@ -12442,7 +12313,7 @@
               <w:rPr>
                 <w:rFonts w:ascii="Bierstadt Display" w:hAnsi="Bierstadt Display"/>
               </w:rPr>
-              <w:t>J0</w:t>
+              <w:t>Q1</w:t>
             </w:r>
           </w:p>
         </w:tc>
@@ -12475,7 +12346,7 @@
               <w:rPr>
                 <w:rFonts w:ascii="Bierstadt Display" w:hAnsi="Bierstadt Display"/>
               </w:rPr>
-              <w:t>Display On</w:t>
+              <w:t>Print WiFi Status</w:t>
             </w:r>
           </w:p>
         </w:tc>
@@ -12508,7 +12379,7 @@
               <w:rPr>
                 <w:rFonts w:ascii="Bierstadt Display" w:hAnsi="Bierstadt Display"/>
               </w:rPr>
-              <w:t>J1</w:t>
+              <w:t>W</w:t>
             </w:r>
           </w:p>
         </w:tc>
@@ -12541,7 +12412,7 @@
               <w:rPr>
                 <w:rFonts w:ascii="Bierstadt Display" w:hAnsi="Bierstadt Display"/>
               </w:rPr>
-              <w:t xml:space="preserve">Select Trigger </w:t>
+              <w:t>Display Off</w:t>
             </w:r>
           </w:p>
         </w:tc>
@@ -12570,14 +12441,12 @@
                 <w:rFonts w:ascii="Bierstadt Display" w:hAnsi="Bierstadt Display"/>
               </w:rPr>
             </w:pPr>
-            <w:proofErr w:type="spellStart"/>
-            <w:r>
-              <w:rPr>
-                <w:rFonts w:ascii="Bierstadt Display" w:hAnsi="Bierstadt Display"/>
-              </w:rPr>
-              <w:t>tx</w:t>
-            </w:r>
-            <w:proofErr w:type="spellEnd"/>
+            <w:r>
+              <w:rPr>
+                <w:rFonts w:ascii="Bierstadt Display" w:hAnsi="Bierstadt Display"/>
+              </w:rPr>
+              <w:t>J0</w:t>
+            </w:r>
           </w:p>
         </w:tc>
         <w:tc>
@@ -12609,19 +12478,7 @@
               <w:rPr>
                 <w:rFonts w:ascii="Bierstadt Display" w:hAnsi="Bierstadt Display"/>
               </w:rPr>
-              <w:t>Clear</w:t>
-            </w:r>
-            <w:r>
-              <w:rPr>
-                <w:rFonts w:ascii="Bierstadt Display" w:hAnsi="Bierstadt Display"/>
-              </w:rPr>
-              <w:t xml:space="preserve"> </w:t>
-            </w:r>
-            <w:r>
-              <w:rPr>
-                <w:rFonts w:ascii="Bierstadt Display" w:hAnsi="Bierstadt Display"/>
-              </w:rPr>
-              <w:t xml:space="preserve">Trigger </w:t>
+              <w:t>Display On</w:t>
             </w:r>
           </w:p>
         </w:tc>
@@ -12650,20 +12507,12 @@
                 <w:rFonts w:ascii="Bierstadt Display" w:hAnsi="Bierstadt Display"/>
               </w:rPr>
             </w:pPr>
-            <w:proofErr w:type="spellStart"/>
-            <w:r>
-              <w:rPr>
-                <w:rFonts w:ascii="Bierstadt Display" w:hAnsi="Bierstadt Display"/>
-              </w:rPr>
-              <w:t>r</w:t>
-            </w:r>
-            <w:r>
-              <w:rPr>
-                <w:rFonts w:ascii="Bierstadt Display" w:hAnsi="Bierstadt Display"/>
-              </w:rPr>
-              <w:t>x</w:t>
-            </w:r>
-            <w:proofErr w:type="spellEnd"/>
+            <w:r>
+              <w:rPr>
+                <w:rFonts w:ascii="Bierstadt Display" w:hAnsi="Bierstadt Display"/>
+              </w:rPr>
+              <w:t>J1</w:t>
+            </w:r>
           </w:p>
         </w:tc>
         <w:tc>
@@ -12695,7 +12544,7 @@
               <w:rPr>
                 <w:rFonts w:ascii="Bierstadt Display" w:hAnsi="Bierstadt Display"/>
               </w:rPr>
-              <w:t>Disable Selected Trig</w:t>
+              <w:t xml:space="preserve">Select Trigger </w:t>
             </w:r>
           </w:p>
         </w:tc>
@@ -12728,13 +12577,7 @@
               <w:rPr>
                 <w:rFonts w:ascii="Bierstadt Display" w:hAnsi="Bierstadt Display"/>
               </w:rPr>
-              <w:t>T0</w:t>
-            </w:r>
-            <w:r>
-              <w:rPr>
-                <w:rFonts w:ascii="Bierstadt Display" w:hAnsi="Bierstadt Display"/>
-              </w:rPr>
-              <w:t>x</w:t>
+              <w:t>tx</w:t>
             </w:r>
           </w:p>
         </w:tc>
@@ -12767,7 +12610,19 @@
               <w:rPr>
                 <w:rFonts w:ascii="Bierstadt Display" w:hAnsi="Bierstadt Display"/>
               </w:rPr>
-              <w:t>Enable Selected Trig</w:t>
+              <w:t>Clear</w:t>
+            </w:r>
+            <w:r>
+              <w:rPr>
+                <w:rFonts w:ascii="Bierstadt Display" w:hAnsi="Bierstadt Display"/>
+              </w:rPr>
+              <w:t xml:space="preserve"> </w:t>
+            </w:r>
+            <w:r>
+              <w:rPr>
+                <w:rFonts w:ascii="Bierstadt Display" w:hAnsi="Bierstadt Display"/>
+              </w:rPr>
+              <w:t xml:space="preserve">Trigger </w:t>
             </w:r>
           </w:p>
         </w:tc>
@@ -12800,7 +12655,7 @@
               <w:rPr>
                 <w:rFonts w:ascii="Bierstadt Display" w:hAnsi="Bierstadt Display"/>
               </w:rPr>
-              <w:t>T1</w:t>
+              <w:t>c</w:t>
             </w:r>
             <w:r>
               <w:rPr>
@@ -12839,7 +12694,7 @@
               <w:rPr>
                 <w:rFonts w:ascii="Bierstadt Display" w:hAnsi="Bierstadt Display"/>
               </w:rPr>
-              <w:t>Toggle Selected Trig</w:t>
+              <w:t>Disable Selected Trig</w:t>
             </w:r>
           </w:p>
         </w:tc>
@@ -12872,7 +12727,7 @@
               <w:rPr>
                 <w:rFonts w:ascii="Bierstadt Display" w:hAnsi="Bierstadt Display"/>
               </w:rPr>
-              <w:t>T2</w:t>
+              <w:t>T0</w:t>
             </w:r>
             <w:r>
               <w:rPr>
@@ -12911,7 +12766,7 @@
               <w:rPr>
                 <w:rFonts w:ascii="Bierstadt Display" w:hAnsi="Bierstadt Display"/>
               </w:rPr>
-              <w:t>Disable All Triggers</w:t>
+              <w:t>Enable Selected Trig</w:t>
             </w:r>
           </w:p>
         </w:tc>
@@ -12944,7 +12799,13 @@
               <w:rPr>
                 <w:rFonts w:ascii="Bierstadt Display" w:hAnsi="Bierstadt Display"/>
               </w:rPr>
-              <w:t>T3</w:t>
+              <w:t>T1</w:t>
+            </w:r>
+            <w:r>
+              <w:rPr>
+                <w:rFonts w:ascii="Bierstadt Display" w:hAnsi="Bierstadt Display"/>
+              </w:rPr>
+              <w:t>x</w:t>
             </w:r>
           </w:p>
         </w:tc>
@@ -12977,7 +12838,7 @@
               <w:rPr>
                 <w:rFonts w:ascii="Bierstadt Display" w:hAnsi="Bierstadt Display"/>
               </w:rPr>
-              <w:t>Trigger All Triggers</w:t>
+              <w:t>Toggle Selected Trig</w:t>
             </w:r>
           </w:p>
         </w:tc>
@@ -13010,7 +12871,13 @@
               <w:rPr>
                 <w:rFonts w:ascii="Bierstadt Display" w:hAnsi="Bierstadt Display"/>
               </w:rPr>
-              <w:t>T4</w:t>
+              <w:t>T2</w:t>
+            </w:r>
+            <w:r>
+              <w:rPr>
+                <w:rFonts w:ascii="Bierstadt Display" w:hAnsi="Bierstadt Display"/>
+              </w:rPr>
+              <w:t>x</w:t>
             </w:r>
           </w:p>
         </w:tc>
@@ -13043,7 +12910,7 @@
               <w:rPr>
                 <w:rFonts w:ascii="Bierstadt Display" w:hAnsi="Bierstadt Display"/>
               </w:rPr>
-              <w:t>Clear All Triggers</w:t>
+              <w:t>Disable All Triggers</w:t>
             </w:r>
           </w:p>
         </w:tc>
@@ -13076,7 +12943,7 @@
               <w:rPr>
                 <w:rFonts w:ascii="Bierstadt Display" w:hAnsi="Bierstadt Display"/>
               </w:rPr>
-              <w:t>T5</w:t>
+              <w:t>T3</w:t>
             </w:r>
           </w:p>
         </w:tc>
@@ -13109,7 +12976,7 @@
               <w:rPr>
                 <w:rFonts w:ascii="Bierstadt Display" w:hAnsi="Bierstadt Display"/>
               </w:rPr>
-              <w:t>Trigger Report</w:t>
+              <w:t>Trigger All Triggers</w:t>
             </w:r>
           </w:p>
         </w:tc>
@@ -13142,7 +13009,7 @@
               <w:rPr>
                 <w:rFonts w:ascii="Bierstadt Display" w:hAnsi="Bierstadt Display"/>
               </w:rPr>
-              <w:t>T6</w:t>
+              <w:t>T4</w:t>
             </w:r>
           </w:p>
         </w:tc>
@@ -13175,7 +13042,7 @@
               <w:rPr>
                 <w:rFonts w:ascii="Bierstadt Display" w:hAnsi="Bierstadt Display"/>
               </w:rPr>
-              <w:t>Gen Macro Selected</w:t>
+              <w:t>Clear All Triggers</w:t>
             </w:r>
           </w:p>
         </w:tc>
@@ -13208,7 +13075,7 @@
               <w:rPr>
                 <w:rFonts w:ascii="Bierstadt Display" w:hAnsi="Bierstadt Display"/>
               </w:rPr>
-              <w:t>M0</w:t>
+              <w:t>T5</w:t>
             </w:r>
           </w:p>
         </w:tc>
@@ -13241,7 +13108,7 @@
               <w:rPr>
                 <w:rFonts w:ascii="Bierstadt Display" w:hAnsi="Bierstadt Display"/>
               </w:rPr>
-              <w:t>Gen Macro Input Cal</w:t>
+              <w:t>Trigger Report</w:t>
             </w:r>
           </w:p>
         </w:tc>
@@ -13274,7 +13141,7 @@
               <w:rPr>
                 <w:rFonts w:ascii="Bierstadt Display" w:hAnsi="Bierstadt Display"/>
               </w:rPr>
-              <w:t>M1</w:t>
+              <w:t>T6</w:t>
             </w:r>
           </w:p>
         </w:tc>
@@ -13307,7 +13174,7 @@
               <w:rPr>
                 <w:rFonts w:ascii="Bierstadt Display" w:hAnsi="Bierstadt Display"/>
               </w:rPr>
-              <w:t>Gen Macro Output Cal</w:t>
+              <w:t>Gen Macro Selected</w:t>
             </w:r>
           </w:p>
         </w:tc>
@@ -13340,7 +13207,7 @@
               <w:rPr>
                 <w:rFonts w:ascii="Bierstadt Display" w:hAnsi="Bierstadt Display"/>
               </w:rPr>
-              <w:t>M2</w:t>
+              <w:t>M0</w:t>
             </w:r>
           </w:p>
         </w:tc>
@@ -13373,7 +13240,7 @@
               <w:rPr>
                 <w:rFonts w:ascii="Bierstadt Display" w:hAnsi="Bierstadt Display"/>
               </w:rPr>
-              <w:t>Gen Macro User Wave</w:t>
+              <w:t>Gen Macro Input Cal</w:t>
             </w:r>
           </w:p>
         </w:tc>
@@ -13406,7 +13273,7 @@
               <w:rPr>
                 <w:rFonts w:ascii="Bierstadt Display" w:hAnsi="Bierstadt Display"/>
               </w:rPr>
-              <w:t>M10-M17</w:t>
+              <w:t>M1</w:t>
             </w:r>
           </w:p>
         </w:tc>
@@ -13439,7 +13306,7 @@
               <w:rPr>
                 <w:rFonts w:ascii="Bierstadt Display" w:hAnsi="Bierstadt Display"/>
               </w:rPr>
-              <w:t>Dump Waveform</w:t>
+              <w:t>Gen Macro Output Cal</w:t>
             </w:r>
           </w:p>
         </w:tc>
@@ -13472,25 +13339,223 @@
               <w:rPr>
                 <w:rFonts w:ascii="Bierstadt Display" w:hAnsi="Bierstadt Display"/>
               </w:rPr>
+              <w:t>M2</w:t>
+            </w:r>
+          </w:p>
+        </w:tc>
+        <w:tc>
+          <w:tcPr>
+            <w:tcW w:w="2338" w:type="dxa"/>
+          </w:tcPr>
+          <w:p>
+            <w:pPr>
+              <w:jc w:val="center"/>
+              <w:rPr>
+                <w:rFonts w:ascii="Bierstadt Display" w:hAnsi="Bierstadt Display"/>
+              </w:rPr>
+            </w:pPr>
+          </w:p>
+        </w:tc>
+      </w:tr>
+      <w:tr>
+        <w:tc>
+          <w:tcPr>
+            <w:tcW w:w="2448" w:type="dxa"/>
+          </w:tcPr>
+          <w:p>
+            <w:pPr>
+              <w:rPr>
+                <w:rFonts w:ascii="Bierstadt Display" w:hAnsi="Bierstadt Display"/>
+              </w:rPr>
+            </w:pPr>
+            <w:r>
+              <w:rPr>
+                <w:rFonts w:ascii="Bierstadt Display" w:hAnsi="Bierstadt Display"/>
+              </w:rPr>
+              <w:t>Gen Macro User Wave</w:t>
+            </w:r>
+          </w:p>
+        </w:tc>
+        <w:tc>
+          <w:tcPr>
+            <w:tcW w:w="2226" w:type="dxa"/>
+          </w:tcPr>
+          <w:p>
+            <w:pPr>
+              <w:jc w:val="center"/>
+              <w:rPr>
+                <w:rFonts w:ascii="Bierstadt Display" w:hAnsi="Bierstadt Display"/>
+              </w:rPr>
+            </w:pPr>
+          </w:p>
+        </w:tc>
+        <w:tc>
+          <w:tcPr>
+            <w:tcW w:w="2338" w:type="dxa"/>
+            <w:shd w:val="clear" w:color="auto" w:fill="FCEF58" w:themeFill="background2" w:themeFillShade="BF"/>
+          </w:tcPr>
+          <w:p>
+            <w:pPr>
+              <w:jc w:val="center"/>
+              <w:rPr>
+                <w:rFonts w:ascii="Bierstadt Display" w:hAnsi="Bierstadt Display"/>
+              </w:rPr>
+            </w:pPr>
+            <w:r>
+              <w:rPr>
+                <w:rFonts w:ascii="Bierstadt Display" w:hAnsi="Bierstadt Display"/>
+              </w:rPr>
+              <w:t>M1</w:t>
+            </w:r>
+            <w:r>
+              <w:rPr>
+                <w:rFonts w:ascii="Bierstadt Display" w:hAnsi="Bierstadt Display"/>
+              </w:rPr>
+              <w:t>x</w:t>
+            </w:r>
+          </w:p>
+        </w:tc>
+        <w:tc>
+          <w:tcPr>
+            <w:tcW w:w="2338" w:type="dxa"/>
+          </w:tcPr>
+          <w:p>
+            <w:pPr>
+              <w:jc w:val="center"/>
+              <w:rPr>
+                <w:rFonts w:ascii="Bierstadt Display" w:hAnsi="Bierstadt Display"/>
+              </w:rPr>
+            </w:pPr>
+          </w:p>
+        </w:tc>
+      </w:tr>
+      <w:tr>
+        <w:tc>
+          <w:tcPr>
+            <w:tcW w:w="2448" w:type="dxa"/>
+          </w:tcPr>
+          <w:p>
+            <w:pPr>
+              <w:rPr>
+                <w:rFonts w:ascii="Bierstadt Display" w:hAnsi="Bierstadt Display"/>
+              </w:rPr>
+            </w:pPr>
+            <w:r>
+              <w:rPr>
+                <w:rFonts w:ascii="Bierstadt Display" w:hAnsi="Bierstadt Display"/>
+              </w:rPr>
+              <w:t>Dump Waveform</w:t>
+            </w:r>
+          </w:p>
+        </w:tc>
+        <w:tc>
+          <w:tcPr>
+            <w:tcW w:w="2226" w:type="dxa"/>
+          </w:tcPr>
+          <w:p>
+            <w:pPr>
+              <w:jc w:val="center"/>
+              <w:rPr>
+                <w:rFonts w:ascii="Bierstadt Display" w:hAnsi="Bierstadt Display"/>
+              </w:rPr>
+            </w:pPr>
+          </w:p>
+        </w:tc>
+        <w:tc>
+          <w:tcPr>
+            <w:tcW w:w="2338" w:type="dxa"/>
+            <w:shd w:val="clear" w:color="auto" w:fill="FCEF58" w:themeFill="background2" w:themeFillShade="BF"/>
+          </w:tcPr>
+          <w:p>
+            <w:pPr>
+              <w:jc w:val="center"/>
+              <w:rPr>
+                <w:rFonts w:ascii="Bierstadt Display" w:hAnsi="Bierstadt Display"/>
+              </w:rPr>
+            </w:pPr>
+            <w:r>
+              <w:rPr>
+                <w:rFonts w:ascii="Bierstadt Display" w:hAnsi="Bierstadt Display"/>
+              </w:rPr>
               <w:t>D</w:t>
             </w:r>
             <w:r>
               <w:rPr>
                 <w:rFonts w:ascii="Bierstadt Display" w:hAnsi="Bierstadt Display"/>
               </w:rPr>
-              <w:t>0-</w:t>
-            </w:r>
-            <w:r>
-              <w:rPr>
-                <w:rFonts w:ascii="Bierstadt Display" w:hAnsi="Bierstadt Display"/>
-              </w:rPr>
-              <w:t>D</w:t>
-            </w:r>
-            <w:r>
-              <w:rPr>
-                <w:rFonts w:ascii="Bierstadt Display" w:hAnsi="Bierstadt Display"/>
-              </w:rPr>
-              <w:t>7</w:t>
+              <w:t>x</w:t>
+            </w:r>
+            <w:r>
+              <w:rPr>
+                <w:rFonts w:ascii="Bierstadt Display" w:hAnsi="Bierstadt Display"/>
+              </w:rPr>
+              <w:t xml:space="preserve"> y</w:t>
+            </w:r>
+          </w:p>
+        </w:tc>
+        <w:tc>
+          <w:tcPr>
+            <w:tcW w:w="2338" w:type="dxa"/>
+          </w:tcPr>
+          <w:p>
+            <w:pPr>
+              <w:jc w:val="center"/>
+              <w:rPr>
+                <w:rFonts w:ascii="Bierstadt Display" w:hAnsi="Bierstadt Display"/>
+              </w:rPr>
+            </w:pPr>
+          </w:p>
+        </w:tc>
+      </w:tr>
+      <w:tr>
+        <w:tc>
+          <w:tcPr>
+            <w:tcW w:w="2448" w:type="dxa"/>
+          </w:tcPr>
+          <w:p>
+            <w:pPr>
+              <w:rPr>
+                <w:rFonts w:ascii="Bierstadt Display" w:hAnsi="Bierstadt Display"/>
+              </w:rPr>
+            </w:pPr>
+            <w:r>
+              <w:rPr>
+                <w:rFonts w:ascii="Bierstadt Display" w:hAnsi="Bierstadt Display"/>
+              </w:rPr>
+              <w:t>Comment (for scripts)</w:t>
+            </w:r>
+          </w:p>
+        </w:tc>
+        <w:tc>
+          <w:tcPr>
+            <w:tcW w:w="2226" w:type="dxa"/>
+          </w:tcPr>
+          <w:p>
+            <w:pPr>
+              <w:jc w:val="center"/>
+              <w:rPr>
+                <w:rFonts w:ascii="Bierstadt Display" w:hAnsi="Bierstadt Display"/>
+              </w:rPr>
+            </w:pPr>
+          </w:p>
+        </w:tc>
+        <w:tc>
+          <w:tcPr>
+            <w:tcW w:w="2338" w:type="dxa"/>
+            <w:shd w:val="clear" w:color="auto" w:fill="FCEF58" w:themeFill="background2" w:themeFillShade="BF"/>
+          </w:tcPr>
+          <w:p>
+            <w:pPr>
+              <w:jc w:val="center"/>
+              <w:rPr>
+                <w:rFonts w:ascii="Bierstadt Display" w:hAnsi="Bierstadt Display"/>
+              </w:rPr>
+            </w:pPr>
+            <w:r>
+              <w:rPr>
+                <w:rFonts w:ascii="Bierstadt Display" w:hAnsi="Bierstadt Display"/>
+              </w:rPr>
+              <w:t>/</w:t>
             </w:r>
           </w:p>
         </w:tc>
@@ -13519,6 +13584,7 @@
         <w:rPr>
           <w:rFonts w:ascii="Bierstadt Display" w:hAnsi="Bierstadt Display"/>
         </w:rPr>
+        <w:lastRenderedPageBreak/>
         <w:t>Notes:</w:t>
       </w:r>
     </w:p>
@@ -13537,7 +13603,24 @@
         <w:rPr>
           <w:rFonts w:ascii="Bierstadt Display" w:hAnsi="Bierstadt Display"/>
         </w:rPr>
-        <w:lastRenderedPageBreak/>
+        <w:t>Under the hood, the Web interface uses the same command characters as the Terminal</w:t>
+      </w:r>
+    </w:p>
+    <w:p>
+      <w:pPr>
+        <w:pStyle w:val="ListParagraph"/>
+        <w:numPr>
+          <w:ilvl w:val="0"/>
+          <w:numId w:val="15"/>
+        </w:numPr>
+        <w:rPr>
+          <w:rFonts w:ascii="Bierstadt Display" w:hAnsi="Bierstadt Display"/>
+        </w:rPr>
+      </w:pPr>
+      <w:r>
+        <w:rPr>
+          <w:rFonts w:ascii="Bierstadt Display" w:hAnsi="Bierstadt Display"/>
+        </w:rPr>
         <w:t xml:space="preserve">Commands with </w:t>
       </w:r>
       <w:r>
@@ -13609,7 +13692,7 @@
         <w:rPr>
           <w:rFonts w:ascii="Bierstadt Display" w:hAnsi="Bierstadt Display"/>
         </w:rPr>
-        <w:t>Web (REST interface)</w:t>
+        <w:t>Web interface</w:t>
       </w:r>
       <w:r>
         <w:rPr>
@@ -13633,13 +13716,7 @@
         <w:rPr>
           <w:rFonts w:ascii="Bierstadt Display" w:hAnsi="Bierstadt Display"/>
         </w:rPr>
-        <w:t>Go To Function – x means to enter a single digit in the range of 0-</w:t>
-      </w:r>
-      <w:r>
-        <w:rPr>
-          <w:rFonts w:ascii="Bierstadt Display" w:hAnsi="Bierstadt Display"/>
-        </w:rPr>
-        <w:t>8</w:t>
+        <w:t>Parameters and digits may be navigated in Terminal mode using the arrow keys.</w:t>
       </w:r>
     </w:p>
     <w:p>
@@ -13657,7 +13734,31 @@
         <w:rPr>
           <w:rFonts w:ascii="Bierstadt Display" w:hAnsi="Bierstadt Display"/>
         </w:rPr>
-        <w:t>Select Parameter – x means a single digit in the range of 0-n, where n = the number of parameters for a chosen function minus 1.</w:t>
+        <w:t>Go To Function – x means to enter a single digit in the range of 0-</w:t>
+      </w:r>
+      <w:r>
+        <w:rPr>
+          <w:rFonts w:ascii="Bierstadt Display" w:hAnsi="Bierstadt Display"/>
+        </w:rPr>
+        <w:t>8</w:t>
+      </w:r>
+      <w:r>
+        <w:rPr>
+          <w:rFonts w:ascii="Bierstadt Display" w:hAnsi="Bierstadt Display"/>
+        </w:rPr>
+        <w:t xml:space="preserve">. </w:t>
+      </w:r>
+      <w:r>
+        <w:rPr>
+          <w:rFonts w:ascii="Bierstadt Display" w:hAnsi="Bierstadt Display"/>
+        </w:rPr>
+        <w:t xml:space="preserve">The numbers </w:t>
+      </w:r>
+      <w:r>
+        <w:rPr>
+          <w:rFonts w:ascii="Bierstadt Display" w:hAnsi="Bierstadt Display"/>
+        </w:rPr>
+        <w:t>0 – 7 denote Outputs and 8 denotes Settings.</w:t>
       </w:r>
     </w:p>
     <w:p>
@@ -13675,21 +13776,7 @@
         <w:rPr>
           <w:rFonts w:ascii="Bierstadt Display" w:hAnsi="Bierstadt Display"/>
         </w:rPr>
-        <w:t xml:space="preserve">Enter Parameter – </w:t>
-      </w:r>
-      <w:proofErr w:type="spellStart"/>
-      <w:r>
-        <w:rPr>
-          <w:rFonts w:ascii="Bierstadt Display" w:hAnsi="Bierstadt Display"/>
-        </w:rPr>
-        <w:t>xxxx</w:t>
-      </w:r>
-      <w:proofErr w:type="spellEnd"/>
-      <w:r>
-        <w:rPr>
-          <w:rFonts w:ascii="Bierstadt Display" w:hAnsi="Bierstadt Display"/>
-        </w:rPr>
-        <w:t xml:space="preserve"> means up to 4 digits depending on the parameter. The range also depends on the parameter.</w:t>
+        <w:t>Select Parameter – x means a single digit in the range of 0-n, where n = the number of parameters for a chosen function minus 1.</w:t>
       </w:r>
     </w:p>
     <w:p>
@@ -13707,19 +13794,7 @@
         <w:rPr>
           <w:rFonts w:ascii="Bierstadt Display" w:hAnsi="Bierstadt Display"/>
         </w:rPr>
-        <w:t xml:space="preserve">Under the hood, the </w:t>
-      </w:r>
-      <w:r>
-        <w:rPr>
-          <w:rFonts w:ascii="Bierstadt Display" w:hAnsi="Bierstadt Display"/>
-        </w:rPr>
-        <w:t>Web</w:t>
-      </w:r>
-      <w:r>
-        <w:rPr>
-          <w:rFonts w:ascii="Bierstadt Display" w:hAnsi="Bierstadt Display"/>
-        </w:rPr>
-        <w:t xml:space="preserve"> interface uses the same command characters as the Terminal</w:t>
+        <w:t>Enter Parameter – xxxx means up to 4 digits depending on the parameter. The range also depends on the parameter.</w:t>
       </w:r>
     </w:p>
     <w:p>
@@ -13737,61 +13812,49 @@
         <w:rPr>
           <w:rFonts w:ascii="Bierstadt Display" w:hAnsi="Bierstadt Display"/>
         </w:rPr>
-        <w:t>Disable Display</w:t>
-      </w:r>
-      <w:r>
-        <w:rPr>
-          <w:rFonts w:ascii="Bierstadt Display" w:hAnsi="Bierstadt Display"/>
-        </w:rPr>
-        <w:t>s</w:t>
-      </w:r>
-      <w:r>
-        <w:rPr>
-          <w:rFonts w:ascii="Bierstadt Display" w:hAnsi="Bierstadt Display"/>
-        </w:rPr>
-        <w:t xml:space="preserve"> </w:t>
-      </w:r>
-      <w:r>
-        <w:rPr>
-          <w:rFonts w:ascii="Bierstadt Display" w:hAnsi="Bierstadt Display"/>
-        </w:rPr>
-        <w:t xml:space="preserve">(Z) </w:t>
-      </w:r>
-      <w:r>
-        <w:rPr>
-          <w:rFonts w:ascii="Bierstadt Display" w:hAnsi="Bierstadt Display"/>
-        </w:rPr>
-        <w:t xml:space="preserve">is used to speed up remote scripting. </w:t>
-      </w:r>
-      <w:r>
-        <w:rPr>
-          <w:rFonts w:ascii="Bierstadt Display" w:hAnsi="Bierstadt Display"/>
-        </w:rPr>
-        <w:t>Restore</w:t>
-      </w:r>
-      <w:r>
-        <w:rPr>
-          <w:rFonts w:ascii="Bierstadt Display" w:hAnsi="Bierstadt Display"/>
-        </w:rPr>
-        <w:t xml:space="preserve"> Display</w:t>
-      </w:r>
-      <w:r>
-        <w:rPr>
-          <w:rFonts w:ascii="Bierstadt Display" w:hAnsi="Bierstadt Display"/>
-        </w:rPr>
-        <w:t>s by using the</w:t>
-      </w:r>
-      <w:r>
-        <w:rPr>
-          <w:rFonts w:ascii="Bierstadt Display" w:hAnsi="Bierstadt Display"/>
-        </w:rPr>
-        <w:t xml:space="preserve"> command ‘z’</w:t>
-      </w:r>
-      <w:r>
-        <w:rPr>
-          <w:rFonts w:ascii="Bierstadt Display" w:hAnsi="Bierstadt Display"/>
-        </w:rPr>
-        <w:t>. These commands affect both the OLED display and the remote terminal.</w:t>
+        <w:t xml:space="preserve">Enter </w:t>
+      </w:r>
+      <w:r>
+        <w:rPr>
+          <w:rFonts w:ascii="Bierstadt Display" w:hAnsi="Bierstadt Display"/>
+        </w:rPr>
+        <w:t xml:space="preserve">Parameter </w:t>
+      </w:r>
+      <w:r>
+        <w:rPr>
+          <w:rFonts w:ascii="Bierstadt Display" w:hAnsi="Bierstadt Display"/>
+        </w:rPr>
+        <w:t xml:space="preserve"> Alt </w:t>
+      </w:r>
+      <w:r>
+        <w:rPr>
+          <w:rFonts w:ascii="Bierstadt Display" w:hAnsi="Bierstadt Display"/>
+        </w:rPr>
+        <w:t xml:space="preserve">– Start with </w:t>
+      </w:r>
+      <w:r>
+        <w:rPr>
+          <w:rFonts w:ascii="Bierstadt Display" w:hAnsi="Bierstadt Display"/>
+        </w:rPr>
+        <w:t>#</w:t>
+      </w:r>
+      <w:r>
+        <w:rPr>
+          <w:rFonts w:ascii="Bierstadt Display" w:hAnsi="Bierstadt Display"/>
+        </w:rPr>
+        <w:t xml:space="preserve"> followed by desired </w:t>
+      </w:r>
+      <w:r>
+        <w:rPr>
+          <w:rFonts w:ascii="Bierstadt Display" w:hAnsi="Bierstadt Display"/>
+        </w:rPr>
+        <w:t>number</w:t>
+      </w:r>
+      <w:r>
+        <w:rPr>
+          <w:rFonts w:ascii="Bierstadt Display" w:hAnsi="Bierstadt Display"/>
+        </w:rPr>
+        <w:t>. Terminate with carriage return.</w:t>
       </w:r>
     </w:p>
     <w:p>
@@ -13809,6 +13872,258 @@
         <w:rPr>
           <w:rFonts w:ascii="Bierstadt Display" w:hAnsi="Bierstadt Display"/>
         </w:rPr>
+        <w:t>Enter String – Start with $ followed by desired string. Terminate with carriage return.</w:t>
+      </w:r>
+    </w:p>
+    <w:p>
+      <w:pPr>
+        <w:pStyle w:val="ListParagraph"/>
+        <w:numPr>
+          <w:ilvl w:val="0"/>
+          <w:numId w:val="15"/>
+        </w:numPr>
+        <w:rPr>
+          <w:rFonts w:ascii="Bierstadt Display" w:hAnsi="Bierstadt Display"/>
+        </w:rPr>
+      </w:pPr>
+      <w:r>
+        <w:rPr>
+          <w:rFonts w:ascii="Bierstadt Display" w:hAnsi="Bierstadt Display"/>
+        </w:rPr>
+        <w:t xml:space="preserve">Disable Displays </w:t>
+      </w:r>
+      <w:r>
+        <w:rPr>
+          <w:rFonts w:ascii="Bierstadt Display" w:hAnsi="Bierstadt Display"/>
+        </w:rPr>
+        <w:t xml:space="preserve">- </w:t>
+      </w:r>
+      <w:r>
+        <w:rPr>
+          <w:rFonts w:ascii="Bierstadt Display" w:hAnsi="Bierstadt Display"/>
+        </w:rPr>
+        <w:t xml:space="preserve">Z is used to speed up remote scripting. </w:t>
+      </w:r>
+    </w:p>
+    <w:p>
+      <w:pPr>
+        <w:pStyle w:val="ListParagraph"/>
+        <w:numPr>
+          <w:ilvl w:val="0"/>
+          <w:numId w:val="15"/>
+        </w:numPr>
+        <w:rPr>
+          <w:rFonts w:ascii="Bierstadt Display" w:hAnsi="Bierstadt Display"/>
+        </w:rPr>
+      </w:pPr>
+      <w:r>
+        <w:rPr>
+          <w:rFonts w:ascii="Bierstadt Display" w:hAnsi="Bierstadt Display"/>
+        </w:rPr>
+        <w:t xml:space="preserve">Restore Displays </w:t>
+      </w:r>
+      <w:r>
+        <w:rPr>
+          <w:rFonts w:ascii="Bierstadt Display" w:hAnsi="Bierstadt Display"/>
+        </w:rPr>
+        <w:t>–</w:t>
+      </w:r>
+      <w:r>
+        <w:rPr>
+          <w:rFonts w:ascii="Bierstadt Display" w:hAnsi="Bierstadt Display"/>
+        </w:rPr>
+        <w:t xml:space="preserve"> z</w:t>
+      </w:r>
+      <w:r>
+        <w:rPr>
+          <w:rFonts w:ascii="Bierstadt Display" w:hAnsi="Bierstadt Display"/>
+        </w:rPr>
+        <w:t xml:space="preserve"> restores display that has been disabled by command or has been turned off due to inactivity.</w:t>
+      </w:r>
+    </w:p>
+    <w:p>
+      <w:pPr>
+        <w:pStyle w:val="ListParagraph"/>
+        <w:numPr>
+          <w:ilvl w:val="0"/>
+          <w:numId w:val="15"/>
+        </w:numPr>
+        <w:rPr>
+          <w:rFonts w:ascii="Bierstadt Display" w:hAnsi="Bierstadt Display"/>
+        </w:rPr>
+      </w:pPr>
+      <w:r>
+        <w:rPr>
+          <w:rFonts w:ascii="Bierstadt Display" w:hAnsi="Bierstadt Display"/>
+        </w:rPr>
+        <w:t>Idle Value – xxxx ranges from -5478 to +5478 or 0 to 10956 depending on output range setting. This number</w:t>
+      </w:r>
+      <w:r>
+        <w:rPr>
+          <w:rFonts w:ascii="Bierstadt Display" w:hAnsi="Bierstadt Display"/>
+        </w:rPr>
+        <w:t>,</w:t>
+      </w:r>
+      <w:r>
+        <w:rPr>
+          <w:rFonts w:ascii="Bierstadt Display" w:hAnsi="Bierstadt Display"/>
+        </w:rPr>
+        <w:t xml:space="preserve"> divided by 1000</w:t>
+      </w:r>
+      <w:r>
+        <w:rPr>
+          <w:rFonts w:ascii="Bierstadt Display" w:hAnsi="Bierstadt Display"/>
+        </w:rPr>
+        <w:t>,</w:t>
+      </w:r>
+      <w:r>
+        <w:rPr>
+          <w:rFonts w:ascii="Bierstadt Display" w:hAnsi="Bierstadt Display"/>
+        </w:rPr>
+        <w:t xml:space="preserve"> is the actual output voltage.</w:t>
+      </w:r>
+    </w:p>
+    <w:p>
+      <w:pPr>
+        <w:pStyle w:val="ListParagraph"/>
+        <w:numPr>
+          <w:ilvl w:val="0"/>
+          <w:numId w:val="15"/>
+        </w:numPr>
+        <w:rPr>
+          <w:rFonts w:ascii="Bierstadt Display" w:hAnsi="Bierstadt Display"/>
+        </w:rPr>
+      </w:pPr>
+      <w:r>
+        <w:rPr>
+          <w:rFonts w:ascii="Bierstadt Display" w:hAnsi="Bierstadt Display"/>
+        </w:rPr>
+        <w:t xml:space="preserve">Offset </w:t>
+      </w:r>
+      <w:r>
+        <w:rPr>
+          <w:rFonts w:ascii="Bierstadt Display" w:hAnsi="Bierstadt Display"/>
+        </w:rPr>
+        <w:t>–</w:t>
+      </w:r>
+      <w:r>
+        <w:rPr>
+          <w:rFonts w:ascii="Bierstadt Display" w:hAnsi="Bierstadt Display"/>
+        </w:rPr>
+        <w:t xml:space="preserve"> xxxx ranges from -100 to +100</w:t>
+      </w:r>
+    </w:p>
+    <w:p>
+      <w:pPr>
+        <w:pStyle w:val="ListParagraph"/>
+        <w:numPr>
+          <w:ilvl w:val="0"/>
+          <w:numId w:val="15"/>
+        </w:numPr>
+        <w:rPr>
+          <w:rFonts w:ascii="Bierstadt Display" w:hAnsi="Bierstadt Display"/>
+        </w:rPr>
+      </w:pPr>
+      <w:r>
+        <w:rPr>
+          <w:rFonts w:ascii="Bierstadt Display" w:hAnsi="Bierstadt Display"/>
+        </w:rPr>
+        <w:t>Scale</w:t>
+      </w:r>
+      <w:r>
+        <w:rPr>
+          <w:rFonts w:ascii="Bierstadt Display" w:hAnsi="Bierstadt Display"/>
+        </w:rPr>
+        <w:t xml:space="preserve"> </w:t>
+      </w:r>
+      <w:r>
+        <w:rPr>
+          <w:rFonts w:ascii="Bierstadt Display" w:hAnsi="Bierstadt Display"/>
+        </w:rPr>
+        <w:t>–</w:t>
+      </w:r>
+      <w:r>
+        <w:rPr>
+          <w:rFonts w:ascii="Bierstadt Display" w:hAnsi="Bierstadt Display"/>
+        </w:rPr>
+        <w:t xml:space="preserve"> xxxx ranges from -100 to +100</w:t>
+      </w:r>
+    </w:p>
+    <w:p>
+      <w:pPr>
+        <w:pStyle w:val="ListParagraph"/>
+        <w:numPr>
+          <w:ilvl w:val="0"/>
+          <w:numId w:val="15"/>
+        </w:numPr>
+        <w:rPr>
+          <w:rFonts w:ascii="Bierstadt Display" w:hAnsi="Bierstadt Display"/>
+        </w:rPr>
+      </w:pPr>
+      <w:r>
+        <w:rPr>
+          <w:rFonts w:ascii="Bierstadt Display" w:hAnsi="Bierstadt Display"/>
+        </w:rPr>
+        <w:t>Randomness</w:t>
+      </w:r>
+      <w:r>
+        <w:rPr>
+          <w:rFonts w:ascii="Bierstadt Display" w:hAnsi="Bierstadt Display"/>
+        </w:rPr>
+        <w:t xml:space="preserve"> </w:t>
+      </w:r>
+      <w:r>
+        <w:rPr>
+          <w:rFonts w:ascii="Bierstadt Display" w:hAnsi="Bierstadt Display"/>
+        </w:rPr>
+        <w:t>–</w:t>
+      </w:r>
+      <w:r>
+        <w:rPr>
+          <w:rFonts w:ascii="Bierstadt Display" w:hAnsi="Bierstadt Display"/>
+        </w:rPr>
+        <w:t xml:space="preserve"> xx ranges from 0 to </w:t>
+      </w:r>
+      <w:r>
+        <w:rPr>
+          <w:rFonts w:ascii="Bierstadt Display" w:hAnsi="Bierstadt Display"/>
+        </w:rPr>
+        <w:t>99</w:t>
+      </w:r>
+    </w:p>
+    <w:p>
+      <w:pPr>
+        <w:pStyle w:val="ListParagraph"/>
+        <w:numPr>
+          <w:ilvl w:val="0"/>
+          <w:numId w:val="15"/>
+        </w:numPr>
+        <w:rPr>
+          <w:rFonts w:ascii="Bierstadt Display" w:hAnsi="Bierstadt Display"/>
+        </w:rPr>
+      </w:pPr>
+      <w:r>
+        <w:rPr>
+          <w:rFonts w:ascii="Bierstadt Display" w:hAnsi="Bierstadt Display"/>
+        </w:rPr>
+        <w:t>Set DAC – xxxx ranges from 0 – 4095. This sets the Idle Value of the selected output.</w:t>
+      </w:r>
+    </w:p>
+    <w:p>
+      <w:pPr>
+        <w:pStyle w:val="ListParagraph"/>
+        <w:numPr>
+          <w:ilvl w:val="0"/>
+          <w:numId w:val="15"/>
+        </w:numPr>
+        <w:rPr>
+          <w:rFonts w:ascii="Bierstadt Display" w:hAnsi="Bierstadt Display"/>
+        </w:rPr>
+      </w:pPr>
+      <w:r>
+        <w:rPr>
+          <w:rFonts w:ascii="Bierstadt Display" w:hAnsi="Bierstadt Display"/>
+        </w:rPr>
         <w:t xml:space="preserve">Display On </w:t>
       </w:r>
       <w:r>
@@ -13846,6 +14161,162 @@
           <w:rFonts w:ascii="Bierstadt Display" w:hAnsi="Bierstadt Display"/>
         </w:rPr>
         <w:t xml:space="preserve"> noticeably speeds up response when using the terminal interface.</w:t>
+      </w:r>
+    </w:p>
+    <w:p>
+      <w:pPr>
+        <w:pStyle w:val="ListParagraph"/>
+        <w:numPr>
+          <w:ilvl w:val="0"/>
+          <w:numId w:val="15"/>
+        </w:numPr>
+        <w:rPr>
+          <w:rFonts w:ascii="Bierstadt Display" w:hAnsi="Bierstadt Display"/>
+        </w:rPr>
+      </w:pPr>
+      <w:r>
+        <w:rPr>
+          <w:rFonts w:ascii="Bierstadt Display" w:hAnsi="Bierstadt Display"/>
+        </w:rPr>
+        <w:t>Select Trigger – x denotes trigger number (0 – 3). This command affects other trigger commands.</w:t>
+      </w:r>
+    </w:p>
+    <w:p>
+      <w:pPr>
+        <w:pStyle w:val="ListParagraph"/>
+        <w:numPr>
+          <w:ilvl w:val="0"/>
+          <w:numId w:val="15"/>
+        </w:numPr>
+        <w:rPr>
+          <w:rFonts w:ascii="Bierstadt Display" w:hAnsi="Bierstadt Display"/>
+        </w:rPr>
+      </w:pPr>
+      <w:r>
+        <w:rPr>
+          <w:rFonts w:ascii="Bierstadt Display" w:hAnsi="Bierstadt Display"/>
+        </w:rPr>
+        <w:t xml:space="preserve">Clear Trigger – </w:t>
+      </w:r>
+      <w:r>
+        <w:rPr>
+          <w:rFonts w:ascii="Bierstadt Display" w:hAnsi="Bierstadt Display"/>
+        </w:rPr>
+        <w:t>x denotes Output (0-7)</w:t>
+      </w:r>
+    </w:p>
+    <w:p>
+      <w:pPr>
+        <w:pStyle w:val="ListParagraph"/>
+        <w:numPr>
+          <w:ilvl w:val="0"/>
+          <w:numId w:val="15"/>
+        </w:numPr>
+        <w:rPr>
+          <w:rFonts w:ascii="Bierstadt Display" w:hAnsi="Bierstadt Display"/>
+        </w:rPr>
+      </w:pPr>
+      <w:r>
+        <w:rPr>
+          <w:rFonts w:ascii="Bierstadt Display" w:hAnsi="Bierstadt Display"/>
+        </w:rPr>
+        <w:t>Disable/Enable/Toggle Selected Trigger – x denotes Output (0-7)</w:t>
+      </w:r>
+    </w:p>
+    <w:p>
+      <w:pPr>
+        <w:pStyle w:val="ListParagraph"/>
+        <w:numPr>
+          <w:ilvl w:val="0"/>
+          <w:numId w:val="15"/>
+        </w:numPr>
+        <w:rPr>
+          <w:rFonts w:ascii="Bierstadt Display" w:hAnsi="Bierstadt Display"/>
+        </w:rPr>
+      </w:pPr>
+      <w:r>
+        <w:rPr>
+          <w:rFonts w:ascii="Bierstadt Display" w:hAnsi="Bierstadt Display"/>
+        </w:rPr>
+        <w:t xml:space="preserve">Gen Macro – These commands are used to capture the parameter settings for scripting. </w:t>
+      </w:r>
+      <w:r>
+        <w:rPr>
+          <w:rFonts w:ascii="Bierstadt Display" w:hAnsi="Bierstadt Display"/>
+        </w:rPr>
+        <w:t xml:space="preserve">See below section for more details. </w:t>
+      </w:r>
+    </w:p>
+    <w:p>
+      <w:pPr>
+        <w:pStyle w:val="ListParagraph"/>
+        <w:numPr>
+          <w:ilvl w:val="0"/>
+          <w:numId w:val="15"/>
+        </w:numPr>
+        <w:rPr>
+          <w:rFonts w:ascii="Bierstadt Display" w:hAnsi="Bierstadt Display"/>
+        </w:rPr>
+      </w:pPr>
+      <w:r>
+        <w:rPr>
+          <w:rFonts w:ascii="Bierstadt Display" w:hAnsi="Bierstadt Display"/>
+        </w:rPr>
+        <w:t>Gen Macro User Wave</w:t>
+      </w:r>
+      <w:r>
+        <w:rPr>
+          <w:rFonts w:ascii="Bierstadt Display" w:hAnsi="Bierstadt Display"/>
+        </w:rPr>
+        <w:t xml:space="preserve"> - x denotes wave number. </w:t>
+      </w:r>
+    </w:p>
+    <w:p>
+      <w:pPr>
+        <w:pStyle w:val="ListParagraph"/>
+        <w:numPr>
+          <w:ilvl w:val="0"/>
+          <w:numId w:val="15"/>
+        </w:numPr>
+        <w:rPr>
+          <w:rFonts w:ascii="Bierstadt Display" w:hAnsi="Bierstadt Display"/>
+        </w:rPr>
+      </w:pPr>
+      <w:r>
+        <w:rPr>
+          <w:rFonts w:ascii="Bierstadt Display" w:hAnsi="Bierstadt Display"/>
+        </w:rPr>
+        <w:t xml:space="preserve">Dump Waveform - </w:t>
+      </w:r>
+      <w:r>
+        <w:rPr>
+          <w:rFonts w:ascii="Bierstadt Display" w:hAnsi="Bierstadt Display"/>
+        </w:rPr>
+        <w:t>x denotes Output (0-7)</w:t>
+      </w:r>
+      <w:r>
+        <w:rPr>
+          <w:rFonts w:ascii="Bierstadt Display" w:hAnsi="Bierstadt Display"/>
+        </w:rPr>
+        <w:t>. This sends the 128 values to the terminal. If y is present, it dumps the reference waveform, which is the waveform before parameters are applied (scale, offset, etc.)</w:t>
+      </w:r>
+    </w:p>
+    <w:p>
+      <w:pPr>
+        <w:pStyle w:val="ListParagraph"/>
+        <w:numPr>
+          <w:ilvl w:val="0"/>
+          <w:numId w:val="15"/>
+        </w:numPr>
+        <w:rPr>
+          <w:rFonts w:ascii="Bierstadt Display" w:hAnsi="Bierstadt Display"/>
+        </w:rPr>
+      </w:pPr>
+      <w:r>
+        <w:rPr>
+          <w:rFonts w:ascii="Bierstadt Display" w:hAnsi="Bierstadt Display"/>
+        </w:rPr>
+        <w:t>Comment – the / character causes the following text up until the carriage return to be ignored.</w:t>
       </w:r>
     </w:p>
     <w:p>
@@ -13861,6 +14332,7 @@
         <w:rPr>
           <w:rFonts w:ascii="Bierstadt Display" w:hAnsi="Bierstadt Display"/>
         </w:rPr>
+        <w:lastRenderedPageBreak/>
         <w:t xml:space="preserve">Generating </w:t>
       </w:r>
       <w:r>
@@ -14175,14 +14647,12 @@
           <w:rFonts w:ascii="Bierstadt Display" w:hAnsi="Bierstadt Display"/>
         </w:rPr>
       </w:pPr>
-      <w:proofErr w:type="spellStart"/>
       <w:r>
         <w:rPr>
           <w:rFonts w:ascii="Bierstadt Display" w:hAnsi="Bierstadt Display"/>
         </w:rPr>
         <w:t>Bonkulator.ino.bin</w:t>
       </w:r>
-      <w:proofErr w:type="spellEnd"/>
     </w:p>
     <w:p>
       <w:pPr>
@@ -14195,7 +14665,6 @@
           <w:rFonts w:ascii="Bierstadt Display" w:hAnsi="Bierstadt Display"/>
         </w:rPr>
       </w:pPr>
-      <w:proofErr w:type="spellStart"/>
       <w:r>
         <w:rPr>
           <w:rFonts w:ascii="Bierstadt Display" w:hAnsi="Bierstadt Display"/>
@@ -14208,7 +14677,6 @@
         </w:rPr>
         <w:t>elf</w:t>
       </w:r>
-      <w:proofErr w:type="spellEnd"/>
     </w:p>
     <w:p>
       <w:pPr>
@@ -14299,21 +14767,7 @@
         <w:rPr>
           <w:rFonts w:ascii="Bierstadt Display" w:hAnsi="Bierstadt Display"/>
         </w:rPr>
-        <w:t xml:space="preserve">. This procedure ensures that your rack won’t be inadvertently powered by the USB </w:t>
-      </w:r>
-      <w:proofErr w:type="gramStart"/>
-      <w:r>
-        <w:rPr>
-          <w:rFonts w:ascii="Bierstadt Display" w:hAnsi="Bierstadt Display"/>
-        </w:rPr>
-        <w:t>+5 volt</w:t>
-      </w:r>
-      <w:proofErr w:type="gramEnd"/>
-      <w:r>
-        <w:rPr>
-          <w:rFonts w:ascii="Bierstadt Display" w:hAnsi="Bierstadt Display"/>
-        </w:rPr>
-        <w:t xml:space="preserve"> supply.</w:t>
+        <w:t>. This procedure ensures that your rack won’t be inadvertently powered by the USB +5 volt supply.</w:t>
       </w:r>
     </w:p>
     <w:p>
@@ -14705,7 +15159,6 @@
         </w:rPr>
         <w:t xml:space="preserve">If pressing the reset button doesn’t work, put a jumper onto J20 and press reset again. This should open a drive on your computer. When this happens, remove the jumper. Drag the file </w:t>
       </w:r>
-      <w:proofErr w:type="gramStart"/>
       <w:r>
         <w:rPr>
           <w:rFonts w:ascii="Bierstadt Display" w:hAnsi="Bierstadt Display"/>
@@ -14716,14 +15169,7 @@
         <w:rPr>
           <w:rFonts w:ascii="Bierstadt Display" w:hAnsi="Bierstadt Display"/>
         </w:rPr>
-        <w:t xml:space="preserve"> to</w:t>
-      </w:r>
-      <w:proofErr w:type="gramEnd"/>
-      <w:r>
-        <w:rPr>
-          <w:rFonts w:ascii="Bierstadt Display" w:hAnsi="Bierstadt Display"/>
-        </w:rPr>
-        <w:t xml:space="preserve"> the drive.</w:t>
+        <w:t xml:space="preserve"> to the drive.</w:t>
       </w:r>
       <w:r>
         <w:rPr>
@@ -14748,21 +15194,7 @@
         <w:rPr>
           <w:rFonts w:ascii="Bierstadt Display" w:hAnsi="Bierstadt Display"/>
         </w:rPr>
-        <w:t xml:space="preserve">Please contact </w:t>
-      </w:r>
-      <w:proofErr w:type="spellStart"/>
-      <w:r>
-        <w:rPr>
-          <w:rFonts w:ascii="Bierstadt Display" w:hAnsi="Bierstadt Display"/>
-        </w:rPr>
-        <w:t>Greenface</w:t>
-      </w:r>
-      <w:proofErr w:type="spellEnd"/>
-      <w:r>
-        <w:rPr>
-          <w:rFonts w:ascii="Bierstadt Display" w:hAnsi="Bierstadt Display"/>
-        </w:rPr>
-        <w:t xml:space="preserve"> Labs directly if this </w:t>
+        <w:t xml:space="preserve">Please contact Greenface Labs directly if this </w:t>
       </w:r>
       <w:r>
         <w:rPr>

</xml_diff>

<commit_message>
Support for new board
Adds Board Revision selection to settings. Removes need for scaling. Leaves scaling code intact just in case.
</commit_message>
<xml_diff>
--- a/manual/Bonkulator-Manual.docx
+++ b/manual/Bonkulator-Manual.docx
@@ -1522,7 +1522,7 @@
                 <w:noProof/>
                 <w:webHidden/>
               </w:rPr>
-              <w:t>25</w:t>
+              <w:t>26</w:t>
             </w:r>
             <w:r>
               <w:rPr>
@@ -1592,7 +1592,7 @@
                 <w:noProof/>
                 <w:webHidden/>
               </w:rPr>
-              <w:t>25</w:t>
+              <w:t>26</w:t>
             </w:r>
             <w:r>
               <w:rPr>
@@ -10120,7 +10120,8 @@
           <w:rFonts w:ascii="Bierstadt Display" w:hAnsi="Bierstadt Display"/>
         </w:rPr>
       </w:pPr>
-      <w:bookmarkStart w:id="17" w:name="_Toc126250012"/>
+      <w:bookmarkStart w:id="17" w:name="_Hlk142240631"/>
+      <w:bookmarkStart w:id="18" w:name="_Toc126250012"/>
       <w:r>
         <w:rPr>
           <w:rFonts w:ascii="Bierstadt Display" w:hAnsi="Bierstadt Display"/>
@@ -10145,7 +10146,19 @@
         <w:rPr>
           <w:rFonts w:ascii="Bierstadt Display" w:hAnsi="Bierstadt Display"/>
         </w:rPr>
-        <w:t xml:space="preserve">irect Mode allows you to control the Bonkulator via USB using a desktop app that emulates the Web Interface. </w:t>
+        <w:t>irect Mode allows you to control the Bonkulator via USB using a desktop app that emulates the Web Interface.</w:t>
+      </w:r>
+      <w:r>
+        <w:rPr>
+          <w:rFonts w:ascii="Bierstadt Display" w:hAnsi="Bierstadt Display"/>
+        </w:rPr>
+        <w:t xml:space="preserve"> It also has the added benefit of being able to display trigger events as they occur rather than having to request them as in the web app. </w:t>
+      </w:r>
+      <w:r>
+        <w:rPr>
+          <w:rFonts w:ascii="Bierstadt Display" w:hAnsi="Bierstadt Display"/>
+        </w:rPr>
+        <w:t xml:space="preserve"> </w:t>
       </w:r>
       <w:r>
         <w:rPr>
@@ -10302,10 +10315,10 @@
           <w:noProof/>
         </w:rPr>
         <w:drawing>
-          <wp:inline distT="0" distB="0" distL="0" distR="0" wp14:anchorId="4CA190B5" wp14:editId="4CD1EC98">
-            <wp:extent cx="5943600" cy="2106295"/>
-            <wp:effectExtent l="0" t="0" r="0" b="8255"/>
-            <wp:docPr id="223748946" name="Picture 1" descr="A screenshot of a computer&#10;&#10;Description automatically generated"/>
+          <wp:inline distT="0" distB="0" distL="0" distR="0" wp14:anchorId="4CA190B5" wp14:editId="0C3D035B">
+            <wp:extent cx="5943600" cy="4150698"/>
+            <wp:effectExtent l="0" t="0" r="0" b="2540"/>
+            <wp:docPr id="223748946" name="Picture 1"/>
             <wp:cNvGraphicFramePr>
               <a:graphicFrameLocks xmlns:a="http://schemas.openxmlformats.org/drawingml/2006/main" noChangeAspect="1"/>
             </wp:cNvGraphicFramePr>
@@ -10313,7 +10326,7 @@
               <a:graphicData uri="http://schemas.openxmlformats.org/drawingml/2006/picture">
                 <pic:pic xmlns:pic="http://schemas.openxmlformats.org/drawingml/2006/picture">
                   <pic:nvPicPr>
-                    <pic:cNvPr id="223748946" name="Picture 1" descr="A screenshot of a computer&#10;&#10;Description automatically generated"/>
+                    <pic:cNvPr id="223748946" name="Picture 1"/>
                     <pic:cNvPicPr/>
                   </pic:nvPicPr>
                   <pic:blipFill>
@@ -10331,7 +10344,7 @@
                   <pic:spPr>
                     <a:xfrm>
                       <a:off x="0" y="0"/>
-                      <a:ext cx="5943600" cy="2106295"/>
+                      <a:ext cx="5960968" cy="4162827"/>
                     </a:xfrm>
                     <a:prstGeom prst="rect">
                       <a:avLst/>
@@ -10346,14 +10359,31 @@
     </w:p>
     <w:p>
       <w:r>
-        <w:t>The devices that show as USB Serial Device with a vendor id of 2341 should be your Bonkulators. (The Arduino Nano 33 IoT shown here goes to a Spankulator). Choose a Bonkulator by clicking on the path entry of the table.</w:t>
-      </w:r>
-    </w:p>
-    <w:p>
-      <w:r>
-        <w:t>It will bring up the following screen:</w:t>
-      </w:r>
-    </w:p>
+        <w:t xml:space="preserve">The </w:t>
+      </w:r>
+      <w:r>
+        <w:t>control panel should recognize and enable</w:t>
+      </w:r>
+      <w:r>
+        <w:t xml:space="preserve"> your Bonkulators. (The Arduino Nano 33 IoT shown here goes to a Spankulator). Choose a Bonkulator by clicking on the </w:t>
+      </w:r>
+      <w:r>
+        <w:t>port</w:t>
+      </w:r>
+      <w:r>
+        <w:t xml:space="preserve"> entry of the table.</w:t>
+      </w:r>
+    </w:p>
+    <w:p>
+      <w:r>
+        <w:lastRenderedPageBreak/>
+        <w:t>It will bring up the following screen</w:t>
+      </w:r>
+      <w:r>
+        <w:t>. Use it like you’d use the web app.</w:t>
+      </w:r>
+    </w:p>
+    <w:bookmarkEnd w:id="17"/>
     <w:p>
       <w:pPr>
         <w:keepNext/>
@@ -10364,7 +10394,6 @@
           <w:noProof/>
           <w:spacing w:val="15"/>
         </w:rPr>
-        <w:lastRenderedPageBreak/>
         <w:drawing>
           <wp:inline distT="0" distB="0" distL="0" distR="0" wp14:anchorId="72C22312" wp14:editId="6322799A">
             <wp:extent cx="5943600" cy="5224780"/>
@@ -10461,7 +10490,7 @@
         <w:lastRenderedPageBreak/>
         <w:t>Terminal Mode</w:t>
       </w:r>
-      <w:bookmarkEnd w:id="17"/>
+      <w:bookmarkEnd w:id="18"/>
     </w:p>
     <w:p>
       <w:pPr>
@@ -14561,8 +14590,8 @@
           <w:rFonts w:ascii="Bierstadt Display" w:hAnsi="Bierstadt Display"/>
         </w:rPr>
       </w:pPr>
-      <w:bookmarkStart w:id="18" w:name="_Generating_Parameter_Macros"/>
-      <w:bookmarkEnd w:id="18"/>
+      <w:bookmarkStart w:id="19" w:name="_Generating_Parameter_Macros"/>
+      <w:bookmarkEnd w:id="19"/>
       <w:r>
         <w:rPr>
           <w:rFonts w:ascii="Bierstadt Display" w:hAnsi="Bierstadt Display"/>
@@ -14806,7 +14835,7 @@
           <w:rFonts w:ascii="Bierstadt Display" w:hAnsi="Bierstadt Display"/>
         </w:rPr>
       </w:pPr>
-      <w:bookmarkStart w:id="19" w:name="_Toc126250013"/>
+      <w:bookmarkStart w:id="20" w:name="_Toc126250013"/>
       <w:r>
         <w:rPr>
           <w:rFonts w:ascii="Bierstadt Display" w:hAnsi="Bierstadt Display"/>
@@ -14814,7 +14843,7 @@
         <w:lastRenderedPageBreak/>
         <w:t>Software Update</w:t>
       </w:r>
-      <w:bookmarkEnd w:id="19"/>
+      <w:bookmarkEnd w:id="20"/>
     </w:p>
     <w:p>
       <w:pPr>
@@ -15279,7 +15308,7 @@
           <w:rFonts w:ascii="Bierstadt Display" w:hAnsi="Bierstadt Display"/>
         </w:rPr>
       </w:pPr>
-      <w:bookmarkStart w:id="20" w:name="_Toc126250014"/>
+      <w:bookmarkStart w:id="21" w:name="_Toc126250014"/>
       <w:r>
         <w:rPr>
           <w:rFonts w:ascii="Bierstadt Display" w:hAnsi="Bierstadt Display"/>
@@ -15292,7 +15321,7 @@
         </w:rPr>
         <w:t xml:space="preserve"> Recovery</w:t>
       </w:r>
-      <w:bookmarkEnd w:id="20"/>
+      <w:bookmarkEnd w:id="21"/>
     </w:p>
     <w:p>
       <w:pPr>

</xml_diff>

<commit_message>
Updates to USB Direct text
</commit_message>
<xml_diff>
--- a/manual/Bonkulator-Manual.docx
+++ b/manual/Bonkulator-Manual.docx
@@ -3792,9 +3792,9 @@
           <w:noProof/>
         </w:rPr>
         <w:drawing>
-          <wp:inline distT="0" distB="0" distL="0" distR="0" wp14:anchorId="438BFF49" wp14:editId="442DB249">
-            <wp:extent cx="3305723" cy="5997940"/>
-            <wp:effectExtent l="0" t="0" r="9525" b="3175"/>
+          <wp:inline distT="0" distB="0" distL="0" distR="0" wp14:anchorId="438BFF49" wp14:editId="20E5BD86">
+            <wp:extent cx="3551530" cy="6153150"/>
+            <wp:effectExtent l="0" t="0" r="0" b="0"/>
             <wp:docPr id="1" name="Picture 1"/>
             <wp:cNvGraphicFramePr>
               <a:graphicFrameLocks xmlns:a="http://schemas.openxmlformats.org/drawingml/2006/main" noChangeAspect="1"/>
@@ -3821,7 +3821,7 @@
                   <pic:spPr>
                     <a:xfrm>
                       <a:off x="0" y="0"/>
-                      <a:ext cx="3305723" cy="5997940"/>
+                      <a:ext cx="3569070" cy="6183539"/>
                     </a:xfrm>
                     <a:prstGeom prst="rect">
                       <a:avLst/>
@@ -10146,7 +10146,14 @@
         <w:rPr>
           <w:rFonts w:ascii="Bierstadt Display" w:hAnsi="Bierstadt Display"/>
         </w:rPr>
-        <w:t>irect Mode allows you to control the Bonkulator via USB using a desktop app that emulates the Web Interface.</w:t>
+        <w:t>irect Mode allows you to control the Bonkulator via USB using a desktop app that emulates the Web Interface</w:t>
+      </w:r>
+      <w:bookmarkStart w:id="19" w:name="_Hlk146445017"/>
+      <w:r>
+        <w:rPr>
+          <w:rFonts w:ascii="Bierstadt Display" w:hAnsi="Bierstadt Display"/>
+        </w:rPr>
+        <w:t>.</w:t>
       </w:r>
       <w:r>
         <w:rPr>
@@ -10160,6 +10167,7 @@
         </w:rPr>
         <w:t xml:space="preserve"> </w:t>
       </w:r>
+      <w:bookmarkEnd w:id="19"/>
       <w:r>
         <w:rPr>
           <w:rFonts w:ascii="Bierstadt Display" w:hAnsi="Bierstadt Display"/>
@@ -10377,7 +10385,13 @@
     <w:p>
       <w:r>
         <w:lastRenderedPageBreak/>
-        <w:t>It will bring up the following screen</w:t>
+        <w:t xml:space="preserve">It will bring up </w:t>
+      </w:r>
+      <w:r>
+        <w:t xml:space="preserve">something like the </w:t>
+      </w:r>
+      <w:r>
+        <w:t>following screen</w:t>
       </w:r>
       <w:r>
         <w:t>. Use it like you’d use the web app.</w:t>
@@ -14590,8 +14604,8 @@
           <w:rFonts w:ascii="Bierstadt Display" w:hAnsi="Bierstadt Display"/>
         </w:rPr>
       </w:pPr>
-      <w:bookmarkStart w:id="19" w:name="_Generating_Parameter_Macros"/>
-      <w:bookmarkEnd w:id="19"/>
+      <w:bookmarkStart w:id="20" w:name="_Generating_Parameter_Macros"/>
+      <w:bookmarkEnd w:id="20"/>
       <w:r>
         <w:rPr>
           <w:rFonts w:ascii="Bierstadt Display" w:hAnsi="Bierstadt Display"/>
@@ -14835,7 +14849,7 @@
           <w:rFonts w:ascii="Bierstadt Display" w:hAnsi="Bierstadt Display"/>
         </w:rPr>
       </w:pPr>
-      <w:bookmarkStart w:id="20" w:name="_Toc126250013"/>
+      <w:bookmarkStart w:id="21" w:name="_Toc126250013"/>
       <w:r>
         <w:rPr>
           <w:rFonts w:ascii="Bierstadt Display" w:hAnsi="Bierstadt Display"/>
@@ -14843,7 +14857,7 @@
         <w:lastRenderedPageBreak/>
         <w:t>Software Update</w:t>
       </w:r>
-      <w:bookmarkEnd w:id="20"/>
+      <w:bookmarkEnd w:id="21"/>
     </w:p>
     <w:p>
       <w:pPr>
@@ -15308,7 +15322,7 @@
           <w:rFonts w:ascii="Bierstadt Display" w:hAnsi="Bierstadt Display"/>
         </w:rPr>
       </w:pPr>
-      <w:bookmarkStart w:id="21" w:name="_Toc126250014"/>
+      <w:bookmarkStart w:id="22" w:name="_Toc126250014"/>
       <w:r>
         <w:rPr>
           <w:rFonts w:ascii="Bierstadt Display" w:hAnsi="Bierstadt Display"/>
@@ -15321,7 +15335,7 @@
         </w:rPr>
         <w:t xml:space="preserve"> Recovery</w:t>
       </w:r>
-      <w:bookmarkEnd w:id="21"/>
+      <w:bookmarkEnd w:id="22"/>
     </w:p>
     <w:p>
       <w:pPr>

</xml_diff>

<commit_message>
Adds section on grouping.
</commit_message>
<xml_diff>
--- a/manual/Bonkulator-Manual.docx
+++ b/manual/Bonkulator-Manual.docx
@@ -11329,6 +11329,7 @@
                 <w:rFonts w:ascii="Bierstadt Display" w:hAnsi="Bierstadt Display"/>
                 <w:b/>
                 <w:bCs/>
+                <w:sz w:val="20"/>
               </w:rPr>
             </w:pPr>
             <w:r>
@@ -11336,6 +11337,7 @@
                 <w:rFonts w:ascii="Bierstadt Display" w:hAnsi="Bierstadt Display"/>
                 <w:b/>
                 <w:bCs/>
+                <w:sz w:val="20"/>
               </w:rPr>
               <w:t>Command</w:t>
             </w:r>
@@ -11353,6 +11355,7 @@
                 <w:rFonts w:ascii="Bierstadt Display" w:hAnsi="Bierstadt Display"/>
                 <w:b/>
                 <w:bCs/>
+                <w:sz w:val="20"/>
               </w:rPr>
             </w:pPr>
             <w:r>
@@ -11360,6 +11363,7 @@
                 <w:rFonts w:ascii="Bierstadt Display" w:hAnsi="Bierstadt Display"/>
                 <w:b/>
                 <w:bCs/>
+                <w:sz w:val="20"/>
               </w:rPr>
               <w:t>Front Panel</w:t>
             </w:r>
@@ -11377,6 +11381,7 @@
                 <w:rFonts w:ascii="Bierstadt Display" w:hAnsi="Bierstadt Display"/>
                 <w:b/>
                 <w:bCs/>
+                <w:sz w:val="20"/>
               </w:rPr>
             </w:pPr>
             <w:r>
@@ -11384,6 +11389,7 @@
                 <w:rFonts w:ascii="Bierstadt Display" w:hAnsi="Bierstadt Display"/>
                 <w:b/>
                 <w:bCs/>
+                <w:sz w:val="20"/>
               </w:rPr>
               <w:t>Terminal</w:t>
             </w:r>
@@ -11401,6 +11407,7 @@
                 <w:rFonts w:ascii="Bierstadt Display" w:hAnsi="Bierstadt Display"/>
                 <w:b/>
                 <w:bCs/>
+                <w:sz w:val="20"/>
               </w:rPr>
             </w:pPr>
             <w:r>
@@ -11408,6 +11415,7 @@
                 <w:rFonts w:ascii="Bierstadt Display" w:hAnsi="Bierstadt Display"/>
                 <w:b/>
                 <w:bCs/>
+                <w:sz w:val="20"/>
               </w:rPr>
               <w:t>Web</w:t>
             </w:r>
@@ -11423,17 +11431,20 @@
             <w:pPr>
               <w:rPr>
                 <w:rFonts w:ascii="Bierstadt Display" w:hAnsi="Bierstadt Display"/>
+                <w:sz w:val="20"/>
               </w:rPr>
             </w:pPr>
             <w:r>
               <w:rPr>
                 <w:rFonts w:ascii="Bierstadt Display" w:hAnsi="Bierstadt Display"/>
+                <w:sz w:val="20"/>
               </w:rPr>
               <w:t xml:space="preserve">Previous </w:t>
             </w:r>
             <w:r>
               <w:rPr>
                 <w:rFonts w:ascii="Bierstadt Display" w:hAnsi="Bierstadt Display"/>
+                <w:sz w:val="20"/>
               </w:rPr>
               <w:t>Parameter</w:t>
             </w:r>
@@ -11448,11 +11459,13 @@
               <w:jc w:val="center"/>
               <w:rPr>
                 <w:rFonts w:ascii="Bierstadt Display" w:hAnsi="Bierstadt Display"/>
+                <w:sz w:val="20"/>
               </w:rPr>
             </w:pPr>
             <w:r>
               <w:rPr>
                 <w:rFonts w:ascii="Bierstadt Display" w:hAnsi="Bierstadt Display"/>
+                <w:sz w:val="20"/>
               </w:rPr>
               <w:t>^</w:t>
             </w:r>
@@ -11467,11 +11480,13 @@
               <w:jc w:val="center"/>
               <w:rPr>
                 <w:rFonts w:ascii="Bierstadt Display" w:hAnsi="Bierstadt Display"/>
+                <w:sz w:val="20"/>
               </w:rPr>
             </w:pPr>
             <w:r>
               <w:rPr>
                 <w:rFonts w:ascii="Bierstadt Display" w:hAnsi="Bierstadt Display"/>
+                <w:sz w:val="20"/>
               </w:rPr>
               <w:t>[A</w:t>
             </w:r>
@@ -11486,11 +11501,13 @@
               <w:jc w:val="center"/>
               <w:rPr>
                 <w:rFonts w:ascii="Bierstadt Display" w:hAnsi="Bierstadt Display"/>
+                <w:sz w:val="20"/>
               </w:rPr>
             </w:pPr>
             <w:r>
               <w:rPr>
                 <w:rFonts w:ascii="Bierstadt Display" w:hAnsi="Bierstadt Display"/>
+                <w:sz w:val="20"/>
               </w:rPr>
               <w:t>^</w:t>
             </w:r>
@@ -11506,23 +11523,27 @@
             <w:pPr>
               <w:rPr>
                 <w:rFonts w:ascii="Bierstadt Display" w:hAnsi="Bierstadt Display"/>
+                <w:sz w:val="20"/>
               </w:rPr>
             </w:pPr>
             <w:r>
               <w:rPr>
                 <w:rFonts w:ascii="Bierstadt Display" w:hAnsi="Bierstadt Display"/>
+                <w:sz w:val="20"/>
               </w:rPr>
               <w:t>Nex</w:t>
             </w:r>
             <w:r>
               <w:rPr>
                 <w:rFonts w:ascii="Bierstadt Display" w:hAnsi="Bierstadt Display"/>
+                <w:sz w:val="20"/>
               </w:rPr>
               <w:t>t</w:t>
             </w:r>
             <w:r>
               <w:rPr>
                 <w:rFonts w:ascii="Bierstadt Display" w:hAnsi="Bierstadt Display"/>
+                <w:sz w:val="20"/>
               </w:rPr>
               <w:t xml:space="preserve"> Parameter</w:t>
             </w:r>
@@ -11537,11 +11558,13 @@
               <w:jc w:val="center"/>
               <w:rPr>
                 <w:rFonts w:ascii="Bierstadt Display" w:hAnsi="Bierstadt Display"/>
+                <w:sz w:val="20"/>
               </w:rPr>
             </w:pPr>
             <w:r>
               <w:rPr>
                 <w:rFonts w:ascii="Bierstadt Display" w:hAnsi="Bierstadt Display"/>
+                <w:sz w:val="20"/>
               </w:rPr>
               <w:t>v</w:t>
             </w:r>
@@ -11556,11 +11579,13 @@
               <w:jc w:val="center"/>
               <w:rPr>
                 <w:rFonts w:ascii="Bierstadt Display" w:hAnsi="Bierstadt Display"/>
+                <w:sz w:val="20"/>
               </w:rPr>
             </w:pPr>
             <w:r>
               <w:rPr>
                 <w:rFonts w:ascii="Bierstadt Display" w:hAnsi="Bierstadt Display"/>
+                <w:sz w:val="20"/>
               </w:rPr>
               <w:t>[B</w:t>
             </w:r>
@@ -11578,11 +11603,13 @@
               </w:tabs>
               <w:rPr>
                 <w:rFonts w:ascii="Bierstadt Display" w:hAnsi="Bierstadt Display"/>
+                <w:sz w:val="20"/>
               </w:rPr>
             </w:pPr>
             <w:r>
               <w:rPr>
                 <w:rFonts w:ascii="Bierstadt Display" w:hAnsi="Bierstadt Display"/>
+                <w:sz w:val="20"/>
               </w:rPr>
               <w:tab/>
               <w:t>v</w:t>
@@ -11599,11 +11626,13 @@
             <w:pPr>
               <w:rPr>
                 <w:rFonts w:ascii="Bierstadt Display" w:hAnsi="Bierstadt Display"/>
+                <w:sz w:val="20"/>
               </w:rPr>
             </w:pPr>
             <w:r>
               <w:rPr>
                 <w:rFonts w:ascii="Bierstadt Display" w:hAnsi="Bierstadt Display"/>
+                <w:sz w:val="20"/>
               </w:rPr>
               <w:t>Next Digit</w:t>
             </w:r>
@@ -11618,11 +11647,13 @@
               <w:jc w:val="center"/>
               <w:rPr>
                 <w:rFonts w:ascii="Bierstadt Display" w:hAnsi="Bierstadt Display"/>
+                <w:sz w:val="20"/>
               </w:rPr>
             </w:pPr>
             <w:r>
               <w:rPr>
                 <w:rFonts w:ascii="Bierstadt Display" w:hAnsi="Bierstadt Display"/>
+                <w:sz w:val="20"/>
               </w:rPr>
               <w:t>&gt;</w:t>
             </w:r>
@@ -11637,11 +11668,13 @@
               <w:jc w:val="center"/>
               <w:rPr>
                 <w:rFonts w:ascii="Bierstadt Display" w:hAnsi="Bierstadt Display"/>
+                <w:sz w:val="20"/>
               </w:rPr>
             </w:pPr>
             <w:r>
               <w:rPr>
                 <w:rFonts w:ascii="Bierstadt Display" w:hAnsi="Bierstadt Display"/>
+                <w:sz w:val="20"/>
               </w:rPr>
               <w:t>[C</w:t>
             </w:r>
@@ -11656,11 +11689,13 @@
               <w:jc w:val="center"/>
               <w:rPr>
                 <w:rFonts w:ascii="Bierstadt Display" w:hAnsi="Bierstadt Display"/>
+                <w:sz w:val="20"/>
               </w:rPr>
             </w:pPr>
             <w:r>
               <w:rPr>
                 <w:rFonts w:ascii="Bierstadt Display" w:hAnsi="Bierstadt Display"/>
+                <w:sz w:val="20"/>
               </w:rPr>
               <w:t>&gt;</w:t>
             </w:r>
@@ -11676,11 +11711,13 @@
             <w:pPr>
               <w:rPr>
                 <w:rFonts w:ascii="Bierstadt Display" w:hAnsi="Bierstadt Display"/>
+                <w:sz w:val="20"/>
               </w:rPr>
             </w:pPr>
             <w:r>
               <w:rPr>
                 <w:rFonts w:ascii="Bierstadt Display" w:hAnsi="Bierstadt Display"/>
+                <w:sz w:val="20"/>
               </w:rPr>
               <w:t>Previous Digit</w:t>
             </w:r>
@@ -11695,11 +11732,13 @@
               <w:jc w:val="center"/>
               <w:rPr>
                 <w:rFonts w:ascii="Bierstadt Display" w:hAnsi="Bierstadt Display"/>
+                <w:sz w:val="20"/>
               </w:rPr>
             </w:pPr>
             <w:r>
               <w:rPr>
                 <w:rFonts w:ascii="Bierstadt Display" w:hAnsi="Bierstadt Display"/>
+                <w:sz w:val="20"/>
               </w:rPr>
               <w:t>&lt;</w:t>
             </w:r>
@@ -11714,11 +11753,13 @@
               <w:jc w:val="center"/>
               <w:rPr>
                 <w:rFonts w:ascii="Bierstadt Display" w:hAnsi="Bierstadt Display"/>
+                <w:sz w:val="20"/>
               </w:rPr>
             </w:pPr>
             <w:r>
               <w:rPr>
                 <w:rFonts w:ascii="Bierstadt Display" w:hAnsi="Bierstadt Display"/>
+                <w:sz w:val="20"/>
               </w:rPr>
               <w:t>[D</w:t>
             </w:r>
@@ -11736,11 +11777,13 @@
               </w:tabs>
               <w:rPr>
                 <w:rFonts w:ascii="Bierstadt Display" w:hAnsi="Bierstadt Display"/>
+                <w:sz w:val="20"/>
               </w:rPr>
             </w:pPr>
             <w:r>
               <w:rPr>
                 <w:rFonts w:ascii="Bierstadt Display" w:hAnsi="Bierstadt Display"/>
+                <w:sz w:val="20"/>
               </w:rPr>
               <w:tab/>
               <w:t>&lt;</w:t>
@@ -11757,11 +11800,13 @@
             <w:pPr>
               <w:rPr>
                 <w:rFonts w:ascii="Bierstadt Display" w:hAnsi="Bierstadt Display"/>
+                <w:sz w:val="20"/>
               </w:rPr>
             </w:pPr>
             <w:r>
               <w:rPr>
                 <w:rFonts w:ascii="Bierstadt Display" w:hAnsi="Bierstadt Display"/>
+                <w:sz w:val="20"/>
               </w:rPr>
               <w:t>Increment Digit</w:t>
             </w:r>
@@ -11776,11 +11821,13 @@
               <w:jc w:val="center"/>
               <w:rPr>
                 <w:rFonts w:ascii="Bierstadt Display" w:hAnsi="Bierstadt Display"/>
+                <w:sz w:val="20"/>
               </w:rPr>
             </w:pPr>
             <w:r>
               <w:rPr>
                 <w:rFonts w:ascii="Bierstadt Display" w:hAnsi="Bierstadt Display"/>
+                <w:sz w:val="20"/>
               </w:rPr>
               <w:t>Adjust clockwise</w:t>
             </w:r>
@@ -11795,11 +11842,13 @@
               <w:jc w:val="center"/>
               <w:rPr>
                 <w:rFonts w:ascii="Bierstadt Display" w:hAnsi="Bierstadt Display"/>
+                <w:sz w:val="20"/>
               </w:rPr>
             </w:pPr>
             <w:r>
               <w:rPr>
                 <w:rFonts w:ascii="Bierstadt Display" w:hAnsi="Bierstadt Display"/>
+                <w:sz w:val="20"/>
               </w:rPr>
               <w:t>u</w:t>
             </w:r>
@@ -11814,11 +11863,13 @@
               <w:jc w:val="center"/>
               <w:rPr>
                 <w:rFonts w:ascii="Bierstadt Display" w:hAnsi="Bierstadt Display"/>
+                <w:sz w:val="20"/>
               </w:rPr>
             </w:pPr>
             <w:r>
               <w:rPr>
                 <w:rFonts w:ascii="Bierstadt Display" w:hAnsi="Bierstadt Display"/>
+                <w:sz w:val="20"/>
               </w:rPr>
               <w:t>Inc</w:t>
             </w:r>
@@ -11834,11 +11885,13 @@
             <w:pPr>
               <w:rPr>
                 <w:rFonts w:ascii="Bierstadt Display" w:hAnsi="Bierstadt Display"/>
+                <w:sz w:val="20"/>
               </w:rPr>
             </w:pPr>
             <w:r>
               <w:rPr>
                 <w:rFonts w:ascii="Bierstadt Display" w:hAnsi="Bierstadt Display"/>
+                <w:sz w:val="20"/>
               </w:rPr>
               <w:t>Decrement Digit</w:t>
             </w:r>
@@ -11853,11 +11906,13 @@
               <w:jc w:val="center"/>
               <w:rPr>
                 <w:rFonts w:ascii="Bierstadt Display" w:hAnsi="Bierstadt Display"/>
+                <w:sz w:val="20"/>
               </w:rPr>
             </w:pPr>
             <w:r>
               <w:rPr>
                 <w:rFonts w:ascii="Bierstadt Display" w:hAnsi="Bierstadt Display"/>
+                <w:sz w:val="20"/>
               </w:rPr>
               <w:t>Counter-clockwise</w:t>
             </w:r>
@@ -11872,11 +11927,13 @@
               <w:jc w:val="center"/>
               <w:rPr>
                 <w:rFonts w:ascii="Bierstadt Display" w:hAnsi="Bierstadt Display"/>
+                <w:sz w:val="20"/>
               </w:rPr>
             </w:pPr>
             <w:r>
               <w:rPr>
                 <w:rFonts w:ascii="Bierstadt Display" w:hAnsi="Bierstadt Display"/>
+                <w:sz w:val="20"/>
               </w:rPr>
               <w:t>d</w:t>
             </w:r>
@@ -11891,11 +11948,13 @@
               <w:jc w:val="center"/>
               <w:rPr>
                 <w:rFonts w:ascii="Bierstadt Display" w:hAnsi="Bierstadt Display"/>
+                <w:sz w:val="20"/>
               </w:rPr>
             </w:pPr>
             <w:r>
               <w:rPr>
                 <w:rFonts w:ascii="Bierstadt Display" w:hAnsi="Bierstadt Display"/>
+                <w:sz w:val="20"/>
               </w:rPr>
               <w:t>Dec</w:t>
             </w:r>
@@ -11911,11 +11970,13 @@
             <w:pPr>
               <w:rPr>
                 <w:rFonts w:ascii="Bierstadt Display" w:hAnsi="Bierstadt Display"/>
+                <w:sz w:val="20"/>
               </w:rPr>
             </w:pPr>
             <w:r>
               <w:rPr>
                 <w:rFonts w:ascii="Bierstadt Display" w:hAnsi="Bierstadt Display"/>
+                <w:sz w:val="20"/>
               </w:rPr>
               <w:t>Settings Function</w:t>
             </w:r>
@@ -11930,11 +11991,13 @@
               <w:jc w:val="center"/>
               <w:rPr>
                 <w:rFonts w:ascii="Bierstadt Display" w:hAnsi="Bierstadt Display"/>
+                <w:sz w:val="20"/>
               </w:rPr>
             </w:pPr>
             <w:r>
               <w:rPr>
                 <w:rFonts w:ascii="Bierstadt Display" w:hAnsi="Bierstadt Display"/>
+                <w:sz w:val="20"/>
               </w:rPr>
               <w:t>Press &amp; Hold ADJ</w:t>
             </w:r>
@@ -11949,11 +12012,13 @@
               <w:jc w:val="center"/>
               <w:rPr>
                 <w:rFonts w:ascii="Bierstadt Display" w:hAnsi="Bierstadt Display"/>
+                <w:sz w:val="20"/>
               </w:rPr>
             </w:pPr>
             <w:r>
               <w:rPr>
                 <w:rFonts w:ascii="Bierstadt Display" w:hAnsi="Bierstadt Display"/>
+                <w:sz w:val="20"/>
               </w:rPr>
               <w:t>*</w:t>
             </w:r>
@@ -11968,11 +12033,13 @@
               <w:jc w:val="center"/>
               <w:rPr>
                 <w:rFonts w:ascii="Bierstadt Display" w:hAnsi="Bierstadt Display"/>
+                <w:sz w:val="20"/>
               </w:rPr>
             </w:pPr>
             <w:r>
               <w:rPr>
                 <w:rFonts w:ascii="Bierstadt Display" w:hAnsi="Bierstadt Display"/>
+                <w:sz w:val="20"/>
               </w:rPr>
               <w:t>Settings</w:t>
             </w:r>
@@ -11988,17 +12055,20 @@
             <w:pPr>
               <w:rPr>
                 <w:rFonts w:ascii="Bierstadt Display" w:hAnsi="Bierstadt Display"/>
+                <w:sz w:val="20"/>
               </w:rPr>
             </w:pPr>
             <w:r>
               <w:rPr>
                 <w:rFonts w:ascii="Bierstadt Display" w:hAnsi="Bierstadt Display"/>
+                <w:sz w:val="20"/>
               </w:rPr>
               <w:t>Disable Displa</w:t>
             </w:r>
             <w:r>
               <w:rPr>
                 <w:rFonts w:ascii="Bierstadt Display" w:hAnsi="Bierstadt Display"/>
+                <w:sz w:val="20"/>
               </w:rPr>
               <w:t>ys</w:t>
             </w:r>
@@ -12013,6 +12083,7 @@
               <w:jc w:val="center"/>
               <w:rPr>
                 <w:rFonts w:ascii="Bierstadt Display" w:hAnsi="Bierstadt Display"/>
+                <w:sz w:val="20"/>
               </w:rPr>
             </w:pPr>
           </w:p>
@@ -12026,11 +12097,13 @@
               <w:jc w:val="center"/>
               <w:rPr>
                 <w:rFonts w:ascii="Bierstadt Display" w:hAnsi="Bierstadt Display"/>
+                <w:sz w:val="20"/>
               </w:rPr>
             </w:pPr>
             <w:r>
               <w:rPr>
                 <w:rFonts w:ascii="Bierstadt Display" w:hAnsi="Bierstadt Display"/>
+                <w:sz w:val="20"/>
               </w:rPr>
               <w:t>Z</w:t>
             </w:r>
@@ -12045,6 +12118,7 @@
               <w:jc w:val="center"/>
               <w:rPr>
                 <w:rFonts w:ascii="Bierstadt Display" w:hAnsi="Bierstadt Display"/>
+                <w:sz w:val="20"/>
               </w:rPr>
             </w:pPr>
           </w:p>
@@ -12059,11 +12133,13 @@
             <w:pPr>
               <w:rPr>
                 <w:rFonts w:ascii="Bierstadt Display" w:hAnsi="Bierstadt Display"/>
+                <w:sz w:val="20"/>
               </w:rPr>
             </w:pPr>
             <w:r>
               <w:rPr>
                 <w:rFonts w:ascii="Bierstadt Display" w:hAnsi="Bierstadt Display"/>
+                <w:sz w:val="20"/>
               </w:rPr>
               <w:t>Restore Displays</w:t>
             </w:r>
@@ -12078,6 +12154,7 @@
               <w:jc w:val="center"/>
               <w:rPr>
                 <w:rFonts w:ascii="Bierstadt Display" w:hAnsi="Bierstadt Display"/>
+                <w:sz w:val="20"/>
               </w:rPr>
             </w:pPr>
           </w:p>
@@ -12091,11 +12168,13 @@
               <w:jc w:val="center"/>
               <w:rPr>
                 <w:rFonts w:ascii="Bierstadt Display" w:hAnsi="Bierstadt Display"/>
+                <w:sz w:val="20"/>
               </w:rPr>
             </w:pPr>
             <w:r>
               <w:rPr>
                 <w:rFonts w:ascii="Bierstadt Display" w:hAnsi="Bierstadt Display"/>
+                <w:sz w:val="20"/>
               </w:rPr>
               <w:t>z</w:t>
             </w:r>
@@ -12110,11 +12189,13 @@
               <w:jc w:val="center"/>
               <w:rPr>
                 <w:rFonts w:ascii="Bierstadt Display" w:hAnsi="Bierstadt Display"/>
+                <w:sz w:val="20"/>
               </w:rPr>
             </w:pPr>
             <w:r>
               <w:rPr>
                 <w:rFonts w:ascii="Bierstadt Display" w:hAnsi="Bierstadt Display"/>
+                <w:sz w:val="20"/>
               </w:rPr>
               <w:t xml:space="preserve">Refresh Browser </w:t>
             </w:r>
@@ -12130,11 +12211,13 @@
             <w:pPr>
               <w:rPr>
                 <w:rFonts w:ascii="Bierstadt Display" w:hAnsi="Bierstadt Display"/>
+                <w:sz w:val="20"/>
               </w:rPr>
             </w:pPr>
             <w:r>
               <w:rPr>
                 <w:rFonts w:ascii="Bierstadt Display" w:hAnsi="Bierstadt Display"/>
+                <w:sz w:val="20"/>
               </w:rPr>
               <w:t>Trigger Selected</w:t>
             </w:r>
@@ -12149,6 +12232,7 @@
               <w:jc w:val="center"/>
               <w:rPr>
                 <w:rFonts w:ascii="Bierstadt Display" w:hAnsi="Bierstadt Display"/>
+                <w:sz w:val="20"/>
               </w:rPr>
             </w:pPr>
           </w:p>
@@ -12162,11 +12246,13 @@
               <w:jc w:val="center"/>
               <w:rPr>
                 <w:rFonts w:ascii="Bierstadt Display" w:hAnsi="Bierstadt Display"/>
+                <w:sz w:val="20"/>
               </w:rPr>
             </w:pPr>
             <w:r>
               <w:rPr>
                 <w:rFonts w:ascii="Bierstadt Display" w:hAnsi="Bierstadt Display"/>
+                <w:sz w:val="20"/>
               </w:rPr>
               <w:t>!</w:t>
             </w:r>
@@ -12181,17 +12267,20 @@
               <w:jc w:val="center"/>
               <w:rPr>
                 <w:rFonts w:ascii="Bierstadt Display" w:hAnsi="Bierstadt Display"/>
+                <w:sz w:val="20"/>
               </w:rPr>
             </w:pPr>
             <w:r>
               <w:rPr>
                 <w:rFonts w:ascii="Bierstadt Display" w:hAnsi="Bierstadt Display"/>
+                <w:sz w:val="20"/>
               </w:rPr>
               <w:t>Use T0-T3</w:t>
             </w:r>
             <w:r>
               <w:rPr>
                 <w:rFonts w:ascii="Bierstadt Display" w:hAnsi="Bierstadt Display"/>
+                <w:sz w:val="20"/>
               </w:rPr>
               <w:t xml:space="preserve"> </w:t>
             </w:r>
@@ -12207,11 +12296,13 @@
             <w:pPr>
               <w:rPr>
                 <w:rFonts w:ascii="Bierstadt Display" w:hAnsi="Bierstadt Display"/>
+                <w:sz w:val="20"/>
               </w:rPr>
             </w:pPr>
             <w:r>
               <w:rPr>
                 <w:rFonts w:ascii="Bierstadt Display" w:hAnsi="Bierstadt Display"/>
+                <w:sz w:val="20"/>
               </w:rPr>
               <w:t>Go To Function</w:t>
             </w:r>
@@ -12226,11 +12317,13 @@
               <w:jc w:val="center"/>
               <w:rPr>
                 <w:rFonts w:ascii="Bierstadt Display" w:hAnsi="Bierstadt Display"/>
+                <w:sz w:val="20"/>
               </w:rPr>
             </w:pPr>
             <w:r>
               <w:rPr>
                 <w:rFonts w:ascii="Bierstadt Display" w:hAnsi="Bierstadt Display"/>
+                <w:sz w:val="20"/>
               </w:rPr>
               <w:t>Press Output</w:t>
             </w:r>
@@ -12246,11 +12339,13 @@
               <w:jc w:val="center"/>
               <w:rPr>
                 <w:rFonts w:ascii="Bierstadt Display" w:hAnsi="Bierstadt Display"/>
+                <w:sz w:val="20"/>
               </w:rPr>
             </w:pPr>
             <w:r>
               <w:rPr>
                 <w:rFonts w:ascii="Bierstadt Display" w:hAnsi="Bierstadt Display"/>
+                <w:sz w:val="20"/>
               </w:rPr>
               <w:t>fx</w:t>
             </w:r>
@@ -12265,11 +12360,13 @@
               <w:jc w:val="center"/>
               <w:rPr>
                 <w:rFonts w:ascii="Bierstadt Display" w:hAnsi="Bierstadt Display"/>
+                <w:sz w:val="20"/>
               </w:rPr>
             </w:pPr>
             <w:r>
               <w:rPr>
                 <w:rFonts w:ascii="Bierstadt Display" w:hAnsi="Bierstadt Display"/>
+                <w:sz w:val="20"/>
               </w:rPr>
               <w:t>Click Fxn Name</w:t>
             </w:r>
@@ -12285,11 +12382,13 @@
             <w:pPr>
               <w:rPr>
                 <w:rFonts w:ascii="Bierstadt Display" w:hAnsi="Bierstadt Display"/>
+                <w:sz w:val="20"/>
               </w:rPr>
             </w:pPr>
             <w:r>
               <w:rPr>
                 <w:rFonts w:ascii="Bierstadt Display" w:hAnsi="Bierstadt Display"/>
+                <w:sz w:val="20"/>
               </w:rPr>
               <w:t>Select Parameter</w:t>
             </w:r>
@@ -12304,6 +12403,7 @@
               <w:jc w:val="center"/>
               <w:rPr>
                 <w:rFonts w:ascii="Bierstadt Display" w:hAnsi="Bierstadt Display"/>
+                <w:sz w:val="20"/>
               </w:rPr>
             </w:pPr>
           </w:p>
@@ -12318,11 +12418,13 @@
               <w:jc w:val="center"/>
               <w:rPr>
                 <w:rFonts w:ascii="Bierstadt Display" w:hAnsi="Bierstadt Display"/>
+                <w:sz w:val="20"/>
               </w:rPr>
             </w:pPr>
             <w:r>
               <w:rPr>
                 <w:rFonts w:ascii="Bierstadt Display" w:hAnsi="Bierstadt Display"/>
+                <w:sz w:val="20"/>
               </w:rPr>
               <w:t>px</w:t>
             </w:r>
@@ -12337,11 +12439,13 @@
               <w:jc w:val="center"/>
               <w:rPr>
                 <w:rFonts w:ascii="Bierstadt Display" w:hAnsi="Bierstadt Display"/>
+                <w:sz w:val="20"/>
               </w:rPr>
             </w:pPr>
             <w:r>
               <w:rPr>
                 <w:rFonts w:ascii="Bierstadt Display" w:hAnsi="Bierstadt Display"/>
+                <w:sz w:val="20"/>
               </w:rPr>
               <w:t>Click on Param</w:t>
             </w:r>
@@ -12357,11 +12461,13 @@
             <w:pPr>
               <w:rPr>
                 <w:rFonts w:ascii="Bierstadt Display" w:hAnsi="Bierstadt Display"/>
+                <w:sz w:val="20"/>
               </w:rPr>
             </w:pPr>
             <w:r>
               <w:rPr>
                 <w:rFonts w:ascii="Bierstadt Display" w:hAnsi="Bierstadt Display"/>
+                <w:sz w:val="20"/>
               </w:rPr>
               <w:t>Select Digit#</w:t>
             </w:r>
@@ -12376,6 +12482,7 @@
               <w:jc w:val="center"/>
               <w:rPr>
                 <w:rFonts w:ascii="Bierstadt Display" w:hAnsi="Bierstadt Display"/>
+                <w:sz w:val="20"/>
               </w:rPr>
             </w:pPr>
           </w:p>
@@ -12390,17 +12497,20 @@
               <w:jc w:val="center"/>
               <w:rPr>
                 <w:rFonts w:ascii="Bierstadt Display" w:hAnsi="Bierstadt Display"/>
+                <w:sz w:val="20"/>
               </w:rPr>
             </w:pPr>
             <w:r>
               <w:rPr>
                 <w:rFonts w:ascii="Bierstadt Display" w:hAnsi="Bierstadt Display"/>
+                <w:sz w:val="20"/>
               </w:rPr>
               <w:t>:</w:t>
             </w:r>
             <w:r>
               <w:rPr>
                 <w:rFonts w:ascii="Bierstadt Display" w:hAnsi="Bierstadt Display"/>
+                <w:sz w:val="20"/>
               </w:rPr>
               <w:t>xx</w:t>
             </w:r>
@@ -12415,6 +12525,7 @@
               <w:jc w:val="center"/>
               <w:rPr>
                 <w:rFonts w:ascii="Bierstadt Display" w:hAnsi="Bierstadt Display"/>
+                <w:sz w:val="20"/>
               </w:rPr>
             </w:pPr>
           </w:p>
@@ -12429,17 +12540,20 @@
             <w:pPr>
               <w:rPr>
                 <w:rFonts w:ascii="Bierstadt Display" w:hAnsi="Bierstadt Display"/>
+                <w:sz w:val="20"/>
               </w:rPr>
             </w:pPr>
             <w:r>
               <w:rPr>
                 <w:rFonts w:ascii="Bierstadt Display" w:hAnsi="Bierstadt Display"/>
+                <w:sz w:val="20"/>
               </w:rPr>
               <w:t xml:space="preserve">Enter </w:t>
             </w:r>
             <w:r>
               <w:rPr>
                 <w:rFonts w:ascii="Bierstadt Display" w:hAnsi="Bierstadt Display"/>
+                <w:sz w:val="20"/>
               </w:rPr>
               <w:t>Parameter</w:t>
             </w:r>
@@ -12454,6 +12568,7 @@
               <w:jc w:val="center"/>
               <w:rPr>
                 <w:rFonts w:ascii="Bierstadt Display" w:hAnsi="Bierstadt Display"/>
+                <w:sz w:val="20"/>
               </w:rPr>
             </w:pPr>
           </w:p>
@@ -12468,11 +12583,13 @@
               <w:jc w:val="center"/>
               <w:rPr>
                 <w:rFonts w:ascii="Bierstadt Display" w:hAnsi="Bierstadt Display"/>
+                <w:sz w:val="20"/>
               </w:rPr>
             </w:pPr>
             <w:r>
               <w:rPr>
                 <w:rFonts w:ascii="Bierstadt Display" w:hAnsi="Bierstadt Display"/>
+                <w:sz w:val="20"/>
               </w:rPr>
               <w:t>xxx…</w:t>
             </w:r>
@@ -12487,11 +12604,13 @@
               <w:jc w:val="center"/>
               <w:rPr>
                 <w:rFonts w:ascii="Bierstadt Display" w:hAnsi="Bierstadt Display"/>
+                <w:sz w:val="20"/>
               </w:rPr>
             </w:pPr>
             <w:r>
               <w:rPr>
                 <w:rFonts w:ascii="Bierstadt Display" w:hAnsi="Bierstadt Display"/>
+                <w:sz w:val="20"/>
               </w:rPr>
               <w:t>Use Param Input</w:t>
             </w:r>
@@ -12507,23 +12626,27 @@
             <w:pPr>
               <w:rPr>
                 <w:rFonts w:ascii="Bierstadt Display" w:hAnsi="Bierstadt Display"/>
+                <w:sz w:val="20"/>
               </w:rPr>
             </w:pPr>
             <w:r>
               <w:rPr>
                 <w:rFonts w:ascii="Bierstadt Display" w:hAnsi="Bierstadt Display"/>
+                <w:sz w:val="20"/>
               </w:rPr>
               <w:t xml:space="preserve">Enter </w:t>
             </w:r>
             <w:r>
               <w:rPr>
                 <w:rFonts w:ascii="Bierstadt Display" w:hAnsi="Bierstadt Display"/>
+                <w:sz w:val="20"/>
               </w:rPr>
               <w:t xml:space="preserve">Parameter </w:t>
             </w:r>
             <w:r>
               <w:rPr>
                 <w:rFonts w:ascii="Bierstadt Display" w:hAnsi="Bierstadt Display"/>
+                <w:sz w:val="20"/>
               </w:rPr>
               <w:t>(alt)</w:t>
             </w:r>
@@ -12538,6 +12661,7 @@
               <w:jc w:val="center"/>
               <w:rPr>
                 <w:rFonts w:ascii="Bierstadt Display" w:hAnsi="Bierstadt Display"/>
+                <w:sz w:val="20"/>
               </w:rPr>
             </w:pPr>
           </w:p>
@@ -12552,17 +12676,20 @@
               <w:jc w:val="center"/>
               <w:rPr>
                 <w:rFonts w:ascii="Bierstadt Display" w:hAnsi="Bierstadt Display"/>
+                <w:sz w:val="20"/>
               </w:rPr>
             </w:pPr>
             <w:r>
               <w:rPr>
                 <w:rFonts w:ascii="Bierstadt Display" w:hAnsi="Bierstadt Display"/>
+                <w:sz w:val="20"/>
               </w:rPr>
               <w:t>#xxx</w:t>
             </w:r>
             <w:r>
               <w:rPr>
                 <w:rFonts w:ascii="Bierstadt Display" w:hAnsi="Bierstadt Display"/>
+                <w:sz w:val="20"/>
               </w:rPr>
               <w:t>…</w:t>
             </w:r>
@@ -12577,11 +12704,13 @@
               <w:jc w:val="center"/>
               <w:rPr>
                 <w:rFonts w:ascii="Bierstadt Display" w:hAnsi="Bierstadt Display"/>
+                <w:sz w:val="20"/>
               </w:rPr>
             </w:pPr>
             <w:r>
               <w:rPr>
                 <w:rFonts w:ascii="Bierstadt Display" w:hAnsi="Bierstadt Display"/>
+                <w:sz w:val="20"/>
               </w:rPr>
               <w:t>Use Param Input</w:t>
             </w:r>
@@ -12597,17 +12726,20 @@
             <w:pPr>
               <w:rPr>
                 <w:rFonts w:ascii="Bierstadt Display" w:hAnsi="Bierstadt Display"/>
+                <w:sz w:val="20"/>
               </w:rPr>
             </w:pPr>
             <w:r>
               <w:rPr>
                 <w:rFonts w:ascii="Bierstadt Display" w:hAnsi="Bierstadt Display"/>
+                <w:sz w:val="20"/>
               </w:rPr>
               <w:t xml:space="preserve">Enter </w:t>
             </w:r>
             <w:r>
               <w:rPr>
                 <w:rFonts w:ascii="Bierstadt Display" w:hAnsi="Bierstadt Display"/>
+                <w:sz w:val="20"/>
               </w:rPr>
               <w:t>String</w:t>
             </w:r>
@@ -12622,6 +12754,7 @@
               <w:jc w:val="center"/>
               <w:rPr>
                 <w:rFonts w:ascii="Bierstadt Display" w:hAnsi="Bierstadt Display"/>
+                <w:sz w:val="20"/>
               </w:rPr>
             </w:pPr>
           </w:p>
@@ -12636,11 +12769,13 @@
               <w:jc w:val="center"/>
               <w:rPr>
                 <w:rFonts w:ascii="Bierstadt Display" w:hAnsi="Bierstadt Display"/>
+                <w:sz w:val="20"/>
               </w:rPr>
             </w:pPr>
             <w:r>
               <w:rPr>
                 <w:rFonts w:ascii="Bierstadt Display" w:hAnsi="Bierstadt Display"/>
+                <w:sz w:val="20"/>
               </w:rPr>
               <w:t>$xx…</w:t>
             </w:r>
@@ -12655,11 +12790,13 @@
               <w:jc w:val="center"/>
               <w:rPr>
                 <w:rFonts w:ascii="Bierstadt Display" w:hAnsi="Bierstadt Display"/>
+                <w:sz w:val="20"/>
               </w:rPr>
             </w:pPr>
             <w:r>
               <w:rPr>
                 <w:rFonts w:ascii="Bierstadt Display" w:hAnsi="Bierstadt Display"/>
+                <w:sz w:val="20"/>
               </w:rPr>
               <w:t>Use Param Input</w:t>
             </w:r>
@@ -12675,11 +12812,13 @@
             <w:pPr>
               <w:rPr>
                 <w:rFonts w:ascii="Bierstadt Display" w:hAnsi="Bierstadt Display"/>
+                <w:sz w:val="20"/>
               </w:rPr>
             </w:pPr>
             <w:r>
               <w:rPr>
                 <w:rFonts w:ascii="Bierstadt Display" w:hAnsi="Bierstadt Display"/>
+                <w:sz w:val="20"/>
               </w:rPr>
               <w:t>Idle Value</w:t>
             </w:r>
@@ -12694,6 +12833,7 @@
               <w:jc w:val="center"/>
               <w:rPr>
                 <w:rFonts w:ascii="Bierstadt Display" w:hAnsi="Bierstadt Display"/>
+                <w:sz w:val="20"/>
               </w:rPr>
             </w:pPr>
           </w:p>
@@ -12708,11 +12848,13 @@
               <w:jc w:val="center"/>
               <w:rPr>
                 <w:rFonts w:ascii="Bierstadt Display" w:hAnsi="Bierstadt Display"/>
+                <w:sz w:val="20"/>
               </w:rPr>
             </w:pPr>
             <w:r>
               <w:rPr>
                 <w:rFonts w:ascii="Bierstadt Display" w:hAnsi="Bierstadt Display"/>
+                <w:sz w:val="20"/>
               </w:rPr>
               <w:t>Vxxxx</w:t>
             </w:r>
@@ -12727,6 +12869,7 @@
               <w:jc w:val="center"/>
               <w:rPr>
                 <w:rFonts w:ascii="Bierstadt Display" w:hAnsi="Bierstadt Display"/>
+                <w:sz w:val="20"/>
               </w:rPr>
             </w:pPr>
           </w:p>
@@ -12741,17 +12884,20 @@
             <w:pPr>
               <w:rPr>
                 <w:rFonts w:ascii="Bierstadt Display" w:hAnsi="Bierstadt Display"/>
+                <w:sz w:val="20"/>
               </w:rPr>
             </w:pPr>
             <w:r>
               <w:rPr>
                 <w:rFonts w:ascii="Bierstadt Display" w:hAnsi="Bierstadt Display"/>
+                <w:sz w:val="20"/>
               </w:rPr>
               <w:t>O</w:t>
             </w:r>
             <w:r>
               <w:rPr>
                 <w:rFonts w:ascii="Bierstadt Display" w:hAnsi="Bierstadt Display"/>
+                <w:sz w:val="20"/>
               </w:rPr>
               <w:t xml:space="preserve">ffset </w:t>
             </w:r>
@@ -12766,11 +12912,13 @@
               <w:jc w:val="center"/>
               <w:rPr>
                 <w:rFonts w:ascii="Bierstadt Display" w:hAnsi="Bierstadt Display"/>
+                <w:sz w:val="20"/>
               </w:rPr>
             </w:pPr>
             <w:r>
               <w:rPr>
                 <w:rFonts w:ascii="Bierstadt Display" w:hAnsi="Bierstadt Display"/>
+                <w:sz w:val="20"/>
               </w:rPr>
               <w:t xml:space="preserve">Use Adj </w:t>
             </w:r>
@@ -12786,11 +12934,13 @@
               <w:jc w:val="center"/>
               <w:rPr>
                 <w:rFonts w:ascii="Bierstadt Display" w:hAnsi="Bierstadt Display"/>
+                <w:sz w:val="20"/>
               </w:rPr>
             </w:pPr>
             <w:r>
               <w:rPr>
                 <w:rFonts w:ascii="Bierstadt Display" w:hAnsi="Bierstadt Display"/>
+                <w:sz w:val="20"/>
               </w:rPr>
               <w:t>Oxxxx</w:t>
             </w:r>
@@ -12805,11 +12955,13 @@
               <w:jc w:val="center"/>
               <w:rPr>
                 <w:rFonts w:ascii="Bierstadt Display" w:hAnsi="Bierstadt Display"/>
+                <w:sz w:val="20"/>
               </w:rPr>
             </w:pPr>
             <w:r>
               <w:rPr>
                 <w:rFonts w:ascii="Bierstadt Display" w:hAnsi="Bierstadt Display"/>
+                <w:sz w:val="20"/>
               </w:rPr>
               <w:t>Use Offset slider</w:t>
             </w:r>
@@ -12825,11 +12977,13 @@
             <w:pPr>
               <w:rPr>
                 <w:rFonts w:ascii="Bierstadt Display" w:hAnsi="Bierstadt Display"/>
+                <w:sz w:val="20"/>
               </w:rPr>
             </w:pPr>
             <w:r>
               <w:rPr>
                 <w:rFonts w:ascii="Bierstadt Display" w:hAnsi="Bierstadt Display"/>
+                <w:sz w:val="20"/>
               </w:rPr>
               <w:t>Scale</w:t>
             </w:r>
@@ -12844,11 +12998,13 @@
               <w:jc w:val="center"/>
               <w:rPr>
                 <w:rFonts w:ascii="Bierstadt Display" w:hAnsi="Bierstadt Display"/>
+                <w:sz w:val="20"/>
               </w:rPr>
             </w:pPr>
             <w:r>
               <w:rPr>
                 <w:rFonts w:ascii="Bierstadt Display" w:hAnsi="Bierstadt Display"/>
+                <w:sz w:val="20"/>
               </w:rPr>
               <w:t>Use Adj</w:t>
             </w:r>
@@ -12864,11 +13020,13 @@
               <w:jc w:val="center"/>
               <w:rPr>
                 <w:rFonts w:ascii="Bierstadt Display" w:hAnsi="Bierstadt Display"/>
+                <w:sz w:val="20"/>
               </w:rPr>
             </w:pPr>
             <w:r>
               <w:rPr>
                 <w:rFonts w:ascii="Bierstadt Display" w:hAnsi="Bierstadt Display"/>
+                <w:sz w:val="20"/>
               </w:rPr>
               <w:t>Sxxx</w:t>
             </w:r>
@@ -12883,11 +13041,13 @@
               <w:jc w:val="center"/>
               <w:rPr>
                 <w:rFonts w:ascii="Bierstadt Display" w:hAnsi="Bierstadt Display"/>
+                <w:sz w:val="20"/>
               </w:rPr>
             </w:pPr>
             <w:r>
               <w:rPr>
                 <w:rFonts w:ascii="Bierstadt Display" w:hAnsi="Bierstadt Display"/>
+                <w:sz w:val="20"/>
               </w:rPr>
               <w:t>Use Scale slider</w:t>
             </w:r>
@@ -12903,11 +13063,13 @@
             <w:pPr>
               <w:rPr>
                 <w:rFonts w:ascii="Bierstadt Display" w:hAnsi="Bierstadt Display"/>
+                <w:sz w:val="20"/>
               </w:rPr>
             </w:pPr>
             <w:r>
               <w:rPr>
                 <w:rFonts w:ascii="Bierstadt Display" w:hAnsi="Bierstadt Display"/>
+                <w:sz w:val="20"/>
               </w:rPr>
               <w:t>Randomness</w:t>
             </w:r>
@@ -12922,11 +13084,13 @@
               <w:jc w:val="center"/>
               <w:rPr>
                 <w:rFonts w:ascii="Bierstadt Display" w:hAnsi="Bierstadt Display"/>
+                <w:sz w:val="20"/>
               </w:rPr>
             </w:pPr>
             <w:r>
               <w:rPr>
                 <w:rFonts w:ascii="Bierstadt Display" w:hAnsi="Bierstadt Display"/>
+                <w:sz w:val="20"/>
               </w:rPr>
               <w:t>Use Adj</w:t>
             </w:r>
@@ -12942,19 +13106,15 @@
               <w:jc w:val="center"/>
               <w:rPr>
                 <w:rFonts w:ascii="Bierstadt Display" w:hAnsi="Bierstadt Display"/>
+                <w:sz w:val="20"/>
               </w:rPr>
             </w:pPr>
             <w:r>
               <w:rPr>
                 <w:rFonts w:ascii="Bierstadt Display" w:hAnsi="Bierstadt Display"/>
-              </w:rPr>
-              <w:t>R</w:t>
-            </w:r>
-            <w:r>
-              <w:rPr>
-                <w:rFonts w:ascii="Bierstadt Display" w:hAnsi="Bierstadt Display"/>
-              </w:rPr>
-              <w:t>xx</w:t>
+                <w:sz w:val="20"/>
+              </w:rPr>
+              <w:t>Rxx</w:t>
             </w:r>
           </w:p>
         </w:tc>
@@ -12967,11 +13127,13 @@
               <w:jc w:val="center"/>
               <w:rPr>
                 <w:rFonts w:ascii="Bierstadt Display" w:hAnsi="Bierstadt Display"/>
+                <w:sz w:val="20"/>
               </w:rPr>
             </w:pPr>
             <w:r>
               <w:rPr>
                 <w:rFonts w:ascii="Bierstadt Display" w:hAnsi="Bierstadt Display"/>
+                <w:sz w:val="20"/>
               </w:rPr>
               <w:t>Use Random slider</w:t>
             </w:r>
@@ -12987,13 +13149,15 @@
             <w:pPr>
               <w:rPr>
                 <w:rFonts w:ascii="Bierstadt Display" w:hAnsi="Bierstadt Display"/>
+                <w:sz w:val="20"/>
               </w:rPr>
             </w:pPr>
             <w:r>
               <w:rPr>
                 <w:rFonts w:ascii="Bierstadt Display" w:hAnsi="Bierstadt Display"/>
-              </w:rPr>
-              <w:t>Set DAC</w:t>
+                <w:sz w:val="20"/>
+              </w:rPr>
+              <w:t>Active Time</w:t>
             </w:r>
           </w:p>
         </w:tc>
@@ -13006,6 +13170,314 @@
               <w:jc w:val="center"/>
               <w:rPr>
                 <w:rFonts w:ascii="Bierstadt Display" w:hAnsi="Bierstadt Display"/>
+                <w:sz w:val="20"/>
+              </w:rPr>
+            </w:pPr>
+            <w:r>
+              <w:rPr>
+                <w:rFonts w:ascii="Bierstadt Display" w:hAnsi="Bierstadt Display"/>
+                <w:sz w:val="20"/>
+              </w:rPr>
+              <w:t>Use Adj</w:t>
+            </w:r>
+          </w:p>
+        </w:tc>
+        <w:tc>
+          <w:tcPr>
+            <w:tcW w:w="2338" w:type="dxa"/>
+            <w:shd w:val="clear" w:color="auto" w:fill="FCEF58" w:themeFill="background2" w:themeFillShade="BF"/>
+          </w:tcPr>
+          <w:p>
+            <w:pPr>
+              <w:jc w:val="center"/>
+              <w:rPr>
+                <w:rFonts w:ascii="Bierstadt Display" w:hAnsi="Bierstadt Display"/>
+                <w:sz w:val="20"/>
+              </w:rPr>
+            </w:pPr>
+            <w:r>
+              <w:rPr>
+                <w:rFonts w:ascii="Bierstadt Display" w:hAnsi="Bierstadt Display"/>
+                <w:sz w:val="20"/>
+              </w:rPr>
+              <w:t>Axx</w:t>
+            </w:r>
+          </w:p>
+        </w:tc>
+        <w:tc>
+          <w:tcPr>
+            <w:tcW w:w="2338" w:type="dxa"/>
+          </w:tcPr>
+          <w:p>
+            <w:pPr>
+              <w:jc w:val="center"/>
+              <w:rPr>
+                <w:rFonts w:ascii="Bierstadt Display" w:hAnsi="Bierstadt Display"/>
+                <w:sz w:val="20"/>
+              </w:rPr>
+            </w:pPr>
+            <w:r>
+              <w:rPr>
+                <w:rFonts w:ascii="Bierstadt Display" w:hAnsi="Bierstadt Display"/>
+                <w:sz w:val="20"/>
+              </w:rPr>
+              <w:t>Use Active T slider</w:t>
+            </w:r>
+          </w:p>
+        </w:tc>
+      </w:tr>
+      <w:tr>
+        <w:tc>
+          <w:tcPr>
+            <w:tcW w:w="2448" w:type="dxa"/>
+          </w:tcPr>
+          <w:p>
+            <w:pPr>
+              <w:rPr>
+                <w:rFonts w:ascii="Bierstadt Display" w:hAnsi="Bierstadt Display"/>
+                <w:sz w:val="20"/>
+              </w:rPr>
+            </w:pPr>
+            <w:r>
+              <w:rPr>
+                <w:rFonts w:ascii="Bierstadt Display" w:hAnsi="Bierstadt Display"/>
+                <w:sz w:val="20"/>
+              </w:rPr>
+              <w:t>Group</w:t>
+            </w:r>
+          </w:p>
+        </w:tc>
+        <w:tc>
+          <w:tcPr>
+            <w:tcW w:w="2226" w:type="dxa"/>
+          </w:tcPr>
+          <w:p>
+            <w:pPr>
+              <w:jc w:val="center"/>
+              <w:rPr>
+                <w:rFonts w:ascii="Bierstadt Display" w:hAnsi="Bierstadt Display"/>
+                <w:sz w:val="20"/>
+              </w:rPr>
+            </w:pPr>
+            <w:r>
+              <w:rPr>
+                <w:rFonts w:ascii="Bierstadt Display" w:hAnsi="Bierstadt Display"/>
+                <w:sz w:val="20"/>
+              </w:rPr>
+              <w:t>N/A</w:t>
+            </w:r>
+          </w:p>
+        </w:tc>
+        <w:tc>
+          <w:tcPr>
+            <w:tcW w:w="2338" w:type="dxa"/>
+            <w:shd w:val="clear" w:color="auto" w:fill="FCEF58" w:themeFill="background2" w:themeFillShade="BF"/>
+          </w:tcPr>
+          <w:p>
+            <w:pPr>
+              <w:jc w:val="center"/>
+              <w:rPr>
+                <w:rFonts w:ascii="Bierstadt Display" w:hAnsi="Bierstadt Display"/>
+                <w:sz w:val="20"/>
+              </w:rPr>
+            </w:pPr>
+            <w:r>
+              <w:rPr>
+                <w:rFonts w:ascii="Bierstadt Display" w:hAnsi="Bierstadt Display"/>
+                <w:sz w:val="20"/>
+              </w:rPr>
+              <w:t>G</w:t>
+            </w:r>
+            <w:r>
+              <w:rPr>
+                <w:rFonts w:ascii="Bierstadt Display" w:hAnsi="Bierstadt Display"/>
+                <w:sz w:val="20"/>
+              </w:rPr>
+              <w:t>xx</w:t>
+            </w:r>
+          </w:p>
+        </w:tc>
+        <w:tc>
+          <w:tcPr>
+            <w:tcW w:w="2338" w:type="dxa"/>
+          </w:tcPr>
+          <w:p>
+            <w:pPr>
+              <w:jc w:val="center"/>
+              <w:rPr>
+                <w:rFonts w:ascii="Bierstadt Display" w:hAnsi="Bierstadt Display"/>
+                <w:sz w:val="20"/>
+              </w:rPr>
+            </w:pPr>
+            <w:r>
+              <w:rPr>
+                <w:rFonts w:ascii="Bierstadt Display" w:hAnsi="Bierstadt Display"/>
+                <w:sz w:val="20"/>
+              </w:rPr>
+              <w:t xml:space="preserve">Use </w:t>
+            </w:r>
+            <w:r>
+              <w:rPr>
+                <w:rFonts w:ascii="Bierstadt Display" w:hAnsi="Bierstadt Display"/>
+                <w:sz w:val="20"/>
+              </w:rPr>
+              <w:t>Group Controls</w:t>
+            </w:r>
+          </w:p>
+        </w:tc>
+      </w:tr>
+      <w:tr>
+        <w:tc>
+          <w:tcPr>
+            <w:tcW w:w="2448" w:type="dxa"/>
+          </w:tcPr>
+          <w:p>
+            <w:pPr>
+              <w:rPr>
+                <w:rFonts w:ascii="Bierstadt Display" w:hAnsi="Bierstadt Display"/>
+                <w:sz w:val="20"/>
+              </w:rPr>
+            </w:pPr>
+            <w:r>
+              <w:rPr>
+                <w:rFonts w:ascii="Bierstadt Display" w:hAnsi="Bierstadt Display"/>
+                <w:sz w:val="20"/>
+              </w:rPr>
+              <w:t xml:space="preserve">Group </w:t>
+            </w:r>
+            <w:r>
+              <w:rPr>
+                <w:rFonts w:ascii="Bierstadt Display" w:hAnsi="Bierstadt Display"/>
+                <w:sz w:val="20"/>
+              </w:rPr>
+              <w:t xml:space="preserve">Active </w:t>
+            </w:r>
+          </w:p>
+        </w:tc>
+        <w:tc>
+          <w:tcPr>
+            <w:tcW w:w="2226" w:type="dxa"/>
+          </w:tcPr>
+          <w:p>
+            <w:pPr>
+              <w:jc w:val="center"/>
+              <w:rPr>
+                <w:rFonts w:ascii="Bierstadt Display" w:hAnsi="Bierstadt Display"/>
+                <w:sz w:val="20"/>
+              </w:rPr>
+            </w:pPr>
+            <w:r>
+              <w:rPr>
+                <w:rFonts w:ascii="Bierstadt Display" w:hAnsi="Bierstadt Display"/>
+                <w:sz w:val="20"/>
+              </w:rPr>
+              <w:t>N/A</w:t>
+            </w:r>
+          </w:p>
+        </w:tc>
+        <w:tc>
+          <w:tcPr>
+            <w:tcW w:w="2338" w:type="dxa"/>
+            <w:shd w:val="clear" w:color="auto" w:fill="FCEF58" w:themeFill="background2" w:themeFillShade="BF"/>
+          </w:tcPr>
+          <w:p>
+            <w:pPr>
+              <w:jc w:val="center"/>
+              <w:rPr>
+                <w:rFonts w:ascii="Bierstadt Display" w:hAnsi="Bierstadt Display"/>
+                <w:sz w:val="20"/>
+              </w:rPr>
+            </w:pPr>
+            <w:r>
+              <w:rPr>
+                <w:rFonts w:ascii="Bierstadt Display" w:hAnsi="Bierstadt Display"/>
+                <w:sz w:val="20"/>
+              </w:rPr>
+              <w:t>g</w:t>
+            </w:r>
+            <w:r>
+              <w:rPr>
+                <w:rFonts w:ascii="Bierstadt Display" w:hAnsi="Bierstadt Display"/>
+                <w:sz w:val="20"/>
+              </w:rPr>
+              <w:t>x</w:t>
+            </w:r>
+          </w:p>
+        </w:tc>
+        <w:tc>
+          <w:tcPr>
+            <w:tcW w:w="2338" w:type="dxa"/>
+          </w:tcPr>
+          <w:p>
+            <w:pPr>
+              <w:jc w:val="center"/>
+              <w:rPr>
+                <w:rFonts w:ascii="Bierstadt Display" w:hAnsi="Bierstadt Display"/>
+                <w:sz w:val="20"/>
+              </w:rPr>
+            </w:pPr>
+            <w:r>
+              <w:rPr>
+                <w:rFonts w:ascii="Bierstadt Display" w:hAnsi="Bierstadt Display"/>
+                <w:sz w:val="20"/>
+              </w:rPr>
+              <w:t xml:space="preserve">Use </w:t>
+            </w:r>
+            <w:r>
+              <w:rPr>
+                <w:rFonts w:ascii="Bierstadt Display" w:hAnsi="Bierstadt Display"/>
+                <w:sz w:val="20"/>
+              </w:rPr>
+              <w:t xml:space="preserve">Grp </w:t>
+            </w:r>
+            <w:r>
+              <w:rPr>
+                <w:rFonts w:ascii="Bierstadt Display" w:hAnsi="Bierstadt Display"/>
+                <w:sz w:val="20"/>
+              </w:rPr>
+              <w:t xml:space="preserve">Active </w:t>
+            </w:r>
+            <w:r>
+              <w:rPr>
+                <w:rFonts w:ascii="Bierstadt Display" w:hAnsi="Bierstadt Display"/>
+                <w:sz w:val="20"/>
+              </w:rPr>
+              <w:t>Button</w:t>
+            </w:r>
+          </w:p>
+        </w:tc>
+      </w:tr>
+      <w:tr>
+        <w:tc>
+          <w:tcPr>
+            <w:tcW w:w="2448" w:type="dxa"/>
+          </w:tcPr>
+          <w:p>
+            <w:pPr>
+              <w:rPr>
+                <w:rFonts w:ascii="Bierstadt Display" w:hAnsi="Bierstadt Display"/>
+                <w:sz w:val="20"/>
+              </w:rPr>
+            </w:pPr>
+            <w:r>
+              <w:rPr>
+                <w:rFonts w:ascii="Bierstadt Display" w:hAnsi="Bierstadt Display"/>
+                <w:sz w:val="20"/>
+              </w:rPr>
+              <w:t>Set DAC</w:t>
+            </w:r>
+          </w:p>
+        </w:tc>
+        <w:tc>
+          <w:tcPr>
+            <w:tcW w:w="2226" w:type="dxa"/>
+          </w:tcPr>
+          <w:p>
+            <w:pPr>
+              <w:jc w:val="center"/>
+              <w:rPr>
+                <w:rFonts w:ascii="Bierstadt Display" w:hAnsi="Bierstadt Display"/>
+                <w:sz w:val="20"/>
               </w:rPr>
             </w:pPr>
           </w:p>
@@ -13020,11 +13492,13 @@
               <w:jc w:val="center"/>
               <w:rPr>
                 <w:rFonts w:ascii="Bierstadt Display" w:hAnsi="Bierstadt Display"/>
+                <w:sz w:val="20"/>
               </w:rPr>
             </w:pPr>
             <w:r>
               <w:rPr>
                 <w:rFonts w:ascii="Bierstadt Display" w:hAnsi="Bierstadt Display"/>
+                <w:sz w:val="20"/>
               </w:rPr>
               <w:t>=xxxx</w:t>
             </w:r>
@@ -13039,6 +13513,7 @@
               <w:jc w:val="center"/>
               <w:rPr>
                 <w:rFonts w:ascii="Bierstadt Display" w:hAnsi="Bierstadt Display"/>
+                <w:sz w:val="20"/>
               </w:rPr>
             </w:pPr>
           </w:p>
@@ -13053,17 +13528,20 @@
             <w:pPr>
               <w:rPr>
                 <w:rFonts w:ascii="Bierstadt Display" w:hAnsi="Bierstadt Display"/>
+                <w:sz w:val="20"/>
               </w:rPr>
             </w:pPr>
             <w:r>
               <w:rPr>
                 <w:rFonts w:ascii="Bierstadt Display" w:hAnsi="Bierstadt Display"/>
+                <w:sz w:val="20"/>
               </w:rPr>
               <w:t>Quantization Off</w:t>
             </w:r>
             <w:r>
               <w:rPr>
                 <w:rFonts w:ascii="Bierstadt Display" w:hAnsi="Bierstadt Display"/>
+                <w:sz w:val="20"/>
               </w:rPr>
               <w:t>/On</w:t>
             </w:r>
@@ -13078,6 +13556,7 @@
               <w:jc w:val="center"/>
               <w:rPr>
                 <w:rFonts w:ascii="Bierstadt Display" w:hAnsi="Bierstadt Display"/>
+                <w:sz w:val="20"/>
               </w:rPr>
             </w:pPr>
           </w:p>
@@ -13092,17 +13571,20 @@
               <w:jc w:val="center"/>
               <w:rPr>
                 <w:rFonts w:ascii="Bierstadt Display" w:hAnsi="Bierstadt Display"/>
+                <w:sz w:val="20"/>
               </w:rPr>
             </w:pPr>
             <w:r>
               <w:rPr>
                 <w:rFonts w:ascii="Bierstadt Display" w:hAnsi="Bierstadt Display"/>
+                <w:sz w:val="20"/>
               </w:rPr>
               <w:t>Q0</w:t>
             </w:r>
             <w:r>
               <w:rPr>
                 <w:rFonts w:ascii="Bierstadt Display" w:hAnsi="Bierstadt Display"/>
+                <w:sz w:val="20"/>
               </w:rPr>
               <w:t>/1</w:t>
             </w:r>
@@ -13117,6 +13599,7 @@
               <w:jc w:val="center"/>
               <w:rPr>
                 <w:rFonts w:ascii="Bierstadt Display" w:hAnsi="Bierstadt Display"/>
+                <w:sz w:val="20"/>
               </w:rPr>
             </w:pPr>
           </w:p>
@@ -13131,11 +13614,13 @@
             <w:pPr>
               <w:rPr>
                 <w:rFonts w:ascii="Bierstadt Display" w:hAnsi="Bierstadt Display"/>
+                <w:sz w:val="20"/>
               </w:rPr>
             </w:pPr>
             <w:r>
               <w:rPr>
                 <w:rFonts w:ascii="Bierstadt Display" w:hAnsi="Bierstadt Display"/>
+                <w:sz w:val="20"/>
               </w:rPr>
               <w:t>Print WiFi Status</w:t>
             </w:r>
@@ -13150,6 +13635,7 @@
               <w:jc w:val="center"/>
               <w:rPr>
                 <w:rFonts w:ascii="Bierstadt Display" w:hAnsi="Bierstadt Display"/>
+                <w:sz w:val="20"/>
               </w:rPr>
             </w:pPr>
           </w:p>
@@ -13164,11 +13650,13 @@
               <w:jc w:val="center"/>
               <w:rPr>
                 <w:rFonts w:ascii="Bierstadt Display" w:hAnsi="Bierstadt Display"/>
+                <w:sz w:val="20"/>
               </w:rPr>
             </w:pPr>
             <w:r>
               <w:rPr>
                 <w:rFonts w:ascii="Bierstadt Display" w:hAnsi="Bierstadt Display"/>
+                <w:sz w:val="20"/>
               </w:rPr>
               <w:t>W</w:t>
             </w:r>
@@ -13183,6 +13671,7 @@
               <w:jc w:val="center"/>
               <w:rPr>
                 <w:rFonts w:ascii="Bierstadt Display" w:hAnsi="Bierstadt Display"/>
+                <w:sz w:val="20"/>
               </w:rPr>
             </w:pPr>
           </w:p>
@@ -13197,17 +13686,20 @@
             <w:pPr>
               <w:rPr>
                 <w:rFonts w:ascii="Bierstadt Display" w:hAnsi="Bierstadt Display"/>
+                <w:sz w:val="20"/>
               </w:rPr>
             </w:pPr>
             <w:r>
               <w:rPr>
                 <w:rFonts w:ascii="Bierstadt Display" w:hAnsi="Bierstadt Display"/>
+                <w:sz w:val="20"/>
               </w:rPr>
               <w:t>Display Off</w:t>
             </w:r>
             <w:r>
               <w:rPr>
                 <w:rFonts w:ascii="Bierstadt Display" w:hAnsi="Bierstadt Display"/>
+                <w:sz w:val="20"/>
               </w:rPr>
               <w:t>/On</w:t>
             </w:r>
@@ -13222,6 +13714,7 @@
               <w:jc w:val="center"/>
               <w:rPr>
                 <w:rFonts w:ascii="Bierstadt Display" w:hAnsi="Bierstadt Display"/>
+                <w:sz w:val="20"/>
               </w:rPr>
             </w:pPr>
           </w:p>
@@ -13236,17 +13729,20 @@
               <w:jc w:val="center"/>
               <w:rPr>
                 <w:rFonts w:ascii="Bierstadt Display" w:hAnsi="Bierstadt Display"/>
+                <w:sz w:val="20"/>
               </w:rPr>
             </w:pPr>
             <w:r>
               <w:rPr>
                 <w:rFonts w:ascii="Bierstadt Display" w:hAnsi="Bierstadt Display"/>
+                <w:sz w:val="20"/>
               </w:rPr>
               <w:t>J0</w:t>
             </w:r>
             <w:r>
               <w:rPr>
                 <w:rFonts w:ascii="Bierstadt Display" w:hAnsi="Bierstadt Display"/>
+                <w:sz w:val="20"/>
               </w:rPr>
               <w:t>/1</w:t>
             </w:r>
@@ -13261,6 +13757,7 @@
               <w:jc w:val="center"/>
               <w:rPr>
                 <w:rFonts w:ascii="Bierstadt Display" w:hAnsi="Bierstadt Display"/>
+                <w:sz w:val="20"/>
               </w:rPr>
             </w:pPr>
           </w:p>
@@ -13275,23 +13772,27 @@
             <w:pPr>
               <w:rPr>
                 <w:rFonts w:ascii="Bierstadt Display" w:hAnsi="Bierstadt Display"/>
+                <w:sz w:val="20"/>
               </w:rPr>
             </w:pPr>
             <w:r>
               <w:rPr>
                 <w:rFonts w:ascii="Bierstadt Display" w:hAnsi="Bierstadt Display"/>
+                <w:sz w:val="20"/>
               </w:rPr>
               <w:t>USB Direct</w:t>
             </w:r>
             <w:r>
               <w:rPr>
                 <w:rFonts w:ascii="Bierstadt Display" w:hAnsi="Bierstadt Display"/>
+                <w:sz w:val="20"/>
               </w:rPr>
               <w:t xml:space="preserve"> O</w:t>
             </w:r>
             <w:r>
               <w:rPr>
                 <w:rFonts w:ascii="Bierstadt Display" w:hAnsi="Bierstadt Display"/>
+                <w:sz w:val="20"/>
               </w:rPr>
               <w:t>ff/On</w:t>
             </w:r>
@@ -13306,6 +13807,7 @@
               <w:jc w:val="center"/>
               <w:rPr>
                 <w:rFonts w:ascii="Bierstadt Display" w:hAnsi="Bierstadt Display"/>
+                <w:sz w:val="20"/>
               </w:rPr>
             </w:pPr>
           </w:p>
@@ -13320,11 +13822,13 @@
               <w:jc w:val="center"/>
               <w:rPr>
                 <w:rFonts w:ascii="Bierstadt Display" w:hAnsi="Bierstadt Display"/>
+                <w:sz w:val="20"/>
               </w:rPr>
             </w:pPr>
             <w:r>
               <w:rPr>
                 <w:rFonts w:ascii="Bierstadt Display" w:hAnsi="Bierstadt Display"/>
+                <w:sz w:val="20"/>
               </w:rPr>
               <w:t>U0/1</w:t>
             </w:r>
@@ -13339,6 +13843,7 @@
               <w:jc w:val="center"/>
               <w:rPr>
                 <w:rFonts w:ascii="Bierstadt Display" w:hAnsi="Bierstadt Display"/>
+                <w:sz w:val="20"/>
               </w:rPr>
             </w:pPr>
           </w:p>
@@ -13353,11 +13858,13 @@
             <w:pPr>
               <w:rPr>
                 <w:rFonts w:ascii="Bierstadt Display" w:hAnsi="Bierstadt Display"/>
+                <w:sz w:val="20"/>
               </w:rPr>
             </w:pPr>
             <w:r>
               <w:rPr>
                 <w:rFonts w:ascii="Bierstadt Display" w:hAnsi="Bierstadt Display"/>
+                <w:sz w:val="20"/>
               </w:rPr>
               <w:t xml:space="preserve">Select Trigger </w:t>
             </w:r>
@@ -13372,6 +13879,7 @@
               <w:jc w:val="center"/>
               <w:rPr>
                 <w:rFonts w:ascii="Bierstadt Display" w:hAnsi="Bierstadt Display"/>
+                <w:sz w:val="20"/>
               </w:rPr>
             </w:pPr>
           </w:p>
@@ -13386,11 +13894,13 @@
               <w:jc w:val="center"/>
               <w:rPr>
                 <w:rFonts w:ascii="Bierstadt Display" w:hAnsi="Bierstadt Display"/>
+                <w:sz w:val="20"/>
               </w:rPr>
             </w:pPr>
             <w:r>
               <w:rPr>
                 <w:rFonts w:ascii="Bierstadt Display" w:hAnsi="Bierstadt Display"/>
+                <w:sz w:val="20"/>
               </w:rPr>
               <w:t>tx</w:t>
             </w:r>
@@ -13405,6 +13915,7 @@
               <w:jc w:val="center"/>
               <w:rPr>
                 <w:rFonts w:ascii="Bierstadt Display" w:hAnsi="Bierstadt Display"/>
+                <w:sz w:val="20"/>
               </w:rPr>
             </w:pPr>
           </w:p>
@@ -13419,23 +13930,27 @@
             <w:pPr>
               <w:rPr>
                 <w:rFonts w:ascii="Bierstadt Display" w:hAnsi="Bierstadt Display"/>
+                <w:sz w:val="20"/>
               </w:rPr>
             </w:pPr>
             <w:r>
               <w:rPr>
                 <w:rFonts w:ascii="Bierstadt Display" w:hAnsi="Bierstadt Display"/>
+                <w:sz w:val="20"/>
               </w:rPr>
               <w:t>Clear</w:t>
             </w:r>
             <w:r>
               <w:rPr>
                 <w:rFonts w:ascii="Bierstadt Display" w:hAnsi="Bierstadt Display"/>
+                <w:sz w:val="20"/>
               </w:rPr>
               <w:t xml:space="preserve"> </w:t>
             </w:r>
             <w:r>
               <w:rPr>
                 <w:rFonts w:ascii="Bierstadt Display" w:hAnsi="Bierstadt Display"/>
+                <w:sz w:val="20"/>
               </w:rPr>
               <w:t xml:space="preserve">Trigger </w:t>
             </w:r>
@@ -13450,6 +13965,7 @@
               <w:jc w:val="center"/>
               <w:rPr>
                 <w:rFonts w:ascii="Bierstadt Display" w:hAnsi="Bierstadt Display"/>
+                <w:sz w:val="20"/>
               </w:rPr>
             </w:pPr>
           </w:p>
@@ -13464,17 +13980,20 @@
               <w:jc w:val="center"/>
               <w:rPr>
                 <w:rFonts w:ascii="Bierstadt Display" w:hAnsi="Bierstadt Display"/>
+                <w:sz w:val="20"/>
               </w:rPr>
             </w:pPr>
             <w:r>
               <w:rPr>
                 <w:rFonts w:ascii="Bierstadt Display" w:hAnsi="Bierstadt Display"/>
+                <w:sz w:val="20"/>
               </w:rPr>
               <w:t>c</w:t>
             </w:r>
             <w:r>
               <w:rPr>
                 <w:rFonts w:ascii="Bierstadt Display" w:hAnsi="Bierstadt Display"/>
+                <w:sz w:val="20"/>
               </w:rPr>
               <w:t>x</w:t>
             </w:r>
@@ -13489,6 +14008,7 @@
               <w:jc w:val="center"/>
               <w:rPr>
                 <w:rFonts w:ascii="Bierstadt Display" w:hAnsi="Bierstadt Display"/>
+                <w:sz w:val="20"/>
               </w:rPr>
             </w:pPr>
           </w:p>
@@ -13503,11 +14023,13 @@
             <w:pPr>
               <w:rPr>
                 <w:rFonts w:ascii="Bierstadt Display" w:hAnsi="Bierstadt Display"/>
+                <w:sz w:val="20"/>
               </w:rPr>
             </w:pPr>
             <w:r>
               <w:rPr>
                 <w:rFonts w:ascii="Bierstadt Display" w:hAnsi="Bierstadt Display"/>
+                <w:sz w:val="20"/>
               </w:rPr>
               <w:t>Disable Selected Trig</w:t>
             </w:r>
@@ -13522,6 +14044,7 @@
               <w:jc w:val="center"/>
               <w:rPr>
                 <w:rFonts w:ascii="Bierstadt Display" w:hAnsi="Bierstadt Display"/>
+                <w:sz w:val="20"/>
               </w:rPr>
             </w:pPr>
           </w:p>
@@ -13536,17 +14059,20 @@
               <w:jc w:val="center"/>
               <w:rPr>
                 <w:rFonts w:ascii="Bierstadt Display" w:hAnsi="Bierstadt Display"/>
+                <w:sz w:val="20"/>
               </w:rPr>
             </w:pPr>
             <w:r>
               <w:rPr>
                 <w:rFonts w:ascii="Bierstadt Display" w:hAnsi="Bierstadt Display"/>
+                <w:sz w:val="20"/>
               </w:rPr>
               <w:t>T0</w:t>
             </w:r>
             <w:r>
               <w:rPr>
                 <w:rFonts w:ascii="Bierstadt Display" w:hAnsi="Bierstadt Display"/>
+                <w:sz w:val="20"/>
               </w:rPr>
               <w:t>x</w:t>
             </w:r>
@@ -13561,6 +14087,7 @@
               <w:jc w:val="center"/>
               <w:rPr>
                 <w:rFonts w:ascii="Bierstadt Display" w:hAnsi="Bierstadt Display"/>
+                <w:sz w:val="20"/>
               </w:rPr>
             </w:pPr>
           </w:p>
@@ -13575,11 +14102,13 @@
             <w:pPr>
               <w:rPr>
                 <w:rFonts w:ascii="Bierstadt Display" w:hAnsi="Bierstadt Display"/>
+                <w:sz w:val="20"/>
               </w:rPr>
             </w:pPr>
             <w:r>
               <w:rPr>
                 <w:rFonts w:ascii="Bierstadt Display" w:hAnsi="Bierstadt Display"/>
+                <w:sz w:val="20"/>
               </w:rPr>
               <w:t>Enable Selected Trig</w:t>
             </w:r>
@@ -13594,6 +14123,7 @@
               <w:jc w:val="center"/>
               <w:rPr>
                 <w:rFonts w:ascii="Bierstadt Display" w:hAnsi="Bierstadt Display"/>
+                <w:sz w:val="20"/>
               </w:rPr>
             </w:pPr>
           </w:p>
@@ -13608,17 +14138,20 @@
               <w:jc w:val="center"/>
               <w:rPr>
                 <w:rFonts w:ascii="Bierstadt Display" w:hAnsi="Bierstadt Display"/>
+                <w:sz w:val="20"/>
               </w:rPr>
             </w:pPr>
             <w:r>
               <w:rPr>
                 <w:rFonts w:ascii="Bierstadt Display" w:hAnsi="Bierstadt Display"/>
+                <w:sz w:val="20"/>
               </w:rPr>
               <w:t>T1</w:t>
             </w:r>
             <w:r>
               <w:rPr>
                 <w:rFonts w:ascii="Bierstadt Display" w:hAnsi="Bierstadt Display"/>
+                <w:sz w:val="20"/>
               </w:rPr>
               <w:t>x</w:t>
             </w:r>
@@ -13633,6 +14166,7 @@
               <w:jc w:val="center"/>
               <w:rPr>
                 <w:rFonts w:ascii="Bierstadt Display" w:hAnsi="Bierstadt Display"/>
+                <w:sz w:val="20"/>
               </w:rPr>
             </w:pPr>
           </w:p>
@@ -13647,11 +14181,13 @@
             <w:pPr>
               <w:rPr>
                 <w:rFonts w:ascii="Bierstadt Display" w:hAnsi="Bierstadt Display"/>
+                <w:sz w:val="20"/>
               </w:rPr>
             </w:pPr>
             <w:r>
               <w:rPr>
                 <w:rFonts w:ascii="Bierstadt Display" w:hAnsi="Bierstadt Display"/>
+                <w:sz w:val="20"/>
               </w:rPr>
               <w:t>Toggle Selected Trig</w:t>
             </w:r>
@@ -13666,6 +14202,7 @@
               <w:jc w:val="center"/>
               <w:rPr>
                 <w:rFonts w:ascii="Bierstadt Display" w:hAnsi="Bierstadt Display"/>
+                <w:sz w:val="20"/>
               </w:rPr>
             </w:pPr>
           </w:p>
@@ -13680,17 +14217,20 @@
               <w:jc w:val="center"/>
               <w:rPr>
                 <w:rFonts w:ascii="Bierstadt Display" w:hAnsi="Bierstadt Display"/>
+                <w:sz w:val="20"/>
               </w:rPr>
             </w:pPr>
             <w:r>
               <w:rPr>
                 <w:rFonts w:ascii="Bierstadt Display" w:hAnsi="Bierstadt Display"/>
+                <w:sz w:val="20"/>
               </w:rPr>
               <w:t>T2</w:t>
             </w:r>
             <w:r>
               <w:rPr>
                 <w:rFonts w:ascii="Bierstadt Display" w:hAnsi="Bierstadt Display"/>
+                <w:sz w:val="20"/>
               </w:rPr>
               <w:t>x</w:t>
             </w:r>
@@ -13705,6 +14245,7 @@
               <w:jc w:val="center"/>
               <w:rPr>
                 <w:rFonts w:ascii="Bierstadt Display" w:hAnsi="Bierstadt Display"/>
+                <w:sz w:val="20"/>
               </w:rPr>
             </w:pPr>
           </w:p>
@@ -13719,11 +14260,13 @@
             <w:pPr>
               <w:rPr>
                 <w:rFonts w:ascii="Bierstadt Display" w:hAnsi="Bierstadt Display"/>
+                <w:sz w:val="20"/>
               </w:rPr>
             </w:pPr>
             <w:r>
               <w:rPr>
                 <w:rFonts w:ascii="Bierstadt Display" w:hAnsi="Bierstadt Display"/>
+                <w:sz w:val="20"/>
               </w:rPr>
               <w:t>Disable All Triggers</w:t>
             </w:r>
@@ -13738,6 +14281,7 @@
               <w:jc w:val="center"/>
               <w:rPr>
                 <w:rFonts w:ascii="Bierstadt Display" w:hAnsi="Bierstadt Display"/>
+                <w:sz w:val="20"/>
               </w:rPr>
             </w:pPr>
           </w:p>
@@ -13752,11 +14296,13 @@
               <w:jc w:val="center"/>
               <w:rPr>
                 <w:rFonts w:ascii="Bierstadt Display" w:hAnsi="Bierstadt Display"/>
+                <w:sz w:val="20"/>
               </w:rPr>
             </w:pPr>
             <w:r>
               <w:rPr>
                 <w:rFonts w:ascii="Bierstadt Display" w:hAnsi="Bierstadt Display"/>
+                <w:sz w:val="20"/>
               </w:rPr>
               <w:t>T3</w:t>
             </w:r>
@@ -13771,6 +14317,7 @@
               <w:jc w:val="center"/>
               <w:rPr>
                 <w:rFonts w:ascii="Bierstadt Display" w:hAnsi="Bierstadt Display"/>
+                <w:sz w:val="20"/>
               </w:rPr>
             </w:pPr>
           </w:p>
@@ -13785,11 +14332,13 @@
             <w:pPr>
               <w:rPr>
                 <w:rFonts w:ascii="Bierstadt Display" w:hAnsi="Bierstadt Display"/>
+                <w:sz w:val="20"/>
               </w:rPr>
             </w:pPr>
             <w:r>
               <w:rPr>
                 <w:rFonts w:ascii="Bierstadt Display" w:hAnsi="Bierstadt Display"/>
+                <w:sz w:val="20"/>
               </w:rPr>
               <w:t>Trigger All Triggers</w:t>
             </w:r>
@@ -13804,6 +14353,7 @@
               <w:jc w:val="center"/>
               <w:rPr>
                 <w:rFonts w:ascii="Bierstadt Display" w:hAnsi="Bierstadt Display"/>
+                <w:sz w:val="20"/>
               </w:rPr>
             </w:pPr>
           </w:p>
@@ -13818,11 +14368,13 @@
               <w:jc w:val="center"/>
               <w:rPr>
                 <w:rFonts w:ascii="Bierstadt Display" w:hAnsi="Bierstadt Display"/>
+                <w:sz w:val="20"/>
               </w:rPr>
             </w:pPr>
             <w:r>
               <w:rPr>
                 <w:rFonts w:ascii="Bierstadt Display" w:hAnsi="Bierstadt Display"/>
+                <w:sz w:val="20"/>
               </w:rPr>
               <w:t>T4</w:t>
             </w:r>
@@ -13837,6 +14389,7 @@
               <w:jc w:val="center"/>
               <w:rPr>
                 <w:rFonts w:ascii="Bierstadt Display" w:hAnsi="Bierstadt Display"/>
+                <w:sz w:val="20"/>
               </w:rPr>
             </w:pPr>
           </w:p>
@@ -13851,11 +14404,13 @@
             <w:pPr>
               <w:rPr>
                 <w:rFonts w:ascii="Bierstadt Display" w:hAnsi="Bierstadt Display"/>
+                <w:sz w:val="20"/>
               </w:rPr>
             </w:pPr>
             <w:r>
               <w:rPr>
                 <w:rFonts w:ascii="Bierstadt Display" w:hAnsi="Bierstadt Display"/>
+                <w:sz w:val="20"/>
               </w:rPr>
               <w:t>Clear All Triggers</w:t>
             </w:r>
@@ -13870,6 +14425,7 @@
               <w:jc w:val="center"/>
               <w:rPr>
                 <w:rFonts w:ascii="Bierstadt Display" w:hAnsi="Bierstadt Display"/>
+                <w:sz w:val="20"/>
               </w:rPr>
             </w:pPr>
           </w:p>
@@ -13884,11 +14440,13 @@
               <w:jc w:val="center"/>
               <w:rPr>
                 <w:rFonts w:ascii="Bierstadt Display" w:hAnsi="Bierstadt Display"/>
+                <w:sz w:val="20"/>
               </w:rPr>
             </w:pPr>
             <w:r>
               <w:rPr>
                 <w:rFonts w:ascii="Bierstadt Display" w:hAnsi="Bierstadt Display"/>
+                <w:sz w:val="20"/>
               </w:rPr>
               <w:t>T5</w:t>
             </w:r>
@@ -13903,6 +14461,7 @@
               <w:jc w:val="center"/>
               <w:rPr>
                 <w:rFonts w:ascii="Bierstadt Display" w:hAnsi="Bierstadt Display"/>
+                <w:sz w:val="20"/>
               </w:rPr>
             </w:pPr>
           </w:p>
@@ -13917,11 +14476,13 @@
             <w:pPr>
               <w:rPr>
                 <w:rFonts w:ascii="Bierstadt Display" w:hAnsi="Bierstadt Display"/>
+                <w:sz w:val="20"/>
               </w:rPr>
             </w:pPr>
             <w:r>
               <w:rPr>
                 <w:rFonts w:ascii="Bierstadt Display" w:hAnsi="Bierstadt Display"/>
+                <w:sz w:val="20"/>
               </w:rPr>
               <w:t>Trigger Report</w:t>
             </w:r>
@@ -13936,6 +14497,7 @@
               <w:jc w:val="center"/>
               <w:rPr>
                 <w:rFonts w:ascii="Bierstadt Display" w:hAnsi="Bierstadt Display"/>
+                <w:sz w:val="20"/>
               </w:rPr>
             </w:pPr>
           </w:p>
@@ -13950,11 +14512,13 @@
               <w:jc w:val="center"/>
               <w:rPr>
                 <w:rFonts w:ascii="Bierstadt Display" w:hAnsi="Bierstadt Display"/>
+                <w:sz w:val="20"/>
               </w:rPr>
             </w:pPr>
             <w:r>
               <w:rPr>
                 <w:rFonts w:ascii="Bierstadt Display" w:hAnsi="Bierstadt Display"/>
+                <w:sz w:val="20"/>
               </w:rPr>
               <w:t>T6</w:t>
             </w:r>
@@ -13969,6 +14533,7 @@
               <w:jc w:val="center"/>
               <w:rPr>
                 <w:rFonts w:ascii="Bierstadt Display" w:hAnsi="Bierstadt Display"/>
+                <w:sz w:val="20"/>
               </w:rPr>
             </w:pPr>
           </w:p>
@@ -13983,11 +14548,13 @@
             <w:pPr>
               <w:rPr>
                 <w:rFonts w:ascii="Bierstadt Display" w:hAnsi="Bierstadt Display"/>
+                <w:sz w:val="20"/>
               </w:rPr>
             </w:pPr>
             <w:r>
               <w:rPr>
                 <w:rFonts w:ascii="Bierstadt Display" w:hAnsi="Bierstadt Display"/>
+                <w:sz w:val="20"/>
               </w:rPr>
               <w:t>Gen Macro Selected</w:t>
             </w:r>
@@ -14002,6 +14569,7 @@
               <w:jc w:val="center"/>
               <w:rPr>
                 <w:rFonts w:ascii="Bierstadt Display" w:hAnsi="Bierstadt Display"/>
+                <w:sz w:val="20"/>
               </w:rPr>
             </w:pPr>
           </w:p>
@@ -14016,11 +14584,13 @@
               <w:jc w:val="center"/>
               <w:rPr>
                 <w:rFonts w:ascii="Bierstadt Display" w:hAnsi="Bierstadt Display"/>
+                <w:sz w:val="20"/>
               </w:rPr>
             </w:pPr>
             <w:r>
               <w:rPr>
                 <w:rFonts w:ascii="Bierstadt Display" w:hAnsi="Bierstadt Display"/>
+                <w:sz w:val="20"/>
               </w:rPr>
               <w:t>M0</w:t>
             </w:r>
@@ -14035,6 +14605,7 @@
               <w:jc w:val="center"/>
               <w:rPr>
                 <w:rFonts w:ascii="Bierstadt Display" w:hAnsi="Bierstadt Display"/>
+                <w:sz w:val="20"/>
               </w:rPr>
             </w:pPr>
           </w:p>
@@ -14049,11 +14620,13 @@
             <w:pPr>
               <w:rPr>
                 <w:rFonts w:ascii="Bierstadt Display" w:hAnsi="Bierstadt Display"/>
+                <w:sz w:val="20"/>
               </w:rPr>
             </w:pPr>
             <w:r>
               <w:rPr>
                 <w:rFonts w:ascii="Bierstadt Display" w:hAnsi="Bierstadt Display"/>
+                <w:sz w:val="20"/>
               </w:rPr>
               <w:t>Gen Macro Input Cal</w:t>
             </w:r>
@@ -14068,6 +14641,7 @@
               <w:jc w:val="center"/>
               <w:rPr>
                 <w:rFonts w:ascii="Bierstadt Display" w:hAnsi="Bierstadt Display"/>
+                <w:sz w:val="20"/>
               </w:rPr>
             </w:pPr>
           </w:p>
@@ -14082,11 +14656,13 @@
               <w:jc w:val="center"/>
               <w:rPr>
                 <w:rFonts w:ascii="Bierstadt Display" w:hAnsi="Bierstadt Display"/>
+                <w:sz w:val="20"/>
               </w:rPr>
             </w:pPr>
             <w:r>
               <w:rPr>
                 <w:rFonts w:ascii="Bierstadt Display" w:hAnsi="Bierstadt Display"/>
+                <w:sz w:val="20"/>
               </w:rPr>
               <w:t>M1</w:t>
             </w:r>
@@ -14101,6 +14677,7 @@
               <w:jc w:val="center"/>
               <w:rPr>
                 <w:rFonts w:ascii="Bierstadt Display" w:hAnsi="Bierstadt Display"/>
+                <w:sz w:val="20"/>
               </w:rPr>
             </w:pPr>
           </w:p>
@@ -14115,11 +14692,13 @@
             <w:pPr>
               <w:rPr>
                 <w:rFonts w:ascii="Bierstadt Display" w:hAnsi="Bierstadt Display"/>
+                <w:sz w:val="20"/>
               </w:rPr>
             </w:pPr>
             <w:r>
               <w:rPr>
                 <w:rFonts w:ascii="Bierstadt Display" w:hAnsi="Bierstadt Display"/>
+                <w:sz w:val="20"/>
               </w:rPr>
               <w:t>Gen Macro Output Cal</w:t>
             </w:r>
@@ -14134,6 +14713,7 @@
               <w:jc w:val="center"/>
               <w:rPr>
                 <w:rFonts w:ascii="Bierstadt Display" w:hAnsi="Bierstadt Display"/>
+                <w:sz w:val="20"/>
               </w:rPr>
             </w:pPr>
           </w:p>
@@ -14148,11 +14728,13 @@
               <w:jc w:val="center"/>
               <w:rPr>
                 <w:rFonts w:ascii="Bierstadt Display" w:hAnsi="Bierstadt Display"/>
+                <w:sz w:val="20"/>
               </w:rPr>
             </w:pPr>
             <w:r>
               <w:rPr>
                 <w:rFonts w:ascii="Bierstadt Display" w:hAnsi="Bierstadt Display"/>
+                <w:sz w:val="20"/>
               </w:rPr>
               <w:t>M2</w:t>
             </w:r>
@@ -14167,6 +14749,7 @@
               <w:jc w:val="center"/>
               <w:rPr>
                 <w:rFonts w:ascii="Bierstadt Display" w:hAnsi="Bierstadt Display"/>
+                <w:sz w:val="20"/>
               </w:rPr>
             </w:pPr>
           </w:p>
@@ -14181,11 +14764,13 @@
             <w:pPr>
               <w:rPr>
                 <w:rFonts w:ascii="Bierstadt Display" w:hAnsi="Bierstadt Display"/>
+                <w:sz w:val="20"/>
               </w:rPr>
             </w:pPr>
             <w:r>
               <w:rPr>
                 <w:rFonts w:ascii="Bierstadt Display" w:hAnsi="Bierstadt Display"/>
+                <w:sz w:val="20"/>
               </w:rPr>
               <w:t>Gen Macro User Wave</w:t>
             </w:r>
@@ -14200,6 +14785,7 @@
               <w:jc w:val="center"/>
               <w:rPr>
                 <w:rFonts w:ascii="Bierstadt Display" w:hAnsi="Bierstadt Display"/>
+                <w:sz w:val="20"/>
               </w:rPr>
             </w:pPr>
           </w:p>
@@ -14214,17 +14800,20 @@
               <w:jc w:val="center"/>
               <w:rPr>
                 <w:rFonts w:ascii="Bierstadt Display" w:hAnsi="Bierstadt Display"/>
+                <w:sz w:val="20"/>
               </w:rPr>
             </w:pPr>
             <w:r>
               <w:rPr>
                 <w:rFonts w:ascii="Bierstadt Display" w:hAnsi="Bierstadt Display"/>
+                <w:sz w:val="20"/>
               </w:rPr>
               <w:t>M1</w:t>
             </w:r>
             <w:r>
               <w:rPr>
                 <w:rFonts w:ascii="Bierstadt Display" w:hAnsi="Bierstadt Display"/>
+                <w:sz w:val="20"/>
               </w:rPr>
               <w:t>x</w:t>
             </w:r>
@@ -14239,6 +14828,7 @@
               <w:jc w:val="center"/>
               <w:rPr>
                 <w:rFonts w:ascii="Bierstadt Display" w:hAnsi="Bierstadt Display"/>
+                <w:sz w:val="20"/>
               </w:rPr>
             </w:pPr>
           </w:p>
@@ -14253,11 +14843,13 @@
             <w:pPr>
               <w:rPr>
                 <w:rFonts w:ascii="Bierstadt Display" w:hAnsi="Bierstadt Display"/>
+                <w:sz w:val="20"/>
               </w:rPr>
             </w:pPr>
             <w:r>
               <w:rPr>
                 <w:rFonts w:ascii="Bierstadt Display" w:hAnsi="Bierstadt Display"/>
+                <w:sz w:val="20"/>
               </w:rPr>
               <w:t>Dump Waveform</w:t>
             </w:r>
@@ -14272,6 +14864,7 @@
               <w:jc w:val="center"/>
               <w:rPr>
                 <w:rFonts w:ascii="Bierstadt Display" w:hAnsi="Bierstadt Display"/>
+                <w:sz w:val="20"/>
               </w:rPr>
             </w:pPr>
           </w:p>
@@ -14286,23 +14879,27 @@
               <w:jc w:val="center"/>
               <w:rPr>
                 <w:rFonts w:ascii="Bierstadt Display" w:hAnsi="Bierstadt Display"/>
+                <w:sz w:val="20"/>
               </w:rPr>
             </w:pPr>
             <w:r>
               <w:rPr>
                 <w:rFonts w:ascii="Bierstadt Display" w:hAnsi="Bierstadt Display"/>
+                <w:sz w:val="20"/>
               </w:rPr>
               <w:t>D</w:t>
             </w:r>
             <w:r>
               <w:rPr>
                 <w:rFonts w:ascii="Bierstadt Display" w:hAnsi="Bierstadt Display"/>
+                <w:sz w:val="20"/>
               </w:rPr>
               <w:t>x</w:t>
             </w:r>
             <w:r>
               <w:rPr>
                 <w:rFonts w:ascii="Bierstadt Display" w:hAnsi="Bierstadt Display"/>
+                <w:sz w:val="20"/>
               </w:rPr>
               <w:t xml:space="preserve"> y</w:t>
             </w:r>
@@ -14317,6 +14914,7 @@
               <w:jc w:val="center"/>
               <w:rPr>
                 <w:rFonts w:ascii="Bierstadt Display" w:hAnsi="Bierstadt Display"/>
+                <w:sz w:val="20"/>
               </w:rPr>
             </w:pPr>
           </w:p>
@@ -14331,11 +14929,13 @@
             <w:pPr>
               <w:rPr>
                 <w:rFonts w:ascii="Bierstadt Display" w:hAnsi="Bierstadt Display"/>
+                <w:sz w:val="20"/>
               </w:rPr>
             </w:pPr>
             <w:r>
               <w:rPr>
                 <w:rFonts w:ascii="Bierstadt Display" w:hAnsi="Bierstadt Display"/>
+                <w:sz w:val="20"/>
               </w:rPr>
               <w:t>Comment (for scripts)</w:t>
             </w:r>
@@ -14350,6 +14950,7 @@
               <w:jc w:val="center"/>
               <w:rPr>
                 <w:rFonts w:ascii="Bierstadt Display" w:hAnsi="Bierstadt Display"/>
+                <w:sz w:val="20"/>
               </w:rPr>
             </w:pPr>
           </w:p>
@@ -14364,11 +14965,13 @@
               <w:jc w:val="center"/>
               <w:rPr>
                 <w:rFonts w:ascii="Bierstadt Display" w:hAnsi="Bierstadt Display"/>
+                <w:sz w:val="20"/>
               </w:rPr>
             </w:pPr>
             <w:r>
               <w:rPr>
                 <w:rFonts w:ascii="Bierstadt Display" w:hAnsi="Bierstadt Display"/>
+                <w:sz w:val="20"/>
               </w:rPr>
               <w:t>/</w:t>
             </w:r>
@@ -14383,6 +14986,7 @@
               <w:jc w:val="center"/>
               <w:rPr>
                 <w:rFonts w:ascii="Bierstadt Display" w:hAnsi="Bierstadt Display"/>
+                <w:sz w:val="20"/>
               </w:rPr>
             </w:pPr>
           </w:p>
@@ -14395,9 +14999,33 @@
           <w:rFonts w:ascii="Bierstadt Display" w:hAnsi="Bierstadt Display"/>
         </w:rPr>
       </w:pPr>
-      <w:r>
-        <w:rPr>
-          <w:rFonts w:ascii="Bierstadt Display" w:hAnsi="Bierstadt Display"/>
+    </w:p>
+    <w:p>
+      <w:pPr>
+        <w:rPr>
+          <w:rFonts w:ascii="Bierstadt Display" w:hAnsi="Bierstadt Display"/>
+        </w:rPr>
+      </w:pPr>
+      <w:r>
+        <w:rPr>
+          <w:rFonts w:ascii="Bierstadt Display" w:hAnsi="Bierstadt Display"/>
+        </w:rPr>
+        <w:br w:type="page"/>
+      </w:r>
+    </w:p>
+    <w:p>
+      <w:pPr>
+        <w:rPr>
+          <w:rFonts w:ascii="Bierstadt Display" w:hAnsi="Bierstadt Display"/>
+          <w:sz w:val="22"/>
+          <w:szCs w:val="22"/>
+        </w:rPr>
+      </w:pPr>
+      <w:r>
+        <w:rPr>
+          <w:rFonts w:ascii="Bierstadt Display" w:hAnsi="Bierstadt Display"/>
+          <w:sz w:val="22"/>
+          <w:szCs w:val="22"/>
         </w:rPr>
         <w:lastRenderedPageBreak/>
         <w:t>Notes:</w:t>
@@ -14412,11 +15040,15 @@
         </w:numPr>
         <w:rPr>
           <w:rFonts w:ascii="Bierstadt Display" w:hAnsi="Bierstadt Display"/>
-        </w:rPr>
-      </w:pPr>
-      <w:r>
-        <w:rPr>
-          <w:rFonts w:ascii="Bierstadt Display" w:hAnsi="Bierstadt Display"/>
+          <w:sz w:val="22"/>
+          <w:szCs w:val="22"/>
+        </w:rPr>
+      </w:pPr>
+      <w:r>
+        <w:rPr>
+          <w:rFonts w:ascii="Bierstadt Display" w:hAnsi="Bierstadt Display"/>
+          <w:sz w:val="22"/>
+          <w:szCs w:val="22"/>
         </w:rPr>
         <w:t>Under the hood, the Web interface uses the same command characters as the Terminal</w:t>
       </w:r>
@@ -14430,17 +15062,23 @@
         </w:numPr>
         <w:rPr>
           <w:rFonts w:ascii="Bierstadt Display" w:hAnsi="Bierstadt Display"/>
-        </w:rPr>
-      </w:pPr>
-      <w:r>
-        <w:rPr>
-          <w:rFonts w:ascii="Bierstadt Display" w:hAnsi="Bierstadt Display"/>
+          <w:sz w:val="22"/>
+          <w:szCs w:val="22"/>
+        </w:rPr>
+      </w:pPr>
+      <w:r>
+        <w:rPr>
+          <w:rFonts w:ascii="Bierstadt Display" w:hAnsi="Bierstadt Display"/>
+          <w:sz w:val="22"/>
+          <w:szCs w:val="22"/>
         </w:rPr>
         <w:t xml:space="preserve">Commands with </w:t>
       </w:r>
       <w:r>
         <w:rPr>
           <w:rFonts w:ascii="Bierstadt Display" w:hAnsi="Bierstadt Display"/>
+          <w:sz w:val="22"/>
+          <w:szCs w:val="22"/>
           <w:highlight w:val="yellow"/>
         </w:rPr>
         <w:t>yellow background</w:t>
@@ -14448,24 +15086,32 @@
       <w:r>
         <w:rPr>
           <w:rFonts w:ascii="Bierstadt Display" w:hAnsi="Bierstadt Display"/>
+          <w:sz w:val="22"/>
+          <w:szCs w:val="22"/>
         </w:rPr>
         <w:t xml:space="preserve"> </w:t>
       </w:r>
       <w:r>
         <w:rPr>
           <w:rFonts w:ascii="Bierstadt Display" w:hAnsi="Bierstadt Display"/>
+          <w:sz w:val="22"/>
+          <w:szCs w:val="22"/>
         </w:rPr>
         <w:t>require the user</w:t>
       </w:r>
       <w:r>
         <w:rPr>
           <w:rFonts w:ascii="Bierstadt Display" w:hAnsi="Bierstadt Display"/>
+          <w:sz w:val="22"/>
+          <w:szCs w:val="22"/>
         </w:rPr>
         <w:t xml:space="preserve"> to press Enter</w:t>
       </w:r>
       <w:r>
         <w:rPr>
           <w:rFonts w:ascii="Bierstadt Display" w:hAnsi="Bierstadt Display"/>
+          <w:sz w:val="22"/>
+          <w:szCs w:val="22"/>
         </w:rPr>
         <w:t xml:space="preserve"> when using a terminal. </w:t>
       </w:r>
@@ -14474,12 +15120,16 @@
           <w:rFonts w:ascii="Bierstadt Display" w:hAnsi="Bierstadt Display"/>
           <w:b/>
           <w:bCs/>
+          <w:sz w:val="22"/>
+          <w:szCs w:val="22"/>
         </w:rPr>
         <w:t>Not</w:t>
       </w:r>
       <w:r>
         <w:rPr>
           <w:rFonts w:ascii="Bierstadt Display" w:hAnsi="Bierstadt Display"/>
+          <w:sz w:val="22"/>
+          <w:szCs w:val="22"/>
         </w:rPr>
         <w:t xml:space="preserve"> </w:t>
       </w:r>
@@ -14488,30 +15138,40 @@
           <w:rFonts w:ascii="Bierstadt Display" w:hAnsi="Bierstadt Display"/>
           <w:b/>
           <w:bCs/>
+          <w:sz w:val="22"/>
+          <w:szCs w:val="22"/>
         </w:rPr>
         <w:t>Required</w:t>
       </w:r>
       <w:r>
         <w:rPr>
           <w:rFonts w:ascii="Bierstadt Display" w:hAnsi="Bierstadt Display"/>
+          <w:sz w:val="22"/>
+          <w:szCs w:val="22"/>
         </w:rPr>
         <w:t xml:space="preserve"> when </w:t>
       </w:r>
       <w:r>
         <w:rPr>
           <w:rFonts w:ascii="Bierstadt Display" w:hAnsi="Bierstadt Display"/>
+          <w:sz w:val="22"/>
+          <w:szCs w:val="22"/>
         </w:rPr>
         <w:t xml:space="preserve">sending via </w:t>
       </w:r>
       <w:r>
         <w:rPr>
           <w:rFonts w:ascii="Bierstadt Display" w:hAnsi="Bierstadt Display"/>
+          <w:sz w:val="22"/>
+          <w:szCs w:val="22"/>
         </w:rPr>
         <w:t>Web interface</w:t>
       </w:r>
       <w:r>
         <w:rPr>
           <w:rFonts w:ascii="Bierstadt Display" w:hAnsi="Bierstadt Display"/>
+          <w:sz w:val="22"/>
+          <w:szCs w:val="22"/>
         </w:rPr>
         <w:t>.</w:t>
       </w:r>
@@ -14525,11 +15185,15 @@
         </w:numPr>
         <w:rPr>
           <w:rFonts w:ascii="Bierstadt Display" w:hAnsi="Bierstadt Display"/>
-        </w:rPr>
-      </w:pPr>
-      <w:r>
-        <w:rPr>
-          <w:rFonts w:ascii="Bierstadt Display" w:hAnsi="Bierstadt Display"/>
+          <w:sz w:val="22"/>
+          <w:szCs w:val="22"/>
+        </w:rPr>
+      </w:pPr>
+      <w:r>
+        <w:rPr>
+          <w:rFonts w:ascii="Bierstadt Display" w:hAnsi="Bierstadt Display"/>
+          <w:sz w:val="22"/>
+          <w:szCs w:val="22"/>
         </w:rPr>
         <w:t>Parameters and digits may be navigated in Terminal mode using the arrow keys.</w:t>
       </w:r>
@@ -14543,35 +15207,47 @@
         </w:numPr>
         <w:rPr>
           <w:rFonts w:ascii="Bierstadt Display" w:hAnsi="Bierstadt Display"/>
-        </w:rPr>
-      </w:pPr>
-      <w:r>
-        <w:rPr>
-          <w:rFonts w:ascii="Bierstadt Display" w:hAnsi="Bierstadt Display"/>
+          <w:sz w:val="22"/>
+          <w:szCs w:val="22"/>
+        </w:rPr>
+      </w:pPr>
+      <w:r>
+        <w:rPr>
+          <w:rFonts w:ascii="Bierstadt Display" w:hAnsi="Bierstadt Display"/>
+          <w:sz w:val="22"/>
+          <w:szCs w:val="22"/>
         </w:rPr>
         <w:t>Go To Function – x means to enter a single digit in the range of 0-</w:t>
       </w:r>
       <w:r>
         <w:rPr>
           <w:rFonts w:ascii="Bierstadt Display" w:hAnsi="Bierstadt Display"/>
+          <w:sz w:val="22"/>
+          <w:szCs w:val="22"/>
         </w:rPr>
         <w:t>8</w:t>
       </w:r>
       <w:r>
         <w:rPr>
           <w:rFonts w:ascii="Bierstadt Display" w:hAnsi="Bierstadt Display"/>
+          <w:sz w:val="22"/>
+          <w:szCs w:val="22"/>
         </w:rPr>
         <w:t xml:space="preserve">. </w:t>
       </w:r>
       <w:r>
         <w:rPr>
           <w:rFonts w:ascii="Bierstadt Display" w:hAnsi="Bierstadt Display"/>
+          <w:sz w:val="22"/>
+          <w:szCs w:val="22"/>
         </w:rPr>
         <w:t xml:space="preserve">The numbers </w:t>
       </w:r>
       <w:r>
         <w:rPr>
           <w:rFonts w:ascii="Bierstadt Display" w:hAnsi="Bierstadt Display"/>
+          <w:sz w:val="22"/>
+          <w:szCs w:val="22"/>
         </w:rPr>
         <w:t>0 – 7 denote Outputs and 8 denotes Settings.</w:t>
       </w:r>
@@ -14585,11 +15261,15 @@
         </w:numPr>
         <w:rPr>
           <w:rFonts w:ascii="Bierstadt Display" w:hAnsi="Bierstadt Display"/>
-        </w:rPr>
-      </w:pPr>
-      <w:r>
-        <w:rPr>
-          <w:rFonts w:ascii="Bierstadt Display" w:hAnsi="Bierstadt Display"/>
+          <w:sz w:val="22"/>
+          <w:szCs w:val="22"/>
+        </w:rPr>
+      </w:pPr>
+      <w:r>
+        <w:rPr>
+          <w:rFonts w:ascii="Bierstadt Display" w:hAnsi="Bierstadt Display"/>
+          <w:sz w:val="22"/>
+          <w:szCs w:val="22"/>
         </w:rPr>
         <w:t>Select Parameter – x means a single digit in the range of 0-n, where n = the number of parameters for a chosen function minus 1.</w:t>
       </w:r>
@@ -14603,11 +15283,15 @@
         </w:numPr>
         <w:rPr>
           <w:rFonts w:ascii="Bierstadt Display" w:hAnsi="Bierstadt Display"/>
-        </w:rPr>
-      </w:pPr>
-      <w:r>
-        <w:rPr>
-          <w:rFonts w:ascii="Bierstadt Display" w:hAnsi="Bierstadt Display"/>
+          <w:sz w:val="22"/>
+          <w:szCs w:val="22"/>
+        </w:rPr>
+      </w:pPr>
+      <w:r>
+        <w:rPr>
+          <w:rFonts w:ascii="Bierstadt Display" w:hAnsi="Bierstadt Display"/>
+          <w:sz w:val="22"/>
+          <w:szCs w:val="22"/>
         </w:rPr>
         <w:t>Enter Parameter – xxxx means up to 4 digits depending on the parameter. The range also depends on the parameter.</w:t>
       </w:r>
@@ -14621,25 +15305,17 @@
         </w:numPr>
         <w:rPr>
           <w:rFonts w:ascii="Bierstadt Display" w:hAnsi="Bierstadt Display"/>
-        </w:rPr>
-      </w:pPr>
-      <w:r>
-        <w:rPr>
-          <w:rFonts w:ascii="Bierstadt Display" w:hAnsi="Bierstadt Display"/>
-        </w:rPr>
-        <w:t xml:space="preserve">Enter </w:t>
-      </w:r>
-      <w:r>
-        <w:rPr>
-          <w:rFonts w:ascii="Bierstadt Display" w:hAnsi="Bierstadt Display"/>
-        </w:rPr>
-        <w:t xml:space="preserve">Parameter </w:t>
-      </w:r>
-      <w:r>
-        <w:rPr>
-          <w:rFonts w:ascii="Bierstadt Display" w:hAnsi="Bierstadt Display"/>
-        </w:rPr>
-        <w:t xml:space="preserve"> Alt – Start with # followed by desired number. Terminate with carriage return.</w:t>
+          <w:sz w:val="22"/>
+          <w:szCs w:val="22"/>
+        </w:rPr>
+      </w:pPr>
+      <w:r>
+        <w:rPr>
+          <w:rFonts w:ascii="Bierstadt Display" w:hAnsi="Bierstadt Display"/>
+          <w:sz w:val="22"/>
+          <w:szCs w:val="22"/>
+        </w:rPr>
+        <w:t>Enter Parameter  Alt – Start with # followed by desired number. Terminate with carriage return.</w:t>
       </w:r>
     </w:p>
     <w:p>
@@ -14651,11 +15327,15 @@
         </w:numPr>
         <w:rPr>
           <w:rFonts w:ascii="Bierstadt Display" w:hAnsi="Bierstadt Display"/>
-        </w:rPr>
-      </w:pPr>
-      <w:r>
-        <w:rPr>
-          <w:rFonts w:ascii="Bierstadt Display" w:hAnsi="Bierstadt Display"/>
+          <w:sz w:val="22"/>
+          <w:szCs w:val="22"/>
+        </w:rPr>
+      </w:pPr>
+      <w:r>
+        <w:rPr>
+          <w:rFonts w:ascii="Bierstadt Display" w:hAnsi="Bierstadt Display"/>
+          <w:sz w:val="22"/>
+          <w:szCs w:val="22"/>
         </w:rPr>
         <w:t>Enter String – Start with $ followed by desired string. Terminate with carriage return.</w:t>
       </w:r>
@@ -14669,25 +15349,17 @@
         </w:numPr>
         <w:rPr>
           <w:rFonts w:ascii="Bierstadt Display" w:hAnsi="Bierstadt Display"/>
-        </w:rPr>
-      </w:pPr>
-      <w:r>
-        <w:rPr>
-          <w:rFonts w:ascii="Bierstadt Display" w:hAnsi="Bierstadt Display"/>
-        </w:rPr>
-        <w:t xml:space="preserve">Disable Displays </w:t>
-      </w:r>
-      <w:r>
-        <w:rPr>
-          <w:rFonts w:ascii="Bierstadt Display" w:hAnsi="Bierstadt Display"/>
-        </w:rPr>
-        <w:t xml:space="preserve">- </w:t>
-      </w:r>
-      <w:r>
-        <w:rPr>
-          <w:rFonts w:ascii="Bierstadt Display" w:hAnsi="Bierstadt Display"/>
-        </w:rPr>
-        <w:t xml:space="preserve">Z is used to speed up remote scripting. </w:t>
+          <w:sz w:val="22"/>
+          <w:szCs w:val="22"/>
+        </w:rPr>
+      </w:pPr>
+      <w:r>
+        <w:rPr>
+          <w:rFonts w:ascii="Bierstadt Display" w:hAnsi="Bierstadt Display"/>
+          <w:sz w:val="22"/>
+          <w:szCs w:val="22"/>
+        </w:rPr>
+        <w:t xml:space="preserve">Disable Displays - Z is used to speed up remote scripting. </w:t>
       </w:r>
     </w:p>
     <w:p>
@@ -14699,31 +15371,17 @@
         </w:numPr>
         <w:rPr>
           <w:rFonts w:ascii="Bierstadt Display" w:hAnsi="Bierstadt Display"/>
-        </w:rPr>
-      </w:pPr>
-      <w:r>
-        <w:rPr>
-          <w:rFonts w:ascii="Bierstadt Display" w:hAnsi="Bierstadt Display"/>
-        </w:rPr>
-        <w:t xml:space="preserve">Restore Displays </w:t>
-      </w:r>
-      <w:r>
-        <w:rPr>
-          <w:rFonts w:ascii="Bierstadt Display" w:hAnsi="Bierstadt Display"/>
-        </w:rPr>
-        <w:t>–</w:t>
-      </w:r>
-      <w:r>
-        <w:rPr>
-          <w:rFonts w:ascii="Bierstadt Display" w:hAnsi="Bierstadt Display"/>
-        </w:rPr>
-        <w:t xml:space="preserve"> z</w:t>
-      </w:r>
-      <w:r>
-        <w:rPr>
-          <w:rFonts w:ascii="Bierstadt Display" w:hAnsi="Bierstadt Display"/>
-        </w:rPr>
-        <w:t xml:space="preserve"> restores display that has been disabled by command or has been turned off due to inactivity.</w:t>
+          <w:sz w:val="22"/>
+          <w:szCs w:val="22"/>
+        </w:rPr>
+      </w:pPr>
+      <w:r>
+        <w:rPr>
+          <w:rFonts w:ascii="Bierstadt Display" w:hAnsi="Bierstadt Display"/>
+          <w:sz w:val="22"/>
+          <w:szCs w:val="22"/>
+        </w:rPr>
+        <w:t>Restore Displays – z restores display that has been disabled by command or has been turned off due to inactivity.</w:t>
       </w:r>
     </w:p>
     <w:p>
@@ -14735,35 +15393,47 @@
         </w:numPr>
         <w:rPr>
           <w:rFonts w:ascii="Bierstadt Display" w:hAnsi="Bierstadt Display"/>
-        </w:rPr>
-      </w:pPr>
-      <w:r>
-        <w:rPr>
-          <w:rFonts w:ascii="Bierstadt Display" w:hAnsi="Bierstadt Display"/>
+          <w:sz w:val="22"/>
+          <w:szCs w:val="22"/>
+        </w:rPr>
+      </w:pPr>
+      <w:r>
+        <w:rPr>
+          <w:rFonts w:ascii="Bierstadt Display" w:hAnsi="Bierstadt Display"/>
+          <w:sz w:val="22"/>
+          <w:szCs w:val="22"/>
         </w:rPr>
         <w:t>Idle Value – xxxx ranges from -5478 to +5478 or 0 to 10956 depending on output range setting. This number</w:t>
       </w:r>
       <w:r>
         <w:rPr>
           <w:rFonts w:ascii="Bierstadt Display" w:hAnsi="Bierstadt Display"/>
+          <w:sz w:val="22"/>
+          <w:szCs w:val="22"/>
         </w:rPr>
         <w:t>,</w:t>
       </w:r>
       <w:r>
         <w:rPr>
           <w:rFonts w:ascii="Bierstadt Display" w:hAnsi="Bierstadt Display"/>
+          <w:sz w:val="22"/>
+          <w:szCs w:val="22"/>
         </w:rPr>
         <w:t xml:space="preserve"> divided by 1000</w:t>
       </w:r>
       <w:r>
         <w:rPr>
           <w:rFonts w:ascii="Bierstadt Display" w:hAnsi="Bierstadt Display"/>
+          <w:sz w:val="22"/>
+          <w:szCs w:val="22"/>
         </w:rPr>
         <w:t>,</w:t>
       </w:r>
       <w:r>
         <w:rPr>
           <w:rFonts w:ascii="Bierstadt Display" w:hAnsi="Bierstadt Display"/>
+          <w:sz w:val="22"/>
+          <w:szCs w:val="22"/>
         </w:rPr>
         <w:t xml:space="preserve"> is the actual output voltage.</w:t>
       </w:r>
@@ -14777,25 +15447,17 @@
         </w:numPr>
         <w:rPr>
           <w:rFonts w:ascii="Bierstadt Display" w:hAnsi="Bierstadt Display"/>
-        </w:rPr>
-      </w:pPr>
-      <w:r>
-        <w:rPr>
-          <w:rFonts w:ascii="Bierstadt Display" w:hAnsi="Bierstadt Display"/>
-        </w:rPr>
-        <w:t xml:space="preserve">Offset </w:t>
-      </w:r>
-      <w:r>
-        <w:rPr>
-          <w:rFonts w:ascii="Bierstadt Display" w:hAnsi="Bierstadt Display"/>
-        </w:rPr>
-        <w:t>–</w:t>
-      </w:r>
-      <w:r>
-        <w:rPr>
-          <w:rFonts w:ascii="Bierstadt Display" w:hAnsi="Bierstadt Display"/>
-        </w:rPr>
-        <w:t xml:space="preserve"> xxxx ranges from -100 to +100</w:t>
+          <w:sz w:val="22"/>
+          <w:szCs w:val="22"/>
+        </w:rPr>
+      </w:pPr>
+      <w:r>
+        <w:rPr>
+          <w:rFonts w:ascii="Bierstadt Display" w:hAnsi="Bierstadt Display"/>
+          <w:sz w:val="22"/>
+          <w:szCs w:val="22"/>
+        </w:rPr>
+        <w:t>Offset – xxxx ranges from -100 to +100</w:t>
       </w:r>
     </w:p>
     <w:p>
@@ -14807,25 +15469,17 @@
         </w:numPr>
         <w:rPr>
           <w:rFonts w:ascii="Bierstadt Display" w:hAnsi="Bierstadt Display"/>
-        </w:rPr>
-      </w:pPr>
-      <w:r>
-        <w:rPr>
-          <w:rFonts w:ascii="Bierstadt Display" w:hAnsi="Bierstadt Display"/>
-        </w:rPr>
-        <w:t xml:space="preserve">Scale </w:t>
-      </w:r>
-      <w:r>
-        <w:rPr>
-          <w:rFonts w:ascii="Bierstadt Display" w:hAnsi="Bierstadt Display"/>
-        </w:rPr>
-        <w:t>–</w:t>
-      </w:r>
-      <w:r>
-        <w:rPr>
-          <w:rFonts w:ascii="Bierstadt Display" w:hAnsi="Bierstadt Display"/>
-        </w:rPr>
-        <w:t xml:space="preserve"> xxxx ranges from -100 to +100</w:t>
+          <w:sz w:val="22"/>
+          <w:szCs w:val="22"/>
+        </w:rPr>
+      </w:pPr>
+      <w:r>
+        <w:rPr>
+          <w:rFonts w:ascii="Bierstadt Display" w:hAnsi="Bierstadt Display"/>
+          <w:sz w:val="22"/>
+          <w:szCs w:val="22"/>
+        </w:rPr>
+        <w:t>Scale – xxxx ranges from -100 to +100</w:t>
       </w:r>
     </w:p>
     <w:p>
@@ -14837,25 +15491,17 @@
         </w:numPr>
         <w:rPr>
           <w:rFonts w:ascii="Bierstadt Display" w:hAnsi="Bierstadt Display"/>
-        </w:rPr>
-      </w:pPr>
-      <w:r>
-        <w:rPr>
-          <w:rFonts w:ascii="Bierstadt Display" w:hAnsi="Bierstadt Display"/>
-        </w:rPr>
-        <w:t xml:space="preserve">Randomness </w:t>
-      </w:r>
-      <w:r>
-        <w:rPr>
-          <w:rFonts w:ascii="Bierstadt Display" w:hAnsi="Bierstadt Display"/>
-        </w:rPr>
-        <w:t>–</w:t>
-      </w:r>
-      <w:r>
-        <w:rPr>
-          <w:rFonts w:ascii="Bierstadt Display" w:hAnsi="Bierstadt Display"/>
-        </w:rPr>
-        <w:t xml:space="preserve"> xx ranges from 0 to 99</w:t>
+          <w:sz w:val="22"/>
+          <w:szCs w:val="22"/>
+        </w:rPr>
+      </w:pPr>
+      <w:r>
+        <w:rPr>
+          <w:rFonts w:ascii="Bierstadt Display" w:hAnsi="Bierstadt Display"/>
+          <w:sz w:val="22"/>
+          <w:szCs w:val="22"/>
+        </w:rPr>
+        <w:t>Randomness – xx ranges from 0 to 99</w:t>
       </w:r>
     </w:p>
     <w:p>
@@ -14867,11 +15513,15 @@
         </w:numPr>
         <w:rPr>
           <w:rFonts w:ascii="Bierstadt Display" w:hAnsi="Bierstadt Display"/>
-        </w:rPr>
-      </w:pPr>
-      <w:r>
-        <w:rPr>
-          <w:rFonts w:ascii="Bierstadt Display" w:hAnsi="Bierstadt Display"/>
+          <w:sz w:val="22"/>
+          <w:szCs w:val="22"/>
+        </w:rPr>
+      </w:pPr>
+      <w:r>
+        <w:rPr>
+          <w:rFonts w:ascii="Bierstadt Display" w:hAnsi="Bierstadt Display"/>
+          <w:sz w:val="22"/>
+          <w:szCs w:val="22"/>
         </w:rPr>
         <w:t>Set DAC – xxxx ranges from 0 – 4095. This sets the Idle Value of the selected output.</w:t>
       </w:r>
@@ -14885,49 +15535,17 @@
         </w:numPr>
         <w:rPr>
           <w:rFonts w:ascii="Bierstadt Display" w:hAnsi="Bierstadt Display"/>
-        </w:rPr>
-      </w:pPr>
-      <w:r>
-        <w:rPr>
-          <w:rFonts w:ascii="Bierstadt Display" w:hAnsi="Bierstadt Display"/>
-        </w:rPr>
-        <w:t xml:space="preserve">Display On </w:t>
-      </w:r>
-      <w:r>
-        <w:rPr>
-          <w:rFonts w:ascii="Bierstadt Display" w:hAnsi="Bierstadt Display"/>
-        </w:rPr>
-        <w:t xml:space="preserve">(J1) </w:t>
-      </w:r>
-      <w:r>
-        <w:rPr>
-          <w:rFonts w:ascii="Bierstadt Display" w:hAnsi="Bierstadt Display"/>
-        </w:rPr>
-        <w:t xml:space="preserve">and Display Off </w:t>
-      </w:r>
-      <w:r>
-        <w:rPr>
-          <w:rFonts w:ascii="Bierstadt Display" w:hAnsi="Bierstadt Display"/>
-        </w:rPr>
-        <w:t xml:space="preserve">(J0) </w:t>
-      </w:r>
-      <w:r>
-        <w:rPr>
-          <w:rFonts w:ascii="Bierstadt Display" w:hAnsi="Bierstadt Display"/>
-        </w:rPr>
-        <w:t xml:space="preserve">just affect the OLED display. </w:t>
-      </w:r>
-      <w:r>
-        <w:rPr>
-          <w:rFonts w:ascii="Bierstadt Display" w:hAnsi="Bierstadt Display"/>
-        </w:rPr>
-        <w:t>Turning off the OLED display</w:t>
-      </w:r>
-      <w:r>
-        <w:rPr>
-          <w:rFonts w:ascii="Bierstadt Display" w:hAnsi="Bierstadt Display"/>
-        </w:rPr>
-        <w:t xml:space="preserve"> noticeably speeds up response when using the terminal interface.</w:t>
+          <w:sz w:val="22"/>
+          <w:szCs w:val="22"/>
+        </w:rPr>
+      </w:pPr>
+      <w:r>
+        <w:rPr>
+          <w:rFonts w:ascii="Bierstadt Display" w:hAnsi="Bierstadt Display"/>
+          <w:sz w:val="22"/>
+          <w:szCs w:val="22"/>
+        </w:rPr>
+        <w:t>Group – xx ranges from 0-255. Sets bitmap indicating which outputs are grouped.</w:t>
       </w:r>
     </w:p>
     <w:p>
@@ -14939,13 +15557,17 @@
         </w:numPr>
         <w:rPr>
           <w:rFonts w:ascii="Bierstadt Display" w:hAnsi="Bierstadt Display"/>
-        </w:rPr>
-      </w:pPr>
-      <w:r>
-        <w:rPr>
-          <w:rFonts w:ascii="Bierstadt Display" w:hAnsi="Bierstadt Display"/>
-        </w:rPr>
-        <w:t>Select Trigger – x denotes trigger number (0 – 3). This command affects other trigger commands.</w:t>
+          <w:sz w:val="22"/>
+          <w:szCs w:val="22"/>
+        </w:rPr>
+      </w:pPr>
+      <w:r>
+        <w:rPr>
+          <w:rFonts w:ascii="Bierstadt Display" w:hAnsi="Bierstadt Display"/>
+          <w:sz w:val="22"/>
+          <w:szCs w:val="22"/>
+        </w:rPr>
+        <w:t>Group Active – x ranges from 0-1. Sets whether the group is active or not.</w:t>
       </w:r>
     </w:p>
     <w:p>
@@ -14957,19 +15579,65 @@
         </w:numPr>
         <w:rPr>
           <w:rFonts w:ascii="Bierstadt Display" w:hAnsi="Bierstadt Display"/>
-        </w:rPr>
-      </w:pPr>
-      <w:r>
-        <w:rPr>
-          <w:rFonts w:ascii="Bierstadt Display" w:hAnsi="Bierstadt Display"/>
-        </w:rPr>
-        <w:t xml:space="preserve">Clear Trigger – </w:t>
-      </w:r>
-      <w:r>
-        <w:rPr>
-          <w:rFonts w:ascii="Bierstadt Display" w:hAnsi="Bierstadt Display"/>
-        </w:rPr>
-        <w:t>x denotes Output (0-7)</w:t>
+          <w:sz w:val="22"/>
+          <w:szCs w:val="22"/>
+        </w:rPr>
+      </w:pPr>
+      <w:r>
+        <w:rPr>
+          <w:rFonts w:ascii="Bierstadt Display" w:hAnsi="Bierstadt Display"/>
+          <w:sz w:val="22"/>
+          <w:szCs w:val="22"/>
+        </w:rPr>
+        <w:t xml:space="preserve">Display On </w:t>
+      </w:r>
+      <w:r>
+        <w:rPr>
+          <w:rFonts w:ascii="Bierstadt Display" w:hAnsi="Bierstadt Display"/>
+          <w:sz w:val="22"/>
+          <w:szCs w:val="22"/>
+        </w:rPr>
+        <w:t xml:space="preserve">(J1) </w:t>
+      </w:r>
+      <w:r>
+        <w:rPr>
+          <w:rFonts w:ascii="Bierstadt Display" w:hAnsi="Bierstadt Display"/>
+          <w:sz w:val="22"/>
+          <w:szCs w:val="22"/>
+        </w:rPr>
+        <w:t xml:space="preserve">and Display Off </w:t>
+      </w:r>
+      <w:r>
+        <w:rPr>
+          <w:rFonts w:ascii="Bierstadt Display" w:hAnsi="Bierstadt Display"/>
+          <w:sz w:val="22"/>
+          <w:szCs w:val="22"/>
+        </w:rPr>
+        <w:t xml:space="preserve">(J0) </w:t>
+      </w:r>
+      <w:r>
+        <w:rPr>
+          <w:rFonts w:ascii="Bierstadt Display" w:hAnsi="Bierstadt Display"/>
+          <w:sz w:val="22"/>
+          <w:szCs w:val="22"/>
+        </w:rPr>
+        <w:t xml:space="preserve">just affect the OLED display. </w:t>
+      </w:r>
+      <w:r>
+        <w:rPr>
+          <w:rFonts w:ascii="Bierstadt Display" w:hAnsi="Bierstadt Display"/>
+          <w:sz w:val="22"/>
+          <w:szCs w:val="22"/>
+        </w:rPr>
+        <w:t>Turning off the OLED display</w:t>
+      </w:r>
+      <w:r>
+        <w:rPr>
+          <w:rFonts w:ascii="Bierstadt Display" w:hAnsi="Bierstadt Display"/>
+          <w:sz w:val="22"/>
+          <w:szCs w:val="22"/>
+        </w:rPr>
+        <w:t xml:space="preserve"> noticeably speeds up response when using the terminal interface.</w:t>
       </w:r>
     </w:p>
     <w:p>
@@ -14981,13 +15649,17 @@
         </w:numPr>
         <w:rPr>
           <w:rFonts w:ascii="Bierstadt Display" w:hAnsi="Bierstadt Display"/>
-        </w:rPr>
-      </w:pPr>
-      <w:r>
-        <w:rPr>
-          <w:rFonts w:ascii="Bierstadt Display" w:hAnsi="Bierstadt Display"/>
-        </w:rPr>
-        <w:t>Disable/Enable/Toggle Selected Trigger – x denotes Output (0-7)</w:t>
+          <w:sz w:val="22"/>
+          <w:szCs w:val="22"/>
+        </w:rPr>
+      </w:pPr>
+      <w:r>
+        <w:rPr>
+          <w:rFonts w:ascii="Bierstadt Display" w:hAnsi="Bierstadt Display"/>
+          <w:sz w:val="22"/>
+          <w:szCs w:val="22"/>
+        </w:rPr>
+        <w:t>Select Trigger – x denotes trigger number (0 – 3). This command affects other trigger commands.</w:t>
       </w:r>
     </w:p>
     <w:p>
@@ -14999,19 +15671,25 @@
         </w:numPr>
         <w:rPr>
           <w:rFonts w:ascii="Bierstadt Display" w:hAnsi="Bierstadt Display"/>
-        </w:rPr>
-      </w:pPr>
-      <w:r>
-        <w:rPr>
-          <w:rFonts w:ascii="Bierstadt Display" w:hAnsi="Bierstadt Display"/>
-        </w:rPr>
-        <w:t xml:space="preserve">Gen Macro – These commands are used to capture the parameter settings for scripting. </w:t>
-      </w:r>
-      <w:r>
-        <w:rPr>
-          <w:rFonts w:ascii="Bierstadt Display" w:hAnsi="Bierstadt Display"/>
-        </w:rPr>
-        <w:t xml:space="preserve">See below section for more details. </w:t>
+          <w:sz w:val="22"/>
+          <w:szCs w:val="22"/>
+        </w:rPr>
+      </w:pPr>
+      <w:r>
+        <w:rPr>
+          <w:rFonts w:ascii="Bierstadt Display" w:hAnsi="Bierstadt Display"/>
+          <w:sz w:val="22"/>
+          <w:szCs w:val="22"/>
+        </w:rPr>
+        <w:t xml:space="preserve">Clear Trigger – </w:t>
+      </w:r>
+      <w:r>
+        <w:rPr>
+          <w:rFonts w:ascii="Bierstadt Display" w:hAnsi="Bierstadt Display"/>
+          <w:sz w:val="22"/>
+          <w:szCs w:val="22"/>
+        </w:rPr>
+        <w:t>x denotes Output (0-7)</w:t>
       </w:r>
     </w:p>
     <w:p>
@@ -15023,13 +15701,17 @@
         </w:numPr>
         <w:rPr>
           <w:rFonts w:ascii="Bierstadt Display" w:hAnsi="Bierstadt Display"/>
-        </w:rPr>
-      </w:pPr>
-      <w:r>
-        <w:rPr>
-          <w:rFonts w:ascii="Bierstadt Display" w:hAnsi="Bierstadt Display"/>
-        </w:rPr>
-        <w:t xml:space="preserve">Gen Macro User Wave - x denotes wave number. </w:t>
+          <w:sz w:val="22"/>
+          <w:szCs w:val="22"/>
+        </w:rPr>
+      </w:pPr>
+      <w:r>
+        <w:rPr>
+          <w:rFonts w:ascii="Bierstadt Display" w:hAnsi="Bierstadt Display"/>
+          <w:sz w:val="22"/>
+          <w:szCs w:val="22"/>
+        </w:rPr>
+        <w:t>Disable/Enable/Toggle Selected Trigger – x denotes Output (0-7)</w:t>
       </w:r>
     </w:p>
     <w:p>
@@ -15041,19 +15723,25 @@
         </w:numPr>
         <w:rPr>
           <w:rFonts w:ascii="Bierstadt Display" w:hAnsi="Bierstadt Display"/>
-        </w:rPr>
-      </w:pPr>
-      <w:r>
-        <w:rPr>
-          <w:rFonts w:ascii="Bierstadt Display" w:hAnsi="Bierstadt Display"/>
-        </w:rPr>
-        <w:t xml:space="preserve">Dump Waveform - </w:t>
-      </w:r>
-      <w:r>
-        <w:rPr>
-          <w:rFonts w:ascii="Bierstadt Display" w:hAnsi="Bierstadt Display"/>
-        </w:rPr>
-        <w:t>x denotes Output (0-7). This sends the 128 values to the terminal. If y is present, it dumps the reference waveform, which is the waveform before parameters are applied (scale, offset, etc.)</w:t>
+          <w:sz w:val="22"/>
+          <w:szCs w:val="22"/>
+        </w:rPr>
+      </w:pPr>
+      <w:r>
+        <w:rPr>
+          <w:rFonts w:ascii="Bierstadt Display" w:hAnsi="Bierstadt Display"/>
+          <w:sz w:val="22"/>
+          <w:szCs w:val="22"/>
+        </w:rPr>
+        <w:t xml:space="preserve">Gen Macro – These commands are used to capture the parameter settings for scripting. </w:t>
+      </w:r>
+      <w:r>
+        <w:rPr>
+          <w:rFonts w:ascii="Bierstadt Display" w:hAnsi="Bierstadt Display"/>
+          <w:sz w:val="22"/>
+          <w:szCs w:val="22"/>
+        </w:rPr>
+        <w:t xml:space="preserve">See below section for more details. </w:t>
       </w:r>
     </w:p>
     <w:p>
@@ -15065,20 +15753,78 @@
         </w:numPr>
         <w:rPr>
           <w:rFonts w:ascii="Bierstadt Display" w:hAnsi="Bierstadt Display"/>
-        </w:rPr>
-      </w:pPr>
-      <w:r>
-        <w:rPr>
-          <w:rFonts w:ascii="Bierstadt Display" w:hAnsi="Bierstadt Display"/>
+          <w:sz w:val="22"/>
+          <w:szCs w:val="22"/>
+        </w:rPr>
+      </w:pPr>
+      <w:r>
+        <w:rPr>
+          <w:rFonts w:ascii="Bierstadt Display" w:hAnsi="Bierstadt Display"/>
+          <w:sz w:val="22"/>
+          <w:szCs w:val="22"/>
+        </w:rPr>
+        <w:t xml:space="preserve">Gen Macro User Wave - x denotes wave number. </w:t>
+      </w:r>
+    </w:p>
+    <w:p>
+      <w:pPr>
+        <w:pStyle w:val="ListParagraph"/>
+        <w:numPr>
+          <w:ilvl w:val="0"/>
+          <w:numId w:val="15"/>
+        </w:numPr>
+        <w:rPr>
+          <w:rFonts w:ascii="Bierstadt Display" w:hAnsi="Bierstadt Display"/>
+          <w:sz w:val="22"/>
+          <w:szCs w:val="22"/>
+        </w:rPr>
+      </w:pPr>
+      <w:r>
+        <w:rPr>
+          <w:rFonts w:ascii="Bierstadt Display" w:hAnsi="Bierstadt Display"/>
+          <w:sz w:val="22"/>
+          <w:szCs w:val="22"/>
+        </w:rPr>
+        <w:t xml:space="preserve">Dump Waveform - </w:t>
+      </w:r>
+      <w:r>
+        <w:rPr>
+          <w:rFonts w:ascii="Bierstadt Display" w:hAnsi="Bierstadt Display"/>
+          <w:sz w:val="22"/>
+          <w:szCs w:val="22"/>
+        </w:rPr>
+        <w:t>x denotes Output (0-7). This sends the 128 values to the terminal. If y is present, it dumps the reference waveform, which is the waveform before parameters are applied (scale, offset, etc.)</w:t>
+      </w:r>
+    </w:p>
+    <w:p>
+      <w:pPr>
+        <w:pStyle w:val="ListParagraph"/>
+        <w:numPr>
+          <w:ilvl w:val="0"/>
+          <w:numId w:val="15"/>
+        </w:numPr>
+        <w:rPr>
+          <w:rFonts w:ascii="Bierstadt Display" w:hAnsi="Bierstadt Display"/>
+          <w:sz w:val="22"/>
+          <w:szCs w:val="22"/>
+        </w:rPr>
+      </w:pPr>
+      <w:r>
+        <w:rPr>
+          <w:rFonts w:ascii="Bierstadt Display" w:hAnsi="Bierstadt Display"/>
+          <w:sz w:val="22"/>
+          <w:szCs w:val="22"/>
         </w:rPr>
         <w:t>Comment – the / character causes the following text up until the carriage return to be ignored.</w:t>
       </w:r>
     </w:p>
     <w:p>
       <w:pPr>
-        <w:pStyle w:val="Heading4"/>
-        <w:rPr>
-          <w:rFonts w:ascii="Bierstadt Display" w:hAnsi="Bierstadt Display"/>
+        <w:rPr>
+          <w:rFonts w:ascii="Bierstadt Display" w:hAnsi="Bierstadt Display"/>
+          <w:caps/>
+          <w:color w:val="7C9163" w:themeColor="accent1" w:themeShade="BF"/>
+          <w:spacing w:val="10"/>
         </w:rPr>
       </w:pPr>
       <w:bookmarkStart w:id="22" w:name="_Generating_Parameter_Macros"/>
@@ -15087,20 +15833,133 @@
         <w:rPr>
           <w:rFonts w:ascii="Bierstadt Display" w:hAnsi="Bierstadt Display"/>
         </w:rPr>
+        <w:br w:type="page"/>
+      </w:r>
+    </w:p>
+    <w:p>
+      <w:pPr>
+        <w:pStyle w:val="Heading4"/>
+        <w:rPr>
+          <w:rFonts w:ascii="Bierstadt Display" w:hAnsi="Bierstadt Display"/>
+        </w:rPr>
+      </w:pPr>
+      <w:r>
+        <w:rPr>
+          <w:rFonts w:ascii="Bierstadt Display" w:hAnsi="Bierstadt Display"/>
+        </w:rPr>
         <w:lastRenderedPageBreak/>
-        <w:t xml:space="preserve">Generating </w:t>
-      </w:r>
-      <w:r>
-        <w:rPr>
-          <w:rFonts w:ascii="Bierstadt Display" w:hAnsi="Bierstadt Display"/>
-        </w:rPr>
-        <w:t xml:space="preserve">Parameter </w:t>
-      </w:r>
-      <w:r>
-        <w:rPr>
-          <w:rFonts w:ascii="Bierstadt Display" w:hAnsi="Bierstadt Display"/>
-        </w:rPr>
-        <w:t>Macros</w:t>
+        <w:t>Grouping Outputs</w:t>
+      </w:r>
+    </w:p>
+    <w:p>
+      <w:pPr>
+        <w:rPr>
+          <w:rFonts w:ascii="Bierstadt Display" w:hAnsi="Bierstadt Display"/>
+        </w:rPr>
+      </w:pPr>
+      <w:r>
+        <w:rPr>
+          <w:rFonts w:ascii="Bierstadt Display" w:hAnsi="Bierstadt Display"/>
+        </w:rPr>
+        <w:t xml:space="preserve">When using the remote apps, it is possible to control several outputs with one command by </w:t>
+      </w:r>
+      <w:r>
+        <w:rPr>
+          <w:rFonts w:ascii="Bierstadt Display" w:hAnsi="Bierstadt Display"/>
+          <w:b/>
+          <w:bCs/>
+        </w:rPr>
+        <w:t>grouping</w:t>
+      </w:r>
+      <w:r>
+        <w:rPr>
+          <w:rFonts w:ascii="Bierstadt Display" w:hAnsi="Bierstadt Display"/>
+        </w:rPr>
+        <w:t xml:space="preserve"> the outputs</w:t>
+      </w:r>
+      <w:r>
+        <w:rPr>
+          <w:rFonts w:ascii="Bierstadt Display" w:hAnsi="Bierstadt Display"/>
+        </w:rPr>
+        <w:t>.</w:t>
+      </w:r>
+      <w:r>
+        <w:rPr>
+          <w:rFonts w:ascii="Bierstadt Display" w:hAnsi="Bierstadt Display"/>
+        </w:rPr>
+        <w:t xml:space="preserve"> </w:t>
+      </w:r>
+      <w:r>
+        <w:rPr>
+          <w:rFonts w:ascii="Bierstadt Display" w:hAnsi="Bierstadt Display"/>
+        </w:rPr>
+        <w:t>The commands affected are: Offset, Scale and Randomness</w:t>
+      </w:r>
+      <w:r>
+        <w:rPr>
+          <w:rFonts w:ascii="Bierstadt Display" w:hAnsi="Bierstadt Display"/>
+        </w:rPr>
+        <w:t>, Active Time, and Idle Value</w:t>
+      </w:r>
+      <w:r>
+        <w:rPr>
+          <w:rFonts w:ascii="Bierstadt Display" w:hAnsi="Bierstadt Display"/>
+        </w:rPr>
+        <w:t xml:space="preserve">. </w:t>
+      </w:r>
+    </w:p>
+    <w:p>
+      <w:pPr>
+        <w:rPr>
+          <w:rFonts w:ascii="Bierstadt Display" w:hAnsi="Bierstadt Display"/>
+        </w:rPr>
+      </w:pPr>
+      <w:r>
+        <w:rPr>
+          <w:rFonts w:ascii="Bierstadt Display" w:hAnsi="Bierstadt Display"/>
+        </w:rPr>
+        <w:t xml:space="preserve">For example, the Offset slider can simultaneously control the </w:t>
+      </w:r>
+      <w:r>
+        <w:rPr>
+          <w:rFonts w:ascii="Bierstadt Display" w:hAnsi="Bierstadt Display"/>
+          <w:i/>
+          <w:iCs/>
+        </w:rPr>
+        <w:t xml:space="preserve">offset </w:t>
+      </w:r>
+      <w:r>
+        <w:rPr>
+          <w:rFonts w:ascii="Bierstadt Display" w:hAnsi="Bierstadt Display"/>
+        </w:rPr>
+        <w:t>parameter</w:t>
+      </w:r>
+      <w:r>
+        <w:rPr>
+          <w:rFonts w:ascii="Bierstadt Display" w:hAnsi="Bierstadt Display"/>
+        </w:rPr>
+        <w:t xml:space="preserve"> of several outputs. Just select which outputs you want by clicking on them.</w:t>
+      </w:r>
+    </w:p>
+    <w:p>
+      <w:pPr>
+        <w:rPr>
+          <w:rFonts w:ascii="Bierstadt Display" w:hAnsi="Bierstadt Display"/>
+        </w:rPr>
+      </w:pPr>
+    </w:p>
+    <w:p>
+      <w:pPr>
+        <w:pStyle w:val="Heading4"/>
+        <w:rPr>
+          <w:rFonts w:ascii="Bierstadt Display" w:hAnsi="Bierstadt Display"/>
+        </w:rPr>
+      </w:pPr>
+      <w:r>
+        <w:rPr>
+          <w:rFonts w:ascii="Bierstadt Display" w:hAnsi="Bierstadt Display"/>
+        </w:rPr>
+        <w:t>Generating Parameter Macros</w:t>
       </w:r>
     </w:p>
     <w:p>

</xml_diff>

<commit_message>
Adds section on Power installation and one on groups.
</commit_message>
<xml_diff>
--- a/manual/Bonkulator-Manual.docx
+++ b/manual/Bonkulator-Manual.docx
@@ -1,6 +1,6 @@
 
 <file path=word/document.xml><?xml version="1.0" encoding="utf-8"?>
-<w:document xmlns:wpc="http://schemas.microsoft.com/office/word/2010/wordprocessingCanvas" xmlns:cx="http://schemas.microsoft.com/office/drawing/2014/chartex" xmlns:cx1="http://schemas.microsoft.com/office/drawing/2015/9/8/chartex" xmlns:cx2="http://schemas.microsoft.com/office/drawing/2015/10/21/chartex" xmlns:cx3="http://schemas.microsoft.com/office/drawing/2016/5/9/chartex" xmlns:cx4="http://schemas.microsoft.com/office/drawing/2016/5/10/chartex" xmlns:cx5="http://schemas.microsoft.com/office/drawing/2016/5/11/chartex" xmlns:cx6="http://schemas.microsoft.com/office/drawing/2016/5/12/chartex" xmlns:cx7="http://schemas.microsoft.com/office/drawing/2016/5/13/chartex" xmlns:cx8="http://schemas.microsoft.com/office/drawing/2016/5/14/chartex" xmlns:mc="http://schemas.openxmlformats.org/markup-compatibility/2006" xmlns:aink="http://schemas.microsoft.com/office/drawing/2016/ink" xmlns:am3d="http://schemas.microsoft.com/office/drawing/2017/model3d" xmlns:o="urn:schemas-microsoft-com:office:office" xmlns:oel="http://schemas.microsoft.com/office/2019/extlst" xmlns:r="http://schemas.openxmlformats.org/officeDocument/2006/relationships" xmlns:m="http://schemas.openxmlformats.org/officeDocument/2006/math" xmlns:v="urn:schemas-microsoft-com:vml" xmlns:wp14="http://schemas.microsoft.com/office/word/2010/wordprocessingDrawing" xmlns:wp="http://schemas.openxmlformats.org/drawingml/2006/wordprocessingDrawing" xmlns:w10="urn:schemas-microsoft-com:office:word" xmlns:w="http://schemas.openxmlformats.org/wordprocessingml/2006/main" xmlns:w14="http://schemas.microsoft.com/office/word/2010/wordml" xmlns:w15="http://schemas.microsoft.com/office/word/2012/wordml" xmlns:w16cex="http://schemas.microsoft.com/office/word/2018/wordml/cex" xmlns:w16cid="http://schemas.microsoft.com/office/word/2016/wordml/cid" xmlns:w16="http://schemas.microsoft.com/office/word/2018/wordml" xmlns:w16sdtdh="http://schemas.microsoft.com/office/word/2020/wordml/sdtdatahash" xmlns:w16se="http://schemas.microsoft.com/office/word/2015/wordml/symex" xmlns:wpg="http://schemas.microsoft.com/office/word/2010/wordprocessingGroup" xmlns:wpi="http://schemas.microsoft.com/office/word/2010/wordprocessingInk" xmlns:wne="http://schemas.microsoft.com/office/word/2006/wordml" xmlns:wps="http://schemas.microsoft.com/office/word/2010/wordprocessingShape" mc:Ignorable="w14 w15 w16se w16cid w16 w16cex w16sdtdh wp14">
+<w:document xmlns:wpc="http://schemas.microsoft.com/office/word/2010/wordprocessingCanvas" xmlns:cx="http://schemas.microsoft.com/office/drawing/2014/chartex" xmlns:cx1="http://schemas.microsoft.com/office/drawing/2015/9/8/chartex" xmlns:cx2="http://schemas.microsoft.com/office/drawing/2015/10/21/chartex" xmlns:cx3="http://schemas.microsoft.com/office/drawing/2016/5/9/chartex" xmlns:cx4="http://schemas.microsoft.com/office/drawing/2016/5/10/chartex" xmlns:cx5="http://schemas.microsoft.com/office/drawing/2016/5/11/chartex" xmlns:cx6="http://schemas.microsoft.com/office/drawing/2016/5/12/chartex" xmlns:cx7="http://schemas.microsoft.com/office/drawing/2016/5/13/chartex" xmlns:cx8="http://schemas.microsoft.com/office/drawing/2016/5/14/chartex" xmlns:mc="http://schemas.openxmlformats.org/markup-compatibility/2006" xmlns:aink="http://schemas.microsoft.com/office/drawing/2016/ink" xmlns:am3d="http://schemas.microsoft.com/office/drawing/2017/model3d" xmlns:o="urn:schemas-microsoft-com:office:office" xmlns:oel="http://schemas.microsoft.com/office/2019/extlst" xmlns:r="http://schemas.openxmlformats.org/officeDocument/2006/relationships" xmlns:m="http://schemas.openxmlformats.org/officeDocument/2006/math" xmlns:v="urn:schemas-microsoft-com:vml" xmlns:wp14="http://schemas.microsoft.com/office/word/2010/wordprocessingDrawing" xmlns:wp="http://schemas.openxmlformats.org/drawingml/2006/wordprocessingDrawing" xmlns:w10="urn:schemas-microsoft-com:office:word" xmlns:w="http://schemas.openxmlformats.org/wordprocessingml/2006/main" xmlns:w14="http://schemas.microsoft.com/office/word/2010/wordml" xmlns:w15="http://schemas.microsoft.com/office/word/2012/wordml" xmlns:w16cex="http://schemas.microsoft.com/office/word/2018/wordml/cex" xmlns:w16cid="http://schemas.microsoft.com/office/word/2016/wordml/cid" xmlns:w16="http://schemas.microsoft.com/office/word/2018/wordml" xmlns:w16du="http://schemas.microsoft.com/office/word/2023/wordml/word16du" xmlns:w16sdtdh="http://schemas.microsoft.com/office/word/2020/wordml/sdtdatahash" xmlns:w16se="http://schemas.microsoft.com/office/word/2015/wordml/symex" xmlns:wpg="http://schemas.microsoft.com/office/word/2010/wordprocessingGroup" xmlns:wpi="http://schemas.microsoft.com/office/word/2010/wordprocessingInk" xmlns:wne="http://schemas.microsoft.com/office/word/2006/wordml" xmlns:wps="http://schemas.microsoft.com/office/word/2010/wordprocessingShape" mc:Ignorable="w14 w15 w16se w16cid w16 w16cex w16sdtdh w16du wp14">
   <w:body>
     <w:p>
       <w:pPr>
@@ -327,7 +327,7 @@
                 <w:noProof/>
                 <w:webHidden/>
               </w:rPr>
-              <w:t>3</w:t>
+              <w:t>5</w:t>
             </w:r>
             <w:r>
               <w:rPr>
@@ -399,7 +399,7 @@
                 <w:noProof/>
                 <w:webHidden/>
               </w:rPr>
-              <w:t>5</w:t>
+              <w:t>7</w:t>
             </w:r>
             <w:r>
               <w:rPr>
@@ -473,7 +473,7 @@
                 <w:noProof/>
                 <w:webHidden/>
               </w:rPr>
-              <w:t>5</w:t>
+              <w:t>7</w:t>
             </w:r>
             <w:r>
               <w:rPr>
@@ -547,7 +547,7 @@
                 <w:noProof/>
                 <w:webHidden/>
               </w:rPr>
-              <w:t>5</w:t>
+              <w:t>7</w:t>
             </w:r>
             <w:r>
               <w:rPr>
@@ -621,7 +621,7 @@
                 <w:noProof/>
                 <w:webHidden/>
               </w:rPr>
-              <w:t>5</w:t>
+              <w:t>7</w:t>
             </w:r>
             <w:r>
               <w:rPr>
@@ -695,7 +695,7 @@
                 <w:noProof/>
                 <w:webHidden/>
               </w:rPr>
-              <w:t>6</w:t>
+              <w:t>8</w:t>
             </w:r>
             <w:r>
               <w:rPr>
@@ -769,7 +769,7 @@
                 <w:noProof/>
                 <w:webHidden/>
               </w:rPr>
-              <w:t>7</w:t>
+              <w:t>9</w:t>
             </w:r>
             <w:r>
               <w:rPr>
@@ -843,7 +843,7 @@
                 <w:noProof/>
                 <w:webHidden/>
               </w:rPr>
-              <w:t>8</w:t>
+              <w:t>10</w:t>
             </w:r>
             <w:r>
               <w:rPr>
@@ -915,7 +915,7 @@
                 <w:noProof/>
                 <w:webHidden/>
               </w:rPr>
-              <w:t>9</w:t>
+              <w:t>11</w:t>
             </w:r>
             <w:r>
               <w:rPr>
@@ -989,7 +989,7 @@
                 <w:noProof/>
                 <w:webHidden/>
               </w:rPr>
-              <w:t>9</w:t>
+              <w:t>11</w:t>
             </w:r>
             <w:r>
               <w:rPr>
@@ -1063,7 +1063,7 @@
                 <w:noProof/>
                 <w:webHidden/>
               </w:rPr>
-              <w:t>10</w:t>
+              <w:t>12</w:t>
             </w:r>
             <w:r>
               <w:rPr>
@@ -1135,7 +1135,7 @@
                 <w:noProof/>
                 <w:webHidden/>
               </w:rPr>
-              <w:t>11</w:t>
+              <w:t>13</w:t>
             </w:r>
             <w:r>
               <w:rPr>
@@ -1207,7 +1207,7 @@
                 <w:noProof/>
                 <w:webHidden/>
               </w:rPr>
-              <w:t>14</w:t>
+              <w:t>16</w:t>
             </w:r>
             <w:r>
               <w:rPr>
@@ -1279,7 +1279,7 @@
                 <w:noProof/>
                 <w:webHidden/>
               </w:rPr>
-              <w:t>15</w:t>
+              <w:t>17</w:t>
             </w:r>
             <w:r>
               <w:rPr>
@@ -1351,7 +1351,7 @@
                 <w:noProof/>
                 <w:webHidden/>
               </w:rPr>
-              <w:t>16</w:t>
+              <w:t>18</w:t>
             </w:r>
             <w:r>
               <w:rPr>
@@ -1423,7 +1423,7 @@
                 <w:noProof/>
                 <w:webHidden/>
               </w:rPr>
-              <w:t>17</w:t>
+              <w:t>19</w:t>
             </w:r>
             <w:r>
               <w:rPr>
@@ -1497,7 +1497,7 @@
                 <w:noProof/>
                 <w:webHidden/>
               </w:rPr>
-              <w:t>17</w:t>
+              <w:t>19</w:t>
             </w:r>
             <w:r>
               <w:rPr>
@@ -1571,7 +1571,7 @@
                 <w:noProof/>
                 <w:webHidden/>
               </w:rPr>
-              <w:t>20</w:t>
+              <w:t>21</w:t>
             </w:r>
             <w:r>
               <w:rPr>
@@ -1645,7 +1645,7 @@
                 <w:noProof/>
                 <w:webHidden/>
               </w:rPr>
-              <w:t>22</w:t>
+              <w:t>25</w:t>
             </w:r>
             <w:r>
               <w:rPr>
@@ -1717,7 +1717,7 @@
                 <w:noProof/>
                 <w:webHidden/>
               </w:rPr>
-              <w:t>26</w:t>
+              <w:t>29</w:t>
             </w:r>
             <w:r>
               <w:rPr>
@@ -1791,7 +1791,7 @@
                 <w:noProof/>
                 <w:webHidden/>
               </w:rPr>
-              <w:t>26</w:t>
+              <w:t>29</w:t>
             </w:r>
             <w:r>
               <w:rPr>
@@ -1925,12 +1925,36 @@
         <w:rPr>
           <w:rFonts w:ascii="Bierstadt Display" w:eastAsia="Times New Roman" w:hAnsi="Bierstadt Display"/>
         </w:rPr>
-        <w:t xml:space="preserve">In addition to the front panel controls, the Bonkulator provides a Web interface via WiFi and a Terminal interface via USB. These interfaces enhance the user experience and </w:t>
+        <w:t xml:space="preserve">In addition to the front panel controls, the Bonkulator provides a Web interface via WiFi and </w:t>
       </w:r>
       <w:r>
         <w:rPr>
           <w:rFonts w:ascii="Bierstadt Display" w:eastAsia="Times New Roman" w:hAnsi="Bierstadt Display"/>
         </w:rPr>
+        <w:t xml:space="preserve">desktop and </w:t>
+      </w:r>
+      <w:r>
+        <w:rPr>
+          <w:rFonts w:ascii="Bierstadt Display" w:eastAsia="Times New Roman" w:hAnsi="Bierstadt Display"/>
+        </w:rPr>
+        <w:t>Terminal interface</w:t>
+      </w:r>
+      <w:r>
+        <w:rPr>
+          <w:rFonts w:ascii="Bierstadt Display" w:eastAsia="Times New Roman" w:hAnsi="Bierstadt Display"/>
+        </w:rPr>
+        <w:t>s</w:t>
+      </w:r>
+      <w:r>
+        <w:rPr>
+          <w:rFonts w:ascii="Bierstadt Display" w:eastAsia="Times New Roman" w:hAnsi="Bierstadt Display"/>
+        </w:rPr>
+        <w:t xml:space="preserve"> via USB. These interfaces enhance the user experience and </w:t>
+      </w:r>
+      <w:r>
+        <w:rPr>
+          <w:rFonts w:ascii="Bierstadt Display" w:eastAsia="Times New Roman" w:hAnsi="Bierstadt Display"/>
+        </w:rPr>
         <w:t>bring</w:t>
       </w:r>
       <w:r>
@@ -1942,6 +1966,585 @@
     </w:p>
     <w:p>
       <w:pPr>
+        <w:pStyle w:val="Heading4"/>
+        <w:shd w:val="clear" w:color="auto" w:fill="FFFFFF"/>
+        <w:spacing w:before="0" w:after="180"/>
+        <w:rPr>
+          <w:rFonts w:ascii="Montserrat" w:hAnsi="Montserrat"/>
+          <w:color w:val="333333"/>
+          <w:szCs w:val="24"/>
+        </w:rPr>
+      </w:pPr>
+      <w:r>
+        <w:rPr>
+          <w:rFonts w:ascii="Montserrat" w:hAnsi="Montserrat"/>
+          <w:color w:val="333333"/>
+          <w:szCs w:val="24"/>
+        </w:rPr>
+        <w:t>8 Outputs</w:t>
+      </w:r>
+    </w:p>
+    <w:p>
+      <w:pPr>
+        <w:numPr>
+          <w:ilvl w:val="0"/>
+          <w:numId w:val="33"/>
+        </w:numPr>
+        <w:shd w:val="clear" w:color="auto" w:fill="FFFFFF"/>
+        <w:spacing w:beforeAutospacing="1" w:after="100" w:afterAutospacing="1" w:line="240" w:lineRule="auto"/>
+        <w:rPr>
+          <w:rFonts w:ascii="Libre Franklin" w:hAnsi="Libre Franklin"/>
+          <w:color w:val="333333"/>
+          <w:szCs w:val="24"/>
+        </w:rPr>
+      </w:pPr>
+      <w:r>
+        <w:rPr>
+          <w:rFonts w:ascii="Libre Franklin" w:hAnsi="Libre Franklin"/>
+          <w:color w:val="333333"/>
+          <w:szCs w:val="24"/>
+        </w:rPr>
+        <w:t>In general, the output value follows a selected shape.</w:t>
+      </w:r>
+    </w:p>
+    <w:p>
+      <w:pPr>
+        <w:numPr>
+          <w:ilvl w:val="0"/>
+          <w:numId w:val="33"/>
+        </w:numPr>
+        <w:shd w:val="clear" w:color="auto" w:fill="FFFFFF"/>
+        <w:spacing w:beforeAutospacing="1" w:after="100" w:afterAutospacing="1" w:line="240" w:lineRule="auto"/>
+        <w:rPr>
+          <w:rFonts w:ascii="Libre Franklin" w:hAnsi="Libre Franklin"/>
+          <w:color w:val="333333"/>
+          <w:szCs w:val="24"/>
+        </w:rPr>
+      </w:pPr>
+      <w:r>
+        <w:rPr>
+          <w:rFonts w:ascii="Libre Franklin" w:hAnsi="Libre Franklin"/>
+          <w:color w:val="333333"/>
+          <w:szCs w:val="24"/>
+        </w:rPr>
+        <w:t>Shapes can be from the factory list or user defined.</w:t>
+      </w:r>
+    </w:p>
+    <w:p>
+      <w:pPr>
+        <w:numPr>
+          <w:ilvl w:val="0"/>
+          <w:numId w:val="33"/>
+        </w:numPr>
+        <w:shd w:val="clear" w:color="auto" w:fill="FFFFFF"/>
+        <w:spacing w:beforeAutospacing="1" w:after="100" w:afterAutospacing="1" w:line="240" w:lineRule="auto"/>
+        <w:rPr>
+          <w:rFonts w:ascii="Libre Franklin" w:hAnsi="Libre Franklin"/>
+          <w:color w:val="333333"/>
+          <w:szCs w:val="24"/>
+        </w:rPr>
+      </w:pPr>
+      <w:r>
+        <w:rPr>
+          <w:rFonts w:ascii="Libre Franklin" w:hAnsi="Libre Franklin"/>
+          <w:color w:val="333333"/>
+          <w:szCs w:val="24"/>
+        </w:rPr>
+        <w:t>Factory shapes include ramp-up, ramp-down, sine, haystack and others.</w:t>
+      </w:r>
+    </w:p>
+    <w:p>
+      <w:pPr>
+        <w:numPr>
+          <w:ilvl w:val="0"/>
+          <w:numId w:val="33"/>
+        </w:numPr>
+        <w:shd w:val="clear" w:color="auto" w:fill="FFFFFF"/>
+        <w:spacing w:beforeAutospacing="1" w:after="100" w:afterAutospacing="1" w:line="240" w:lineRule="auto"/>
+        <w:rPr>
+          <w:rFonts w:ascii="Libre Franklin" w:hAnsi="Libre Franklin"/>
+          <w:color w:val="333333"/>
+          <w:szCs w:val="24"/>
+        </w:rPr>
+      </w:pPr>
+      <w:r>
+        <w:rPr>
+          <w:rFonts w:ascii="Libre Franklin" w:hAnsi="Libre Franklin"/>
+          <w:color w:val="333333"/>
+          <w:szCs w:val="24"/>
+        </w:rPr>
+        <w:t>Outputs can be programmed to be triggered or clocked by any of the trigger inputs.</w:t>
+      </w:r>
+    </w:p>
+    <w:p>
+      <w:pPr>
+        <w:numPr>
+          <w:ilvl w:val="0"/>
+          <w:numId w:val="33"/>
+        </w:numPr>
+        <w:shd w:val="clear" w:color="auto" w:fill="FFFFFF"/>
+        <w:spacing w:beforeAutospacing="1" w:after="100" w:afterAutospacing="1" w:line="240" w:lineRule="auto"/>
+        <w:rPr>
+          <w:rFonts w:ascii="Libre Franklin" w:hAnsi="Libre Franklin"/>
+          <w:color w:val="333333"/>
+          <w:szCs w:val="24"/>
+        </w:rPr>
+      </w:pPr>
+      <w:r>
+        <w:rPr>
+          <w:rFonts w:ascii="Libre Franklin" w:hAnsi="Libre Franklin"/>
+          <w:color w:val="333333"/>
+          <w:szCs w:val="24"/>
+        </w:rPr>
+        <w:t>Outputs can be scaled by UI setting or by CV input.</w:t>
+      </w:r>
+    </w:p>
+    <w:p>
+      <w:pPr>
+        <w:numPr>
+          <w:ilvl w:val="0"/>
+          <w:numId w:val="33"/>
+        </w:numPr>
+        <w:shd w:val="clear" w:color="auto" w:fill="FFFFFF"/>
+        <w:spacing w:beforeAutospacing="1" w:after="100" w:afterAutospacing="1" w:line="240" w:lineRule="auto"/>
+        <w:rPr>
+          <w:rFonts w:ascii="Libre Franklin" w:hAnsi="Libre Franklin"/>
+          <w:color w:val="333333"/>
+          <w:szCs w:val="24"/>
+        </w:rPr>
+      </w:pPr>
+      <w:r>
+        <w:rPr>
+          <w:rFonts w:ascii="Libre Franklin" w:hAnsi="Libre Franklin"/>
+          <w:color w:val="333333"/>
+          <w:szCs w:val="24"/>
+        </w:rPr>
+        <w:t>Outputs can be offset by UI setting or by CV input.</w:t>
+      </w:r>
+    </w:p>
+    <w:p>
+      <w:pPr>
+        <w:numPr>
+          <w:ilvl w:val="0"/>
+          <w:numId w:val="33"/>
+        </w:numPr>
+        <w:shd w:val="clear" w:color="auto" w:fill="FFFFFF"/>
+        <w:spacing w:beforeAutospacing="1" w:after="100" w:afterAutospacing="1" w:line="240" w:lineRule="auto"/>
+        <w:rPr>
+          <w:rFonts w:ascii="Libre Franklin" w:hAnsi="Libre Franklin"/>
+          <w:color w:val="333333"/>
+          <w:szCs w:val="24"/>
+        </w:rPr>
+      </w:pPr>
+      <w:r>
+        <w:rPr>
+          <w:rFonts w:ascii="Libre Franklin" w:hAnsi="Libre Franklin"/>
+          <w:color w:val="333333"/>
+          <w:szCs w:val="24"/>
+        </w:rPr>
+        <w:t>Output period can be set via UI or by CV input.</w:t>
+      </w:r>
+    </w:p>
+    <w:p>
+      <w:pPr>
+        <w:numPr>
+          <w:ilvl w:val="0"/>
+          <w:numId w:val="33"/>
+        </w:numPr>
+        <w:shd w:val="clear" w:color="auto" w:fill="FFFFFF"/>
+        <w:spacing w:beforeAutospacing="1" w:after="100" w:afterAutospacing="1" w:line="240" w:lineRule="auto"/>
+        <w:rPr>
+          <w:rFonts w:ascii="Libre Franklin" w:hAnsi="Libre Franklin"/>
+          <w:color w:val="333333"/>
+          <w:szCs w:val="24"/>
+        </w:rPr>
+      </w:pPr>
+      <w:r>
+        <w:rPr>
+          <w:rFonts w:ascii="Libre Franklin" w:hAnsi="Libre Franklin"/>
+          <w:color w:val="333333"/>
+          <w:szCs w:val="24"/>
+        </w:rPr>
+        <w:t>Output repetitions can be set from 1 to 65,535.</w:t>
+      </w:r>
+    </w:p>
+    <w:p>
+      <w:pPr>
+        <w:numPr>
+          <w:ilvl w:val="0"/>
+          <w:numId w:val="33"/>
+        </w:numPr>
+        <w:shd w:val="clear" w:color="auto" w:fill="FFFFFF"/>
+        <w:spacing w:beforeAutospacing="1" w:after="100" w:afterAutospacing="1" w:line="240" w:lineRule="auto"/>
+        <w:rPr>
+          <w:rFonts w:ascii="Libre Franklin" w:hAnsi="Libre Franklin"/>
+          <w:color w:val="333333"/>
+          <w:szCs w:val="24"/>
+        </w:rPr>
+      </w:pPr>
+      <w:r>
+        <w:rPr>
+          <w:rFonts w:ascii="Libre Franklin" w:hAnsi="Libre Franklin"/>
+          <w:color w:val="333333"/>
+          <w:szCs w:val="24"/>
+        </w:rPr>
+        <w:t>Output quantization can be enabled or disabled.</w:t>
+      </w:r>
+    </w:p>
+    <w:p>
+      <w:pPr>
+        <w:numPr>
+          <w:ilvl w:val="0"/>
+          <w:numId w:val="33"/>
+        </w:numPr>
+        <w:shd w:val="clear" w:color="auto" w:fill="FFFFFF"/>
+        <w:spacing w:beforeAutospacing="1" w:after="100" w:afterAutospacing="1" w:line="240" w:lineRule="auto"/>
+        <w:rPr>
+          <w:rFonts w:ascii="Libre Franklin" w:hAnsi="Libre Franklin"/>
+          <w:color w:val="333333"/>
+          <w:szCs w:val="24"/>
+        </w:rPr>
+      </w:pPr>
+      <w:r>
+        <w:rPr>
+          <w:rFonts w:ascii="Libre Franklin" w:hAnsi="Libre Franklin"/>
+          <w:color w:val="333333"/>
+          <w:szCs w:val="24"/>
+        </w:rPr>
+        <w:t>Output can be randomized from 0-99%.</w:t>
+      </w:r>
+    </w:p>
+    <w:p>
+      <w:pPr>
+        <w:numPr>
+          <w:ilvl w:val="0"/>
+          <w:numId w:val="33"/>
+        </w:numPr>
+        <w:shd w:val="clear" w:color="auto" w:fill="FFFFFF"/>
+        <w:spacing w:beforeAutospacing="1" w:after="100" w:afterAutospacing="1" w:line="240" w:lineRule="auto"/>
+        <w:rPr>
+          <w:rFonts w:ascii="Libre Franklin" w:hAnsi="Libre Franklin"/>
+          <w:color w:val="333333"/>
+          <w:szCs w:val="24"/>
+        </w:rPr>
+      </w:pPr>
+      <w:r>
+        <w:rPr>
+          <w:rFonts w:ascii="Libre Franklin" w:hAnsi="Libre Franklin"/>
+          <w:color w:val="333333"/>
+          <w:szCs w:val="24"/>
+        </w:rPr>
+        <w:t>Outputs have LED level indicators</w:t>
+      </w:r>
+    </w:p>
+    <w:p>
+      <w:pPr>
+        <w:pStyle w:val="Heading4"/>
+        <w:shd w:val="clear" w:color="auto" w:fill="FFFFFF"/>
+        <w:spacing w:before="0" w:after="180"/>
+        <w:rPr>
+          <w:rFonts w:ascii="Montserrat" w:hAnsi="Montserrat"/>
+          <w:color w:val="333333"/>
+          <w:szCs w:val="24"/>
+        </w:rPr>
+      </w:pPr>
+      <w:r>
+        <w:rPr>
+          <w:rFonts w:ascii="Montserrat" w:hAnsi="Montserrat"/>
+          <w:color w:val="333333"/>
+          <w:szCs w:val="24"/>
+        </w:rPr>
+        <w:t>4 Trigger/Clock Inputs</w:t>
+      </w:r>
+    </w:p>
+    <w:p>
+      <w:pPr>
+        <w:numPr>
+          <w:ilvl w:val="0"/>
+          <w:numId w:val="44"/>
+        </w:numPr>
+        <w:shd w:val="clear" w:color="auto" w:fill="FFFFFF"/>
+        <w:spacing w:beforeAutospacing="1" w:after="100" w:afterAutospacing="1" w:line="240" w:lineRule="auto"/>
+        <w:rPr>
+          <w:rFonts w:ascii="Libre Franklin" w:hAnsi="Libre Franklin"/>
+          <w:color w:val="333333"/>
+          <w:szCs w:val="24"/>
+        </w:rPr>
+      </w:pPr>
+      <w:r>
+        <w:rPr>
+          <w:rFonts w:ascii="Libre Franklin" w:hAnsi="Libre Franklin"/>
+          <w:color w:val="333333"/>
+          <w:szCs w:val="24"/>
+        </w:rPr>
+        <w:t>Triggers activate output functions.</w:t>
+      </w:r>
+    </w:p>
+    <w:p>
+      <w:pPr>
+        <w:numPr>
+          <w:ilvl w:val="0"/>
+          <w:numId w:val="44"/>
+        </w:numPr>
+        <w:shd w:val="clear" w:color="auto" w:fill="FFFFFF"/>
+        <w:spacing w:beforeAutospacing="1" w:after="100" w:afterAutospacing="1" w:line="240" w:lineRule="auto"/>
+        <w:rPr>
+          <w:rFonts w:ascii="Libre Franklin" w:hAnsi="Libre Franklin"/>
+          <w:color w:val="333333"/>
+          <w:szCs w:val="24"/>
+        </w:rPr>
+      </w:pPr>
+      <w:r>
+        <w:rPr>
+          <w:rFonts w:ascii="Libre Franklin" w:hAnsi="Libre Franklin"/>
+          <w:color w:val="333333"/>
+          <w:szCs w:val="24"/>
+        </w:rPr>
+        <w:t>When Output is set to Ext Clk mode, trigger inputs increment the shape step.</w:t>
+      </w:r>
+    </w:p>
+    <w:p>
+      <w:pPr>
+        <w:numPr>
+          <w:ilvl w:val="0"/>
+          <w:numId w:val="44"/>
+        </w:numPr>
+        <w:shd w:val="clear" w:color="auto" w:fill="FFFFFF"/>
+        <w:spacing w:beforeAutospacing="1" w:after="100" w:afterAutospacing="1" w:line="240" w:lineRule="auto"/>
+        <w:rPr>
+          <w:rFonts w:ascii="Libre Franklin" w:hAnsi="Libre Franklin"/>
+          <w:color w:val="333333"/>
+          <w:szCs w:val="24"/>
+        </w:rPr>
+      </w:pPr>
+      <w:r>
+        <w:rPr>
+          <w:rFonts w:ascii="Libre Franklin" w:hAnsi="Libre Franklin"/>
+          <w:color w:val="333333"/>
+          <w:szCs w:val="24"/>
+        </w:rPr>
+        <w:t>The trigger inputs respond to a positive-going signal or a button press.</w:t>
+      </w:r>
+    </w:p>
+    <w:p>
+      <w:pPr>
+        <w:numPr>
+          <w:ilvl w:val="0"/>
+          <w:numId w:val="44"/>
+        </w:numPr>
+        <w:shd w:val="clear" w:color="auto" w:fill="FFFFFF"/>
+        <w:spacing w:beforeAutospacing="1" w:after="100" w:afterAutospacing="1" w:line="240" w:lineRule="auto"/>
+        <w:rPr>
+          <w:rFonts w:ascii="Libre Franklin" w:hAnsi="Libre Franklin"/>
+          <w:color w:val="333333"/>
+          <w:szCs w:val="24"/>
+        </w:rPr>
+      </w:pPr>
+      <w:r>
+        <w:rPr>
+          <w:rFonts w:ascii="Libre Franklin" w:hAnsi="Libre Franklin"/>
+          <w:color w:val="333333"/>
+          <w:szCs w:val="24"/>
+        </w:rPr>
+        <w:t>Each trigger can be independently enabled or disabled.</w:t>
+      </w:r>
+    </w:p>
+    <w:p>
+      <w:pPr>
+        <w:numPr>
+          <w:ilvl w:val="0"/>
+          <w:numId w:val="44"/>
+        </w:numPr>
+        <w:shd w:val="clear" w:color="auto" w:fill="FFFFFF"/>
+        <w:spacing w:beforeAutospacing="1" w:after="100" w:afterAutospacing="1" w:line="240" w:lineRule="auto"/>
+        <w:rPr>
+          <w:rFonts w:ascii="Libre Franklin" w:hAnsi="Libre Franklin"/>
+          <w:color w:val="333333"/>
+          <w:szCs w:val="24"/>
+        </w:rPr>
+      </w:pPr>
+      <w:r>
+        <w:rPr>
+          <w:rFonts w:ascii="Libre Franklin" w:hAnsi="Libre Franklin"/>
+          <w:color w:val="333333"/>
+          <w:szCs w:val="24"/>
+        </w:rPr>
+        <w:t xml:space="preserve">An LED indicates when any attached output is active. </w:t>
+      </w:r>
+    </w:p>
+    <w:p>
+      <w:pPr>
+        <w:pStyle w:val="Heading4"/>
+        <w:shd w:val="clear" w:color="auto" w:fill="FFFFFF"/>
+        <w:spacing w:before="0" w:after="180"/>
+        <w:rPr>
+          <w:rFonts w:ascii="Montserrat" w:hAnsi="Montserrat"/>
+          <w:color w:val="333333"/>
+          <w:szCs w:val="24"/>
+        </w:rPr>
+      </w:pPr>
+      <w:r>
+        <w:rPr>
+          <w:rFonts w:ascii="Montserrat" w:hAnsi="Montserrat"/>
+          <w:color w:val="333333"/>
+          <w:szCs w:val="24"/>
+        </w:rPr>
+        <w:t>2 CV Inputs</w:t>
+      </w:r>
+    </w:p>
+    <w:p>
+      <w:pPr>
+        <w:numPr>
+          <w:ilvl w:val="0"/>
+          <w:numId w:val="45"/>
+        </w:numPr>
+        <w:shd w:val="clear" w:color="auto" w:fill="FFFFFF"/>
+        <w:spacing w:beforeAutospacing="1" w:after="100" w:afterAutospacing="1" w:line="240" w:lineRule="auto"/>
+        <w:rPr>
+          <w:rFonts w:ascii="Libre Franklin" w:hAnsi="Libre Franklin"/>
+          <w:color w:val="333333"/>
+          <w:szCs w:val="24"/>
+        </w:rPr>
+      </w:pPr>
+      <w:r>
+        <w:rPr>
+          <w:rFonts w:ascii="Libre Franklin" w:hAnsi="Libre Franklin"/>
+          <w:color w:val="333333"/>
+          <w:szCs w:val="24"/>
+        </w:rPr>
+        <w:t>+/-5V input range.</w:t>
+      </w:r>
+    </w:p>
+    <w:p>
+      <w:pPr>
+        <w:numPr>
+          <w:ilvl w:val="0"/>
+          <w:numId w:val="45"/>
+        </w:numPr>
+        <w:shd w:val="clear" w:color="auto" w:fill="FFFFFF"/>
+        <w:spacing w:beforeAutospacing="1" w:after="100" w:afterAutospacing="1" w:line="240" w:lineRule="auto"/>
+        <w:rPr>
+          <w:rFonts w:ascii="Libre Franklin" w:hAnsi="Libre Franklin"/>
+          <w:color w:val="333333"/>
+          <w:szCs w:val="24"/>
+        </w:rPr>
+      </w:pPr>
+      <w:r>
+        <w:rPr>
+          <w:rFonts w:ascii="Libre Franklin" w:hAnsi="Libre Franklin"/>
+          <w:color w:val="333333"/>
+          <w:szCs w:val="24"/>
+        </w:rPr>
+        <w:t>CV inputs can control many of the output parameters.</w:t>
+      </w:r>
+    </w:p>
+    <w:p>
+      <w:pPr>
+        <w:numPr>
+          <w:ilvl w:val="0"/>
+          <w:numId w:val="45"/>
+        </w:numPr>
+        <w:shd w:val="clear" w:color="auto" w:fill="FFFFFF"/>
+        <w:spacing w:beforeAutospacing="1" w:after="100" w:afterAutospacing="1" w:line="240" w:lineRule="auto"/>
+        <w:rPr>
+          <w:rFonts w:ascii="Libre Franklin" w:hAnsi="Libre Franklin"/>
+          <w:color w:val="333333"/>
+          <w:szCs w:val="24"/>
+        </w:rPr>
+      </w:pPr>
+      <w:r>
+        <w:rPr>
+          <w:rFonts w:ascii="Libre Franklin" w:hAnsi="Libre Franklin"/>
+          <w:color w:val="333333"/>
+          <w:szCs w:val="24"/>
+        </w:rPr>
+        <w:t>LED level indicators.</w:t>
+      </w:r>
+      <w:r>
+        <w:rPr>
+          <w:rFonts w:ascii="Libre Franklin" w:hAnsi="Libre Franklin"/>
+          <w:color w:val="333333"/>
+          <w:szCs w:val="24"/>
+        </w:rPr>
+        <w:br w:type="page"/>
+      </w:r>
+    </w:p>
+    <w:p>
+      <w:pPr>
+        <w:pStyle w:val="Heading1"/>
+        <w:rPr>
+          <w:rFonts w:eastAsia="Times New Roman"/>
+        </w:rPr>
+      </w:pPr>
+      <w:r>
+        <w:rPr>
+          <w:rFonts w:eastAsia="Times New Roman"/>
+        </w:rPr>
+        <w:lastRenderedPageBreak/>
+        <w:t>Installation</w:t>
+      </w:r>
+    </w:p>
+    <w:p>
+      <w:r>
+        <w:t>Care must be taken to connect the power to the right connector. The power connection is “either way”. Refer to the following image for the location of the power connector.</w:t>
+      </w:r>
+    </w:p>
+    <w:p>
+      <w:r>
+        <w:rPr>
+          <w:noProof/>
+        </w:rPr>
+        <w:drawing>
+          <wp:inline distT="0" distB="0" distL="0" distR="0" wp14:anchorId="6A91256B" wp14:editId="30973FBC">
+            <wp:extent cx="3810000" cy="5686425"/>
+            <wp:effectExtent l="0" t="0" r="0" b="9525"/>
+            <wp:docPr id="518029786" name="Picture 2" descr="A close-up of a circuit board&#10;&#10;Description automatically generated"/>
+            <wp:cNvGraphicFramePr>
+              <a:graphicFrameLocks xmlns:a="http://schemas.openxmlformats.org/drawingml/2006/main" noChangeAspect="1"/>
+            </wp:cNvGraphicFramePr>
+            <a:graphic xmlns:a="http://schemas.openxmlformats.org/drawingml/2006/main">
+              <a:graphicData uri="http://schemas.openxmlformats.org/drawingml/2006/picture">
+                <pic:pic xmlns:pic="http://schemas.openxmlformats.org/drawingml/2006/picture">
+                  <pic:nvPicPr>
+                    <pic:cNvPr id="518029786" name="Picture 2" descr="A close-up of a circuit board&#10;&#10;Description automatically generated"/>
+                    <pic:cNvPicPr/>
+                  </pic:nvPicPr>
+                  <pic:blipFill>
+                    <a:blip r:embed="rId6">
+                      <a:extLst>
+                        <a:ext uri="{28A0092B-C50C-407E-A947-70E740481C1C}">
+                          <a14:useLocalDpi xmlns:a14="http://schemas.microsoft.com/office/drawing/2010/main" val="0"/>
+                        </a:ext>
+                      </a:extLst>
+                    </a:blip>
+                    <a:stretch>
+                      <a:fillRect/>
+                    </a:stretch>
+                  </pic:blipFill>
+                  <pic:spPr>
+                    <a:xfrm>
+                      <a:off x="0" y="0"/>
+                      <a:ext cx="3810000" cy="5686425"/>
+                    </a:xfrm>
+                    <a:prstGeom prst="rect">
+                      <a:avLst/>
+                    </a:prstGeom>
+                  </pic:spPr>
+                </pic:pic>
+              </a:graphicData>
+            </a:graphic>
+          </wp:inline>
+        </w:drawing>
+      </w:r>
+    </w:p>
+    <w:p>
+      <w:r>
+        <w:br w:type="page"/>
+      </w:r>
+    </w:p>
+    <w:p/>
+    <w:p>
+      <w:pPr>
         <w:rPr>
           <w:rFonts w:ascii="Bierstadt Display" w:eastAsia="Times New Roman" w:hAnsi="Bierstadt Display"/>
         </w:rPr>
@@ -1950,14 +2553,11 @@
     <w:p>
       <w:pPr>
         <w:pStyle w:val="Heading1"/>
-        <w:rPr>
-          <w:rFonts w:ascii="Bierstadt Display" w:eastAsia="Times New Roman" w:hAnsi="Bierstadt Display"/>
-        </w:rPr>
       </w:pPr>
       <w:bookmarkStart w:id="1" w:name="_Toc162867100"/>
       <w:r>
         <w:rPr>
-          <w:rFonts w:ascii="Bierstadt Display" w:eastAsia="Times New Roman" w:hAnsi="Bierstadt Display"/>
+          <w:rFonts w:eastAsia="Times New Roman"/>
         </w:rPr>
         <w:t>Quick Start</w:t>
       </w:r>
@@ -2969,7 +3569,7 @@
         </w:rPr>
         <w:t xml:space="preserve"> and you should hear a sound much like that found </w:t>
       </w:r>
-      <w:hyperlink r:id="rId6" w:history="1">
+      <w:hyperlink r:id="rId7" w:history="1">
         <w:r>
           <w:rPr>
             <w:rStyle w:val="Hyperlink"/>
@@ -3194,7 +3794,15 @@
           <w:color w:val="333333"/>
           <w:szCs w:val="24"/>
         </w:rPr>
-        <w:t>In addition to the front panel controls, the Bonkulator provides WiFi and Terminal interfaces. The WiFi interface is a REST API and the Terminal interface is ANSI X3.64 via the Arduino micro-USB connector. These interfaces greatly extend the usefulness and capabilities of the Bonkulator. Scripting, patch management, dedicated GUIs and even Internet-connected IoT apps are now possible. And using a remote interface means that you no longer have to adjust tiny dials amid a forest of patch cords. This benefit cannot be fully appreciated until it is experienced directly.</w:t>
+        <w:t>In addition to the front panel controls, the Bonkulator provides WiFi, Desktop and Terminal interfaces. The WiFi interface is a REST API and the Terminal interface is ANSI X3.64 via the Arduino micro-USB connector. The desktop interface is similar to WiFi except that it connects via USB. These interfaces greatly extend the usefulness and capabilities of the Bonkulator. Scripting, patch management, dedicated GUIs and even Internet-connected IoT apps are now possible. And using a remote interface means that you no longer have to adjust tiny dials amid a forest of patch cords. This benefit cannot be fully appreciated until it is experienced directly</w:t>
+      </w:r>
+      <w:r>
+        <w:rPr>
+          <w:rFonts w:ascii="Bierstadt Display" w:eastAsia="Times New Roman" w:hAnsi="Bierstadt Display" w:cs="Times New Roman"/>
+          <w:color w:val="333333"/>
+          <w:szCs w:val="24"/>
+        </w:rPr>
+        <w:t>.</w:t>
       </w:r>
     </w:p>
     <w:p>
@@ -3585,6 +4193,7 @@
           <w:color w:val="333333"/>
           <w:szCs w:val="24"/>
         </w:rPr>
+        <w:lastRenderedPageBreak/>
         <w:t>Adjust Rotary Encoder – For adjusting selected parameter</w:t>
       </w:r>
     </w:p>
@@ -3608,7 +4217,6 @@
           <w:color w:val="333333"/>
           <w:szCs w:val="24"/>
         </w:rPr>
-        <w:lastRenderedPageBreak/>
         <w:t>Activate Push Button – Push the Adjust knob to activate functions</w:t>
       </w:r>
     </w:p>
@@ -3648,7 +4256,23 @@
           <w:color w:val="333333"/>
           <w:szCs w:val="24"/>
         </w:rPr>
-        <w:t>available via Web and Terminal interfaces</w:t>
+        <w:t xml:space="preserve">available via </w:t>
+      </w:r>
+      <w:r>
+        <w:rPr>
+          <w:rFonts w:ascii="Bierstadt Display" w:eastAsia="Times New Roman" w:hAnsi="Bierstadt Display" w:cs="Helvetica"/>
+          <w:color w:val="333333"/>
+          <w:szCs w:val="24"/>
+        </w:rPr>
+        <w:t>the remote</w:t>
+      </w:r>
+      <w:r>
+        <w:rPr>
+          <w:rFonts w:ascii="Bierstadt Display" w:eastAsia="Times New Roman" w:hAnsi="Bierstadt Display" w:cs="Helvetica"/>
+          <w:color w:val="333333"/>
+          <w:szCs w:val="24"/>
+        </w:rPr>
+        <w:t xml:space="preserve"> interfaces</w:t>
       </w:r>
     </w:p>
     <w:p>
@@ -3731,6 +4355,12 @@
           <w:rFonts w:ascii="Bierstadt Display" w:hAnsi="Bierstadt Display"/>
         </w:rPr>
         <w:t>Web</w:t>
+      </w:r>
+      <w:r>
+        <w:rPr>
+          <w:rFonts w:ascii="Bierstadt Display" w:hAnsi="Bierstadt Display"/>
+        </w:rPr>
+        <w:t>, Desktop</w:t>
       </w:r>
       <w:r>
         <w:rPr>
@@ -4006,7 +4636,7 @@
                     <pic:cNvPicPr/>
                   </pic:nvPicPr>
                   <pic:blipFill>
-                    <a:blip r:embed="rId7">
+                    <a:blip r:embed="rId8">
                       <a:extLst>
                         <a:ext uri="{28A0092B-C50C-407E-A947-70E740481C1C}">
                           <a14:useLocalDpi xmlns:a14="http://schemas.microsoft.com/office/drawing/2010/main" val="0"/>
@@ -4185,7 +4815,19 @@
         <w:rPr>
           <w:rFonts w:ascii="Bierstadt Display" w:hAnsi="Bierstadt Display"/>
         </w:rPr>
-        <w:t xml:space="preserve"> can be used by students and entrepreneurs to create new, amazing modules. And, of course, the open-source community will generally improve the product as times goes along. Links to the design repositories can be found on the </w:t>
+        <w:t xml:space="preserve"> can be used by students and entrepreneurs to create new, amazing modules. And, of course, the open-source community will generally improve the product as </w:t>
+      </w:r>
+      <w:r>
+        <w:rPr>
+          <w:rFonts w:ascii="Bierstadt Display" w:hAnsi="Bierstadt Display"/>
+        </w:rPr>
+        <w:t>time</w:t>
+      </w:r>
+      <w:r>
+        <w:rPr>
+          <w:rFonts w:ascii="Bierstadt Display" w:hAnsi="Bierstadt Display"/>
+        </w:rPr>
+        <w:t xml:space="preserve"> goes along. Links to the design repositories can be found on the </w:t>
       </w:r>
       <w:r>
         <w:rPr>
@@ -8918,7 +9560,19 @@
         <w:rPr>
           <w:rFonts w:ascii="Bierstadt Display" w:hAnsi="Bierstadt Display"/>
         </w:rPr>
-        <w:t xml:space="preserve">Waveforms can be entered manually or recorded from CV0. </w:t>
+        <w:t>Waveforms can be entered manually</w:t>
+      </w:r>
+      <w:r>
+        <w:rPr>
+          <w:rFonts w:ascii="Bierstadt Display" w:hAnsi="Bierstadt Display"/>
+        </w:rPr>
+        <w:t>, drawn or imported using WiFi or the Desktop app,</w:t>
+      </w:r>
+      <w:r>
+        <w:rPr>
+          <w:rFonts w:ascii="Bierstadt Display" w:hAnsi="Bierstadt Display"/>
+        </w:rPr>
+        <w:t xml:space="preserve"> or recorded from CV0. </w:t>
       </w:r>
       <w:r>
         <w:rPr>
@@ -9194,6 +9848,7 @@
         <w:rPr>
           <w:rFonts w:ascii="Bierstadt Display" w:hAnsi="Bierstadt Display"/>
         </w:rPr>
+        <w:lastRenderedPageBreak/>
         <w:t xml:space="preserve">Value of </w:t>
       </w:r>
       <w:r>
@@ -9232,7 +9887,6 @@
           <w:b/>
           <w:bCs/>
         </w:rPr>
-        <w:lastRenderedPageBreak/>
         <w:t>Sample Time</w:t>
       </w:r>
       <w:r>
@@ -10008,7 +10662,7 @@
         </w:rPr>
         <w:t xml:space="preserve"> using the </w:t>
       </w:r>
-      <w:hyperlink r:id="rId8" w:history="1">
+      <w:hyperlink r:id="rId9" w:history="1">
         <w:r>
           <w:rPr>
             <w:rStyle w:val="Hyperlink"/>
@@ -10324,175 +10978,51 @@
       <w:pPr>
         <w:rPr>
           <w:rFonts w:ascii="Bierstadt Display" w:hAnsi="Bierstadt Display"/>
-        </w:rPr>
-      </w:pPr>
-      <w:r>
-        <w:rPr>
-          <w:rFonts w:ascii="Bierstadt Display" w:hAnsi="Bierstadt Display"/>
-        </w:rPr>
-        <w:br w:type="page"/>
-      </w:r>
-    </w:p>
-    <w:p>
-      <w:pPr>
-        <w:pStyle w:val="Heading4"/>
-        <w:rPr>
-          <w:rFonts w:ascii="Bierstadt Display" w:hAnsi="Bierstadt Display"/>
-        </w:rPr>
-      </w:pPr>
-      <w:r>
-        <w:rPr>
-          <w:rFonts w:ascii="Bierstadt Display" w:hAnsi="Bierstadt Display"/>
-        </w:rPr>
-        <w:lastRenderedPageBreak/>
-        <w:t>Using WiFi</w:t>
-      </w:r>
-    </w:p>
-    <w:p>
-      <w:pPr>
-        <w:rPr>
-          <w:rFonts w:ascii="Bierstadt Display" w:hAnsi="Bierstadt Display"/>
-        </w:rPr>
-      </w:pPr>
-      <w:r>
-        <w:rPr>
-          <w:rFonts w:ascii="Bierstadt Display" w:hAnsi="Bierstadt Display"/>
-        </w:rPr>
-        <w:t xml:space="preserve">The </w:t>
-      </w:r>
-      <w:r>
-        <w:rPr>
-          <w:rFonts w:ascii="Bierstadt Display" w:hAnsi="Bierstadt Display"/>
-        </w:rPr>
-        <w:t>Bonkulator</w:t>
-      </w:r>
-      <w:r>
-        <w:rPr>
-          <w:rFonts w:ascii="Bierstadt Display" w:hAnsi="Bierstadt Display"/>
-        </w:rPr>
-        <w:t xml:space="preserve">’s Web Interface was designed to resemble the physical front panel. </w:t>
-      </w:r>
-      <w:r>
-        <w:rPr>
-          <w:rFonts w:ascii="Bierstadt Display" w:hAnsi="Bierstadt Display"/>
-        </w:rPr>
-        <w:t>However,</w:t>
-      </w:r>
-      <w:r>
-        <w:rPr>
-          <w:rFonts w:ascii="Bierstadt Display" w:hAnsi="Bierstadt Display"/>
-        </w:rPr>
-        <w:t xml:space="preserve"> because the Web Interface enjoys the added functionality a computer brings, it has significant differences.</w:t>
-      </w:r>
-      <w:r>
-        <w:rPr>
-          <w:rFonts w:ascii="Bierstadt Display" w:hAnsi="Bierstadt Display"/>
-        </w:rPr>
-        <w:t xml:space="preserve"> Please refer to </w:t>
-      </w:r>
-      <w:r>
-        <w:rPr>
-          <w:rFonts w:ascii="Bierstadt Display" w:hAnsi="Bierstadt Display"/>
-        </w:rPr>
-        <w:t>Fig. 2 below</w:t>
-      </w:r>
-      <w:r>
-        <w:rPr>
-          <w:rFonts w:ascii="Bierstadt Display" w:hAnsi="Bierstadt Display"/>
+          <w:color w:val="FF0000"/>
+        </w:rPr>
+      </w:pPr>
+      <w:r>
+        <w:rPr>
+          <w:rFonts w:ascii="Bierstadt Display" w:hAnsi="Bierstadt Display"/>
+          <w:color w:val="FF0000"/>
+        </w:rPr>
+        <w:t>Important</w:t>
+      </w:r>
+      <w:r>
+        <w:rPr>
+          <w:rFonts w:ascii="Bierstadt Display" w:hAnsi="Bierstadt Display"/>
+          <w:color w:val="FF0000"/>
+        </w:rPr>
+        <w:t>: The Bonkulator only operates via http: Browsers often try to force https: For this reason, it is necessary to remove the ‘s’ from the URL in the address bar</w:t>
+      </w:r>
+      <w:r>
+        <w:rPr>
+          <w:rFonts w:ascii="Bierstadt Display" w:hAnsi="Bierstadt Display"/>
+          <w:color w:val="FF0000"/>
+        </w:rPr>
+        <w:t xml:space="preserve"> of your browser</w:t>
+      </w:r>
+      <w:r>
+        <w:rPr>
+          <w:rFonts w:ascii="Bierstadt Display" w:hAnsi="Bierstadt Display"/>
+          <w:color w:val="FF0000"/>
         </w:rPr>
         <w:t>.</w:t>
       </w:r>
     </w:p>
     <w:p>
       <w:pPr>
-        <w:rPr>
-          <w:rFonts w:ascii="Bierstadt Display" w:hAnsi="Bierstadt Display"/>
-        </w:rPr>
-      </w:pPr>
-      <w:r>
-        <w:rPr>
-          <w:rFonts w:ascii="Bierstadt Display" w:hAnsi="Bierstadt Display"/>
-        </w:rPr>
-        <w:t>While you can still adjust parameters a digit at a time, you can now enter parameters from the keyboard by first clicking on the parameter then using the dedicated entry field.</w:t>
-      </w:r>
-    </w:p>
-    <w:p>
-      <w:pPr>
-        <w:rPr>
-          <w:rFonts w:ascii="Bierstadt Display" w:hAnsi="Bierstadt Display"/>
-        </w:rPr>
-      </w:pPr>
-      <w:r>
-        <w:rPr>
-          <w:rFonts w:ascii="Bierstadt Display" w:hAnsi="Bierstadt Display"/>
-        </w:rPr>
-        <w:t xml:space="preserve">Adjusting parameters digit by digit is possible by using the right and left arrows to select the </w:t>
-      </w:r>
-      <w:r>
-        <w:rPr>
-          <w:rFonts w:ascii="Bierstadt Display" w:hAnsi="Bierstadt Display"/>
-        </w:rPr>
-        <w:t>digit and</w:t>
-      </w:r>
-      <w:r>
-        <w:rPr>
-          <w:rFonts w:ascii="Bierstadt Display" w:hAnsi="Bierstadt Display"/>
-        </w:rPr>
-        <w:t xml:space="preserve"> using the Inc and Dec buttons to increment and decrement the digit.</w:t>
-      </w:r>
-    </w:p>
-    <w:p>
-      <w:pPr>
-        <w:rPr>
-          <w:rFonts w:ascii="Bierstadt Display" w:hAnsi="Bierstadt Display"/>
-        </w:rPr>
-      </w:pPr>
-      <w:r>
-        <w:rPr>
-          <w:rFonts w:ascii="Bierstadt Display" w:hAnsi="Bierstadt Display"/>
-        </w:rPr>
-        <w:t>When entering User Waveforms, you can click on the graph to set the Index or Value. This saves a lot of time over manual entry.</w:t>
-      </w:r>
-    </w:p>
-    <w:p>
-      <w:pPr>
-        <w:rPr>
-          <w:rFonts w:ascii="Bierstadt Display" w:hAnsi="Bierstadt Display"/>
-        </w:rPr>
-      </w:pPr>
-    </w:p>
-    <w:p>
-      <w:pPr>
         <w:keepNext/>
-        <w:jc w:val="center"/>
-        <w:rPr>
-          <w:rFonts w:ascii="Bierstadt Display" w:hAnsi="Bierstadt Display"/>
-        </w:rPr>
-      </w:pPr>
-    </w:p>
-    <w:p>
-      <w:pPr>
-        <w:pStyle w:val="Caption"/>
-        <w:keepNext/>
-        <w:jc w:val="center"/>
-      </w:pPr>
-      <w:r>
-        <w:rPr>
-          <w:rFonts w:ascii="Bierstadt Display" w:hAnsi="Bierstadt Display"/>
-        </w:rPr>
-        <w:br w:type="page"/>
-      </w:r>
-      <w:r>
-        <w:rPr>
-          <w:rFonts w:ascii="Bierstadt Display" w:hAnsi="Bierstadt Display"/>
+      </w:pPr>
+      <w:r>
+        <w:rPr>
           <w:noProof/>
         </w:rPr>
-        <w:lastRenderedPageBreak/>
         <w:drawing>
-          <wp:inline distT="0" distB="0" distL="0" distR="0" wp14:anchorId="23183F24" wp14:editId="1BFC19B1">
-            <wp:extent cx="6319060" cy="5591175"/>
-            <wp:effectExtent l="0" t="0" r="5715" b="0"/>
-            <wp:docPr id="11" name="Picture 11"/>
+          <wp:inline distT="0" distB="0" distL="0" distR="0" wp14:anchorId="1FCCCFFC" wp14:editId="29F606A1">
+            <wp:extent cx="5943600" cy="548005"/>
+            <wp:effectExtent l="0" t="0" r="0" b="4445"/>
+            <wp:docPr id="372684232" name="Picture 1"/>
             <wp:cNvGraphicFramePr>
               <a:graphicFrameLocks xmlns:a="http://schemas.openxmlformats.org/drawingml/2006/main" noChangeAspect="1"/>
             </wp:cNvGraphicFramePr>
@@ -10500,17 +11030,11 @@
               <a:graphicData uri="http://schemas.openxmlformats.org/drawingml/2006/picture">
                 <pic:pic xmlns:pic="http://schemas.openxmlformats.org/drawingml/2006/picture">
                   <pic:nvPicPr>
-                    <pic:cNvPr id="11" name="Picture 11"/>
+                    <pic:cNvPr id="372684232" name=""/>
                     <pic:cNvPicPr/>
                   </pic:nvPicPr>
                   <pic:blipFill>
-                    <a:blip r:embed="rId9">
-                      <a:extLst>
-                        <a:ext uri="{28A0092B-C50C-407E-A947-70E740481C1C}">
-                          <a14:useLocalDpi xmlns:a14="http://schemas.microsoft.com/office/drawing/2010/main" val="0"/>
-                        </a:ext>
-                      </a:extLst>
-                    </a:blip>
+                    <a:blip r:embed="rId10"/>
                     <a:stretch>
                       <a:fillRect/>
                     </a:stretch>
@@ -10518,7 +11042,7 @@
                   <pic:spPr>
                     <a:xfrm>
                       <a:off x="0" y="0"/>
-                      <a:ext cx="6327579" cy="5598713"/>
+                      <a:ext cx="5943600" cy="548005"/>
                     </a:xfrm>
                     <a:prstGeom prst="rect">
                       <a:avLst/>
@@ -10534,6 +11058,231 @@
     <w:p>
       <w:pPr>
         <w:pStyle w:val="Caption"/>
+        <w:rPr>
+          <w:rFonts w:ascii="Bierstadt Display" w:hAnsi="Bierstadt Display"/>
+        </w:rPr>
+      </w:pPr>
+      <w:r>
+        <w:t xml:space="preserve">Figure </w:t>
+      </w:r>
+      <w:r>
+        <w:fldChar w:fldCharType="begin"/>
+      </w:r>
+      <w:r>
+        <w:instrText xml:space="preserve"> SEQ Figure \* ARABIC </w:instrText>
+      </w:r>
+      <w:r>
+        <w:fldChar w:fldCharType="separate"/>
+      </w:r>
+      <w:r>
+        <w:rPr>
+          <w:noProof/>
+        </w:rPr>
+        <w:t>2</w:t>
+      </w:r>
+      <w:r>
+        <w:fldChar w:fldCharType="end"/>
+      </w:r>
+      <w:r>
+        <w:t xml:space="preserve"> Chrome Browser</w:t>
+      </w:r>
+    </w:p>
+    <w:p>
+      <w:pPr>
+        <w:rPr>
+          <w:rFonts w:ascii="Bierstadt Display" w:hAnsi="Bierstadt Display"/>
+        </w:rPr>
+      </w:pPr>
+      <w:r>
+        <w:rPr>
+          <w:rFonts w:ascii="Bierstadt Display" w:hAnsi="Bierstadt Display"/>
+        </w:rPr>
+        <w:br w:type="page"/>
+      </w:r>
+    </w:p>
+    <w:p>
+      <w:pPr>
+        <w:pStyle w:val="Heading4"/>
+        <w:rPr>
+          <w:rFonts w:ascii="Bierstadt Display" w:hAnsi="Bierstadt Display"/>
+        </w:rPr>
+      </w:pPr>
+      <w:r>
+        <w:rPr>
+          <w:rFonts w:ascii="Bierstadt Display" w:hAnsi="Bierstadt Display"/>
+        </w:rPr>
+        <w:lastRenderedPageBreak/>
+        <w:t>Using WiFi</w:t>
+      </w:r>
+    </w:p>
+    <w:p>
+      <w:pPr>
+        <w:rPr>
+          <w:rFonts w:ascii="Bierstadt Display" w:hAnsi="Bierstadt Display"/>
+        </w:rPr>
+      </w:pPr>
+      <w:r>
+        <w:rPr>
+          <w:rFonts w:ascii="Bierstadt Display" w:hAnsi="Bierstadt Display"/>
+        </w:rPr>
+        <w:t xml:space="preserve">The </w:t>
+      </w:r>
+      <w:r>
+        <w:rPr>
+          <w:rFonts w:ascii="Bierstadt Display" w:hAnsi="Bierstadt Display"/>
+        </w:rPr>
+        <w:t>Bonkulator</w:t>
+      </w:r>
+      <w:r>
+        <w:rPr>
+          <w:rFonts w:ascii="Bierstadt Display" w:hAnsi="Bierstadt Display"/>
+        </w:rPr>
+        <w:t xml:space="preserve">’s Web Interface was designed to </w:t>
+      </w:r>
+      <w:r>
+        <w:rPr>
+          <w:rFonts w:ascii="Bierstadt Display" w:hAnsi="Bierstadt Display"/>
+        </w:rPr>
+        <w:t>emulate</w:t>
+      </w:r>
+      <w:r>
+        <w:rPr>
+          <w:rFonts w:ascii="Bierstadt Display" w:hAnsi="Bierstadt Display"/>
+        </w:rPr>
+        <w:t xml:space="preserve"> the physical front panel. </w:t>
+      </w:r>
+      <w:r>
+        <w:rPr>
+          <w:rFonts w:ascii="Bierstadt Display" w:hAnsi="Bierstadt Display"/>
+        </w:rPr>
+        <w:t>However,</w:t>
+      </w:r>
+      <w:r>
+        <w:rPr>
+          <w:rFonts w:ascii="Bierstadt Display" w:hAnsi="Bierstadt Display"/>
+        </w:rPr>
+        <w:t xml:space="preserve"> because the Web Interface enjoys the added functionality a computer brings, it has significant differences.</w:t>
+      </w:r>
+      <w:r>
+        <w:rPr>
+          <w:rFonts w:ascii="Bierstadt Display" w:hAnsi="Bierstadt Display"/>
+        </w:rPr>
+        <w:t xml:space="preserve"> Please refer to </w:t>
+      </w:r>
+      <w:r>
+        <w:rPr>
+          <w:rFonts w:ascii="Bierstadt Display" w:hAnsi="Bierstadt Display"/>
+        </w:rPr>
+        <w:t xml:space="preserve">Fig. </w:t>
+      </w:r>
+      <w:r>
+        <w:rPr>
+          <w:rFonts w:ascii="Bierstadt Display" w:hAnsi="Bierstadt Display"/>
+        </w:rPr>
+        <w:t>3</w:t>
+      </w:r>
+      <w:r>
+        <w:rPr>
+          <w:rFonts w:ascii="Bierstadt Display" w:hAnsi="Bierstadt Display"/>
+        </w:rPr>
+        <w:t xml:space="preserve"> below</w:t>
+      </w:r>
+      <w:r>
+        <w:rPr>
+          <w:rFonts w:ascii="Bierstadt Display" w:hAnsi="Bierstadt Display"/>
+        </w:rPr>
+        <w:t>.</w:t>
+      </w:r>
+    </w:p>
+    <w:p>
+      <w:pPr>
+        <w:rPr>
+          <w:rFonts w:ascii="Bierstadt Display" w:hAnsi="Bierstadt Display"/>
+        </w:rPr>
+      </w:pPr>
+      <w:r>
+        <w:rPr>
+          <w:rFonts w:ascii="Bierstadt Display" w:hAnsi="Bierstadt Display"/>
+        </w:rPr>
+        <w:t>While you can still adjust parameters a digit at a time, you can now enter parameters from the keyboard by first clicking on the parameter then using the dedicated entry field.</w:t>
+      </w:r>
+    </w:p>
+    <w:p>
+      <w:pPr>
+        <w:rPr>
+          <w:rFonts w:ascii="Bierstadt Display" w:hAnsi="Bierstadt Display"/>
+        </w:rPr>
+      </w:pPr>
+      <w:r>
+        <w:rPr>
+          <w:rFonts w:ascii="Bierstadt Display" w:hAnsi="Bierstadt Display"/>
+        </w:rPr>
+        <w:t xml:space="preserve">Adjusting parameters digit by digit is possible by using the right and left arrows to select the </w:t>
+      </w:r>
+      <w:r>
+        <w:rPr>
+          <w:rFonts w:ascii="Bierstadt Display" w:hAnsi="Bierstadt Display"/>
+        </w:rPr>
+        <w:t>digit and</w:t>
+      </w:r>
+      <w:r>
+        <w:rPr>
+          <w:rFonts w:ascii="Bierstadt Display" w:hAnsi="Bierstadt Display"/>
+        </w:rPr>
+        <w:t xml:space="preserve"> using the Inc and Dec buttons to increment and decrement the digit.</w:t>
+      </w:r>
+    </w:p>
+    <w:p>
+      <w:r>
+        <w:rPr>
+          <w:rFonts w:ascii="Bierstadt Display" w:hAnsi="Bierstadt Display"/>
+        </w:rPr>
+        <w:t>When entering User Waveforms, you can click on the graph to set the Index or Value. This saves a lot of time over manual entry.</w:t>
+      </w:r>
+      <w:r>
+        <w:rPr>
+          <w:noProof/>
+        </w:rPr>
+        <w:drawing>
+          <wp:inline distT="0" distB="0" distL="0" distR="0" wp14:anchorId="5121AAB8" wp14:editId="2559FF52">
+            <wp:extent cx="5943600" cy="5225415"/>
+            <wp:effectExtent l="0" t="0" r="0" b="0"/>
+            <wp:docPr id="1409573876" name="Picture 1" descr="A screenshot of a computer&#10;&#10;Description automatically generated"/>
+            <wp:cNvGraphicFramePr>
+              <a:graphicFrameLocks xmlns:a="http://schemas.openxmlformats.org/drawingml/2006/main" noChangeAspect="1"/>
+            </wp:cNvGraphicFramePr>
+            <a:graphic xmlns:a="http://schemas.openxmlformats.org/drawingml/2006/main">
+              <a:graphicData uri="http://schemas.openxmlformats.org/drawingml/2006/picture">
+                <pic:pic xmlns:pic="http://schemas.openxmlformats.org/drawingml/2006/picture">
+                  <pic:nvPicPr>
+                    <pic:cNvPr id="1409573876" name="Picture 1" descr="A screenshot of a computer&#10;&#10;Description automatically generated"/>
+                    <pic:cNvPicPr/>
+                  </pic:nvPicPr>
+                  <pic:blipFill>
+                    <a:blip r:embed="rId11"/>
+                    <a:stretch>
+                      <a:fillRect/>
+                    </a:stretch>
+                  </pic:blipFill>
+                  <pic:spPr>
+                    <a:xfrm>
+                      <a:off x="0" y="0"/>
+                      <a:ext cx="5943600" cy="5225415"/>
+                    </a:xfrm>
+                    <a:prstGeom prst="rect">
+                      <a:avLst/>
+                    </a:prstGeom>
+                  </pic:spPr>
+                </pic:pic>
+              </a:graphicData>
+            </a:graphic>
+          </wp:inline>
+        </w:drawing>
+      </w:r>
+    </w:p>
+    <w:p>
+      <w:pPr>
+        <w:pStyle w:val="Caption"/>
         <w:jc w:val="center"/>
         <w:rPr>
           <w:rFonts w:ascii="Bierstadt Display" w:hAnsi="Bierstadt Display"/>
@@ -10557,7 +11306,7 @@
         <w:rPr>
           <w:noProof/>
         </w:rPr>
-        <w:t>2</w:t>
+        <w:t>3</w:t>
       </w:r>
       <w:r>
         <w:rPr>
@@ -10762,7 +11511,7 @@
       <w:r>
         <w:t xml:space="preserve">Get the desktop app from the </w:t>
       </w:r>
-      <w:hyperlink r:id="rId10" w:anchor="download_the_code" w:history="1">
+      <w:hyperlink r:id="rId12" w:anchor="download_the_code" w:history="1">
         <w:r>
           <w:rPr>
             <w:rStyle w:val="Hyperlink"/>
@@ -10774,10 +11523,27 @@
         <w:t>.</w:t>
       </w:r>
       <w:r>
-        <w:t xml:space="preserve"> Unzip the x64 folder into a convenient location and run the exe file contained in that folder.</w:t>
-      </w:r>
-      <w:r>
-        <w:t xml:space="preserve"> You should see a screen like the following:</w:t>
+        <w:t xml:space="preserve"> Unzip the folder into a convenient location and run the </w:t>
+      </w:r>
+      <w:r>
+        <w:t>executable</w:t>
+      </w:r>
+      <w:r>
+        <w:t xml:space="preserve"> file contained in that folder.</w:t>
+      </w:r>
+      <w:r>
+        <w:t xml:space="preserve"> </w:t>
+      </w:r>
+      <w:r>
+        <w:t xml:space="preserve">If you’re on a Mac, you’ll need to de-quarantine the app. See the section below if you need to do this. </w:t>
+      </w:r>
+    </w:p>
+    <w:p>
+      <w:r>
+        <w:t>Once you have the app running, y</w:t>
+      </w:r>
+      <w:r>
+        <w:t>ou should see a screen like the following:</w:t>
       </w:r>
     </w:p>
     <w:p>
@@ -10801,7 +11567,7 @@
                     <pic:cNvPicPr/>
                   </pic:nvPicPr>
                   <pic:blipFill>
-                    <a:blip r:embed="rId11">
+                    <a:blip r:embed="rId13">
                       <a:extLst>
                         <a:ext uri="{28A0092B-C50C-407E-A947-70E740481C1C}">
                           <a14:useLocalDpi xmlns:a14="http://schemas.microsoft.com/office/drawing/2010/main" val="0"/>
@@ -10830,6 +11596,7 @@
     </w:p>
     <w:p>
       <w:r>
+        <w:lastRenderedPageBreak/>
         <w:t xml:space="preserve">The </w:t>
       </w:r>
       <w:r>
@@ -10844,38 +11611,165 @@
       <w:r>
         <w:t xml:space="preserve"> entry of the table.</w:t>
       </w:r>
-    </w:p>
-    <w:p>
+      <w:r>
+        <w:t xml:space="preserve"> </w:t>
+      </w:r>
+      <w:r>
+        <w:t xml:space="preserve">It will bring up </w:t>
+      </w:r>
+      <w:r>
+        <w:t>a screen that looks like the WiFi app</w:t>
+      </w:r>
+      <w:r>
+        <w:t>. Use it like you’d use the web app.</w:t>
+      </w:r>
+      <w:bookmarkEnd w:id="19"/>
+    </w:p>
+    <w:p>
+      <w:pPr>
+        <w:pStyle w:val="Heading1"/>
+      </w:pPr>
+      <w:r>
+        <w:t>De-quarantining on the Mac</w:t>
+      </w:r>
+    </w:p>
+    <w:p>
+      <w:r>
+        <w:t xml:space="preserve">If you download the app on the Mac and try to run it, it will say that the app is damaged and can’t be run. This is an attempt </w:t>
+      </w:r>
+      <w:r>
+        <w:t xml:space="preserve">by Apple </w:t>
+      </w:r>
+      <w:r>
+        <w:t>to get all apps to be distributed through their store. Until this app is available there, you’ll need to de-quarantine it to run.</w:t>
+      </w:r>
+    </w:p>
+    <w:p>
+      <w:r>
+        <w:t>To do this</w:t>
+      </w:r>
+      <w:r>
+        <w:t>,</w:t>
+      </w:r>
+      <w:r>
+        <w:t xml:space="preserve"> </w:t>
+      </w:r>
+      <w:r>
+        <w:t>using Finder</w:t>
+      </w:r>
+      <w:r>
+        <w:t xml:space="preserve"> </w:t>
+      </w:r>
+      <w:r>
+        <w:t>navigate to the folder that contains the folder that contains the app. Select the fo</w:t>
+      </w:r>
+      <w:r>
+        <w:t xml:space="preserve">lder that contains the app. Then click on Finder-&gt;Services-&gt;New Terminal at Folder. </w:t>
+      </w:r>
+    </w:p>
+    <w:p>
+      <w:r>
+        <w:t xml:space="preserve">This will open the Terminal. Once there issue this command: </w:t>
+      </w:r>
+    </w:p>
+    <w:p>
+      <w:pPr>
+        <w:rPr>
+          <w:rFonts w:ascii="Libre Franklin" w:hAnsi="Libre Franklin"/>
+          <w:color w:val="333333"/>
+          <w:shd w:val="clear" w:color="auto" w:fill="FFFFFF"/>
+        </w:rPr>
+      </w:pPr>
+      <w:r>
+        <w:rPr>
+          <w:rFonts w:ascii="Libre Franklin" w:hAnsi="Libre Franklin"/>
+          <w:color w:val="333333"/>
+          <w:shd w:val="clear" w:color="auto" w:fill="FFFFFF"/>
+        </w:rPr>
+        <w:t>xattr -d com.apple.quarantine bonk_cp_app.app</w:t>
+      </w:r>
+    </w:p>
+    <w:p>
+      <w:pPr>
+        <w:rPr>
+          <w:rFonts w:ascii="Libre Franklin" w:hAnsi="Libre Franklin"/>
+          <w:color w:val="333333"/>
+          <w:shd w:val="clear" w:color="auto" w:fill="FFFFFF"/>
+        </w:rPr>
+      </w:pPr>
+      <w:r>
+        <w:rPr>
+          <w:rFonts w:ascii="Libre Franklin" w:hAnsi="Libre Franklin"/>
+          <w:color w:val="333333"/>
+          <w:shd w:val="clear" w:color="auto" w:fill="FFFFFF"/>
+        </w:rPr>
+        <w:t>The app will now be ready to use.</w:t>
+      </w:r>
+    </w:p>
+    <w:p>
+      <w:pPr>
+        <w:rPr>
+          <w:rFonts w:ascii="Libre Franklin" w:hAnsi="Libre Franklin"/>
+          <w:color w:val="333333"/>
+          <w:shd w:val="clear" w:color="auto" w:fill="FFFFFF"/>
+        </w:rPr>
+      </w:pPr>
+      <w:r>
+        <w:rPr>
+          <w:rFonts w:ascii="Libre Franklin" w:hAnsi="Libre Franklin"/>
+          <w:color w:val="333333"/>
+          <w:shd w:val="clear" w:color="auto" w:fill="FFFFFF"/>
+        </w:rPr>
+        <w:br w:type="page"/>
+      </w:r>
+    </w:p>
+    <w:p>
+      <w:pPr>
+        <w:pStyle w:val="Heading1"/>
+      </w:pPr>
       <w:r>
         <w:lastRenderedPageBreak/>
-        <w:t xml:space="preserve">It will bring up </w:t>
-      </w:r>
-      <w:r>
-        <w:t xml:space="preserve">something like the </w:t>
-      </w:r>
-      <w:r>
-        <w:t>following screen</w:t>
-      </w:r>
-      <w:r>
-        <w:t>. Use it like you’d use the web app.</w:t>
-      </w:r>
-    </w:p>
-    <w:bookmarkEnd w:id="19"/>
+        <w:t>Drawing Waveforms</w:t>
+      </w:r>
+    </w:p>
+    <w:p>
+      <w:r>
+        <w:t>It is possible to draw your own waveforms in the Desktop and WiFi apps.</w:t>
+      </w:r>
+      <w:r>
+        <w:t xml:space="preserve"> Just select Settings-&gt;User Waveforms. </w:t>
+      </w:r>
+      <w:r>
+        <w:t xml:space="preserve">Choose a user waveform from the dropdown menu. </w:t>
+      </w:r>
+      <w:r>
+        <w:t>Then click Draw Waveform.</w:t>
+      </w:r>
+    </w:p>
+    <w:p>
+      <w:r>
+        <w:t>Use the mouse or touchpad to draw. Once you’re done, click Save Waveform. Or you may click Cancel Draw Waveform</w:t>
+      </w:r>
+      <w:r>
+        <w:t xml:space="preserve"> </w:t>
+      </w:r>
+      <w:r>
+        <w:t>to abandon the edits.</w:t>
+      </w:r>
+    </w:p>
     <w:p>
       <w:pPr>
         <w:keepNext/>
       </w:pPr>
       <w:r>
         <w:rPr>
-          <w:caps/>
           <w:noProof/>
-          <w:spacing w:val="15"/>
         </w:rPr>
         <w:drawing>
-          <wp:inline distT="0" distB="0" distL="0" distR="0" wp14:anchorId="72C22312" wp14:editId="6322799A">
-            <wp:extent cx="5943600" cy="5224780"/>
+          <wp:inline distT="0" distB="0" distL="0" distR="0" wp14:anchorId="0439ED00" wp14:editId="0983257B">
+            <wp:extent cx="5943600" cy="5225415"/>
             <wp:effectExtent l="0" t="0" r="0" b="0"/>
-            <wp:docPr id="1290338698" name="Picture 1" descr="A screenshot of a computer&#10;&#10;Description automatically generated"/>
+            <wp:docPr id="684195063" name="Picture 1" descr="A screenshot of a computer&#10;&#10;Description automatically generated"/>
             <wp:cNvGraphicFramePr>
               <a:graphicFrameLocks xmlns:a="http://schemas.openxmlformats.org/drawingml/2006/main" noChangeAspect="1"/>
             </wp:cNvGraphicFramePr>
@@ -10883,17 +11777,11 @@
               <a:graphicData uri="http://schemas.openxmlformats.org/drawingml/2006/picture">
                 <pic:pic xmlns:pic="http://schemas.openxmlformats.org/drawingml/2006/picture">
                   <pic:nvPicPr>
-                    <pic:cNvPr id="1290338698" name="Picture 1" descr="A screenshot of a computer&#10;&#10;Description automatically generated"/>
+                    <pic:cNvPr id="684195063" name="Picture 1" descr="A screenshot of a computer&#10;&#10;Description automatically generated"/>
                     <pic:cNvPicPr/>
                   </pic:nvPicPr>
                   <pic:blipFill>
-                    <a:blip r:embed="rId12">
-                      <a:extLst>
-                        <a:ext uri="{28A0092B-C50C-407E-A947-70E740481C1C}">
-                          <a14:useLocalDpi xmlns:a14="http://schemas.microsoft.com/office/drawing/2010/main" val="0"/>
-                        </a:ext>
-                      </a:extLst>
-                    </a:blip>
+                    <a:blip r:embed="rId14"/>
                     <a:stretch>
                       <a:fillRect/>
                     </a:stretch>
@@ -10901,7 +11789,7 @@
                   <pic:spPr>
                     <a:xfrm>
                       <a:off x="0" y="0"/>
-                      <a:ext cx="5943600" cy="5224780"/>
+                      <a:ext cx="5943600" cy="5225415"/>
                     </a:xfrm>
                     <a:prstGeom prst="rect">
                       <a:avLst/>
@@ -10918,10 +11806,130 @@
       <w:pPr>
         <w:pStyle w:val="Caption"/>
         <w:jc w:val="center"/>
+      </w:pPr>
+      <w:r>
+        <w:t xml:space="preserve">Figure </w:t>
+      </w:r>
+      <w:r>
+        <w:fldChar w:fldCharType="begin"/>
+      </w:r>
+      <w:r>
+        <w:instrText xml:space="preserve"> SEQ Figure \* ARABIC </w:instrText>
+      </w:r>
+      <w:r>
+        <w:fldChar w:fldCharType="separate"/>
+      </w:r>
+      <w:r>
+        <w:rPr>
+          <w:noProof/>
+        </w:rPr>
+        <w:t>4</w:t>
+      </w:r>
+      <w:r>
+        <w:fldChar w:fldCharType="end"/>
+      </w:r>
+      <w:r>
+        <w:t xml:space="preserve"> Draw Waveform Example</w:t>
+      </w:r>
+    </w:p>
+    <w:p>
+      <w:pPr>
         <w:rPr>
           <w:caps/>
+          <w:color w:val="FFFFFF" w:themeColor="background1"/>
           <w:spacing w:val="15"/>
-        </w:rPr>
+          <w:sz w:val="22"/>
+          <w:szCs w:val="22"/>
+        </w:rPr>
+      </w:pPr>
+      <w:r>
+        <w:br w:type="page"/>
+      </w:r>
+    </w:p>
+    <w:p>
+      <w:pPr>
+        <w:pStyle w:val="Heading1"/>
+      </w:pPr>
+      <w:r>
+        <w:lastRenderedPageBreak/>
+        <w:t>Importing Waveforms</w:t>
+      </w:r>
+    </w:p>
+    <w:p>
+      <w:r>
+        <w:t>Using the Wav</w:t>
+      </w:r>
+      <w:r>
+        <w:t>2</w:t>
+      </w:r>
+      <w:r>
+        <w:t>Bonk app, it is possible to import waveforms from .wav file.</w:t>
+      </w:r>
+      <w:r>
+        <w:t xml:space="preserve"> The example below shows the Wav</w:t>
+      </w:r>
+      <w:r>
+        <w:t>2</w:t>
+      </w:r>
+      <w:r>
+        <w:t>Bonk app positioned over the Desktop app. The contents of the clipboard have be</w:t>
+      </w:r>
+      <w:r>
+        <w:t>e</w:t>
+      </w:r>
+      <w:r>
+        <w:t>n pasted into the User Waveform text box and the Send Waveform button has been pressed. The imported waveform is shown in the User 0 display.</w:t>
+      </w:r>
+    </w:p>
+    <w:p>
+      <w:pPr>
+        <w:keepNext/>
+      </w:pPr>
+      <w:r>
+        <w:rPr>
+          <w:noProof/>
+        </w:rPr>
+        <w:drawing>
+          <wp:inline distT="0" distB="0" distL="0" distR="0" wp14:anchorId="53927F34" wp14:editId="50B61E0F">
+            <wp:extent cx="5943600" cy="5225415"/>
+            <wp:effectExtent l="0" t="0" r="0" b="0"/>
+            <wp:docPr id="1384040478" name="Picture 1" descr="A screenshot of a computer&#10;&#10;Description automatically generated"/>
+            <wp:cNvGraphicFramePr>
+              <a:graphicFrameLocks xmlns:a="http://schemas.openxmlformats.org/drawingml/2006/main" noChangeAspect="1"/>
+            </wp:cNvGraphicFramePr>
+            <a:graphic xmlns:a="http://schemas.openxmlformats.org/drawingml/2006/main">
+              <a:graphicData uri="http://schemas.openxmlformats.org/drawingml/2006/picture">
+                <pic:pic xmlns:pic="http://schemas.openxmlformats.org/drawingml/2006/picture">
+                  <pic:nvPicPr>
+                    <pic:cNvPr id="1384040478" name="Picture 1" descr="A screenshot of a computer&#10;&#10;Description automatically generated"/>
+                    <pic:cNvPicPr/>
+                  </pic:nvPicPr>
+                  <pic:blipFill>
+                    <a:blip r:embed="rId15"/>
+                    <a:stretch>
+                      <a:fillRect/>
+                    </a:stretch>
+                  </pic:blipFill>
+                  <pic:spPr>
+                    <a:xfrm>
+                      <a:off x="0" y="0"/>
+                      <a:ext cx="5943600" cy="5225415"/>
+                    </a:xfrm>
+                    <a:prstGeom prst="rect">
+                      <a:avLst/>
+                    </a:prstGeom>
+                  </pic:spPr>
+                </pic:pic>
+              </a:graphicData>
+            </a:graphic>
+          </wp:inline>
+        </w:drawing>
+      </w:r>
+    </w:p>
+    <w:p>
+      <w:pPr>
+        <w:pStyle w:val="Caption"/>
+        <w:jc w:val="center"/>
       </w:pPr>
       <w:r>
         <w:t xml:space="preserve">Figure </w:t>
@@ -10939,45 +11947,35 @@
         <w:rPr>
           <w:noProof/>
         </w:rPr>
-        <w:t>3</w:t>
-      </w:r>
-      <w:r>
-        <w:rPr>
-          <w:noProof/>
-        </w:rPr>
+        <w:t>5</w:t>
+      </w:r>
+      <w:r>
         <w:fldChar w:fldCharType="end"/>
       </w:r>
       <w:r>
-        <w:t xml:space="preserve"> USB Direct Interface Example</w:t>
-      </w:r>
-    </w:p>
-    <w:p>
-      <w:pPr>
-        <w:rPr>
-          <w:rFonts w:ascii="Bierstadt Display" w:hAnsi="Bierstadt Display"/>
-          <w:caps/>
-          <w:spacing w:val="15"/>
-        </w:rPr>
-      </w:pPr>
-      <w:r>
-        <w:rPr>
-          <w:rFonts w:ascii="Bierstadt Display" w:hAnsi="Bierstadt Display"/>
-        </w:rPr>
+        <w:t xml:space="preserve"> Impot Waveform Example</w:t>
+      </w:r>
+    </w:p>
+    <w:p>
+      <w:pPr>
+        <w:rPr>
+          <w:b/>
+          <w:bCs/>
+          <w:color w:val="7C9163" w:themeColor="accent1" w:themeShade="BF"/>
+          <w:sz w:val="16"/>
+          <w:szCs w:val="16"/>
+        </w:rPr>
+      </w:pPr>
+      <w:r>
         <w:br w:type="page"/>
       </w:r>
     </w:p>
     <w:p>
       <w:pPr>
-        <w:pStyle w:val="Heading2"/>
-        <w:rPr>
-          <w:rFonts w:ascii="Bierstadt Display" w:hAnsi="Bierstadt Display"/>
-        </w:rPr>
+        <w:pStyle w:val="Heading1"/>
       </w:pPr>
       <w:bookmarkStart w:id="21" w:name="_Toc162867118"/>
       <w:r>
-        <w:rPr>
-          <w:rFonts w:ascii="Bierstadt Display" w:hAnsi="Bierstadt Display"/>
-        </w:rPr>
         <w:lastRenderedPageBreak/>
         <w:t>Terminal Mode</w:t>
       </w:r>
@@ -11055,6 +12053,70 @@
           <w:rFonts w:ascii="Bierstadt Display" w:hAnsi="Bierstadt Display"/>
         </w:rPr>
         <w:t xml:space="preserve"> will adapt to the PuTTY settings.</w:t>
+      </w:r>
+    </w:p>
+    <w:p>
+      <w:pPr>
+        <w:rPr>
+          <w:rFonts w:ascii="Bierstadt Display" w:hAnsi="Bierstadt Display"/>
+        </w:rPr>
+      </w:pPr>
+      <w:r>
+        <w:rPr>
+          <w:rFonts w:ascii="Bierstadt Display" w:hAnsi="Bierstadt Display"/>
+        </w:rPr>
+        <w:t>On the Mac use this procedure:</w:t>
+      </w:r>
+    </w:p>
+    <w:p>
+      <w:pPr>
+        <w:rPr>
+          <w:rFonts w:ascii="Bierstadt Display" w:hAnsi="Bierstadt Display"/>
+        </w:rPr>
+      </w:pPr>
+      <w:r>
+        <w:rPr>
+          <w:rFonts w:ascii="Bierstadt Display" w:hAnsi="Bierstadt Display"/>
+        </w:rPr>
+        <w:t>List ports: ls /dev/tty.*</w:t>
+      </w:r>
+    </w:p>
+    <w:p>
+      <w:pPr>
+        <w:rPr>
+          <w:rFonts w:ascii="Bierstadt Display" w:hAnsi="Bierstadt Display"/>
+        </w:rPr>
+      </w:pPr>
+      <w:r>
+        <w:rPr>
+          <w:rFonts w:ascii="Bierstadt Display" w:hAnsi="Bierstadt Display"/>
+        </w:rPr>
+        <w:t xml:space="preserve">Invoke </w:t>
+      </w:r>
+      <w:r>
+        <w:rPr>
+          <w:rFonts w:ascii="Bierstadt Display" w:hAnsi="Bierstadt Display"/>
+        </w:rPr>
+        <w:t>screen</w:t>
+      </w:r>
+      <w:r>
+        <w:rPr>
+          <w:rFonts w:ascii="Bierstadt Display" w:hAnsi="Bierstadt Display"/>
+        </w:rPr>
+        <w:t>: screen &lt;port&gt; 15200</w:t>
+      </w:r>
+    </w:p>
+    <w:p>
+      <w:pPr>
+        <w:rPr>
+          <w:rFonts w:ascii="Bierstadt Display" w:hAnsi="Bierstadt Display"/>
+        </w:rPr>
+      </w:pPr>
+      <w:r>
+        <w:rPr>
+          <w:rFonts w:ascii="Bierstadt Display" w:hAnsi="Bierstadt Display"/>
+        </w:rPr>
+        <w:t>Quit screen: ctrl-a ctrl-\</w:t>
       </w:r>
     </w:p>
     <w:p>
@@ -11099,7 +12161,7 @@
                     <pic:cNvPicPr/>
                   </pic:nvPicPr>
                   <pic:blipFill>
-                    <a:blip r:embed="rId13">
+                    <a:blip r:embed="rId16">
                       <a:extLst>
                         <a:ext uri="{28A0092B-C50C-407E-A947-70E740481C1C}">
                           <a14:useLocalDpi xmlns:a14="http://schemas.microsoft.com/office/drawing/2010/main" val="0"/>
@@ -11162,7 +12224,7 @@
           <w:rFonts w:ascii="Bierstadt Display" w:hAnsi="Bierstadt Display"/>
           <w:noProof/>
         </w:rPr>
-        <w:t>4</w:t>
+        <w:t>6</w:t>
       </w:r>
       <w:r>
         <w:rPr>
@@ -11244,6 +12306,7 @@
           <w:rFonts w:ascii="Bierstadt Display" w:hAnsi="Bierstadt Display"/>
           <w:color w:val="FF0000"/>
         </w:rPr>
+        <w:lastRenderedPageBreak/>
         <w:t>Important!</w:t>
       </w:r>
       <w:r>
@@ -16871,8 +17934,157 @@
 </file>
 
 <file path=word/numbering.xml><?xml version="1.0" encoding="utf-8"?>
-<w:numbering xmlns:wpc="http://schemas.microsoft.com/office/word/2010/wordprocessingCanvas" xmlns:cx="http://schemas.microsoft.com/office/drawing/2014/chartex" xmlns:cx1="http://schemas.microsoft.com/office/drawing/2015/9/8/chartex" xmlns:cx2="http://schemas.microsoft.com/office/drawing/2015/10/21/chartex" xmlns:cx3="http://schemas.microsoft.com/office/drawing/2016/5/9/chartex" xmlns:cx4="http://schemas.microsoft.com/office/drawing/2016/5/10/chartex" xmlns:cx5="http://schemas.microsoft.com/office/drawing/2016/5/11/chartex" xmlns:cx6="http://schemas.microsoft.com/office/drawing/2016/5/12/chartex" xmlns:cx7="http://schemas.microsoft.com/office/drawing/2016/5/13/chartex" xmlns:cx8="http://schemas.microsoft.com/office/drawing/2016/5/14/chartex" xmlns:mc="http://schemas.openxmlformats.org/markup-compatibility/2006" xmlns:aink="http://schemas.microsoft.com/office/drawing/2016/ink" xmlns:am3d="http://schemas.microsoft.com/office/drawing/2017/model3d" xmlns:o="urn:schemas-microsoft-com:office:office" xmlns:oel="http://schemas.microsoft.com/office/2019/extlst" xmlns:r="http://schemas.openxmlformats.org/officeDocument/2006/relationships" xmlns:m="http://schemas.openxmlformats.org/officeDocument/2006/math" xmlns:v="urn:schemas-microsoft-com:vml" xmlns:wp14="http://schemas.microsoft.com/office/word/2010/wordprocessingDrawing" xmlns:wp="http://schemas.openxmlformats.org/drawingml/2006/wordprocessingDrawing" xmlns:w10="urn:schemas-microsoft-com:office:word" xmlns:w="http://schemas.openxmlformats.org/wordprocessingml/2006/main" xmlns:w14="http://schemas.microsoft.com/office/word/2010/wordml" xmlns:w15="http://schemas.microsoft.com/office/word/2012/wordml" xmlns:w16cex="http://schemas.microsoft.com/office/word/2018/wordml/cex" xmlns:w16cid="http://schemas.microsoft.com/office/word/2016/wordml/cid" xmlns:w16="http://schemas.microsoft.com/office/word/2018/wordml" xmlns:w16sdtdh="http://schemas.microsoft.com/office/word/2020/wordml/sdtdatahash" xmlns:w16se="http://schemas.microsoft.com/office/word/2015/wordml/symex" xmlns:wpg="http://schemas.microsoft.com/office/word/2010/wordprocessingGroup" xmlns:wpi="http://schemas.microsoft.com/office/word/2010/wordprocessingInk" xmlns:wne="http://schemas.microsoft.com/office/word/2006/wordml" xmlns:wps="http://schemas.microsoft.com/office/word/2010/wordprocessingShape" mc:Ignorable="w14 w15 w16se w16cid w16 w16cex w16sdtdh wp14">
+<w:numbering xmlns:wpc="http://schemas.microsoft.com/office/word/2010/wordprocessingCanvas" xmlns:cx="http://schemas.microsoft.com/office/drawing/2014/chartex" xmlns:cx1="http://schemas.microsoft.com/office/drawing/2015/9/8/chartex" xmlns:cx2="http://schemas.microsoft.com/office/drawing/2015/10/21/chartex" xmlns:cx3="http://schemas.microsoft.com/office/drawing/2016/5/9/chartex" xmlns:cx4="http://schemas.microsoft.com/office/drawing/2016/5/10/chartex" xmlns:cx5="http://schemas.microsoft.com/office/drawing/2016/5/11/chartex" xmlns:cx6="http://schemas.microsoft.com/office/drawing/2016/5/12/chartex" xmlns:cx7="http://schemas.microsoft.com/office/drawing/2016/5/13/chartex" xmlns:cx8="http://schemas.microsoft.com/office/drawing/2016/5/14/chartex" xmlns:mc="http://schemas.openxmlformats.org/markup-compatibility/2006" xmlns:aink="http://schemas.microsoft.com/office/drawing/2016/ink" xmlns:am3d="http://schemas.microsoft.com/office/drawing/2017/model3d" xmlns:o="urn:schemas-microsoft-com:office:office" xmlns:oel="http://schemas.microsoft.com/office/2019/extlst" xmlns:r="http://schemas.openxmlformats.org/officeDocument/2006/relationships" xmlns:m="http://schemas.openxmlformats.org/officeDocument/2006/math" xmlns:v="urn:schemas-microsoft-com:vml" xmlns:wp14="http://schemas.microsoft.com/office/word/2010/wordprocessingDrawing" xmlns:wp="http://schemas.openxmlformats.org/drawingml/2006/wordprocessingDrawing" xmlns:w10="urn:schemas-microsoft-com:office:word" xmlns:w="http://schemas.openxmlformats.org/wordprocessingml/2006/main" xmlns:w14="http://schemas.microsoft.com/office/word/2010/wordml" xmlns:w15="http://schemas.microsoft.com/office/word/2012/wordml" xmlns:w16cex="http://schemas.microsoft.com/office/word/2018/wordml/cex" xmlns:w16cid="http://schemas.microsoft.com/office/word/2016/wordml/cid" xmlns:w16="http://schemas.microsoft.com/office/word/2018/wordml" xmlns:w16du="http://schemas.microsoft.com/office/word/2023/wordml/word16du" xmlns:w16sdtdh="http://schemas.microsoft.com/office/word/2020/wordml/sdtdatahash" xmlns:w16se="http://schemas.microsoft.com/office/word/2015/wordml/symex" xmlns:wpg="http://schemas.microsoft.com/office/word/2010/wordprocessingGroup" xmlns:wpi="http://schemas.microsoft.com/office/word/2010/wordprocessingInk" xmlns:wne="http://schemas.microsoft.com/office/word/2006/wordml" xmlns:wps="http://schemas.microsoft.com/office/word/2010/wordprocessingShape" mc:Ignorable="w14 w15 w16se w16cid w16 w16cex w16sdtdh w16du wp14">
   <w:abstractNum w:abstractNumId="0" w15:restartNumberingAfterBreak="0">
+    <w:nsid w:val="0122295C"/>
+    <w:multiLevelType w:val="multilevel"/>
+    <w:tmpl w:val="F83CE180"/>
+    <w:lvl w:ilvl="0">
+      <w:start w:val="1"/>
+      <w:numFmt w:val="bullet"/>
+      <w:lvlText w:val=""/>
+      <w:lvlJc w:val="left"/>
+      <w:pPr>
+        <w:tabs>
+          <w:tab w:val="num" w:pos="720"/>
+        </w:tabs>
+        <w:ind w:left="720" w:hanging="360"/>
+      </w:pPr>
+      <w:rPr>
+        <w:rFonts w:ascii="Symbol" w:hAnsi="Symbol" w:hint="default"/>
+        <w:sz w:val="20"/>
+      </w:rPr>
+    </w:lvl>
+    <w:lvl w:ilvl="1" w:tentative="1">
+      <w:start w:val="1"/>
+      <w:numFmt w:val="bullet"/>
+      <w:lvlText w:val=""/>
+      <w:lvlJc w:val="left"/>
+      <w:pPr>
+        <w:tabs>
+          <w:tab w:val="num" w:pos="1440"/>
+        </w:tabs>
+        <w:ind w:left="1440" w:hanging="360"/>
+      </w:pPr>
+      <w:rPr>
+        <w:rFonts w:ascii="Symbol" w:hAnsi="Symbol" w:hint="default"/>
+        <w:sz w:val="20"/>
+      </w:rPr>
+    </w:lvl>
+    <w:lvl w:ilvl="2" w:tentative="1">
+      <w:start w:val="1"/>
+      <w:numFmt w:val="bullet"/>
+      <w:lvlText w:val=""/>
+      <w:lvlJc w:val="left"/>
+      <w:pPr>
+        <w:tabs>
+          <w:tab w:val="num" w:pos="2160"/>
+        </w:tabs>
+        <w:ind w:left="2160" w:hanging="360"/>
+      </w:pPr>
+      <w:rPr>
+        <w:rFonts w:ascii="Symbol" w:hAnsi="Symbol" w:hint="default"/>
+        <w:sz w:val="20"/>
+      </w:rPr>
+    </w:lvl>
+    <w:lvl w:ilvl="3" w:tentative="1">
+      <w:start w:val="1"/>
+      <w:numFmt w:val="bullet"/>
+      <w:lvlText w:val=""/>
+      <w:lvlJc w:val="left"/>
+      <w:pPr>
+        <w:tabs>
+          <w:tab w:val="num" w:pos="2880"/>
+        </w:tabs>
+        <w:ind w:left="2880" w:hanging="360"/>
+      </w:pPr>
+      <w:rPr>
+        <w:rFonts w:ascii="Symbol" w:hAnsi="Symbol" w:hint="default"/>
+        <w:sz w:val="20"/>
+      </w:rPr>
+    </w:lvl>
+    <w:lvl w:ilvl="4" w:tentative="1">
+      <w:start w:val="1"/>
+      <w:numFmt w:val="bullet"/>
+      <w:lvlText w:val=""/>
+      <w:lvlJc w:val="left"/>
+      <w:pPr>
+        <w:tabs>
+          <w:tab w:val="num" w:pos="3600"/>
+        </w:tabs>
+        <w:ind w:left="3600" w:hanging="360"/>
+      </w:pPr>
+      <w:rPr>
+        <w:rFonts w:ascii="Symbol" w:hAnsi="Symbol" w:hint="default"/>
+        <w:sz w:val="20"/>
+      </w:rPr>
+    </w:lvl>
+    <w:lvl w:ilvl="5" w:tentative="1">
+      <w:start w:val="1"/>
+      <w:numFmt w:val="bullet"/>
+      <w:lvlText w:val=""/>
+      <w:lvlJc w:val="left"/>
+      <w:pPr>
+        <w:tabs>
+          <w:tab w:val="num" w:pos="4320"/>
+        </w:tabs>
+        <w:ind w:left="4320" w:hanging="360"/>
+      </w:pPr>
+      <w:rPr>
+        <w:rFonts w:ascii="Symbol" w:hAnsi="Symbol" w:hint="default"/>
+        <w:sz w:val="20"/>
+      </w:rPr>
+    </w:lvl>
+    <w:lvl w:ilvl="6" w:tentative="1">
+      <w:start w:val="1"/>
+      <w:numFmt w:val="bullet"/>
+      <w:lvlText w:val=""/>
+      <w:lvlJc w:val="left"/>
+      <w:pPr>
+        <w:tabs>
+          <w:tab w:val="num" w:pos="5040"/>
+        </w:tabs>
+        <w:ind w:left="5040" w:hanging="360"/>
+      </w:pPr>
+      <w:rPr>
+        <w:rFonts w:ascii="Symbol" w:hAnsi="Symbol" w:hint="default"/>
+        <w:sz w:val="20"/>
+      </w:rPr>
+    </w:lvl>
+    <w:lvl w:ilvl="7" w:tentative="1">
+      <w:start w:val="1"/>
+      <w:numFmt w:val="bullet"/>
+      <w:lvlText w:val=""/>
+      <w:lvlJc w:val="left"/>
+      <w:pPr>
+        <w:tabs>
+          <w:tab w:val="num" w:pos="5760"/>
+        </w:tabs>
+        <w:ind w:left="5760" w:hanging="360"/>
+      </w:pPr>
+      <w:rPr>
+        <w:rFonts w:ascii="Symbol" w:hAnsi="Symbol" w:hint="default"/>
+        <w:sz w:val="20"/>
+      </w:rPr>
+    </w:lvl>
+    <w:lvl w:ilvl="8" w:tentative="1">
+      <w:start w:val="1"/>
+      <w:numFmt w:val="bullet"/>
+      <w:lvlText w:val=""/>
+      <w:lvlJc w:val="left"/>
+      <w:pPr>
+        <w:tabs>
+          <w:tab w:val="num" w:pos="6480"/>
+        </w:tabs>
+        <w:ind w:left="6480" w:hanging="360"/>
+      </w:pPr>
+      <w:rPr>
+        <w:rFonts w:ascii="Symbol" w:hAnsi="Symbol" w:hint="default"/>
+        <w:sz w:val="20"/>
+      </w:rPr>
+    </w:lvl>
+  </w:abstractNum>
+  <w:abstractNum w:abstractNumId="1" w15:restartNumberingAfterBreak="0">
     <w:nsid w:val="09262EEF"/>
     <w:multiLevelType w:val="hybridMultilevel"/>
     <w:tmpl w:val="760ADA7E"/>
@@ -16960,7 +18172,7 @@
       </w:pPr>
     </w:lvl>
   </w:abstractNum>
-  <w:abstractNum w:abstractNumId="1" w15:restartNumberingAfterBreak="0">
+  <w:abstractNum w:abstractNumId="2" w15:restartNumberingAfterBreak="0">
     <w:nsid w:val="09897868"/>
     <w:multiLevelType w:val="hybridMultilevel"/>
     <w:tmpl w:val="12D8588C"/>
@@ -17046,7 +18258,7 @@
       </w:pPr>
     </w:lvl>
   </w:abstractNum>
-  <w:abstractNum w:abstractNumId="2" w15:restartNumberingAfterBreak="0">
+  <w:abstractNum w:abstractNumId="3" w15:restartNumberingAfterBreak="0">
     <w:nsid w:val="0BD2289B"/>
     <w:multiLevelType w:val="hybridMultilevel"/>
     <w:tmpl w:val="0EF2A6A0"/>
@@ -17135,7 +18347,7 @@
       </w:pPr>
     </w:lvl>
   </w:abstractNum>
-  <w:abstractNum w:abstractNumId="3" w15:restartNumberingAfterBreak="0">
+  <w:abstractNum w:abstractNumId="4" w15:restartNumberingAfterBreak="0">
     <w:nsid w:val="0C9860FA"/>
     <w:multiLevelType w:val="multilevel"/>
     <w:tmpl w:val="2DD0F286"/>
@@ -17284,7 +18496,7 @@
       </w:rPr>
     </w:lvl>
   </w:abstractNum>
-  <w:abstractNum w:abstractNumId="4" w15:restartNumberingAfterBreak="0">
+  <w:abstractNum w:abstractNumId="5" w15:restartNumberingAfterBreak="0">
     <w:nsid w:val="15AC1620"/>
     <w:multiLevelType w:val="hybridMultilevel"/>
     <w:tmpl w:val="9BD85A7C"/>
@@ -17372,7 +18584,7 @@
       </w:pPr>
     </w:lvl>
   </w:abstractNum>
-  <w:abstractNum w:abstractNumId="5" w15:restartNumberingAfterBreak="0">
+  <w:abstractNum w:abstractNumId="6" w15:restartNumberingAfterBreak="0">
     <w:nsid w:val="17763B2A"/>
     <w:multiLevelType w:val="hybridMultilevel"/>
     <w:tmpl w:val="32880A3E"/>
@@ -17461,7 +18673,7 @@
       </w:pPr>
     </w:lvl>
   </w:abstractNum>
-  <w:abstractNum w:abstractNumId="6" w15:restartNumberingAfterBreak="0">
+  <w:abstractNum w:abstractNumId="7" w15:restartNumberingAfterBreak="0">
     <w:nsid w:val="23674D62"/>
     <w:multiLevelType w:val="hybridMultilevel"/>
     <w:tmpl w:val="DC7C3690"/>
@@ -17574,7 +18786,7 @@
       </w:rPr>
     </w:lvl>
   </w:abstractNum>
-  <w:abstractNum w:abstractNumId="7" w15:restartNumberingAfterBreak="0">
+  <w:abstractNum w:abstractNumId="8" w15:restartNumberingAfterBreak="0">
     <w:nsid w:val="24C55A0D"/>
     <w:multiLevelType w:val="hybridMultilevel"/>
     <w:tmpl w:val="9BD85A7C"/>
@@ -17662,7 +18874,7 @@
       </w:pPr>
     </w:lvl>
   </w:abstractNum>
-  <w:abstractNum w:abstractNumId="8" w15:restartNumberingAfterBreak="0">
+  <w:abstractNum w:abstractNumId="9" w15:restartNumberingAfterBreak="0">
     <w:nsid w:val="28743726"/>
     <w:multiLevelType w:val="multilevel"/>
     <w:tmpl w:val="EB12D1FE"/>
@@ -17811,7 +19023,7 @@
       </w:rPr>
     </w:lvl>
   </w:abstractNum>
-  <w:abstractNum w:abstractNumId="9" w15:restartNumberingAfterBreak="0">
+  <w:abstractNum w:abstractNumId="10" w15:restartNumberingAfterBreak="0">
     <w:nsid w:val="295E3B89"/>
     <w:multiLevelType w:val="hybridMultilevel"/>
     <w:tmpl w:val="E9BC9594"/>
@@ -17900,7 +19112,7 @@
       </w:pPr>
     </w:lvl>
   </w:abstractNum>
-  <w:abstractNum w:abstractNumId="10" w15:restartNumberingAfterBreak="0">
+  <w:abstractNum w:abstractNumId="11" w15:restartNumberingAfterBreak="0">
     <w:nsid w:val="29C951A9"/>
     <w:multiLevelType w:val="hybridMultilevel"/>
     <w:tmpl w:val="0C20770C"/>
@@ -18013,7 +19225,156 @@
       </w:rPr>
     </w:lvl>
   </w:abstractNum>
-  <w:abstractNum w:abstractNumId="11" w15:restartNumberingAfterBreak="0">
+  <w:abstractNum w:abstractNumId="12" w15:restartNumberingAfterBreak="0">
+    <w:nsid w:val="2CB67B70"/>
+    <w:multiLevelType w:val="multilevel"/>
+    <w:tmpl w:val="B2108FC0"/>
+    <w:lvl w:ilvl="0">
+      <w:start w:val="1"/>
+      <w:numFmt w:val="bullet"/>
+      <w:lvlText w:val=""/>
+      <w:lvlJc w:val="left"/>
+      <w:pPr>
+        <w:tabs>
+          <w:tab w:val="num" w:pos="720"/>
+        </w:tabs>
+        <w:ind w:left="720" w:hanging="360"/>
+      </w:pPr>
+      <w:rPr>
+        <w:rFonts w:ascii="Symbol" w:hAnsi="Symbol" w:hint="default"/>
+        <w:sz w:val="20"/>
+      </w:rPr>
+    </w:lvl>
+    <w:lvl w:ilvl="1">
+      <w:start w:val="1"/>
+      <w:numFmt w:val="bullet"/>
+      <w:lvlText w:val=""/>
+      <w:lvlJc w:val="left"/>
+      <w:pPr>
+        <w:tabs>
+          <w:tab w:val="num" w:pos="1440"/>
+        </w:tabs>
+        <w:ind w:left="1440" w:hanging="360"/>
+      </w:pPr>
+      <w:rPr>
+        <w:rFonts w:ascii="Symbol" w:hAnsi="Symbol" w:hint="default"/>
+        <w:sz w:val="20"/>
+      </w:rPr>
+    </w:lvl>
+    <w:lvl w:ilvl="2">
+      <w:start w:val="1"/>
+      <w:numFmt w:val="bullet"/>
+      <w:lvlText w:val=""/>
+      <w:lvlJc w:val="left"/>
+      <w:pPr>
+        <w:tabs>
+          <w:tab w:val="num" w:pos="2160"/>
+        </w:tabs>
+        <w:ind w:left="2160" w:hanging="360"/>
+      </w:pPr>
+      <w:rPr>
+        <w:rFonts w:ascii="Symbol" w:hAnsi="Symbol" w:hint="default"/>
+        <w:sz w:val="20"/>
+      </w:rPr>
+    </w:lvl>
+    <w:lvl w:ilvl="3" w:tentative="1">
+      <w:start w:val="1"/>
+      <w:numFmt w:val="bullet"/>
+      <w:lvlText w:val=""/>
+      <w:lvlJc w:val="left"/>
+      <w:pPr>
+        <w:tabs>
+          <w:tab w:val="num" w:pos="2880"/>
+        </w:tabs>
+        <w:ind w:left="2880" w:hanging="360"/>
+      </w:pPr>
+      <w:rPr>
+        <w:rFonts w:ascii="Symbol" w:hAnsi="Symbol" w:hint="default"/>
+        <w:sz w:val="20"/>
+      </w:rPr>
+    </w:lvl>
+    <w:lvl w:ilvl="4" w:tentative="1">
+      <w:start w:val="1"/>
+      <w:numFmt w:val="bullet"/>
+      <w:lvlText w:val=""/>
+      <w:lvlJc w:val="left"/>
+      <w:pPr>
+        <w:tabs>
+          <w:tab w:val="num" w:pos="3600"/>
+        </w:tabs>
+        <w:ind w:left="3600" w:hanging="360"/>
+      </w:pPr>
+      <w:rPr>
+        <w:rFonts w:ascii="Symbol" w:hAnsi="Symbol" w:hint="default"/>
+        <w:sz w:val="20"/>
+      </w:rPr>
+    </w:lvl>
+    <w:lvl w:ilvl="5" w:tentative="1">
+      <w:start w:val="1"/>
+      <w:numFmt w:val="bullet"/>
+      <w:lvlText w:val=""/>
+      <w:lvlJc w:val="left"/>
+      <w:pPr>
+        <w:tabs>
+          <w:tab w:val="num" w:pos="4320"/>
+        </w:tabs>
+        <w:ind w:left="4320" w:hanging="360"/>
+      </w:pPr>
+      <w:rPr>
+        <w:rFonts w:ascii="Symbol" w:hAnsi="Symbol" w:hint="default"/>
+        <w:sz w:val="20"/>
+      </w:rPr>
+    </w:lvl>
+    <w:lvl w:ilvl="6" w:tentative="1">
+      <w:start w:val="1"/>
+      <w:numFmt w:val="bullet"/>
+      <w:lvlText w:val=""/>
+      <w:lvlJc w:val="left"/>
+      <w:pPr>
+        <w:tabs>
+          <w:tab w:val="num" w:pos="5040"/>
+        </w:tabs>
+        <w:ind w:left="5040" w:hanging="360"/>
+      </w:pPr>
+      <w:rPr>
+        <w:rFonts w:ascii="Symbol" w:hAnsi="Symbol" w:hint="default"/>
+        <w:sz w:val="20"/>
+      </w:rPr>
+    </w:lvl>
+    <w:lvl w:ilvl="7" w:tentative="1">
+      <w:start w:val="1"/>
+      <w:numFmt w:val="bullet"/>
+      <w:lvlText w:val=""/>
+      <w:lvlJc w:val="left"/>
+      <w:pPr>
+        <w:tabs>
+          <w:tab w:val="num" w:pos="5760"/>
+        </w:tabs>
+        <w:ind w:left="5760" w:hanging="360"/>
+      </w:pPr>
+      <w:rPr>
+        <w:rFonts w:ascii="Symbol" w:hAnsi="Symbol" w:hint="default"/>
+        <w:sz w:val="20"/>
+      </w:rPr>
+    </w:lvl>
+    <w:lvl w:ilvl="8" w:tentative="1">
+      <w:start w:val="1"/>
+      <w:numFmt w:val="bullet"/>
+      <w:lvlText w:val=""/>
+      <w:lvlJc w:val="left"/>
+      <w:pPr>
+        <w:tabs>
+          <w:tab w:val="num" w:pos="6480"/>
+        </w:tabs>
+        <w:ind w:left="6480" w:hanging="360"/>
+      </w:pPr>
+      <w:rPr>
+        <w:rFonts w:ascii="Symbol" w:hAnsi="Symbol" w:hint="default"/>
+        <w:sz w:val="20"/>
+      </w:rPr>
+    </w:lvl>
+  </w:abstractNum>
+  <w:abstractNum w:abstractNumId="13" w15:restartNumberingAfterBreak="0">
     <w:nsid w:val="32825B10"/>
     <w:multiLevelType w:val="hybridMultilevel"/>
     <w:tmpl w:val="8814E958"/>
@@ -18126,7 +19487,7 @@
       </w:rPr>
     </w:lvl>
   </w:abstractNum>
-  <w:abstractNum w:abstractNumId="12" w15:restartNumberingAfterBreak="0">
+  <w:abstractNum w:abstractNumId="14" w15:restartNumberingAfterBreak="0">
     <w:nsid w:val="33D81390"/>
     <w:multiLevelType w:val="hybridMultilevel"/>
     <w:tmpl w:val="5A82AE90"/>
@@ -18239,7 +19600,7 @@
       </w:rPr>
     </w:lvl>
   </w:abstractNum>
-  <w:abstractNum w:abstractNumId="13" w15:restartNumberingAfterBreak="0">
+  <w:abstractNum w:abstractNumId="15" w15:restartNumberingAfterBreak="0">
     <w:nsid w:val="38887A71"/>
     <w:multiLevelType w:val="hybridMultilevel"/>
     <w:tmpl w:val="24CC132E"/>
@@ -18325,7 +19686,7 @@
       </w:pPr>
     </w:lvl>
   </w:abstractNum>
-  <w:abstractNum w:abstractNumId="14" w15:restartNumberingAfterBreak="0">
+  <w:abstractNum w:abstractNumId="16" w15:restartNumberingAfterBreak="0">
     <w:nsid w:val="3D510138"/>
     <w:multiLevelType w:val="hybridMultilevel"/>
     <w:tmpl w:val="9BD85A7C"/>
@@ -18413,7 +19774,7 @@
       </w:pPr>
     </w:lvl>
   </w:abstractNum>
-  <w:abstractNum w:abstractNumId="15" w15:restartNumberingAfterBreak="0">
+  <w:abstractNum w:abstractNumId="17" w15:restartNumberingAfterBreak="0">
     <w:nsid w:val="3DDD7DA2"/>
     <w:multiLevelType w:val="multilevel"/>
     <w:tmpl w:val="2BCCB2A6"/>
@@ -18562,7 +19923,7 @@
       </w:rPr>
     </w:lvl>
   </w:abstractNum>
-  <w:abstractNum w:abstractNumId="16" w15:restartNumberingAfterBreak="0">
+  <w:abstractNum w:abstractNumId="18" w15:restartNumberingAfterBreak="0">
     <w:nsid w:val="40071E56"/>
     <w:multiLevelType w:val="hybridMultilevel"/>
     <w:tmpl w:val="0180C9F8"/>
@@ -18675,7 +20036,7 @@
       </w:rPr>
     </w:lvl>
   </w:abstractNum>
-  <w:abstractNum w:abstractNumId="17" w15:restartNumberingAfterBreak="0">
+  <w:abstractNum w:abstractNumId="19" w15:restartNumberingAfterBreak="0">
     <w:nsid w:val="436B1D76"/>
     <w:multiLevelType w:val="multilevel"/>
     <w:tmpl w:val="D076BA44"/>
@@ -18824,7 +20185,7 @@
       </w:rPr>
     </w:lvl>
   </w:abstractNum>
-  <w:abstractNum w:abstractNumId="18" w15:restartNumberingAfterBreak="0">
+  <w:abstractNum w:abstractNumId="20" w15:restartNumberingAfterBreak="0">
     <w:nsid w:val="46376827"/>
     <w:multiLevelType w:val="hybridMultilevel"/>
     <w:tmpl w:val="D4C0882A"/>
@@ -18937,7 +20298,7 @@
       </w:rPr>
     </w:lvl>
   </w:abstractNum>
-  <w:abstractNum w:abstractNumId="19" w15:restartNumberingAfterBreak="0">
+  <w:abstractNum w:abstractNumId="21" w15:restartNumberingAfterBreak="0">
     <w:nsid w:val="4CF10A89"/>
     <w:multiLevelType w:val="multilevel"/>
     <w:tmpl w:val="BBA2E28A"/>
@@ -19086,7 +20447,7 @@
       </w:rPr>
     </w:lvl>
   </w:abstractNum>
-  <w:abstractNum w:abstractNumId="20" w15:restartNumberingAfterBreak="0">
+  <w:abstractNum w:abstractNumId="22" w15:restartNumberingAfterBreak="0">
     <w:nsid w:val="4E100AD3"/>
     <w:multiLevelType w:val="hybridMultilevel"/>
     <w:tmpl w:val="D2FEF44C"/>
@@ -19172,7 +20533,7 @@
       </w:pPr>
     </w:lvl>
   </w:abstractNum>
-  <w:abstractNum w:abstractNumId="21" w15:restartNumberingAfterBreak="0">
+  <w:abstractNum w:abstractNumId="23" w15:restartNumberingAfterBreak="0">
     <w:nsid w:val="4F6F26D2"/>
     <w:multiLevelType w:val="hybridMultilevel"/>
     <w:tmpl w:val="1EE80F98"/>
@@ -19258,7 +20619,7 @@
       </w:pPr>
     </w:lvl>
   </w:abstractNum>
-  <w:abstractNum w:abstractNumId="22" w15:restartNumberingAfterBreak="0">
+  <w:abstractNum w:abstractNumId="24" w15:restartNumberingAfterBreak="0">
     <w:nsid w:val="52E97EDE"/>
     <w:multiLevelType w:val="multilevel"/>
     <w:tmpl w:val="D0388AC2"/>
@@ -19407,7 +20768,7 @@
       </w:rPr>
     </w:lvl>
   </w:abstractNum>
-  <w:abstractNum w:abstractNumId="23" w15:restartNumberingAfterBreak="0">
+  <w:abstractNum w:abstractNumId="25" w15:restartNumberingAfterBreak="0">
     <w:nsid w:val="5ABF2B67"/>
     <w:multiLevelType w:val="hybridMultilevel"/>
     <w:tmpl w:val="AFB67F04"/>
@@ -19520,7 +20881,7 @@
       </w:rPr>
     </w:lvl>
   </w:abstractNum>
-  <w:abstractNum w:abstractNumId="24" w15:restartNumberingAfterBreak="0">
+  <w:abstractNum w:abstractNumId="26" w15:restartNumberingAfterBreak="0">
     <w:nsid w:val="5CAD2CD6"/>
     <w:multiLevelType w:val="hybridMultilevel"/>
     <w:tmpl w:val="970ACF76"/>
@@ -19633,7 +20994,7 @@
       </w:rPr>
     </w:lvl>
   </w:abstractNum>
-  <w:abstractNum w:abstractNumId="25" w15:restartNumberingAfterBreak="0">
+  <w:abstractNum w:abstractNumId="27" w15:restartNumberingAfterBreak="0">
     <w:nsid w:val="69EE19B8"/>
     <w:multiLevelType w:val="multilevel"/>
     <w:tmpl w:val="B8A88CD8"/>
@@ -19782,7 +21143,7 @@
       </w:rPr>
     </w:lvl>
   </w:abstractNum>
-  <w:abstractNum w:abstractNumId="26" w15:restartNumberingAfterBreak="0">
+  <w:abstractNum w:abstractNumId="28" w15:restartNumberingAfterBreak="0">
     <w:nsid w:val="70B3554D"/>
     <w:multiLevelType w:val="hybridMultilevel"/>
     <w:tmpl w:val="61C6485E"/>
@@ -19868,7 +21229,7 @@
       </w:pPr>
     </w:lvl>
   </w:abstractNum>
-  <w:abstractNum w:abstractNumId="27" w15:restartNumberingAfterBreak="0">
+  <w:abstractNum w:abstractNumId="29" w15:restartNumberingAfterBreak="0">
     <w:nsid w:val="77FF54DC"/>
     <w:multiLevelType w:val="hybridMultilevel"/>
     <w:tmpl w:val="9A3EA75C"/>
@@ -19954,7 +21315,7 @@
       </w:pPr>
     </w:lvl>
   </w:abstractNum>
-  <w:abstractNum w:abstractNumId="28" w15:restartNumberingAfterBreak="0">
+  <w:abstractNum w:abstractNumId="30" w15:restartNumberingAfterBreak="0">
     <w:nsid w:val="79963B9C"/>
     <w:multiLevelType w:val="hybridMultilevel"/>
     <w:tmpl w:val="32E613C6"/>
@@ -20067,7 +21428,156 @@
       </w:rPr>
     </w:lvl>
   </w:abstractNum>
-  <w:abstractNum w:abstractNumId="29" w15:restartNumberingAfterBreak="0">
+  <w:abstractNum w:abstractNumId="31" w15:restartNumberingAfterBreak="0">
+    <w:nsid w:val="7AEE52EE"/>
+    <w:multiLevelType w:val="multilevel"/>
+    <w:tmpl w:val="8FC4E54A"/>
+    <w:lvl w:ilvl="0">
+      <w:start w:val="1"/>
+      <w:numFmt w:val="bullet"/>
+      <w:lvlText w:val=""/>
+      <w:lvlJc w:val="left"/>
+      <w:pPr>
+        <w:tabs>
+          <w:tab w:val="num" w:pos="720"/>
+        </w:tabs>
+        <w:ind w:left="720" w:hanging="360"/>
+      </w:pPr>
+      <w:rPr>
+        <w:rFonts w:ascii="Symbol" w:hAnsi="Symbol" w:hint="default"/>
+        <w:sz w:val="20"/>
+      </w:rPr>
+    </w:lvl>
+    <w:lvl w:ilvl="1" w:tentative="1">
+      <w:start w:val="1"/>
+      <w:numFmt w:val="bullet"/>
+      <w:lvlText w:val=""/>
+      <w:lvlJc w:val="left"/>
+      <w:pPr>
+        <w:tabs>
+          <w:tab w:val="num" w:pos="1440"/>
+        </w:tabs>
+        <w:ind w:left="1440" w:hanging="360"/>
+      </w:pPr>
+      <w:rPr>
+        <w:rFonts w:ascii="Symbol" w:hAnsi="Symbol" w:hint="default"/>
+        <w:sz w:val="20"/>
+      </w:rPr>
+    </w:lvl>
+    <w:lvl w:ilvl="2" w:tentative="1">
+      <w:start w:val="1"/>
+      <w:numFmt w:val="bullet"/>
+      <w:lvlText w:val=""/>
+      <w:lvlJc w:val="left"/>
+      <w:pPr>
+        <w:tabs>
+          <w:tab w:val="num" w:pos="2160"/>
+        </w:tabs>
+        <w:ind w:left="2160" w:hanging="360"/>
+      </w:pPr>
+      <w:rPr>
+        <w:rFonts w:ascii="Symbol" w:hAnsi="Symbol" w:hint="default"/>
+        <w:sz w:val="20"/>
+      </w:rPr>
+    </w:lvl>
+    <w:lvl w:ilvl="3" w:tentative="1">
+      <w:start w:val="1"/>
+      <w:numFmt w:val="bullet"/>
+      <w:lvlText w:val=""/>
+      <w:lvlJc w:val="left"/>
+      <w:pPr>
+        <w:tabs>
+          <w:tab w:val="num" w:pos="2880"/>
+        </w:tabs>
+        <w:ind w:left="2880" w:hanging="360"/>
+      </w:pPr>
+      <w:rPr>
+        <w:rFonts w:ascii="Symbol" w:hAnsi="Symbol" w:hint="default"/>
+        <w:sz w:val="20"/>
+      </w:rPr>
+    </w:lvl>
+    <w:lvl w:ilvl="4" w:tentative="1">
+      <w:start w:val="1"/>
+      <w:numFmt w:val="bullet"/>
+      <w:lvlText w:val=""/>
+      <w:lvlJc w:val="left"/>
+      <w:pPr>
+        <w:tabs>
+          <w:tab w:val="num" w:pos="3600"/>
+        </w:tabs>
+        <w:ind w:left="3600" w:hanging="360"/>
+      </w:pPr>
+      <w:rPr>
+        <w:rFonts w:ascii="Symbol" w:hAnsi="Symbol" w:hint="default"/>
+        <w:sz w:val="20"/>
+      </w:rPr>
+    </w:lvl>
+    <w:lvl w:ilvl="5" w:tentative="1">
+      <w:start w:val="1"/>
+      <w:numFmt w:val="bullet"/>
+      <w:lvlText w:val=""/>
+      <w:lvlJc w:val="left"/>
+      <w:pPr>
+        <w:tabs>
+          <w:tab w:val="num" w:pos="4320"/>
+        </w:tabs>
+        <w:ind w:left="4320" w:hanging="360"/>
+      </w:pPr>
+      <w:rPr>
+        <w:rFonts w:ascii="Symbol" w:hAnsi="Symbol" w:hint="default"/>
+        <w:sz w:val="20"/>
+      </w:rPr>
+    </w:lvl>
+    <w:lvl w:ilvl="6" w:tentative="1">
+      <w:start w:val="1"/>
+      <w:numFmt w:val="bullet"/>
+      <w:lvlText w:val=""/>
+      <w:lvlJc w:val="left"/>
+      <w:pPr>
+        <w:tabs>
+          <w:tab w:val="num" w:pos="5040"/>
+        </w:tabs>
+        <w:ind w:left="5040" w:hanging="360"/>
+      </w:pPr>
+      <w:rPr>
+        <w:rFonts w:ascii="Symbol" w:hAnsi="Symbol" w:hint="default"/>
+        <w:sz w:val="20"/>
+      </w:rPr>
+    </w:lvl>
+    <w:lvl w:ilvl="7" w:tentative="1">
+      <w:start w:val="1"/>
+      <w:numFmt w:val="bullet"/>
+      <w:lvlText w:val=""/>
+      <w:lvlJc w:val="left"/>
+      <w:pPr>
+        <w:tabs>
+          <w:tab w:val="num" w:pos="5760"/>
+        </w:tabs>
+        <w:ind w:left="5760" w:hanging="360"/>
+      </w:pPr>
+      <w:rPr>
+        <w:rFonts w:ascii="Symbol" w:hAnsi="Symbol" w:hint="default"/>
+        <w:sz w:val="20"/>
+      </w:rPr>
+    </w:lvl>
+    <w:lvl w:ilvl="8" w:tentative="1">
+      <w:start w:val="1"/>
+      <w:numFmt w:val="bullet"/>
+      <w:lvlText w:val=""/>
+      <w:lvlJc w:val="left"/>
+      <w:pPr>
+        <w:tabs>
+          <w:tab w:val="num" w:pos="6480"/>
+        </w:tabs>
+        <w:ind w:left="6480" w:hanging="360"/>
+      </w:pPr>
+      <w:rPr>
+        <w:rFonts w:ascii="Symbol" w:hAnsi="Symbol" w:hint="default"/>
+        <w:sz w:val="20"/>
+      </w:rPr>
+    </w:lvl>
+  </w:abstractNum>
+  <w:abstractNum w:abstractNumId="32" w15:restartNumberingAfterBreak="0">
     <w:nsid w:val="7CE07EE4"/>
     <w:multiLevelType w:val="hybridMultilevel"/>
     <w:tmpl w:val="6448B706"/>
@@ -20156,7 +21666,7 @@
       </w:pPr>
     </w:lvl>
   </w:abstractNum>
-  <w:abstractNum w:abstractNumId="30" w15:restartNumberingAfterBreak="0">
+  <w:abstractNum w:abstractNumId="33" w15:restartNumberingAfterBreak="0">
     <w:nsid w:val="7D503AD3"/>
     <w:multiLevelType w:val="hybridMultilevel"/>
     <w:tmpl w:val="D6E24B70"/>
@@ -20242,7 +21752,7 @@
       </w:pPr>
     </w:lvl>
   </w:abstractNum>
-  <w:abstractNum w:abstractNumId="31" w15:restartNumberingAfterBreak="0">
+  <w:abstractNum w:abstractNumId="34" w15:restartNumberingAfterBreak="0">
     <w:nsid w:val="7DE3334C"/>
     <w:multiLevelType w:val="hybridMultilevel"/>
     <w:tmpl w:val="743460B2"/>
@@ -20356,106 +21866,434 @@
     </w:lvl>
   </w:abstractNum>
   <w:num w:numId="1" w16cid:durableId="635722977">
+    <w:abstractNumId w:val="29"/>
+  </w:num>
+  <w:num w:numId="2" w16cid:durableId="228883622">
     <w:abstractNumId w:val="27"/>
   </w:num>
-  <w:num w:numId="2" w16cid:durableId="228883622">
+  <w:num w:numId="3" w16cid:durableId="1031340042">
+    <w:abstractNumId w:val="24"/>
+  </w:num>
+  <w:num w:numId="4" w16cid:durableId="1386249226">
+    <w:abstractNumId w:val="17"/>
+  </w:num>
+  <w:num w:numId="5" w16cid:durableId="79059406">
+    <w:abstractNumId w:val="4"/>
+  </w:num>
+  <w:num w:numId="6" w16cid:durableId="124394836">
+    <w:abstractNumId w:val="19"/>
+  </w:num>
+  <w:num w:numId="7" w16cid:durableId="544215799">
+    <w:abstractNumId w:val="9"/>
+  </w:num>
+  <w:num w:numId="8" w16cid:durableId="770593411">
+    <w:abstractNumId w:val="21"/>
+  </w:num>
+  <w:num w:numId="9" w16cid:durableId="798958953">
+    <w:abstractNumId w:val="14"/>
+  </w:num>
+  <w:num w:numId="10" w16cid:durableId="968902015">
+    <w:abstractNumId w:val="20"/>
+  </w:num>
+  <w:num w:numId="11" w16cid:durableId="1202783736">
+    <w:abstractNumId w:val="34"/>
+  </w:num>
+  <w:num w:numId="12" w16cid:durableId="1091201654">
+    <w:abstractNumId w:val="30"/>
+  </w:num>
+  <w:num w:numId="13" w16cid:durableId="862591614">
+    <w:abstractNumId w:val="11"/>
+  </w:num>
+  <w:num w:numId="14" w16cid:durableId="131798360">
     <w:abstractNumId w:val="25"/>
   </w:num>
-  <w:num w:numId="3" w16cid:durableId="1031340042">
+  <w:num w:numId="15" w16cid:durableId="1109085749">
+    <w:abstractNumId w:val="26"/>
+  </w:num>
+  <w:num w:numId="16" w16cid:durableId="102843796">
+    <w:abstractNumId w:val="33"/>
+  </w:num>
+  <w:num w:numId="17" w16cid:durableId="667902483">
+    <w:abstractNumId w:val="8"/>
+  </w:num>
+  <w:num w:numId="18" w16cid:durableId="304773817">
+    <w:abstractNumId w:val="1"/>
+  </w:num>
+  <w:num w:numId="19" w16cid:durableId="1900363739">
+    <w:abstractNumId w:val="3"/>
+  </w:num>
+  <w:num w:numId="20" w16cid:durableId="509877511">
+    <w:abstractNumId w:val="32"/>
+  </w:num>
+  <w:num w:numId="21" w16cid:durableId="2141607669">
+    <w:abstractNumId w:val="7"/>
+  </w:num>
+  <w:num w:numId="22" w16cid:durableId="1593736062">
+    <w:abstractNumId w:val="2"/>
+  </w:num>
+  <w:num w:numId="23" w16cid:durableId="453794677">
+    <w:abstractNumId w:val="28"/>
+  </w:num>
+  <w:num w:numId="24" w16cid:durableId="1601404152">
+    <w:abstractNumId w:val="16"/>
+  </w:num>
+  <w:num w:numId="25" w16cid:durableId="1373921748">
+    <w:abstractNumId w:val="18"/>
+  </w:num>
+  <w:num w:numId="26" w16cid:durableId="1592739404">
+    <w:abstractNumId w:val="6"/>
+  </w:num>
+  <w:num w:numId="27" w16cid:durableId="1429765080">
     <w:abstractNumId w:val="22"/>
   </w:num>
-  <w:num w:numId="4" w16cid:durableId="1386249226">
+  <w:num w:numId="28" w16cid:durableId="2010329960">
+    <w:abstractNumId w:val="5"/>
+  </w:num>
+  <w:num w:numId="29" w16cid:durableId="2092269261">
+    <w:abstractNumId w:val="23"/>
+  </w:num>
+  <w:num w:numId="30" w16cid:durableId="1873499025">
     <w:abstractNumId w:val="15"/>
   </w:num>
-  <w:num w:numId="5" w16cid:durableId="79059406">
-    <w:abstractNumId w:val="3"/>
+  <w:num w:numId="31" w16cid:durableId="2056467076">
+    <w:abstractNumId w:val="10"/>
   </w:num>
-  <w:num w:numId="6" w16cid:durableId="124394836">
-    <w:abstractNumId w:val="17"/>
+  <w:num w:numId="32" w16cid:durableId="1065108512">
+    <w:abstractNumId w:val="13"/>
   </w:num>
-  <w:num w:numId="7" w16cid:durableId="544215799">
-    <w:abstractNumId w:val="8"/>
-  </w:num>
-  <w:num w:numId="8" w16cid:durableId="770593411">
-    <w:abstractNumId w:val="19"/>
-  </w:num>
-  <w:num w:numId="9" w16cid:durableId="798958953">
+  <w:num w:numId="33" w16cid:durableId="847907099">
     <w:abstractNumId w:val="12"/>
   </w:num>
-  <w:num w:numId="10" w16cid:durableId="968902015">
-    <w:abstractNumId w:val="18"/>
+  <w:num w:numId="34" w16cid:durableId="2005821162">
+    <w:abstractNumId w:val="12"/>
+    <w:lvlOverride w:ilvl="1">
+      <w:lvl w:ilvl="1">
+        <w:numFmt w:val="bullet"/>
+        <w:lvlText w:val="o"/>
+        <w:lvlJc w:val="left"/>
+        <w:pPr>
+          <w:tabs>
+            <w:tab w:val="num" w:pos="1440"/>
+          </w:tabs>
+          <w:ind w:left="1440" w:hanging="360"/>
+        </w:pPr>
+        <w:rPr>
+          <w:rFonts w:ascii="Courier New" w:hAnsi="Courier New" w:hint="default"/>
+          <w:sz w:val="20"/>
+        </w:rPr>
+      </w:lvl>
+    </w:lvlOverride>
   </w:num>
-  <w:num w:numId="11" w16cid:durableId="1202783736">
+  <w:num w:numId="35" w16cid:durableId="1513572833">
+    <w:abstractNumId w:val="12"/>
+    <w:lvlOverride w:ilvl="1">
+      <w:lvl w:ilvl="1">
+        <w:numFmt w:val="bullet"/>
+        <w:lvlText w:val="o"/>
+        <w:lvlJc w:val="left"/>
+        <w:pPr>
+          <w:tabs>
+            <w:tab w:val="num" w:pos="1440"/>
+          </w:tabs>
+          <w:ind w:left="1440" w:hanging="360"/>
+        </w:pPr>
+        <w:rPr>
+          <w:rFonts w:ascii="Courier New" w:hAnsi="Courier New" w:hint="default"/>
+          <w:sz w:val="20"/>
+        </w:rPr>
+      </w:lvl>
+    </w:lvlOverride>
+    <w:lvlOverride w:ilvl="2">
+      <w:lvl w:ilvl="2">
+        <w:numFmt w:val="bullet"/>
+        <w:lvlText w:val=""/>
+        <w:lvlJc w:val="left"/>
+        <w:pPr>
+          <w:tabs>
+            <w:tab w:val="num" w:pos="2160"/>
+          </w:tabs>
+          <w:ind w:left="2160" w:hanging="360"/>
+        </w:pPr>
+        <w:rPr>
+          <w:rFonts w:ascii="Wingdings" w:hAnsi="Wingdings" w:hint="default"/>
+          <w:sz w:val="20"/>
+        </w:rPr>
+      </w:lvl>
+    </w:lvlOverride>
+  </w:num>
+  <w:num w:numId="36" w16cid:durableId="46531976">
+    <w:abstractNumId w:val="12"/>
+    <w:lvlOverride w:ilvl="1">
+      <w:lvl w:ilvl="1">
+        <w:numFmt w:val="bullet"/>
+        <w:lvlText w:val="o"/>
+        <w:lvlJc w:val="left"/>
+        <w:pPr>
+          <w:tabs>
+            <w:tab w:val="num" w:pos="1440"/>
+          </w:tabs>
+          <w:ind w:left="1440" w:hanging="360"/>
+        </w:pPr>
+        <w:rPr>
+          <w:rFonts w:ascii="Courier New" w:hAnsi="Courier New" w:hint="default"/>
+          <w:sz w:val="20"/>
+        </w:rPr>
+      </w:lvl>
+    </w:lvlOverride>
+    <w:lvlOverride w:ilvl="2">
+      <w:lvl w:ilvl="2">
+        <w:numFmt w:val="bullet"/>
+        <w:lvlText w:val=""/>
+        <w:lvlJc w:val="left"/>
+        <w:pPr>
+          <w:tabs>
+            <w:tab w:val="num" w:pos="2160"/>
+          </w:tabs>
+          <w:ind w:left="2160" w:hanging="360"/>
+        </w:pPr>
+        <w:rPr>
+          <w:rFonts w:ascii="Wingdings" w:hAnsi="Wingdings" w:hint="default"/>
+          <w:sz w:val="20"/>
+        </w:rPr>
+      </w:lvl>
+    </w:lvlOverride>
+  </w:num>
+  <w:num w:numId="37" w16cid:durableId="1888374111">
+    <w:abstractNumId w:val="12"/>
+    <w:lvlOverride w:ilvl="1">
+      <w:lvl w:ilvl="1">
+        <w:numFmt w:val="bullet"/>
+        <w:lvlText w:val="o"/>
+        <w:lvlJc w:val="left"/>
+        <w:pPr>
+          <w:tabs>
+            <w:tab w:val="num" w:pos="1440"/>
+          </w:tabs>
+          <w:ind w:left="1440" w:hanging="360"/>
+        </w:pPr>
+        <w:rPr>
+          <w:rFonts w:ascii="Courier New" w:hAnsi="Courier New" w:hint="default"/>
+          <w:sz w:val="20"/>
+        </w:rPr>
+      </w:lvl>
+    </w:lvlOverride>
+  </w:num>
+  <w:num w:numId="38" w16cid:durableId="1528446249">
+    <w:abstractNumId w:val="12"/>
+    <w:lvlOverride w:ilvl="1">
+      <w:lvl w:ilvl="1">
+        <w:numFmt w:val="bullet"/>
+        <w:lvlText w:val="o"/>
+        <w:lvlJc w:val="left"/>
+        <w:pPr>
+          <w:tabs>
+            <w:tab w:val="num" w:pos="1440"/>
+          </w:tabs>
+          <w:ind w:left="1440" w:hanging="360"/>
+        </w:pPr>
+        <w:rPr>
+          <w:rFonts w:ascii="Courier New" w:hAnsi="Courier New" w:hint="default"/>
+          <w:sz w:val="20"/>
+        </w:rPr>
+      </w:lvl>
+    </w:lvlOverride>
+    <w:lvlOverride w:ilvl="2">
+      <w:lvl w:ilvl="2">
+        <w:numFmt w:val="bullet"/>
+        <w:lvlText w:val=""/>
+        <w:lvlJc w:val="left"/>
+        <w:pPr>
+          <w:tabs>
+            <w:tab w:val="num" w:pos="2160"/>
+          </w:tabs>
+          <w:ind w:left="2160" w:hanging="360"/>
+        </w:pPr>
+        <w:rPr>
+          <w:rFonts w:ascii="Wingdings" w:hAnsi="Wingdings" w:hint="default"/>
+          <w:sz w:val="20"/>
+        </w:rPr>
+      </w:lvl>
+    </w:lvlOverride>
+  </w:num>
+  <w:num w:numId="39" w16cid:durableId="296764301">
+    <w:abstractNumId w:val="12"/>
+    <w:lvlOverride w:ilvl="1">
+      <w:lvl w:ilvl="1">
+        <w:numFmt w:val="bullet"/>
+        <w:lvlText w:val="o"/>
+        <w:lvlJc w:val="left"/>
+        <w:pPr>
+          <w:tabs>
+            <w:tab w:val="num" w:pos="1440"/>
+          </w:tabs>
+          <w:ind w:left="1440" w:hanging="360"/>
+        </w:pPr>
+        <w:rPr>
+          <w:rFonts w:ascii="Courier New" w:hAnsi="Courier New" w:hint="default"/>
+          <w:sz w:val="20"/>
+        </w:rPr>
+      </w:lvl>
+    </w:lvlOverride>
+    <w:lvlOverride w:ilvl="2">
+      <w:lvl w:ilvl="2">
+        <w:numFmt w:val="bullet"/>
+        <w:lvlText w:val=""/>
+        <w:lvlJc w:val="left"/>
+        <w:pPr>
+          <w:tabs>
+            <w:tab w:val="num" w:pos="2160"/>
+          </w:tabs>
+          <w:ind w:left="2160" w:hanging="360"/>
+        </w:pPr>
+        <w:rPr>
+          <w:rFonts w:ascii="Wingdings" w:hAnsi="Wingdings" w:hint="default"/>
+          <w:sz w:val="20"/>
+        </w:rPr>
+      </w:lvl>
+    </w:lvlOverride>
+  </w:num>
+  <w:num w:numId="40" w16cid:durableId="839659309">
+    <w:abstractNumId w:val="12"/>
+    <w:lvlOverride w:ilvl="1">
+      <w:lvl w:ilvl="1">
+        <w:numFmt w:val="bullet"/>
+        <w:lvlText w:val="o"/>
+        <w:lvlJc w:val="left"/>
+        <w:pPr>
+          <w:tabs>
+            <w:tab w:val="num" w:pos="1440"/>
+          </w:tabs>
+          <w:ind w:left="1440" w:hanging="360"/>
+        </w:pPr>
+        <w:rPr>
+          <w:rFonts w:ascii="Courier New" w:hAnsi="Courier New" w:hint="default"/>
+          <w:sz w:val="20"/>
+        </w:rPr>
+      </w:lvl>
+    </w:lvlOverride>
+    <w:lvlOverride w:ilvl="2">
+      <w:lvl w:ilvl="2">
+        <w:numFmt w:val="bullet"/>
+        <w:lvlText w:val=""/>
+        <w:lvlJc w:val="left"/>
+        <w:pPr>
+          <w:tabs>
+            <w:tab w:val="num" w:pos="2160"/>
+          </w:tabs>
+          <w:ind w:left="2160" w:hanging="360"/>
+        </w:pPr>
+        <w:rPr>
+          <w:rFonts w:ascii="Wingdings" w:hAnsi="Wingdings" w:hint="default"/>
+          <w:sz w:val="20"/>
+        </w:rPr>
+      </w:lvl>
+    </w:lvlOverride>
+  </w:num>
+  <w:num w:numId="41" w16cid:durableId="245893052">
+    <w:abstractNumId w:val="12"/>
+    <w:lvlOverride w:ilvl="1">
+      <w:lvl w:ilvl="1">
+        <w:numFmt w:val="bullet"/>
+        <w:lvlText w:val="o"/>
+        <w:lvlJc w:val="left"/>
+        <w:pPr>
+          <w:tabs>
+            <w:tab w:val="num" w:pos="1440"/>
+          </w:tabs>
+          <w:ind w:left="1440" w:hanging="360"/>
+        </w:pPr>
+        <w:rPr>
+          <w:rFonts w:ascii="Courier New" w:hAnsi="Courier New" w:hint="default"/>
+          <w:sz w:val="20"/>
+        </w:rPr>
+      </w:lvl>
+    </w:lvlOverride>
+  </w:num>
+  <w:num w:numId="42" w16cid:durableId="1090153316">
+    <w:abstractNumId w:val="12"/>
+    <w:lvlOverride w:ilvl="1">
+      <w:lvl w:ilvl="1">
+        <w:numFmt w:val="bullet"/>
+        <w:lvlText w:val="o"/>
+        <w:lvlJc w:val="left"/>
+        <w:pPr>
+          <w:tabs>
+            <w:tab w:val="num" w:pos="1440"/>
+          </w:tabs>
+          <w:ind w:left="1440" w:hanging="360"/>
+        </w:pPr>
+        <w:rPr>
+          <w:rFonts w:ascii="Courier New" w:hAnsi="Courier New" w:hint="default"/>
+          <w:sz w:val="20"/>
+        </w:rPr>
+      </w:lvl>
+    </w:lvlOverride>
+    <w:lvlOverride w:ilvl="2">
+      <w:lvl w:ilvl="2">
+        <w:numFmt w:val="bullet"/>
+        <w:lvlText w:val=""/>
+        <w:lvlJc w:val="left"/>
+        <w:pPr>
+          <w:tabs>
+            <w:tab w:val="num" w:pos="2160"/>
+          </w:tabs>
+          <w:ind w:left="2160" w:hanging="360"/>
+        </w:pPr>
+        <w:rPr>
+          <w:rFonts w:ascii="Wingdings" w:hAnsi="Wingdings" w:hint="default"/>
+          <w:sz w:val="20"/>
+        </w:rPr>
+      </w:lvl>
+    </w:lvlOverride>
+  </w:num>
+  <w:num w:numId="43" w16cid:durableId="1597132424">
+    <w:abstractNumId w:val="12"/>
+    <w:lvlOverride w:ilvl="1">
+      <w:lvl w:ilvl="1">
+        <w:numFmt w:val="bullet"/>
+        <w:lvlText w:val="o"/>
+        <w:lvlJc w:val="left"/>
+        <w:pPr>
+          <w:tabs>
+            <w:tab w:val="num" w:pos="1440"/>
+          </w:tabs>
+          <w:ind w:left="1440" w:hanging="360"/>
+        </w:pPr>
+        <w:rPr>
+          <w:rFonts w:ascii="Courier New" w:hAnsi="Courier New" w:hint="default"/>
+          <w:sz w:val="20"/>
+        </w:rPr>
+      </w:lvl>
+    </w:lvlOverride>
+    <w:lvlOverride w:ilvl="2">
+      <w:lvl w:ilvl="2">
+        <w:numFmt w:val="bullet"/>
+        <w:lvlText w:val=""/>
+        <w:lvlJc w:val="left"/>
+        <w:pPr>
+          <w:tabs>
+            <w:tab w:val="num" w:pos="2160"/>
+          </w:tabs>
+          <w:ind w:left="2160" w:hanging="360"/>
+        </w:pPr>
+        <w:rPr>
+          <w:rFonts w:ascii="Wingdings" w:hAnsi="Wingdings" w:hint="default"/>
+          <w:sz w:val="20"/>
+        </w:rPr>
+      </w:lvl>
+    </w:lvlOverride>
+  </w:num>
+  <w:num w:numId="44" w16cid:durableId="1978760076">
     <w:abstractNumId w:val="31"/>
   </w:num>
-  <w:num w:numId="12" w16cid:durableId="1091201654">
-    <w:abstractNumId w:val="28"/>
-  </w:num>
-  <w:num w:numId="13" w16cid:durableId="862591614">
-    <w:abstractNumId w:val="10"/>
-  </w:num>
-  <w:num w:numId="14" w16cid:durableId="131798360">
-    <w:abstractNumId w:val="23"/>
-  </w:num>
-  <w:num w:numId="15" w16cid:durableId="1109085749">
-    <w:abstractNumId w:val="24"/>
-  </w:num>
-  <w:num w:numId="16" w16cid:durableId="102843796">
-    <w:abstractNumId w:val="30"/>
-  </w:num>
-  <w:num w:numId="17" w16cid:durableId="667902483">
-    <w:abstractNumId w:val="7"/>
-  </w:num>
-  <w:num w:numId="18" w16cid:durableId="304773817">
+  <w:num w:numId="45" w16cid:durableId="1175149804">
     <w:abstractNumId w:val="0"/>
-  </w:num>
-  <w:num w:numId="19" w16cid:durableId="1900363739">
-    <w:abstractNumId w:val="2"/>
-  </w:num>
-  <w:num w:numId="20" w16cid:durableId="509877511">
-    <w:abstractNumId w:val="29"/>
-  </w:num>
-  <w:num w:numId="21" w16cid:durableId="2141607669">
-    <w:abstractNumId w:val="6"/>
-  </w:num>
-  <w:num w:numId="22" w16cid:durableId="1593736062">
-    <w:abstractNumId w:val="1"/>
-  </w:num>
-  <w:num w:numId="23" w16cid:durableId="453794677">
-    <w:abstractNumId w:val="26"/>
-  </w:num>
-  <w:num w:numId="24" w16cid:durableId="1601404152">
-    <w:abstractNumId w:val="14"/>
-  </w:num>
-  <w:num w:numId="25" w16cid:durableId="1373921748">
-    <w:abstractNumId w:val="16"/>
-  </w:num>
-  <w:num w:numId="26" w16cid:durableId="1592739404">
-    <w:abstractNumId w:val="5"/>
-  </w:num>
-  <w:num w:numId="27" w16cid:durableId="1429765080">
-    <w:abstractNumId w:val="20"/>
-  </w:num>
-  <w:num w:numId="28" w16cid:durableId="2010329960">
-    <w:abstractNumId w:val="4"/>
-  </w:num>
-  <w:num w:numId="29" w16cid:durableId="2092269261">
-    <w:abstractNumId w:val="21"/>
-  </w:num>
-  <w:num w:numId="30" w16cid:durableId="1873499025">
-    <w:abstractNumId w:val="13"/>
-  </w:num>
-  <w:num w:numId="31" w16cid:durableId="2056467076">
-    <w:abstractNumId w:val="9"/>
-  </w:num>
-  <w:num w:numId="32" w16cid:durableId="1065108512">
-    <w:abstractNumId w:val="11"/>
   </w:num>
 </w:numbering>
 </file>
 
 <file path=word/styles.xml><?xml version="1.0" encoding="utf-8"?>
-<w:styles xmlns:mc="http://schemas.openxmlformats.org/markup-compatibility/2006" xmlns:r="http://schemas.openxmlformats.org/officeDocument/2006/relationships" xmlns:w="http://schemas.openxmlformats.org/wordprocessingml/2006/main" xmlns:w14="http://schemas.microsoft.com/office/word/2010/wordml" xmlns:w15="http://schemas.microsoft.com/office/word/2012/wordml" xmlns:w16cex="http://schemas.microsoft.com/office/word/2018/wordml/cex" xmlns:w16cid="http://schemas.microsoft.com/office/word/2016/wordml/cid" xmlns:w16="http://schemas.microsoft.com/office/word/2018/wordml" xmlns:w16sdtdh="http://schemas.microsoft.com/office/word/2020/wordml/sdtdatahash" xmlns:w16se="http://schemas.microsoft.com/office/word/2015/wordml/symex" mc:Ignorable="w14 w15 w16se w16cid w16 w16cex w16sdtdh">
+<w:styles xmlns:mc="http://schemas.openxmlformats.org/markup-compatibility/2006" xmlns:r="http://schemas.openxmlformats.org/officeDocument/2006/relationships" xmlns:w="http://schemas.openxmlformats.org/wordprocessingml/2006/main" xmlns:w14="http://schemas.microsoft.com/office/word/2010/wordml" xmlns:w15="http://schemas.microsoft.com/office/word/2012/wordml" xmlns:w16cex="http://schemas.microsoft.com/office/word/2018/wordml/cex" xmlns:w16cid="http://schemas.microsoft.com/office/word/2016/wordml/cid" xmlns:w16="http://schemas.microsoft.com/office/word/2018/wordml" xmlns:w16du="http://schemas.microsoft.com/office/word/2023/wordml/word16du" xmlns:w16sdtdh="http://schemas.microsoft.com/office/word/2020/wordml/sdtdatahash" xmlns:w16se="http://schemas.microsoft.com/office/word/2015/wordml/symex" mc:Ignorable="w14 w15 w16se w16cid w16 w16cex w16sdtdh w16du">
   <w:docDefaults>
     <w:rPrDefault>
       <w:rPr>

</xml_diff>